<commit_message>
Updated Elaboration Phase report
</commit_message>
<xml_diff>
--- a/Elaboration Phase Status.docx
+++ b/Elaboration Phase Status.docx
@@ -1,6 +1,6 @@
 
 <file path=word/document.xml><?xml version="1.0" encoding="utf-8"?>
-<w:document xmlns:wpc="http://schemas.microsoft.com/office/word/2010/wordprocessingCanvas" xmlns:mo="http://schemas.microsoft.com/office/mac/office/2008/main" xmlns:mc="http://schemas.openxmlformats.org/markup-compatibility/2006" xmlns:mv="urn:schemas-microsoft-com:mac:vml" xmlns:o="urn:schemas-microsoft-com:office:office" xmlns:r="http://schemas.openxmlformats.org/officeDocument/2006/relationships" xmlns:m="http://schemas.openxmlformats.org/officeDocument/2006/math" xmlns:v="urn:schemas-microsoft-com:vml" xmlns:wp14="http://schemas.microsoft.com/office/word/2010/wordprocessingDrawing" xmlns:wp="http://schemas.openxmlformats.org/drawingml/2006/wordprocessingDrawing" xmlns:w10="urn:schemas-microsoft-com:office:word" xmlns:w="http://schemas.openxmlformats.org/wordprocessingml/2006/main" xmlns:w14="http://schemas.microsoft.com/office/word/2010/wordml" xmlns:w15="http://schemas.microsoft.com/office/word/2012/wordml" xmlns:wpg="http://schemas.microsoft.com/office/word/2010/wordprocessingGroup" xmlns:wpi="http://schemas.microsoft.com/office/word/2010/wordprocessingInk" xmlns:wne="http://schemas.microsoft.com/office/word/2006/wordml" xmlns:wps="http://schemas.microsoft.com/office/word/2010/wordprocessingShape" mc:Ignorable="w14 w15 wp14">
+<w:document xmlns:wpc="http://schemas.microsoft.com/office/word/2010/wordprocessingCanvas" xmlns:mc="http://schemas.openxmlformats.org/markup-compatibility/2006" xmlns:o="urn:schemas-microsoft-com:office:office" xmlns:r="http://schemas.openxmlformats.org/officeDocument/2006/relationships" xmlns:m="http://schemas.openxmlformats.org/officeDocument/2006/math" xmlns:v="urn:schemas-microsoft-com:vml" xmlns:wp14="http://schemas.microsoft.com/office/word/2010/wordprocessingDrawing" xmlns:wp="http://schemas.openxmlformats.org/drawingml/2006/wordprocessingDrawing" xmlns:w10="urn:schemas-microsoft-com:office:word" xmlns:w="http://schemas.openxmlformats.org/wordprocessingml/2006/main" xmlns:w14="http://schemas.microsoft.com/office/word/2010/wordml" xmlns:w15="http://schemas.microsoft.com/office/word/2012/wordml" xmlns:wpg="http://schemas.microsoft.com/office/word/2010/wordprocessingGroup" xmlns:wpi="http://schemas.microsoft.com/office/word/2010/wordprocessingInk" xmlns:wne="http://schemas.microsoft.com/office/word/2006/wordml" xmlns:wps="http://schemas.microsoft.com/office/word/2010/wordprocessingShape" mc:Ignorable="w14 w15 wp14">
   <w:body>
     <w:bookmarkStart w:id="0" w:name="_Hlk515440011" w:displacedByCustomXml="next"/>
     <w:sdt>
@@ -217,9 +217,6 @@
                 </w:rPr>
                 <w:alias w:val="Author"/>
                 <w:id w:val="-1618363677"/>
-                <w:placeholder>
-                  <w:docPart w:val="4B74F4CA809048AAB5EF94DD6FF9B243"/>
-                </w:placeholder>
                 <w:dataBinding w:prefixMappings="xmlns:ns0='http://purl.org/dc/elements/1.1/' xmlns:ns1='http://schemas.openxmlformats.org/package/2006/metadata/core-properties' " w:xpath="/ns1:coreProperties[1]/ns0:creator[1]" w:storeItemID="{6C3C8BC8-F283-45AE-878A-BAB7291924A1}"/>
                 <w:text/>
               </w:sdtPr>
@@ -258,18 +255,8 @@
                         <w:szCs w:val="24"/>
                         <w:lang w:val="en-AU"/>
                       </w:rPr>
-                      <w:t xml:space="preserve">Collin </w:t>
+                      <w:t>Collin McKeahnie</w:t>
                     </w:r>
-                    <w:proofErr w:type="spellStart"/>
-                    <w:r>
-                      <w:rPr>
-                        <w:sz w:val="24"/>
-                        <w:szCs w:val="24"/>
-                        <w:lang w:val="en-AU"/>
-                      </w:rPr>
-                      <w:t>McKeahnie</w:t>
-                    </w:r>
-                    <w:proofErr w:type="spellEnd"/>
                   </w:p>
                 </w:tc>
               </w:sdtContent>
@@ -1055,13 +1042,8 @@
       </w:r>
     </w:p>
     <w:p>
-      <w:proofErr w:type="gramStart"/>
       <w:r>
-        <w:t>Specifically</w:t>
-      </w:r>
-      <w:proofErr w:type="gramEnd"/>
-      <w:r>
-        <w:t xml:space="preserve"> this would mean adding the following to the game:</w:t>
+        <w:t>Specifically this would mean adding the following to the game:</w:t>
       </w:r>
     </w:p>
     <w:p>
@@ -1179,15 +1161,7 @@
     </w:p>
     <w:p>
       <w:r>
-        <w:t xml:space="preserve">The choice to elect a single team member to manage this entire task was essentially due to scaling as it was very difficult to break this task down into smaller pieces. The decision was made for Collin </w:t>
-      </w:r>
-      <w:proofErr w:type="spellStart"/>
-      <w:r>
-        <w:t>McKeahnie</w:t>
-      </w:r>
-      <w:proofErr w:type="spellEnd"/>
-      <w:r>
-        <w:t xml:space="preserve"> to carry out this task as he felt most comfortable with this part of the project. </w:t>
+        <w:t xml:space="preserve">The choice to elect a single team member to manage this entire task was essentially due to scaling as it was very difficult to break this task down into smaller pieces. The decision was made for Collin McKeahnie to carry out this task as he felt most comfortable with this part of the project. </w:t>
       </w:r>
     </w:p>
     <w:p>
@@ -1228,15 +1202,7 @@
         <w:t xml:space="preserve"> in this iteratio</w:t>
       </w:r>
       <w:r>
-        <w:t xml:space="preserve">n. </w:t>
-      </w:r>
-      <w:proofErr w:type="gramStart"/>
-      <w:r>
-        <w:t>Firstly</w:t>
-      </w:r>
-      <w:proofErr w:type="gramEnd"/>
-      <w:r>
-        <w:t xml:space="preserve"> the time constraints of a single iteration would have made achieving any more very difficult and secondly at this stage it is expected the UI will go through several changes and to save double handling certain aspects of the design it was decided to leave the bulk of the design work until later in the phase.</w:t>
+        <w:t>n. Firstly the time constraints of a single iteration would have made achieving any more very difficult and secondly at this stage it is expected the UI will go through several changes and to save double handling certain aspects of the design it was decided to leave the bulk of the design work until later in the phase.</w:t>
       </w:r>
     </w:p>
     <w:p>
@@ -1421,8 +1387,6 @@
       <w:r>
         <w:t xml:space="preserve">Iteration 4 had a lot of work added into it, with a few work items passed on from the previous. The main goals being documents, beta testing survey, UAT’s and app publishing. </w:t>
       </w:r>
-      <w:bookmarkStart w:id="14" w:name="_GoBack"/>
-      <w:bookmarkEnd w:id="14"/>
       <w:r>
         <w:br w:type="page"/>
       </w:r>
@@ -1436,25 +1400,25 @@
         </w:numPr>
         <w:spacing w:line="256" w:lineRule="auto"/>
       </w:pPr>
-      <w:bookmarkStart w:id="15" w:name="_Toc522280112"/>
-      <w:commentRangeStart w:id="16"/>
+      <w:bookmarkStart w:id="14" w:name="_Toc522280112"/>
+      <w:commentRangeStart w:id="15"/>
       <w:r>
         <w:lastRenderedPageBreak/>
         <w:t xml:space="preserve">Discussion </w:t>
       </w:r>
-      <w:commentRangeEnd w:id="16"/>
+      <w:commentRangeEnd w:id="15"/>
       <w:r>
         <w:rPr>
           <w:rStyle w:val="CommentReference"/>
           <w:smallCaps w:val="0"/>
           <w:lang w:eastAsia="en-US"/>
         </w:rPr>
-        <w:commentReference w:id="16"/>
+        <w:commentReference w:id="15"/>
       </w:r>
       <w:r>
         <w:t>of Risks &amp; Issues</w:t>
       </w:r>
-      <w:bookmarkEnd w:id="15"/>
+      <w:bookmarkEnd w:id="14"/>
     </w:p>
     <w:p>
       <w:pPr>
@@ -1479,9 +1443,60 @@
       <w:r>
         <w:t>P</w:t>
       </w:r>
+      <w:commentRangeStart w:id="16"/>
+      <w:r>
+        <w:t>roof of Skill</w:t>
+      </w:r>
+      <w:commentRangeEnd w:id="16"/>
+      <w:r>
+        <w:rPr>
+          <w:rStyle w:val="CommentReference"/>
+          <w:rFonts w:asciiTheme="minorHAnsi" w:eastAsiaTheme="minorHAnsi" w:hAnsiTheme="minorHAnsi" w:cstheme="minorBidi"/>
+          <w:b w:val="0"/>
+          <w:bCs w:val="0"/>
+          <w:smallCaps w:val="0"/>
+          <w:color w:val="auto"/>
+          <w:lang w:eastAsia="en-US"/>
+        </w:rPr>
+        <w:commentReference w:id="16"/>
+      </w:r>
+    </w:p>
+    <w:p>
+      <w:pPr>
+        <w:pStyle w:val="Heading2"/>
+      </w:pPr>
+      <w:r>
+        <w:t>Project Scope</w:t>
+      </w:r>
+    </w:p>
+    <w:p>
+      <w:r>
+        <w:t xml:space="preserve">Technically this project was quite a challenge, combined with the time restraints of this phase we had to request an additional two week iteration for the construction phase. While this did help us get Let’s Quiz ready for beta testing we now have to compress our timeline for the final phase of the project. To meet the new deadline for the final phase of the project we have shortened our iterations from 14 days to 9 days. </w:t>
+      </w:r>
+    </w:p>
+    <w:p>
+      <w:pPr>
+        <w:pStyle w:val="Heading2"/>
+      </w:pPr>
+      <w:r>
+        <w:t>Game becoming</w:t>
+      </w:r>
+      <w:r>
+        <w:t xml:space="preserve"> boring</w:t>
+      </w:r>
+    </w:p>
+    <w:p>
+      <w:r>
+        <w:t>Every addition we have added to the game, from multiplayer to question submission, to the various leader boards to changing theme to sci-fi has been aimed at making the game more engaging for users. If we have done our job right this will not be an issue but should it be pointed out as an issue in beta testing we will react accordingly.</w:t>
+      </w:r>
+    </w:p>
+    <w:p>
+      <w:pPr>
+        <w:pStyle w:val="Heading2"/>
+      </w:pPr>
       <w:commentRangeStart w:id="17"/>
       <w:r>
-        <w:t>roof of Skill</w:t>
+        <w:t>Cheating</w:t>
       </w:r>
       <w:commentRangeEnd w:id="17"/>
       <w:r>
@@ -1498,57 +1513,17 @@
       </w:r>
     </w:p>
     <w:p>
-      <w:pPr>
-        <w:pStyle w:val="Heading2"/>
-      </w:pPr>
       <w:r>
-        <w:t>Project Scope</w:t>
+        <w:t>At this stage cheating has been deemed to be a non-issue. While technically on an Android all a user would have to do is move the game to the ‘waiting’ state, ie page flip to another app, and the game will pause giving them an endless amount of time to look up the answer to the question we don’t think it will be a problem due to the trivial nature of the game. Essentially if you’re the sort of person who is going to cheat a game like Let’s Quiz, you have bigger problems in life.</w:t>
       </w:r>
     </w:p>
     <w:p>
-      <w:r>
-        <w:t xml:space="preserve">Technically this project was quite a challenge, combined with the time restraints of this phase we had to request an additional </w:t>
-      </w:r>
-      <w:proofErr w:type="gramStart"/>
-      <w:r>
-        <w:t>two week</w:t>
-      </w:r>
-      <w:proofErr w:type="gramEnd"/>
-      <w:r>
-        <w:t xml:space="preserve"> iteration for the construction phase. While this did help us get Let’s Quiz ready for beta testing we now have to compress our timeline for the final phase of the project. To meet the new deadline for the final phase of the project we have shortened our iterations from 14 days to 9 days. </w:t>
-      </w:r>
-    </w:p>
-    <w:p>
-      <w:pPr>
-        <w:pStyle w:val="Heading2"/>
-      </w:pPr>
-      <w:r>
-        <w:t>Game becoming</w:t>
-      </w:r>
-      <w:r>
-        <w:t xml:space="preserve"> boring</w:t>
-      </w:r>
-    </w:p>
-    <w:p>
-      <w:r>
-        <w:t xml:space="preserve">Every addition we have added to the game, from multiplayer to question submission, to the various leader boards to changing theme to sci-fi has been aimed at making the game more engaging for users. If we have done our job right this will not be an issue but should it be pointed out as an issue in beta </w:t>
-      </w:r>
-      <w:proofErr w:type="gramStart"/>
-      <w:r>
-        <w:t>testing</w:t>
-      </w:r>
-      <w:proofErr w:type="gramEnd"/>
-      <w:r>
-        <w:t xml:space="preserve"> we will react accordingly.</w:t>
-      </w:r>
-    </w:p>
-    <w:p>
       <w:pPr>
         <w:pStyle w:val="Heading2"/>
       </w:pPr>
       <w:commentRangeStart w:id="18"/>
       <w:r>
-        <w:t>Cheating</w:t>
+        <w:t>Bad questions being submitted</w:t>
       </w:r>
       <w:commentRangeEnd w:id="18"/>
       <w:r>
@@ -1565,27 +1540,34 @@
       </w:r>
     </w:p>
     <w:p>
+      <w:pPr>
+        <w:pStyle w:val="Heading2"/>
+      </w:pPr>
       <w:r>
-        <w:t xml:space="preserve">At this stage cheating has been deemed to be a non-issue. While technically on an Android all a user would have to do is move the game to the ‘waiting’ state, </w:t>
-      </w:r>
-      <w:proofErr w:type="spellStart"/>
-      <w:r>
-        <w:t>ie</w:t>
-      </w:r>
-      <w:proofErr w:type="spellEnd"/>
-      <w:r>
-        <w:t xml:space="preserve"> page flip to another app, and the game will pause giving them an endless amount of time to look up the answer to the question we don’t think it will be a problem due to the trivial nature of the game. Essentially if you’re the sort of person who is going to cheat a game like Let’s Quiz, you have bigger problems in life.</w:t>
+        <w:t>infringing on existing IP and copyright</w:t>
       </w:r>
     </w:p>
     <w:p>
-      <w:pPr>
-        <w:pStyle w:val="Heading2"/>
-      </w:pPr>
-      <w:commentRangeStart w:id="19"/>
       <w:r>
-        <w:t>Bad questions being submitted</w:t>
+        <w:t>We do not believe this to be an issue. While we have not sort legal advice on the matter the basic idea of asking questions about a topic is not new and as such we do not see copyright infringement an issue for us.</w:t>
       </w:r>
-      <w:commentRangeEnd w:id="19"/>
+    </w:p>
+    <w:p>
+      <w:pPr>
+        <w:pStyle w:val="Heading1"/>
+        <w:numPr>
+          <w:ilvl w:val="0"/>
+          <w:numId w:val="2"/>
+        </w:numPr>
+        <w:spacing w:line="256" w:lineRule="auto"/>
+      </w:pPr>
+      <w:bookmarkStart w:id="19" w:name="_Toc522280113"/>
+      <w:commentRangeStart w:id="20"/>
+      <w:r>
+        <w:t>Progress Compared to Project Plan</w:t>
+      </w:r>
+      <w:bookmarkEnd w:id="19"/>
+      <w:commentRangeEnd w:id="20"/>
       <w:r>
         <w:rPr>
           <w:rStyle w:val="CommentReference"/>
@@ -1596,49 +1578,7 @@
           <w:color w:val="auto"/>
           <w:lang w:eastAsia="en-US"/>
         </w:rPr>
-        <w:commentReference w:id="19"/>
-      </w:r>
-    </w:p>
-    <w:p>
-      <w:pPr>
-        <w:pStyle w:val="Heading2"/>
-      </w:pPr>
-      <w:r>
-        <w:t>infringing on existing IP and copyright</w:t>
-      </w:r>
-    </w:p>
-    <w:p>
-      <w:r>
-        <w:t>We do not believe this to be an issue. While we have not sort legal advice on the matter the basic idea of asking questions about a topic is not new and as such we do not see copyright infringement an issue for us.</w:t>
-      </w:r>
-    </w:p>
-    <w:p>
-      <w:pPr>
-        <w:pStyle w:val="Heading1"/>
-        <w:numPr>
-          <w:ilvl w:val="0"/>
-          <w:numId w:val="2"/>
-        </w:numPr>
-        <w:spacing w:line="256" w:lineRule="auto"/>
-      </w:pPr>
-      <w:bookmarkStart w:id="20" w:name="_Toc522280113"/>
-      <w:commentRangeStart w:id="21"/>
-      <w:r>
-        <w:t>Progress Compared to Project Plan</w:t>
-      </w:r>
-      <w:bookmarkEnd w:id="20"/>
-      <w:commentRangeEnd w:id="21"/>
-      <w:r>
-        <w:rPr>
-          <w:rStyle w:val="CommentReference"/>
-          <w:rFonts w:asciiTheme="minorHAnsi" w:eastAsiaTheme="minorHAnsi" w:hAnsiTheme="minorHAnsi" w:cstheme="minorBidi"/>
-          <w:b w:val="0"/>
-          <w:bCs w:val="0"/>
-          <w:smallCaps w:val="0"/>
-          <w:color w:val="auto"/>
-          <w:lang w:eastAsia="en-US"/>
-        </w:rPr>
-        <w:commentReference w:id="21"/>
+        <w:commentReference w:id="20"/>
       </w:r>
     </w:p>
     <w:p/>
@@ -1957,18 +1897,8 @@
                 <w:color w:val="000000"/>
                 <w:lang w:eastAsia="en-AU"/>
               </w:rPr>
-              <w:t xml:space="preserve">Multiplayer </w:t>
-            </w:r>
-            <w:proofErr w:type="spellStart"/>
-            <w:r>
-              <w:rPr>
-                <w:rFonts w:ascii="Calibri" w:eastAsia="Times New Roman" w:hAnsi="Calibri" w:cs="Calibri"/>
-                <w:color w:val="000000"/>
-                <w:lang w:eastAsia="en-AU"/>
-              </w:rPr>
-              <w:t>playthrough</w:t>
-            </w:r>
-            <w:proofErr w:type="spellEnd"/>
+              <w:t>Multiplayer playthrough</w:t>
+            </w:r>
           </w:p>
         </w:tc>
         <w:tc>
@@ -2158,18 +2088,8 @@
                 <w:color w:val="000000"/>
                 <w:lang w:eastAsia="en-AU"/>
               </w:rPr>
-              <w:t xml:space="preserve">Create tests for multiplayer </w:t>
-            </w:r>
-            <w:proofErr w:type="spellStart"/>
-            <w:r>
-              <w:rPr>
-                <w:rFonts w:ascii="Calibri" w:eastAsia="Times New Roman" w:hAnsi="Calibri" w:cs="Calibri"/>
-                <w:color w:val="000000"/>
-                <w:lang w:eastAsia="en-AU"/>
-              </w:rPr>
-              <w:t>playthrough</w:t>
-            </w:r>
-            <w:proofErr w:type="spellEnd"/>
+              <w:t>Create tests for multiplayer playthrough</w:t>
+            </w:r>
           </w:p>
         </w:tc>
         <w:tc>
@@ -2280,6 +2200,15 @@
                 <w:lang w:eastAsia="en-AU"/>
               </w:rPr>
             </w:pPr>
+            <w:r>
+              <w:rPr>
+                <w:rFonts w:eastAsiaTheme="minorHAnsi"/>
+                <w:sz w:val="20"/>
+                <w:szCs w:val="20"/>
+                <w:lang w:eastAsia="en-AU"/>
+              </w:rPr>
+              <w:t xml:space="preserve">All tests were written on time </w:t>
+            </w:r>
           </w:p>
         </w:tc>
       </w:tr>
@@ -2800,6 +2729,564 @@
                 <w:lang w:eastAsia="en-AU"/>
               </w:rPr>
               <w:t>Michelle</w:t>
+            </w:r>
+          </w:p>
+        </w:tc>
+        <w:tc>
+          <w:tcPr>
+            <w:tcW w:w="0" w:type="auto"/>
+            <w:tcBorders>
+              <w:top w:val="single" w:sz="4" w:space="0" w:color="auto"/>
+              <w:left w:val="single" w:sz="4" w:space="0" w:color="auto"/>
+              <w:bottom w:val="single" w:sz="4" w:space="0" w:color="auto"/>
+              <w:right w:val="single" w:sz="4" w:space="0" w:color="auto"/>
+            </w:tcBorders>
+            <w:vAlign w:val="center"/>
+            <w:hideMark/>
+          </w:tcPr>
+          <w:p>
+            <w:pPr>
+              <w:spacing w:after="0"/>
+              <w:rPr>
+                <w:rFonts w:eastAsiaTheme="minorHAnsi"/>
+                <w:sz w:val="20"/>
+                <w:szCs w:val="20"/>
+                <w:lang w:eastAsia="en-AU"/>
+              </w:rPr>
+            </w:pPr>
+            <w:r>
+              <w:rPr>
+                <w:rFonts w:eastAsiaTheme="minorHAnsi"/>
+                <w:sz w:val="20"/>
+                <w:szCs w:val="20"/>
+                <w:lang w:eastAsia="en-AU"/>
+              </w:rPr>
+              <w:t>All scripts were written and buttons were connected, but needed to test functionality which was not possible due to the existence of game play problems</w:t>
+            </w:r>
+          </w:p>
+        </w:tc>
+      </w:tr>
+      <w:tr>
+        <w:trPr>
+          <w:trHeight w:val="299"/>
+        </w:trPr>
+        <w:tc>
+          <w:tcPr>
+            <w:tcW w:w="0" w:type="auto"/>
+            <w:tcBorders>
+              <w:top w:val="single" w:sz="4" w:space="0" w:color="auto"/>
+              <w:left w:val="single" w:sz="4" w:space="0" w:color="auto"/>
+              <w:bottom w:val="single" w:sz="4" w:space="0" w:color="auto"/>
+              <w:right w:val="single" w:sz="4" w:space="0" w:color="auto"/>
+            </w:tcBorders>
+            <w:vAlign w:val="center"/>
+            <w:hideMark/>
+          </w:tcPr>
+          <w:p>
+            <w:pPr>
+              <w:spacing w:after="0" w:line="240" w:lineRule="auto"/>
+              <w:rPr>
+                <w:rFonts w:ascii="Calibri" w:eastAsia="Times New Roman" w:hAnsi="Calibri" w:cs="Calibri"/>
+                <w:color w:val="000000"/>
+                <w:lang w:eastAsia="en-AU"/>
+              </w:rPr>
+            </w:pPr>
+            <w:r>
+              <w:rPr>
+                <w:rFonts w:ascii="Calibri" w:eastAsia="Times New Roman" w:hAnsi="Calibri" w:cs="Calibri"/>
+                <w:color w:val="000000"/>
+                <w:lang w:eastAsia="en-AU"/>
+              </w:rPr>
+              <w:t>C-2</w:t>
+            </w:r>
+          </w:p>
+        </w:tc>
+        <w:tc>
+          <w:tcPr>
+            <w:tcW w:w="0" w:type="auto"/>
+            <w:tcBorders>
+              <w:top w:val="single" w:sz="4" w:space="0" w:color="auto"/>
+              <w:left w:val="single" w:sz="4" w:space="0" w:color="auto"/>
+              <w:bottom w:val="single" w:sz="4" w:space="0" w:color="auto"/>
+              <w:right w:val="single" w:sz="4" w:space="0" w:color="auto"/>
+            </w:tcBorders>
+            <w:vAlign w:val="center"/>
+            <w:hideMark/>
+          </w:tcPr>
+          <w:p>
+            <w:pPr>
+              <w:spacing w:after="0" w:line="240" w:lineRule="auto"/>
+              <w:rPr>
+                <w:rFonts w:ascii="Calibri" w:eastAsia="Times New Roman" w:hAnsi="Calibri" w:cs="Calibri"/>
+                <w:color w:val="000000"/>
+                <w:lang w:eastAsia="en-AU"/>
+              </w:rPr>
+            </w:pPr>
+            <w:r>
+              <w:rPr>
+                <w:rFonts w:ascii="Calibri" w:eastAsia="Times New Roman" w:hAnsi="Calibri" w:cs="Calibri"/>
+                <w:color w:val="000000"/>
+                <w:lang w:eastAsia="en-AU"/>
+              </w:rPr>
+              <w:t>Social Media Integration (Google)</w:t>
+            </w:r>
+          </w:p>
+        </w:tc>
+        <w:tc>
+          <w:tcPr>
+            <w:tcW w:w="0" w:type="auto"/>
+            <w:tcBorders>
+              <w:top w:val="single" w:sz="4" w:space="0" w:color="auto"/>
+              <w:left w:val="single" w:sz="4" w:space="0" w:color="auto"/>
+              <w:bottom w:val="single" w:sz="4" w:space="0" w:color="auto"/>
+              <w:right w:val="single" w:sz="4" w:space="0" w:color="auto"/>
+            </w:tcBorders>
+            <w:vAlign w:val="center"/>
+            <w:hideMark/>
+          </w:tcPr>
+          <w:p>
+            <w:pPr>
+              <w:spacing w:after="0" w:line="240" w:lineRule="auto"/>
+              <w:rPr>
+                <w:rFonts w:ascii="Calibri" w:eastAsia="Times New Roman" w:hAnsi="Calibri" w:cs="Calibri"/>
+                <w:color w:val="000000"/>
+                <w:lang w:eastAsia="en-AU"/>
+              </w:rPr>
+            </w:pPr>
+            <w:r>
+              <w:rPr>
+                <w:rFonts w:ascii="Calibri" w:eastAsia="Times New Roman" w:hAnsi="Calibri" w:cs="Calibri"/>
+                <w:color w:val="000000"/>
+                <w:lang w:eastAsia="en-AU"/>
+              </w:rPr>
+              <w:t>6-Aug</w:t>
+            </w:r>
+          </w:p>
+        </w:tc>
+        <w:tc>
+          <w:tcPr>
+            <w:tcW w:w="0" w:type="auto"/>
+            <w:tcBorders>
+              <w:top w:val="single" w:sz="4" w:space="0" w:color="auto"/>
+              <w:left w:val="single" w:sz="4" w:space="0" w:color="auto"/>
+              <w:bottom w:val="single" w:sz="4" w:space="0" w:color="auto"/>
+              <w:right w:val="single" w:sz="4" w:space="0" w:color="auto"/>
+            </w:tcBorders>
+            <w:vAlign w:val="center"/>
+            <w:hideMark/>
+          </w:tcPr>
+          <w:p>
+            <w:pPr>
+              <w:rPr>
+                <w:rFonts w:ascii="Calibri" w:eastAsia="Times New Roman" w:hAnsi="Calibri" w:cs="Calibri"/>
+                <w:color w:val="000000"/>
+                <w:lang w:eastAsia="en-AU"/>
+              </w:rPr>
+            </w:pPr>
+          </w:p>
+        </w:tc>
+        <w:tc>
+          <w:tcPr>
+            <w:tcW w:w="0" w:type="auto"/>
+            <w:tcBorders>
+              <w:top w:val="single" w:sz="4" w:space="0" w:color="auto"/>
+              <w:left w:val="single" w:sz="4" w:space="0" w:color="auto"/>
+              <w:bottom w:val="single" w:sz="4" w:space="0" w:color="auto"/>
+              <w:right w:val="single" w:sz="4" w:space="0" w:color="auto"/>
+            </w:tcBorders>
+            <w:vAlign w:val="center"/>
+            <w:hideMark/>
+          </w:tcPr>
+          <w:p>
+            <w:pPr>
+              <w:spacing w:after="0"/>
+              <w:rPr>
+                <w:rFonts w:eastAsiaTheme="minorHAnsi"/>
+                <w:sz w:val="20"/>
+                <w:szCs w:val="20"/>
+                <w:lang w:eastAsia="en-AU"/>
+              </w:rPr>
+            </w:pPr>
+            <w:r>
+              <w:rPr>
+                <w:rFonts w:eastAsiaTheme="minorHAnsi"/>
+                <w:sz w:val="20"/>
+                <w:szCs w:val="20"/>
+                <w:lang w:eastAsia="en-AU"/>
+              </w:rPr>
+              <w:t>Michelle</w:t>
+            </w:r>
+          </w:p>
+        </w:tc>
+        <w:tc>
+          <w:tcPr>
+            <w:tcW w:w="0" w:type="auto"/>
+            <w:tcBorders>
+              <w:top w:val="single" w:sz="4" w:space="0" w:color="auto"/>
+              <w:left w:val="single" w:sz="4" w:space="0" w:color="auto"/>
+              <w:bottom w:val="single" w:sz="4" w:space="0" w:color="auto"/>
+              <w:right w:val="single" w:sz="4" w:space="0" w:color="auto"/>
+            </w:tcBorders>
+            <w:vAlign w:val="center"/>
+            <w:hideMark/>
+          </w:tcPr>
+          <w:p>
+            <w:pPr>
+              <w:spacing w:after="0"/>
+              <w:rPr>
+                <w:rFonts w:eastAsiaTheme="minorHAnsi"/>
+                <w:sz w:val="20"/>
+                <w:szCs w:val="20"/>
+                <w:lang w:eastAsia="en-AU"/>
+              </w:rPr>
+            </w:pPr>
+            <w:r>
+              <w:rPr>
+                <w:rFonts w:eastAsiaTheme="minorHAnsi"/>
+                <w:sz w:val="20"/>
+                <w:szCs w:val="20"/>
+                <w:lang w:eastAsia="en-AU"/>
+              </w:rPr>
+              <w:t>Implementation of google play needed to be postponed till a working build could be uploaded to google console all scripts were written out but no functionality  was implemented</w:t>
+            </w:r>
+          </w:p>
+        </w:tc>
+      </w:tr>
+      <w:tr>
+        <w:trPr>
+          <w:trHeight w:val="299"/>
+        </w:trPr>
+        <w:tc>
+          <w:tcPr>
+            <w:tcW w:w="0" w:type="auto"/>
+            <w:tcBorders>
+              <w:top w:val="single" w:sz="4" w:space="0" w:color="auto"/>
+              <w:left w:val="single" w:sz="4" w:space="0" w:color="auto"/>
+              <w:bottom w:val="single" w:sz="4" w:space="0" w:color="auto"/>
+              <w:right w:val="single" w:sz="4" w:space="0" w:color="auto"/>
+            </w:tcBorders>
+            <w:vAlign w:val="center"/>
+            <w:hideMark/>
+          </w:tcPr>
+          <w:p>
+            <w:pPr>
+              <w:spacing w:after="0" w:line="240" w:lineRule="auto"/>
+              <w:rPr>
+                <w:rFonts w:ascii="Calibri" w:eastAsia="Times New Roman" w:hAnsi="Calibri" w:cs="Calibri"/>
+                <w:color w:val="000000"/>
+                <w:lang w:eastAsia="en-AU"/>
+              </w:rPr>
+            </w:pPr>
+            <w:r>
+              <w:rPr>
+                <w:rFonts w:ascii="Calibri" w:eastAsia="Times New Roman" w:hAnsi="Calibri" w:cs="Calibri"/>
+                <w:color w:val="000000"/>
+                <w:lang w:eastAsia="en-AU"/>
+              </w:rPr>
+              <w:t>C-2</w:t>
+            </w:r>
+          </w:p>
+        </w:tc>
+        <w:tc>
+          <w:tcPr>
+            <w:tcW w:w="0" w:type="auto"/>
+            <w:tcBorders>
+              <w:top w:val="single" w:sz="4" w:space="0" w:color="auto"/>
+              <w:left w:val="single" w:sz="4" w:space="0" w:color="auto"/>
+              <w:bottom w:val="single" w:sz="4" w:space="0" w:color="auto"/>
+              <w:right w:val="single" w:sz="4" w:space="0" w:color="auto"/>
+            </w:tcBorders>
+            <w:vAlign w:val="center"/>
+            <w:hideMark/>
+          </w:tcPr>
+          <w:p>
+            <w:pPr>
+              <w:spacing w:after="0" w:line="240" w:lineRule="auto"/>
+              <w:rPr>
+                <w:rFonts w:ascii="Calibri" w:eastAsia="Times New Roman" w:hAnsi="Calibri" w:cs="Calibri"/>
+                <w:color w:val="000000"/>
+                <w:lang w:eastAsia="en-AU"/>
+              </w:rPr>
+            </w:pPr>
+            <w:r>
+              <w:rPr>
+                <w:rFonts w:ascii="Calibri" w:eastAsia="Times New Roman" w:hAnsi="Calibri" w:cs="Calibri"/>
+                <w:color w:val="000000"/>
+                <w:lang w:eastAsia="en-AU"/>
+              </w:rPr>
+              <w:t>Create test for social media functionality</w:t>
+            </w:r>
+          </w:p>
+        </w:tc>
+        <w:tc>
+          <w:tcPr>
+            <w:tcW w:w="0" w:type="auto"/>
+            <w:tcBorders>
+              <w:top w:val="single" w:sz="4" w:space="0" w:color="auto"/>
+              <w:left w:val="single" w:sz="4" w:space="0" w:color="auto"/>
+              <w:bottom w:val="single" w:sz="4" w:space="0" w:color="auto"/>
+              <w:right w:val="single" w:sz="4" w:space="0" w:color="auto"/>
+            </w:tcBorders>
+            <w:vAlign w:val="center"/>
+            <w:hideMark/>
+          </w:tcPr>
+          <w:p>
+            <w:pPr>
+              <w:spacing w:after="0" w:line="240" w:lineRule="auto"/>
+              <w:rPr>
+                <w:rFonts w:ascii="Calibri" w:eastAsia="Times New Roman" w:hAnsi="Calibri" w:cs="Calibri"/>
+                <w:color w:val="000000"/>
+                <w:lang w:eastAsia="en-AU"/>
+              </w:rPr>
+            </w:pPr>
+            <w:r>
+              <w:rPr>
+                <w:rFonts w:ascii="Calibri" w:eastAsia="Times New Roman" w:hAnsi="Calibri" w:cs="Calibri"/>
+                <w:color w:val="000000"/>
+                <w:lang w:eastAsia="en-AU"/>
+              </w:rPr>
+              <w:t>6-Aug</w:t>
+            </w:r>
+          </w:p>
+        </w:tc>
+        <w:tc>
+          <w:tcPr>
+            <w:tcW w:w="0" w:type="auto"/>
+            <w:tcBorders>
+              <w:top w:val="single" w:sz="4" w:space="0" w:color="auto"/>
+              <w:left w:val="single" w:sz="4" w:space="0" w:color="auto"/>
+              <w:bottom w:val="single" w:sz="4" w:space="0" w:color="auto"/>
+              <w:right w:val="single" w:sz="4" w:space="0" w:color="auto"/>
+            </w:tcBorders>
+            <w:vAlign w:val="center"/>
+            <w:hideMark/>
+          </w:tcPr>
+          <w:p>
+            <w:pPr>
+              <w:rPr>
+                <w:rFonts w:ascii="Calibri" w:eastAsia="Times New Roman" w:hAnsi="Calibri" w:cs="Calibri"/>
+                <w:color w:val="000000"/>
+                <w:lang w:eastAsia="en-AU"/>
+              </w:rPr>
+            </w:pPr>
+          </w:p>
+        </w:tc>
+        <w:tc>
+          <w:tcPr>
+            <w:tcW w:w="0" w:type="auto"/>
+            <w:tcBorders>
+              <w:top w:val="single" w:sz="4" w:space="0" w:color="auto"/>
+              <w:left w:val="single" w:sz="4" w:space="0" w:color="auto"/>
+              <w:bottom w:val="single" w:sz="4" w:space="0" w:color="auto"/>
+              <w:right w:val="single" w:sz="4" w:space="0" w:color="auto"/>
+            </w:tcBorders>
+            <w:vAlign w:val="center"/>
+            <w:hideMark/>
+          </w:tcPr>
+          <w:p>
+            <w:pPr>
+              <w:spacing w:after="0"/>
+              <w:rPr>
+                <w:rFonts w:eastAsiaTheme="minorHAnsi"/>
+                <w:sz w:val="20"/>
+                <w:szCs w:val="20"/>
+                <w:lang w:eastAsia="en-AU"/>
+              </w:rPr>
+            </w:pPr>
+            <w:r>
+              <w:rPr>
+                <w:rFonts w:eastAsiaTheme="minorHAnsi"/>
+                <w:sz w:val="20"/>
+                <w:szCs w:val="20"/>
+                <w:lang w:eastAsia="en-AU"/>
+              </w:rPr>
+              <w:t>Michelle</w:t>
+            </w:r>
+          </w:p>
+        </w:tc>
+        <w:tc>
+          <w:tcPr>
+            <w:tcW w:w="0" w:type="auto"/>
+            <w:tcBorders>
+              <w:top w:val="single" w:sz="4" w:space="0" w:color="auto"/>
+              <w:left w:val="single" w:sz="4" w:space="0" w:color="auto"/>
+              <w:bottom w:val="single" w:sz="4" w:space="0" w:color="auto"/>
+              <w:right w:val="single" w:sz="4" w:space="0" w:color="auto"/>
+            </w:tcBorders>
+            <w:vAlign w:val="center"/>
+            <w:hideMark/>
+          </w:tcPr>
+          <w:p>
+            <w:pPr>
+              <w:spacing w:after="0"/>
+              <w:rPr>
+                <w:rFonts w:eastAsiaTheme="minorHAnsi"/>
+                <w:sz w:val="20"/>
+                <w:szCs w:val="20"/>
+                <w:lang w:eastAsia="en-AU"/>
+              </w:rPr>
+            </w:pPr>
+            <w:r>
+              <w:rPr>
+                <w:rFonts w:eastAsiaTheme="minorHAnsi"/>
+                <w:sz w:val="20"/>
+                <w:szCs w:val="20"/>
+                <w:lang w:eastAsia="en-AU"/>
+              </w:rPr>
+              <w:t>Tests not started for this functionality as the functionality was still being implemented</w:t>
+            </w:r>
+          </w:p>
+        </w:tc>
+      </w:tr>
+      <w:tr>
+        <w:trPr>
+          <w:trHeight w:val="299"/>
+        </w:trPr>
+        <w:tc>
+          <w:tcPr>
+            <w:tcW w:w="0" w:type="auto"/>
+            <w:tcBorders>
+              <w:top w:val="single" w:sz="4" w:space="0" w:color="auto"/>
+              <w:left w:val="single" w:sz="4" w:space="0" w:color="auto"/>
+              <w:bottom w:val="single" w:sz="4" w:space="0" w:color="auto"/>
+              <w:right w:val="single" w:sz="4" w:space="0" w:color="auto"/>
+            </w:tcBorders>
+            <w:vAlign w:val="center"/>
+            <w:hideMark/>
+          </w:tcPr>
+          <w:p>
+            <w:pPr>
+              <w:spacing w:after="0" w:line="240" w:lineRule="auto"/>
+              <w:rPr>
+                <w:rFonts w:ascii="Calibri" w:eastAsia="Times New Roman" w:hAnsi="Calibri" w:cs="Calibri"/>
+                <w:color w:val="000000"/>
+                <w:lang w:eastAsia="en-AU"/>
+              </w:rPr>
+            </w:pPr>
+            <w:r>
+              <w:rPr>
+                <w:rFonts w:ascii="Calibri" w:eastAsia="Times New Roman" w:hAnsi="Calibri" w:cs="Calibri"/>
+                <w:color w:val="000000"/>
+                <w:lang w:eastAsia="en-AU"/>
+              </w:rPr>
+              <w:t>C-2</w:t>
+            </w:r>
+          </w:p>
+        </w:tc>
+        <w:tc>
+          <w:tcPr>
+            <w:tcW w:w="0" w:type="auto"/>
+            <w:tcBorders>
+              <w:top w:val="single" w:sz="4" w:space="0" w:color="auto"/>
+              <w:left w:val="single" w:sz="4" w:space="0" w:color="auto"/>
+              <w:bottom w:val="single" w:sz="4" w:space="0" w:color="auto"/>
+              <w:right w:val="single" w:sz="4" w:space="0" w:color="auto"/>
+            </w:tcBorders>
+            <w:vAlign w:val="center"/>
+            <w:hideMark/>
+          </w:tcPr>
+          <w:p>
+            <w:pPr>
+              <w:spacing w:after="0" w:line="240" w:lineRule="auto"/>
+              <w:rPr>
+                <w:rFonts w:ascii="Calibri" w:eastAsia="Times New Roman" w:hAnsi="Calibri" w:cs="Calibri"/>
+                <w:color w:val="000000"/>
+                <w:lang w:eastAsia="en-AU"/>
+              </w:rPr>
+            </w:pPr>
+            <w:r>
+              <w:rPr>
+                <w:rFonts w:ascii="Calibri" w:eastAsia="Times New Roman" w:hAnsi="Calibri" w:cs="Calibri"/>
+                <w:color w:val="000000"/>
+                <w:lang w:eastAsia="en-AU"/>
+              </w:rPr>
+              <w:t>Push notifications</w:t>
+            </w:r>
+          </w:p>
+        </w:tc>
+        <w:tc>
+          <w:tcPr>
+            <w:tcW w:w="0" w:type="auto"/>
+            <w:tcBorders>
+              <w:top w:val="single" w:sz="4" w:space="0" w:color="auto"/>
+              <w:left w:val="single" w:sz="4" w:space="0" w:color="auto"/>
+              <w:bottom w:val="single" w:sz="4" w:space="0" w:color="auto"/>
+              <w:right w:val="single" w:sz="4" w:space="0" w:color="auto"/>
+            </w:tcBorders>
+            <w:vAlign w:val="center"/>
+            <w:hideMark/>
+          </w:tcPr>
+          <w:p>
+            <w:pPr>
+              <w:spacing w:after="0" w:line="240" w:lineRule="auto"/>
+              <w:rPr>
+                <w:rFonts w:ascii="Calibri" w:eastAsia="Times New Roman" w:hAnsi="Calibri" w:cs="Calibri"/>
+                <w:color w:val="000000"/>
+                <w:lang w:eastAsia="en-AU"/>
+              </w:rPr>
+            </w:pPr>
+            <w:r>
+              <w:rPr>
+                <w:rFonts w:ascii="Calibri" w:eastAsia="Times New Roman" w:hAnsi="Calibri" w:cs="Calibri"/>
+                <w:color w:val="000000"/>
+                <w:lang w:eastAsia="en-AU"/>
+              </w:rPr>
+              <w:t>6-Aug</w:t>
+            </w:r>
+          </w:p>
+        </w:tc>
+        <w:tc>
+          <w:tcPr>
+            <w:tcW w:w="0" w:type="auto"/>
+            <w:tcBorders>
+              <w:top w:val="single" w:sz="4" w:space="0" w:color="auto"/>
+              <w:left w:val="single" w:sz="4" w:space="0" w:color="auto"/>
+              <w:bottom w:val="single" w:sz="4" w:space="0" w:color="auto"/>
+              <w:right w:val="single" w:sz="4" w:space="0" w:color="auto"/>
+            </w:tcBorders>
+            <w:vAlign w:val="center"/>
+            <w:hideMark/>
+          </w:tcPr>
+          <w:p>
+            <w:pPr>
+              <w:rPr>
+                <w:rFonts w:ascii="Calibri" w:eastAsia="Times New Roman" w:hAnsi="Calibri" w:cs="Calibri"/>
+                <w:color w:val="000000"/>
+                <w:lang w:eastAsia="en-AU"/>
+              </w:rPr>
+            </w:pPr>
+          </w:p>
+        </w:tc>
+        <w:tc>
+          <w:tcPr>
+            <w:tcW w:w="0" w:type="auto"/>
+            <w:tcBorders>
+              <w:top w:val="single" w:sz="4" w:space="0" w:color="auto"/>
+              <w:left w:val="single" w:sz="4" w:space="0" w:color="auto"/>
+              <w:bottom w:val="single" w:sz="4" w:space="0" w:color="auto"/>
+              <w:right w:val="single" w:sz="4" w:space="0" w:color="auto"/>
+            </w:tcBorders>
+            <w:vAlign w:val="center"/>
+            <w:hideMark/>
+          </w:tcPr>
+          <w:p>
+            <w:pPr>
+              <w:spacing w:after="0"/>
+              <w:rPr>
+                <w:rFonts w:eastAsiaTheme="minorHAnsi"/>
+                <w:sz w:val="20"/>
+                <w:szCs w:val="20"/>
+                <w:lang w:eastAsia="en-AU"/>
+              </w:rPr>
+            </w:pPr>
+            <w:r>
+              <w:rPr>
+                <w:rFonts w:eastAsiaTheme="minorHAnsi"/>
+                <w:sz w:val="20"/>
+                <w:szCs w:val="20"/>
+                <w:lang w:eastAsia="en-AU"/>
+              </w:rPr>
+              <w:t>Charnes</w:t>
             </w:r>
           </w:p>
         </w:tc>
@@ -2890,7 +3377,7 @@
                 <w:color w:val="000000"/>
                 <w:lang w:eastAsia="en-AU"/>
               </w:rPr>
-              <w:t>Social Media Integration (Google)</w:t>
+              <w:t>Create tests for push notifications functionality</w:t>
             </w:r>
           </w:p>
         </w:tc>
@@ -3002,6 +3489,200 @@
                 <w:lang w:eastAsia="en-AU"/>
               </w:rPr>
             </w:pPr>
+            <w:r>
+              <w:rPr>
+                <w:rFonts w:eastAsiaTheme="minorHAnsi"/>
+                <w:sz w:val="20"/>
+                <w:szCs w:val="20"/>
+                <w:lang w:eastAsia="en-AU"/>
+              </w:rPr>
+              <w:t xml:space="preserve">Test were created on time, but were not completed at this time due to implementation issues </w:t>
+            </w:r>
+          </w:p>
+        </w:tc>
+      </w:tr>
+      <w:tr>
+        <w:trPr>
+          <w:trHeight w:val="1198"/>
+        </w:trPr>
+        <w:tc>
+          <w:tcPr>
+            <w:tcW w:w="0" w:type="auto"/>
+            <w:tcBorders>
+              <w:top w:val="single" w:sz="4" w:space="0" w:color="auto"/>
+              <w:left w:val="single" w:sz="4" w:space="0" w:color="auto"/>
+              <w:bottom w:val="single" w:sz="4" w:space="0" w:color="auto"/>
+              <w:right w:val="single" w:sz="4" w:space="0" w:color="auto"/>
+            </w:tcBorders>
+            <w:vAlign w:val="center"/>
+            <w:hideMark/>
+          </w:tcPr>
+          <w:p>
+            <w:pPr>
+              <w:spacing w:after="0" w:line="240" w:lineRule="auto"/>
+              <w:rPr>
+                <w:rFonts w:ascii="Calibri" w:eastAsia="Times New Roman" w:hAnsi="Calibri" w:cs="Calibri"/>
+                <w:color w:val="000000"/>
+                <w:lang w:eastAsia="en-AU"/>
+              </w:rPr>
+            </w:pPr>
+            <w:r>
+              <w:rPr>
+                <w:rFonts w:ascii="Calibri" w:eastAsia="Times New Roman" w:hAnsi="Calibri" w:cs="Calibri"/>
+                <w:color w:val="000000"/>
+                <w:lang w:eastAsia="en-AU"/>
+              </w:rPr>
+              <w:lastRenderedPageBreak/>
+              <w:t>C-2</w:t>
+            </w:r>
+          </w:p>
+        </w:tc>
+        <w:tc>
+          <w:tcPr>
+            <w:tcW w:w="0" w:type="auto"/>
+            <w:tcBorders>
+              <w:top w:val="single" w:sz="4" w:space="0" w:color="auto"/>
+              <w:left w:val="single" w:sz="4" w:space="0" w:color="auto"/>
+              <w:bottom w:val="single" w:sz="4" w:space="0" w:color="auto"/>
+              <w:right w:val="single" w:sz="4" w:space="0" w:color="auto"/>
+            </w:tcBorders>
+            <w:vAlign w:val="center"/>
+            <w:hideMark/>
+          </w:tcPr>
+          <w:p>
+            <w:pPr>
+              <w:spacing w:after="0" w:line="240" w:lineRule="auto"/>
+              <w:rPr>
+                <w:rFonts w:ascii="Calibri" w:eastAsia="Times New Roman" w:hAnsi="Calibri" w:cs="Calibri"/>
+                <w:color w:val="000000"/>
+                <w:lang w:eastAsia="en-AU"/>
+              </w:rPr>
+            </w:pPr>
+            <w:r>
+              <w:rPr>
+                <w:rFonts w:ascii="Calibri" w:eastAsia="Times New Roman" w:hAnsi="Calibri" w:cs="Calibri"/>
+                <w:color w:val="000000"/>
+                <w:lang w:eastAsia="en-AU"/>
+              </w:rPr>
+              <w:t>Extend Global Leader Board to Support Top Question and Top Question Submitter</w:t>
+            </w:r>
+          </w:p>
+        </w:tc>
+        <w:tc>
+          <w:tcPr>
+            <w:tcW w:w="0" w:type="auto"/>
+            <w:tcBorders>
+              <w:top w:val="single" w:sz="4" w:space="0" w:color="auto"/>
+              <w:left w:val="single" w:sz="4" w:space="0" w:color="auto"/>
+              <w:bottom w:val="single" w:sz="4" w:space="0" w:color="auto"/>
+              <w:right w:val="single" w:sz="4" w:space="0" w:color="auto"/>
+            </w:tcBorders>
+            <w:vAlign w:val="center"/>
+            <w:hideMark/>
+          </w:tcPr>
+          <w:p>
+            <w:pPr>
+              <w:spacing w:after="0" w:line="240" w:lineRule="auto"/>
+              <w:rPr>
+                <w:rFonts w:ascii="Calibri" w:eastAsia="Times New Roman" w:hAnsi="Calibri" w:cs="Calibri"/>
+                <w:color w:val="000000"/>
+                <w:lang w:eastAsia="en-AU"/>
+              </w:rPr>
+            </w:pPr>
+            <w:r>
+              <w:rPr>
+                <w:rFonts w:ascii="Calibri" w:eastAsia="Times New Roman" w:hAnsi="Calibri" w:cs="Calibri"/>
+                <w:color w:val="000000"/>
+                <w:lang w:eastAsia="en-AU"/>
+              </w:rPr>
+              <w:t>6-Aug</w:t>
+            </w:r>
+          </w:p>
+        </w:tc>
+        <w:tc>
+          <w:tcPr>
+            <w:tcW w:w="0" w:type="auto"/>
+            <w:tcBorders>
+              <w:top w:val="single" w:sz="4" w:space="0" w:color="auto"/>
+              <w:left w:val="single" w:sz="4" w:space="0" w:color="auto"/>
+              <w:bottom w:val="single" w:sz="4" w:space="0" w:color="auto"/>
+              <w:right w:val="single" w:sz="4" w:space="0" w:color="auto"/>
+            </w:tcBorders>
+            <w:vAlign w:val="center"/>
+            <w:hideMark/>
+          </w:tcPr>
+          <w:p>
+            <w:pPr>
+              <w:rPr>
+                <w:rFonts w:ascii="Calibri" w:eastAsia="Times New Roman" w:hAnsi="Calibri" w:cs="Calibri"/>
+                <w:color w:val="000000"/>
+                <w:lang w:eastAsia="en-AU"/>
+              </w:rPr>
+            </w:pPr>
+          </w:p>
+        </w:tc>
+        <w:tc>
+          <w:tcPr>
+            <w:tcW w:w="0" w:type="auto"/>
+            <w:tcBorders>
+              <w:top w:val="single" w:sz="4" w:space="0" w:color="auto"/>
+              <w:left w:val="single" w:sz="4" w:space="0" w:color="auto"/>
+              <w:bottom w:val="single" w:sz="4" w:space="0" w:color="auto"/>
+              <w:right w:val="single" w:sz="4" w:space="0" w:color="auto"/>
+            </w:tcBorders>
+            <w:vAlign w:val="center"/>
+            <w:hideMark/>
+          </w:tcPr>
+          <w:p>
+            <w:pPr>
+              <w:spacing w:after="0"/>
+              <w:rPr>
+                <w:rFonts w:eastAsiaTheme="minorHAnsi"/>
+                <w:sz w:val="20"/>
+                <w:szCs w:val="20"/>
+                <w:lang w:eastAsia="en-AU"/>
+              </w:rPr>
+            </w:pPr>
+            <w:r>
+              <w:rPr>
+                <w:rFonts w:eastAsiaTheme="minorHAnsi"/>
+                <w:sz w:val="20"/>
+                <w:szCs w:val="20"/>
+                <w:lang w:eastAsia="en-AU"/>
+              </w:rPr>
+              <w:t>Aaron</w:t>
+            </w:r>
+          </w:p>
+        </w:tc>
+        <w:tc>
+          <w:tcPr>
+            <w:tcW w:w="0" w:type="auto"/>
+            <w:tcBorders>
+              <w:top w:val="single" w:sz="4" w:space="0" w:color="auto"/>
+              <w:left w:val="single" w:sz="4" w:space="0" w:color="auto"/>
+              <w:bottom w:val="single" w:sz="4" w:space="0" w:color="auto"/>
+              <w:right w:val="single" w:sz="4" w:space="0" w:color="auto"/>
+            </w:tcBorders>
+            <w:vAlign w:val="center"/>
+            <w:hideMark/>
+          </w:tcPr>
+          <w:p>
+            <w:pPr>
+              <w:spacing w:after="0" w:line="240" w:lineRule="auto"/>
+              <w:rPr>
+                <w:rFonts w:ascii="Calibri" w:eastAsia="Times New Roman" w:hAnsi="Calibri" w:cs="Calibri"/>
+                <w:color w:val="000000"/>
+                <w:lang w:eastAsia="en-AU"/>
+              </w:rPr>
+            </w:pPr>
+            <w:r>
+              <w:rPr>
+                <w:rFonts w:ascii="Calibri" w:eastAsia="Times New Roman" w:hAnsi="Calibri" w:cs="Calibri"/>
+                <w:color w:val="000000"/>
+                <w:lang w:eastAsia="en-AU"/>
+              </w:rPr>
+              <w:t>It was a mistake to put this as an objective before 'Voting on Questions' was implemented in the UI. The high score boards were implemented but could not be dynamically updated as the game did not allow for users to vote on questions</w:t>
+            </w:r>
           </w:p>
         </w:tc>
       </w:tr>
@@ -3067,7 +3748,7 @@
                 <w:color w:val="000000"/>
                 <w:lang w:eastAsia="en-AU"/>
               </w:rPr>
-              <w:t>Create test for social media functionality</w:t>
+              <w:t>Create tests for question leader boards</w:t>
             </w:r>
           </w:p>
         </w:tc>
@@ -3179,6 +3860,393 @@
                 <w:lang w:eastAsia="en-AU"/>
               </w:rPr>
             </w:pPr>
+            <w:r>
+              <w:rPr>
+                <w:rFonts w:eastAsiaTheme="minorHAnsi"/>
+                <w:sz w:val="20"/>
+                <w:szCs w:val="20"/>
+                <w:lang w:eastAsia="en-AU"/>
+              </w:rPr>
+              <w:t xml:space="preserve">All tests were written on time </w:t>
+            </w:r>
+          </w:p>
+        </w:tc>
+      </w:tr>
+      <w:tr>
+        <w:trPr>
+          <w:trHeight w:val="899"/>
+        </w:trPr>
+        <w:tc>
+          <w:tcPr>
+            <w:tcW w:w="0" w:type="auto"/>
+            <w:tcBorders>
+              <w:top w:val="single" w:sz="4" w:space="0" w:color="auto"/>
+              <w:left w:val="single" w:sz="4" w:space="0" w:color="auto"/>
+              <w:bottom w:val="single" w:sz="4" w:space="0" w:color="auto"/>
+              <w:right w:val="single" w:sz="4" w:space="0" w:color="auto"/>
+            </w:tcBorders>
+            <w:vAlign w:val="center"/>
+            <w:hideMark/>
+          </w:tcPr>
+          <w:p>
+            <w:pPr>
+              <w:spacing w:after="0" w:line="240" w:lineRule="auto"/>
+              <w:rPr>
+                <w:rFonts w:ascii="Calibri" w:eastAsia="Times New Roman" w:hAnsi="Calibri" w:cs="Calibri"/>
+                <w:color w:val="000000"/>
+                <w:lang w:eastAsia="en-AU"/>
+              </w:rPr>
+            </w:pPr>
+            <w:r>
+              <w:rPr>
+                <w:rFonts w:ascii="Calibri" w:eastAsia="Times New Roman" w:hAnsi="Calibri" w:cs="Calibri"/>
+                <w:color w:val="000000"/>
+                <w:lang w:eastAsia="en-AU"/>
+              </w:rPr>
+              <w:t>C-3</w:t>
+            </w:r>
+          </w:p>
+        </w:tc>
+        <w:tc>
+          <w:tcPr>
+            <w:tcW w:w="0" w:type="auto"/>
+            <w:tcBorders>
+              <w:top w:val="single" w:sz="4" w:space="0" w:color="auto"/>
+              <w:left w:val="single" w:sz="4" w:space="0" w:color="auto"/>
+              <w:bottom w:val="single" w:sz="4" w:space="0" w:color="auto"/>
+              <w:right w:val="single" w:sz="4" w:space="0" w:color="auto"/>
+            </w:tcBorders>
+            <w:vAlign w:val="center"/>
+            <w:hideMark/>
+          </w:tcPr>
+          <w:p>
+            <w:pPr>
+              <w:spacing w:after="0" w:line="240" w:lineRule="auto"/>
+              <w:rPr>
+                <w:rFonts w:ascii="Calibri" w:eastAsia="Times New Roman" w:hAnsi="Calibri" w:cs="Calibri"/>
+                <w:color w:val="000000"/>
+                <w:lang w:eastAsia="en-AU"/>
+              </w:rPr>
+            </w:pPr>
+            <w:r>
+              <w:rPr>
+                <w:rFonts w:ascii="Calibri" w:eastAsia="Times New Roman" w:hAnsi="Calibri" w:cs="Calibri"/>
+                <w:color w:val="000000"/>
+                <w:lang w:eastAsia="en-AU"/>
+              </w:rPr>
+              <w:t>Extend game to allow for rounds to be about specific categories</w:t>
+            </w:r>
+          </w:p>
+        </w:tc>
+        <w:tc>
+          <w:tcPr>
+            <w:tcW w:w="0" w:type="auto"/>
+            <w:tcBorders>
+              <w:top w:val="single" w:sz="4" w:space="0" w:color="auto"/>
+              <w:left w:val="single" w:sz="4" w:space="0" w:color="auto"/>
+              <w:bottom w:val="single" w:sz="4" w:space="0" w:color="auto"/>
+              <w:right w:val="single" w:sz="4" w:space="0" w:color="auto"/>
+            </w:tcBorders>
+            <w:vAlign w:val="center"/>
+            <w:hideMark/>
+          </w:tcPr>
+          <w:p>
+            <w:pPr>
+              <w:spacing w:after="0" w:line="240" w:lineRule="auto"/>
+              <w:rPr>
+                <w:rFonts w:ascii="Calibri" w:eastAsia="Times New Roman" w:hAnsi="Calibri" w:cs="Calibri"/>
+                <w:color w:val="000000"/>
+                <w:lang w:eastAsia="en-AU"/>
+              </w:rPr>
+            </w:pPr>
+            <w:r>
+              <w:rPr>
+                <w:rFonts w:ascii="Calibri" w:eastAsia="Times New Roman" w:hAnsi="Calibri" w:cs="Calibri"/>
+                <w:color w:val="000000"/>
+                <w:lang w:eastAsia="en-AU"/>
+              </w:rPr>
+              <w:t>20-Aug</w:t>
+            </w:r>
+          </w:p>
+        </w:tc>
+        <w:tc>
+          <w:tcPr>
+            <w:tcW w:w="0" w:type="auto"/>
+            <w:tcBorders>
+              <w:top w:val="single" w:sz="4" w:space="0" w:color="auto"/>
+              <w:left w:val="single" w:sz="4" w:space="0" w:color="auto"/>
+              <w:bottom w:val="single" w:sz="4" w:space="0" w:color="auto"/>
+              <w:right w:val="single" w:sz="4" w:space="0" w:color="auto"/>
+            </w:tcBorders>
+            <w:vAlign w:val="center"/>
+            <w:hideMark/>
+          </w:tcPr>
+          <w:p>
+            <w:pPr>
+              <w:spacing w:after="0" w:line="240" w:lineRule="auto"/>
+              <w:rPr>
+                <w:rFonts w:ascii="Calibri" w:eastAsia="Times New Roman" w:hAnsi="Calibri" w:cs="Calibri"/>
+                <w:color w:val="000000"/>
+                <w:lang w:eastAsia="en-AU"/>
+              </w:rPr>
+            </w:pPr>
+            <w:r>
+              <w:rPr>
+                <w:rFonts w:ascii="Calibri" w:eastAsia="Times New Roman" w:hAnsi="Calibri" w:cs="Calibri"/>
+                <w:color w:val="000000"/>
+                <w:lang w:eastAsia="en-AU"/>
+              </w:rPr>
+              <w:t>20-Aug</w:t>
+            </w:r>
+          </w:p>
+        </w:tc>
+        <w:tc>
+          <w:tcPr>
+            <w:tcW w:w="0" w:type="auto"/>
+            <w:tcBorders>
+              <w:top w:val="single" w:sz="4" w:space="0" w:color="auto"/>
+              <w:left w:val="single" w:sz="4" w:space="0" w:color="auto"/>
+              <w:bottom w:val="single" w:sz="4" w:space="0" w:color="auto"/>
+              <w:right w:val="single" w:sz="4" w:space="0" w:color="auto"/>
+            </w:tcBorders>
+            <w:vAlign w:val="center"/>
+            <w:hideMark/>
+          </w:tcPr>
+          <w:p>
+            <w:pPr>
+              <w:spacing w:after="0" w:line="240" w:lineRule="auto"/>
+              <w:rPr>
+                <w:rFonts w:ascii="Calibri" w:eastAsia="Times New Roman" w:hAnsi="Calibri" w:cs="Calibri"/>
+                <w:color w:val="000000"/>
+                <w:lang w:eastAsia="en-AU"/>
+              </w:rPr>
+            </w:pPr>
+            <w:r>
+              <w:rPr>
+                <w:rFonts w:ascii="Calibri" w:eastAsia="Times New Roman" w:hAnsi="Calibri" w:cs="Calibri"/>
+                <w:color w:val="000000"/>
+                <w:lang w:eastAsia="en-AU"/>
+              </w:rPr>
+              <w:t>Collin</w:t>
+            </w:r>
+          </w:p>
+        </w:tc>
+        <w:tc>
+          <w:tcPr>
+            <w:tcW w:w="0" w:type="auto"/>
+            <w:tcBorders>
+              <w:top w:val="single" w:sz="4" w:space="0" w:color="auto"/>
+              <w:left w:val="single" w:sz="4" w:space="0" w:color="auto"/>
+              <w:bottom w:val="single" w:sz="4" w:space="0" w:color="auto"/>
+              <w:right w:val="single" w:sz="4" w:space="0" w:color="auto"/>
+            </w:tcBorders>
+            <w:vAlign w:val="center"/>
+            <w:hideMark/>
+          </w:tcPr>
+          <w:p>
+            <w:pPr>
+              <w:spacing w:after="0" w:line="240" w:lineRule="auto"/>
+              <w:rPr>
+                <w:rFonts w:ascii="Calibri" w:eastAsia="Times New Roman" w:hAnsi="Calibri" w:cs="Calibri"/>
+                <w:color w:val="000000"/>
+                <w:lang w:eastAsia="en-AU"/>
+              </w:rPr>
+            </w:pPr>
+            <w:r>
+              <w:rPr>
+                <w:rFonts w:ascii="Calibri" w:eastAsia="Times New Roman" w:hAnsi="Calibri" w:cs="Calibri"/>
+                <w:color w:val="000000"/>
+                <w:lang w:eastAsia="en-AU"/>
+              </w:rPr>
+              <w:t>Implementation was quite a lot of work. As has often been the case throughout this project sending and retrieving data from the database can be quite difficult.</w:t>
+            </w:r>
+          </w:p>
+        </w:tc>
+      </w:tr>
+      <w:tr>
+        <w:trPr>
+          <w:trHeight w:val="299"/>
+        </w:trPr>
+        <w:tc>
+          <w:tcPr>
+            <w:tcW w:w="0" w:type="auto"/>
+            <w:tcBorders>
+              <w:top w:val="single" w:sz="4" w:space="0" w:color="auto"/>
+              <w:left w:val="single" w:sz="4" w:space="0" w:color="auto"/>
+              <w:bottom w:val="single" w:sz="4" w:space="0" w:color="auto"/>
+              <w:right w:val="single" w:sz="4" w:space="0" w:color="auto"/>
+            </w:tcBorders>
+            <w:vAlign w:val="center"/>
+            <w:hideMark/>
+          </w:tcPr>
+          <w:p>
+            <w:pPr>
+              <w:rPr>
+                <w:rFonts w:ascii="Calibri" w:eastAsia="Times New Roman" w:hAnsi="Calibri" w:cs="Calibri"/>
+                <w:color w:val="000000"/>
+                <w:lang w:eastAsia="en-AU"/>
+              </w:rPr>
+            </w:pPr>
+            <w:r>
+              <w:rPr>
+                <w:rFonts w:ascii="Calibri" w:eastAsia="Times New Roman" w:hAnsi="Calibri" w:cs="Calibri"/>
+                <w:color w:val="000000"/>
+                <w:lang w:eastAsia="en-AU"/>
+              </w:rPr>
+              <w:t>C-3</w:t>
+            </w:r>
+            <w:bookmarkStart w:id="21" w:name="_GoBack"/>
+            <w:bookmarkEnd w:id="21"/>
+          </w:p>
+        </w:tc>
+        <w:tc>
+          <w:tcPr>
+            <w:tcW w:w="0" w:type="auto"/>
+            <w:tcBorders>
+              <w:top w:val="single" w:sz="4" w:space="0" w:color="auto"/>
+              <w:left w:val="single" w:sz="4" w:space="0" w:color="auto"/>
+              <w:bottom w:val="single" w:sz="4" w:space="0" w:color="auto"/>
+              <w:right w:val="single" w:sz="4" w:space="0" w:color="auto"/>
+            </w:tcBorders>
+            <w:vAlign w:val="center"/>
+            <w:hideMark/>
+          </w:tcPr>
+          <w:p>
+            <w:pPr>
+              <w:spacing w:after="0" w:line="240" w:lineRule="auto"/>
+              <w:rPr>
+                <w:rFonts w:ascii="Calibri" w:eastAsia="Times New Roman" w:hAnsi="Calibri" w:cs="Calibri"/>
+                <w:color w:val="000000"/>
+                <w:lang w:eastAsia="en-AU"/>
+              </w:rPr>
+            </w:pPr>
+            <w:r>
+              <w:rPr>
+                <w:rFonts w:ascii="Calibri" w:eastAsia="Times New Roman" w:hAnsi="Calibri" w:cs="Calibri"/>
+                <w:color w:val="000000"/>
+                <w:lang w:eastAsia="en-AU"/>
+              </w:rPr>
+              <w:t>Create tests for category specific rounds</w:t>
+            </w:r>
+          </w:p>
+        </w:tc>
+        <w:tc>
+          <w:tcPr>
+            <w:tcW w:w="0" w:type="auto"/>
+            <w:tcBorders>
+              <w:top w:val="single" w:sz="4" w:space="0" w:color="auto"/>
+              <w:left w:val="single" w:sz="4" w:space="0" w:color="auto"/>
+              <w:bottom w:val="single" w:sz="4" w:space="0" w:color="auto"/>
+              <w:right w:val="single" w:sz="4" w:space="0" w:color="auto"/>
+            </w:tcBorders>
+            <w:vAlign w:val="center"/>
+            <w:hideMark/>
+          </w:tcPr>
+          <w:p>
+            <w:pPr>
+              <w:spacing w:after="0" w:line="240" w:lineRule="auto"/>
+              <w:rPr>
+                <w:rFonts w:ascii="Calibri" w:eastAsia="Times New Roman" w:hAnsi="Calibri" w:cs="Calibri"/>
+                <w:color w:val="000000"/>
+                <w:lang w:eastAsia="en-AU"/>
+              </w:rPr>
+            </w:pPr>
+            <w:r>
+              <w:rPr>
+                <w:rFonts w:ascii="Calibri" w:eastAsia="Times New Roman" w:hAnsi="Calibri" w:cs="Calibri"/>
+                <w:color w:val="000000"/>
+                <w:lang w:eastAsia="en-AU"/>
+              </w:rPr>
+              <w:t>20-Aug</w:t>
+            </w:r>
+          </w:p>
+        </w:tc>
+        <w:tc>
+          <w:tcPr>
+            <w:tcW w:w="0" w:type="auto"/>
+            <w:tcBorders>
+              <w:top w:val="single" w:sz="4" w:space="0" w:color="auto"/>
+              <w:left w:val="single" w:sz="4" w:space="0" w:color="auto"/>
+              <w:bottom w:val="single" w:sz="4" w:space="0" w:color="auto"/>
+              <w:right w:val="single" w:sz="4" w:space="0" w:color="auto"/>
+            </w:tcBorders>
+            <w:vAlign w:val="center"/>
+            <w:hideMark/>
+          </w:tcPr>
+          <w:p>
+            <w:pPr>
+              <w:rPr>
+                <w:rFonts w:ascii="Calibri" w:eastAsia="Times New Roman" w:hAnsi="Calibri" w:cs="Calibri"/>
+                <w:color w:val="000000"/>
+                <w:lang w:eastAsia="en-AU"/>
+              </w:rPr>
+            </w:pPr>
+          </w:p>
+        </w:tc>
+        <w:tc>
+          <w:tcPr>
+            <w:tcW w:w="0" w:type="auto"/>
+            <w:tcBorders>
+              <w:top w:val="single" w:sz="4" w:space="0" w:color="auto"/>
+              <w:left w:val="single" w:sz="4" w:space="0" w:color="auto"/>
+              <w:bottom w:val="single" w:sz="4" w:space="0" w:color="auto"/>
+              <w:right w:val="single" w:sz="4" w:space="0" w:color="auto"/>
+            </w:tcBorders>
+            <w:vAlign w:val="center"/>
+            <w:hideMark/>
+          </w:tcPr>
+          <w:p>
+            <w:pPr>
+              <w:spacing w:after="0"/>
+              <w:rPr>
+                <w:rFonts w:eastAsiaTheme="minorHAnsi"/>
+                <w:sz w:val="20"/>
+                <w:szCs w:val="20"/>
+                <w:lang w:eastAsia="en-AU"/>
+              </w:rPr>
+            </w:pPr>
+            <w:r>
+              <w:rPr>
+                <w:rFonts w:eastAsiaTheme="minorHAnsi"/>
+                <w:sz w:val="20"/>
+                <w:szCs w:val="20"/>
+                <w:lang w:eastAsia="en-AU"/>
+              </w:rPr>
+              <w:t>Michelle</w:t>
+            </w:r>
+          </w:p>
+        </w:tc>
+        <w:tc>
+          <w:tcPr>
+            <w:tcW w:w="0" w:type="auto"/>
+            <w:tcBorders>
+              <w:top w:val="single" w:sz="4" w:space="0" w:color="auto"/>
+              <w:left w:val="single" w:sz="4" w:space="0" w:color="auto"/>
+              <w:bottom w:val="single" w:sz="4" w:space="0" w:color="auto"/>
+              <w:right w:val="single" w:sz="4" w:space="0" w:color="auto"/>
+            </w:tcBorders>
+            <w:vAlign w:val="center"/>
+            <w:hideMark/>
+          </w:tcPr>
+          <w:p>
+            <w:pPr>
+              <w:spacing w:after="0"/>
+              <w:rPr>
+                <w:rFonts w:eastAsiaTheme="minorHAnsi"/>
+                <w:sz w:val="20"/>
+                <w:szCs w:val="20"/>
+                <w:lang w:eastAsia="en-AU"/>
+              </w:rPr>
+            </w:pPr>
+            <w:r>
+              <w:rPr>
+                <w:rFonts w:eastAsiaTheme="minorHAnsi"/>
+                <w:sz w:val="20"/>
+                <w:szCs w:val="20"/>
+                <w:lang w:eastAsia="en-AU"/>
+              </w:rPr>
+              <w:t>All tests were written on time</w:t>
+            </w:r>
           </w:p>
         </w:tc>
       </w:tr>
@@ -3213,1083 +4281,6 @@
                 <w:color w:val="000000"/>
                 <w:lang w:eastAsia="en-AU"/>
               </w:rPr>
-              <w:t>C-2</w:t>
-            </w:r>
-          </w:p>
-        </w:tc>
-        <w:tc>
-          <w:tcPr>
-            <w:tcW w:w="0" w:type="auto"/>
-            <w:tcBorders>
-              <w:top w:val="single" w:sz="4" w:space="0" w:color="auto"/>
-              <w:left w:val="single" w:sz="4" w:space="0" w:color="auto"/>
-              <w:bottom w:val="single" w:sz="4" w:space="0" w:color="auto"/>
-              <w:right w:val="single" w:sz="4" w:space="0" w:color="auto"/>
-            </w:tcBorders>
-            <w:vAlign w:val="center"/>
-            <w:hideMark/>
-          </w:tcPr>
-          <w:p>
-            <w:pPr>
-              <w:spacing w:after="0" w:line="240" w:lineRule="auto"/>
-              <w:rPr>
-                <w:rFonts w:ascii="Calibri" w:eastAsia="Times New Roman" w:hAnsi="Calibri" w:cs="Calibri"/>
-                <w:color w:val="000000"/>
-                <w:lang w:eastAsia="en-AU"/>
-              </w:rPr>
-            </w:pPr>
-            <w:r>
-              <w:rPr>
-                <w:rFonts w:ascii="Calibri" w:eastAsia="Times New Roman" w:hAnsi="Calibri" w:cs="Calibri"/>
-                <w:color w:val="000000"/>
-                <w:lang w:eastAsia="en-AU"/>
-              </w:rPr>
-              <w:t>Push notifications</w:t>
-            </w:r>
-          </w:p>
-        </w:tc>
-        <w:tc>
-          <w:tcPr>
-            <w:tcW w:w="0" w:type="auto"/>
-            <w:tcBorders>
-              <w:top w:val="single" w:sz="4" w:space="0" w:color="auto"/>
-              <w:left w:val="single" w:sz="4" w:space="0" w:color="auto"/>
-              <w:bottom w:val="single" w:sz="4" w:space="0" w:color="auto"/>
-              <w:right w:val="single" w:sz="4" w:space="0" w:color="auto"/>
-            </w:tcBorders>
-            <w:vAlign w:val="center"/>
-            <w:hideMark/>
-          </w:tcPr>
-          <w:p>
-            <w:pPr>
-              <w:spacing w:after="0" w:line="240" w:lineRule="auto"/>
-              <w:rPr>
-                <w:rFonts w:ascii="Calibri" w:eastAsia="Times New Roman" w:hAnsi="Calibri" w:cs="Calibri"/>
-                <w:color w:val="000000"/>
-                <w:lang w:eastAsia="en-AU"/>
-              </w:rPr>
-            </w:pPr>
-            <w:r>
-              <w:rPr>
-                <w:rFonts w:ascii="Calibri" w:eastAsia="Times New Roman" w:hAnsi="Calibri" w:cs="Calibri"/>
-                <w:color w:val="000000"/>
-                <w:lang w:eastAsia="en-AU"/>
-              </w:rPr>
-              <w:t>6-Aug</w:t>
-            </w:r>
-          </w:p>
-        </w:tc>
-        <w:tc>
-          <w:tcPr>
-            <w:tcW w:w="0" w:type="auto"/>
-            <w:tcBorders>
-              <w:top w:val="single" w:sz="4" w:space="0" w:color="auto"/>
-              <w:left w:val="single" w:sz="4" w:space="0" w:color="auto"/>
-              <w:bottom w:val="single" w:sz="4" w:space="0" w:color="auto"/>
-              <w:right w:val="single" w:sz="4" w:space="0" w:color="auto"/>
-            </w:tcBorders>
-            <w:vAlign w:val="center"/>
-            <w:hideMark/>
-          </w:tcPr>
-          <w:p>
-            <w:pPr>
-              <w:rPr>
-                <w:rFonts w:ascii="Calibri" w:eastAsia="Times New Roman" w:hAnsi="Calibri" w:cs="Calibri"/>
-                <w:color w:val="000000"/>
-                <w:lang w:eastAsia="en-AU"/>
-              </w:rPr>
-            </w:pPr>
-          </w:p>
-        </w:tc>
-        <w:tc>
-          <w:tcPr>
-            <w:tcW w:w="0" w:type="auto"/>
-            <w:tcBorders>
-              <w:top w:val="single" w:sz="4" w:space="0" w:color="auto"/>
-              <w:left w:val="single" w:sz="4" w:space="0" w:color="auto"/>
-              <w:bottom w:val="single" w:sz="4" w:space="0" w:color="auto"/>
-              <w:right w:val="single" w:sz="4" w:space="0" w:color="auto"/>
-            </w:tcBorders>
-            <w:vAlign w:val="center"/>
-            <w:hideMark/>
-          </w:tcPr>
-          <w:p>
-            <w:pPr>
-              <w:spacing w:after="0"/>
-              <w:rPr>
-                <w:rFonts w:eastAsiaTheme="minorHAnsi"/>
-                <w:sz w:val="20"/>
-                <w:szCs w:val="20"/>
-                <w:lang w:eastAsia="en-AU"/>
-              </w:rPr>
-            </w:pPr>
-            <w:proofErr w:type="spellStart"/>
-            <w:r>
-              <w:rPr>
-                <w:rFonts w:eastAsiaTheme="minorHAnsi"/>
-                <w:sz w:val="20"/>
-                <w:szCs w:val="20"/>
-                <w:lang w:eastAsia="en-AU"/>
-              </w:rPr>
-              <w:t>Charnes</w:t>
-            </w:r>
-            <w:proofErr w:type="spellEnd"/>
-          </w:p>
-        </w:tc>
-        <w:tc>
-          <w:tcPr>
-            <w:tcW w:w="0" w:type="auto"/>
-            <w:tcBorders>
-              <w:top w:val="single" w:sz="4" w:space="0" w:color="auto"/>
-              <w:left w:val="single" w:sz="4" w:space="0" w:color="auto"/>
-              <w:bottom w:val="single" w:sz="4" w:space="0" w:color="auto"/>
-              <w:right w:val="single" w:sz="4" w:space="0" w:color="auto"/>
-            </w:tcBorders>
-            <w:vAlign w:val="center"/>
-            <w:hideMark/>
-          </w:tcPr>
-          <w:p>
-            <w:pPr>
-              <w:spacing w:after="0"/>
-              <w:rPr>
-                <w:rFonts w:eastAsiaTheme="minorHAnsi"/>
-                <w:sz w:val="20"/>
-                <w:szCs w:val="20"/>
-                <w:lang w:eastAsia="en-AU"/>
-              </w:rPr>
-            </w:pPr>
-          </w:p>
-        </w:tc>
-      </w:tr>
-      <w:tr>
-        <w:trPr>
-          <w:trHeight w:val="299"/>
-        </w:trPr>
-        <w:tc>
-          <w:tcPr>
-            <w:tcW w:w="0" w:type="auto"/>
-            <w:tcBorders>
-              <w:top w:val="single" w:sz="4" w:space="0" w:color="auto"/>
-              <w:left w:val="single" w:sz="4" w:space="0" w:color="auto"/>
-              <w:bottom w:val="single" w:sz="4" w:space="0" w:color="auto"/>
-              <w:right w:val="single" w:sz="4" w:space="0" w:color="auto"/>
-            </w:tcBorders>
-            <w:vAlign w:val="center"/>
-            <w:hideMark/>
-          </w:tcPr>
-          <w:p>
-            <w:pPr>
-              <w:spacing w:after="0" w:line="240" w:lineRule="auto"/>
-              <w:rPr>
-                <w:rFonts w:ascii="Calibri" w:eastAsia="Times New Roman" w:hAnsi="Calibri" w:cs="Calibri"/>
-                <w:color w:val="000000"/>
-                <w:lang w:eastAsia="en-AU"/>
-              </w:rPr>
-            </w:pPr>
-            <w:r>
-              <w:rPr>
-                <w:rFonts w:ascii="Calibri" w:eastAsia="Times New Roman" w:hAnsi="Calibri" w:cs="Calibri"/>
-                <w:color w:val="000000"/>
-                <w:lang w:eastAsia="en-AU"/>
-              </w:rPr>
-              <w:t>C-2</w:t>
-            </w:r>
-          </w:p>
-        </w:tc>
-        <w:tc>
-          <w:tcPr>
-            <w:tcW w:w="0" w:type="auto"/>
-            <w:tcBorders>
-              <w:top w:val="single" w:sz="4" w:space="0" w:color="auto"/>
-              <w:left w:val="single" w:sz="4" w:space="0" w:color="auto"/>
-              <w:bottom w:val="single" w:sz="4" w:space="0" w:color="auto"/>
-              <w:right w:val="single" w:sz="4" w:space="0" w:color="auto"/>
-            </w:tcBorders>
-            <w:vAlign w:val="center"/>
-            <w:hideMark/>
-          </w:tcPr>
-          <w:p>
-            <w:pPr>
-              <w:spacing w:after="0" w:line="240" w:lineRule="auto"/>
-              <w:rPr>
-                <w:rFonts w:ascii="Calibri" w:eastAsia="Times New Roman" w:hAnsi="Calibri" w:cs="Calibri"/>
-                <w:color w:val="000000"/>
-                <w:lang w:eastAsia="en-AU"/>
-              </w:rPr>
-            </w:pPr>
-            <w:r>
-              <w:rPr>
-                <w:rFonts w:ascii="Calibri" w:eastAsia="Times New Roman" w:hAnsi="Calibri" w:cs="Calibri"/>
-                <w:color w:val="000000"/>
-                <w:lang w:eastAsia="en-AU"/>
-              </w:rPr>
-              <w:t>Create tests for push notifications functionality</w:t>
-            </w:r>
-          </w:p>
-        </w:tc>
-        <w:tc>
-          <w:tcPr>
-            <w:tcW w:w="0" w:type="auto"/>
-            <w:tcBorders>
-              <w:top w:val="single" w:sz="4" w:space="0" w:color="auto"/>
-              <w:left w:val="single" w:sz="4" w:space="0" w:color="auto"/>
-              <w:bottom w:val="single" w:sz="4" w:space="0" w:color="auto"/>
-              <w:right w:val="single" w:sz="4" w:space="0" w:color="auto"/>
-            </w:tcBorders>
-            <w:vAlign w:val="center"/>
-            <w:hideMark/>
-          </w:tcPr>
-          <w:p>
-            <w:pPr>
-              <w:spacing w:after="0" w:line="240" w:lineRule="auto"/>
-              <w:rPr>
-                <w:rFonts w:ascii="Calibri" w:eastAsia="Times New Roman" w:hAnsi="Calibri" w:cs="Calibri"/>
-                <w:color w:val="000000"/>
-                <w:lang w:eastAsia="en-AU"/>
-              </w:rPr>
-            </w:pPr>
-            <w:r>
-              <w:rPr>
-                <w:rFonts w:ascii="Calibri" w:eastAsia="Times New Roman" w:hAnsi="Calibri" w:cs="Calibri"/>
-                <w:color w:val="000000"/>
-                <w:lang w:eastAsia="en-AU"/>
-              </w:rPr>
-              <w:t>6-Aug</w:t>
-            </w:r>
-          </w:p>
-        </w:tc>
-        <w:tc>
-          <w:tcPr>
-            <w:tcW w:w="0" w:type="auto"/>
-            <w:tcBorders>
-              <w:top w:val="single" w:sz="4" w:space="0" w:color="auto"/>
-              <w:left w:val="single" w:sz="4" w:space="0" w:color="auto"/>
-              <w:bottom w:val="single" w:sz="4" w:space="0" w:color="auto"/>
-              <w:right w:val="single" w:sz="4" w:space="0" w:color="auto"/>
-            </w:tcBorders>
-            <w:vAlign w:val="center"/>
-            <w:hideMark/>
-          </w:tcPr>
-          <w:p>
-            <w:pPr>
-              <w:rPr>
-                <w:rFonts w:ascii="Calibri" w:eastAsia="Times New Roman" w:hAnsi="Calibri" w:cs="Calibri"/>
-                <w:color w:val="000000"/>
-                <w:lang w:eastAsia="en-AU"/>
-              </w:rPr>
-            </w:pPr>
-          </w:p>
-        </w:tc>
-        <w:tc>
-          <w:tcPr>
-            <w:tcW w:w="0" w:type="auto"/>
-            <w:tcBorders>
-              <w:top w:val="single" w:sz="4" w:space="0" w:color="auto"/>
-              <w:left w:val="single" w:sz="4" w:space="0" w:color="auto"/>
-              <w:bottom w:val="single" w:sz="4" w:space="0" w:color="auto"/>
-              <w:right w:val="single" w:sz="4" w:space="0" w:color="auto"/>
-            </w:tcBorders>
-            <w:vAlign w:val="center"/>
-            <w:hideMark/>
-          </w:tcPr>
-          <w:p>
-            <w:pPr>
-              <w:spacing w:after="0"/>
-              <w:rPr>
-                <w:rFonts w:eastAsiaTheme="minorHAnsi"/>
-                <w:sz w:val="20"/>
-                <w:szCs w:val="20"/>
-                <w:lang w:eastAsia="en-AU"/>
-              </w:rPr>
-            </w:pPr>
-            <w:r>
-              <w:rPr>
-                <w:rFonts w:eastAsiaTheme="minorHAnsi"/>
-                <w:sz w:val="20"/>
-                <w:szCs w:val="20"/>
-                <w:lang w:eastAsia="en-AU"/>
-              </w:rPr>
-              <w:t>Michelle</w:t>
-            </w:r>
-          </w:p>
-        </w:tc>
-        <w:tc>
-          <w:tcPr>
-            <w:tcW w:w="0" w:type="auto"/>
-            <w:tcBorders>
-              <w:top w:val="single" w:sz="4" w:space="0" w:color="auto"/>
-              <w:left w:val="single" w:sz="4" w:space="0" w:color="auto"/>
-              <w:bottom w:val="single" w:sz="4" w:space="0" w:color="auto"/>
-              <w:right w:val="single" w:sz="4" w:space="0" w:color="auto"/>
-            </w:tcBorders>
-            <w:vAlign w:val="center"/>
-            <w:hideMark/>
-          </w:tcPr>
-          <w:p>
-            <w:pPr>
-              <w:spacing w:after="0"/>
-              <w:rPr>
-                <w:rFonts w:eastAsiaTheme="minorHAnsi"/>
-                <w:sz w:val="20"/>
-                <w:szCs w:val="20"/>
-                <w:lang w:eastAsia="en-AU"/>
-              </w:rPr>
-            </w:pPr>
-          </w:p>
-        </w:tc>
-      </w:tr>
-      <w:tr>
-        <w:trPr>
-          <w:trHeight w:val="1198"/>
-        </w:trPr>
-        <w:tc>
-          <w:tcPr>
-            <w:tcW w:w="0" w:type="auto"/>
-            <w:tcBorders>
-              <w:top w:val="single" w:sz="4" w:space="0" w:color="auto"/>
-              <w:left w:val="single" w:sz="4" w:space="0" w:color="auto"/>
-              <w:bottom w:val="single" w:sz="4" w:space="0" w:color="auto"/>
-              <w:right w:val="single" w:sz="4" w:space="0" w:color="auto"/>
-            </w:tcBorders>
-            <w:vAlign w:val="center"/>
-            <w:hideMark/>
-          </w:tcPr>
-          <w:p>
-            <w:pPr>
-              <w:spacing w:after="0" w:line="240" w:lineRule="auto"/>
-              <w:rPr>
-                <w:rFonts w:ascii="Calibri" w:eastAsia="Times New Roman" w:hAnsi="Calibri" w:cs="Calibri"/>
-                <w:color w:val="000000"/>
-                <w:lang w:eastAsia="en-AU"/>
-              </w:rPr>
-            </w:pPr>
-            <w:r>
-              <w:rPr>
-                <w:rFonts w:ascii="Calibri" w:eastAsia="Times New Roman" w:hAnsi="Calibri" w:cs="Calibri"/>
-                <w:color w:val="000000"/>
-                <w:lang w:eastAsia="en-AU"/>
-              </w:rPr>
-              <w:t>C-2</w:t>
-            </w:r>
-          </w:p>
-        </w:tc>
-        <w:tc>
-          <w:tcPr>
-            <w:tcW w:w="0" w:type="auto"/>
-            <w:tcBorders>
-              <w:top w:val="single" w:sz="4" w:space="0" w:color="auto"/>
-              <w:left w:val="single" w:sz="4" w:space="0" w:color="auto"/>
-              <w:bottom w:val="single" w:sz="4" w:space="0" w:color="auto"/>
-              <w:right w:val="single" w:sz="4" w:space="0" w:color="auto"/>
-            </w:tcBorders>
-            <w:vAlign w:val="center"/>
-            <w:hideMark/>
-          </w:tcPr>
-          <w:p>
-            <w:pPr>
-              <w:spacing w:after="0" w:line="240" w:lineRule="auto"/>
-              <w:rPr>
-                <w:rFonts w:ascii="Calibri" w:eastAsia="Times New Roman" w:hAnsi="Calibri" w:cs="Calibri"/>
-                <w:color w:val="000000"/>
-                <w:lang w:eastAsia="en-AU"/>
-              </w:rPr>
-            </w:pPr>
-            <w:r>
-              <w:rPr>
-                <w:rFonts w:ascii="Calibri" w:eastAsia="Times New Roman" w:hAnsi="Calibri" w:cs="Calibri"/>
-                <w:color w:val="000000"/>
-                <w:lang w:eastAsia="en-AU"/>
-              </w:rPr>
-              <w:t>Extend Global Leader Board to Support Top Question and Top Question Submitter</w:t>
-            </w:r>
-          </w:p>
-        </w:tc>
-        <w:tc>
-          <w:tcPr>
-            <w:tcW w:w="0" w:type="auto"/>
-            <w:tcBorders>
-              <w:top w:val="single" w:sz="4" w:space="0" w:color="auto"/>
-              <w:left w:val="single" w:sz="4" w:space="0" w:color="auto"/>
-              <w:bottom w:val="single" w:sz="4" w:space="0" w:color="auto"/>
-              <w:right w:val="single" w:sz="4" w:space="0" w:color="auto"/>
-            </w:tcBorders>
-            <w:vAlign w:val="center"/>
-            <w:hideMark/>
-          </w:tcPr>
-          <w:p>
-            <w:pPr>
-              <w:spacing w:after="0" w:line="240" w:lineRule="auto"/>
-              <w:rPr>
-                <w:rFonts w:ascii="Calibri" w:eastAsia="Times New Roman" w:hAnsi="Calibri" w:cs="Calibri"/>
-                <w:color w:val="000000"/>
-                <w:lang w:eastAsia="en-AU"/>
-              </w:rPr>
-            </w:pPr>
-            <w:r>
-              <w:rPr>
-                <w:rFonts w:ascii="Calibri" w:eastAsia="Times New Roman" w:hAnsi="Calibri" w:cs="Calibri"/>
-                <w:color w:val="000000"/>
-                <w:lang w:eastAsia="en-AU"/>
-              </w:rPr>
-              <w:t>6-Aug</w:t>
-            </w:r>
-          </w:p>
-        </w:tc>
-        <w:tc>
-          <w:tcPr>
-            <w:tcW w:w="0" w:type="auto"/>
-            <w:tcBorders>
-              <w:top w:val="single" w:sz="4" w:space="0" w:color="auto"/>
-              <w:left w:val="single" w:sz="4" w:space="0" w:color="auto"/>
-              <w:bottom w:val="single" w:sz="4" w:space="0" w:color="auto"/>
-              <w:right w:val="single" w:sz="4" w:space="0" w:color="auto"/>
-            </w:tcBorders>
-            <w:vAlign w:val="center"/>
-            <w:hideMark/>
-          </w:tcPr>
-          <w:p>
-            <w:pPr>
-              <w:rPr>
-                <w:rFonts w:ascii="Calibri" w:eastAsia="Times New Roman" w:hAnsi="Calibri" w:cs="Calibri"/>
-                <w:color w:val="000000"/>
-                <w:lang w:eastAsia="en-AU"/>
-              </w:rPr>
-            </w:pPr>
-          </w:p>
-        </w:tc>
-        <w:tc>
-          <w:tcPr>
-            <w:tcW w:w="0" w:type="auto"/>
-            <w:tcBorders>
-              <w:top w:val="single" w:sz="4" w:space="0" w:color="auto"/>
-              <w:left w:val="single" w:sz="4" w:space="0" w:color="auto"/>
-              <w:bottom w:val="single" w:sz="4" w:space="0" w:color="auto"/>
-              <w:right w:val="single" w:sz="4" w:space="0" w:color="auto"/>
-            </w:tcBorders>
-            <w:vAlign w:val="center"/>
-            <w:hideMark/>
-          </w:tcPr>
-          <w:p>
-            <w:pPr>
-              <w:spacing w:after="0"/>
-              <w:rPr>
-                <w:rFonts w:eastAsiaTheme="minorHAnsi"/>
-                <w:sz w:val="20"/>
-                <w:szCs w:val="20"/>
-                <w:lang w:eastAsia="en-AU"/>
-              </w:rPr>
-            </w:pPr>
-            <w:r>
-              <w:rPr>
-                <w:rFonts w:eastAsiaTheme="minorHAnsi"/>
-                <w:sz w:val="20"/>
-                <w:szCs w:val="20"/>
-                <w:lang w:eastAsia="en-AU"/>
-              </w:rPr>
-              <w:t>Aaron</w:t>
-            </w:r>
-          </w:p>
-        </w:tc>
-        <w:tc>
-          <w:tcPr>
-            <w:tcW w:w="0" w:type="auto"/>
-            <w:tcBorders>
-              <w:top w:val="single" w:sz="4" w:space="0" w:color="auto"/>
-              <w:left w:val="single" w:sz="4" w:space="0" w:color="auto"/>
-              <w:bottom w:val="single" w:sz="4" w:space="0" w:color="auto"/>
-              <w:right w:val="single" w:sz="4" w:space="0" w:color="auto"/>
-            </w:tcBorders>
-            <w:vAlign w:val="center"/>
-            <w:hideMark/>
-          </w:tcPr>
-          <w:p>
-            <w:pPr>
-              <w:spacing w:after="0" w:line="240" w:lineRule="auto"/>
-              <w:rPr>
-                <w:rFonts w:ascii="Calibri" w:eastAsia="Times New Roman" w:hAnsi="Calibri" w:cs="Calibri"/>
-                <w:color w:val="000000"/>
-                <w:lang w:eastAsia="en-AU"/>
-              </w:rPr>
-            </w:pPr>
-            <w:r>
-              <w:rPr>
-                <w:rFonts w:ascii="Calibri" w:eastAsia="Times New Roman" w:hAnsi="Calibri" w:cs="Calibri"/>
-                <w:color w:val="000000"/>
-                <w:lang w:eastAsia="en-AU"/>
-              </w:rPr>
-              <w:t>It was a mistake to put this as an objective before 'Voting on Questions' was implemented in the UI. The high score boards were implemented but could not be dynamically updated as the game did not allow for users to vote on questions</w:t>
-            </w:r>
-          </w:p>
-        </w:tc>
-      </w:tr>
-      <w:tr>
-        <w:trPr>
-          <w:trHeight w:val="299"/>
-        </w:trPr>
-        <w:tc>
-          <w:tcPr>
-            <w:tcW w:w="0" w:type="auto"/>
-            <w:tcBorders>
-              <w:top w:val="single" w:sz="4" w:space="0" w:color="auto"/>
-              <w:left w:val="single" w:sz="4" w:space="0" w:color="auto"/>
-              <w:bottom w:val="single" w:sz="4" w:space="0" w:color="auto"/>
-              <w:right w:val="single" w:sz="4" w:space="0" w:color="auto"/>
-            </w:tcBorders>
-            <w:vAlign w:val="center"/>
-            <w:hideMark/>
-          </w:tcPr>
-          <w:p>
-            <w:pPr>
-              <w:spacing w:after="0" w:line="240" w:lineRule="auto"/>
-              <w:rPr>
-                <w:rFonts w:ascii="Calibri" w:eastAsia="Times New Roman" w:hAnsi="Calibri" w:cs="Calibri"/>
-                <w:color w:val="000000"/>
-                <w:lang w:eastAsia="en-AU"/>
-              </w:rPr>
-            </w:pPr>
-            <w:r>
-              <w:rPr>
-                <w:rFonts w:ascii="Calibri" w:eastAsia="Times New Roman" w:hAnsi="Calibri" w:cs="Calibri"/>
-                <w:color w:val="000000"/>
-                <w:lang w:eastAsia="en-AU"/>
-              </w:rPr>
-              <w:lastRenderedPageBreak/>
-              <w:t>C-2</w:t>
-            </w:r>
-          </w:p>
-        </w:tc>
-        <w:tc>
-          <w:tcPr>
-            <w:tcW w:w="0" w:type="auto"/>
-            <w:tcBorders>
-              <w:top w:val="single" w:sz="4" w:space="0" w:color="auto"/>
-              <w:left w:val="single" w:sz="4" w:space="0" w:color="auto"/>
-              <w:bottom w:val="single" w:sz="4" w:space="0" w:color="auto"/>
-              <w:right w:val="single" w:sz="4" w:space="0" w:color="auto"/>
-            </w:tcBorders>
-            <w:vAlign w:val="center"/>
-            <w:hideMark/>
-          </w:tcPr>
-          <w:p>
-            <w:pPr>
-              <w:spacing w:after="0" w:line="240" w:lineRule="auto"/>
-              <w:rPr>
-                <w:rFonts w:ascii="Calibri" w:eastAsia="Times New Roman" w:hAnsi="Calibri" w:cs="Calibri"/>
-                <w:color w:val="000000"/>
-                <w:lang w:eastAsia="en-AU"/>
-              </w:rPr>
-            </w:pPr>
-            <w:r>
-              <w:rPr>
-                <w:rFonts w:ascii="Calibri" w:eastAsia="Times New Roman" w:hAnsi="Calibri" w:cs="Calibri"/>
-                <w:color w:val="000000"/>
-                <w:lang w:eastAsia="en-AU"/>
-              </w:rPr>
-              <w:t>Create tests for question leader boards</w:t>
-            </w:r>
-          </w:p>
-        </w:tc>
-        <w:tc>
-          <w:tcPr>
-            <w:tcW w:w="0" w:type="auto"/>
-            <w:tcBorders>
-              <w:top w:val="single" w:sz="4" w:space="0" w:color="auto"/>
-              <w:left w:val="single" w:sz="4" w:space="0" w:color="auto"/>
-              <w:bottom w:val="single" w:sz="4" w:space="0" w:color="auto"/>
-              <w:right w:val="single" w:sz="4" w:space="0" w:color="auto"/>
-            </w:tcBorders>
-            <w:vAlign w:val="center"/>
-            <w:hideMark/>
-          </w:tcPr>
-          <w:p>
-            <w:pPr>
-              <w:spacing w:after="0" w:line="240" w:lineRule="auto"/>
-              <w:rPr>
-                <w:rFonts w:ascii="Calibri" w:eastAsia="Times New Roman" w:hAnsi="Calibri" w:cs="Calibri"/>
-                <w:color w:val="000000"/>
-                <w:lang w:eastAsia="en-AU"/>
-              </w:rPr>
-            </w:pPr>
-            <w:r>
-              <w:rPr>
-                <w:rFonts w:ascii="Calibri" w:eastAsia="Times New Roman" w:hAnsi="Calibri" w:cs="Calibri"/>
-                <w:color w:val="000000"/>
-                <w:lang w:eastAsia="en-AU"/>
-              </w:rPr>
-              <w:t>6-Aug</w:t>
-            </w:r>
-          </w:p>
-        </w:tc>
-        <w:tc>
-          <w:tcPr>
-            <w:tcW w:w="0" w:type="auto"/>
-            <w:tcBorders>
-              <w:top w:val="single" w:sz="4" w:space="0" w:color="auto"/>
-              <w:left w:val="single" w:sz="4" w:space="0" w:color="auto"/>
-              <w:bottom w:val="single" w:sz="4" w:space="0" w:color="auto"/>
-              <w:right w:val="single" w:sz="4" w:space="0" w:color="auto"/>
-            </w:tcBorders>
-            <w:vAlign w:val="center"/>
-            <w:hideMark/>
-          </w:tcPr>
-          <w:p>
-            <w:pPr>
-              <w:rPr>
-                <w:rFonts w:ascii="Calibri" w:eastAsia="Times New Roman" w:hAnsi="Calibri" w:cs="Calibri"/>
-                <w:color w:val="000000"/>
-                <w:lang w:eastAsia="en-AU"/>
-              </w:rPr>
-            </w:pPr>
-          </w:p>
-        </w:tc>
-        <w:tc>
-          <w:tcPr>
-            <w:tcW w:w="0" w:type="auto"/>
-            <w:tcBorders>
-              <w:top w:val="single" w:sz="4" w:space="0" w:color="auto"/>
-              <w:left w:val="single" w:sz="4" w:space="0" w:color="auto"/>
-              <w:bottom w:val="single" w:sz="4" w:space="0" w:color="auto"/>
-              <w:right w:val="single" w:sz="4" w:space="0" w:color="auto"/>
-            </w:tcBorders>
-            <w:vAlign w:val="center"/>
-            <w:hideMark/>
-          </w:tcPr>
-          <w:p>
-            <w:pPr>
-              <w:spacing w:after="0"/>
-              <w:rPr>
-                <w:rFonts w:eastAsiaTheme="minorHAnsi"/>
-                <w:sz w:val="20"/>
-                <w:szCs w:val="20"/>
-                <w:lang w:eastAsia="en-AU"/>
-              </w:rPr>
-            </w:pPr>
-            <w:r>
-              <w:rPr>
-                <w:rFonts w:eastAsiaTheme="minorHAnsi"/>
-                <w:sz w:val="20"/>
-                <w:szCs w:val="20"/>
-                <w:lang w:eastAsia="en-AU"/>
-              </w:rPr>
-              <w:t>Michelle</w:t>
-            </w:r>
-          </w:p>
-        </w:tc>
-        <w:tc>
-          <w:tcPr>
-            <w:tcW w:w="0" w:type="auto"/>
-            <w:tcBorders>
-              <w:top w:val="single" w:sz="4" w:space="0" w:color="auto"/>
-              <w:left w:val="single" w:sz="4" w:space="0" w:color="auto"/>
-              <w:bottom w:val="single" w:sz="4" w:space="0" w:color="auto"/>
-              <w:right w:val="single" w:sz="4" w:space="0" w:color="auto"/>
-            </w:tcBorders>
-            <w:vAlign w:val="center"/>
-            <w:hideMark/>
-          </w:tcPr>
-          <w:p>
-            <w:pPr>
-              <w:spacing w:after="0"/>
-              <w:rPr>
-                <w:rFonts w:eastAsiaTheme="minorHAnsi"/>
-                <w:sz w:val="20"/>
-                <w:szCs w:val="20"/>
-                <w:lang w:eastAsia="en-AU"/>
-              </w:rPr>
-            </w:pPr>
-          </w:p>
-        </w:tc>
-      </w:tr>
-      <w:tr>
-        <w:trPr>
-          <w:trHeight w:val="899"/>
-        </w:trPr>
-        <w:tc>
-          <w:tcPr>
-            <w:tcW w:w="0" w:type="auto"/>
-            <w:tcBorders>
-              <w:top w:val="single" w:sz="4" w:space="0" w:color="auto"/>
-              <w:left w:val="single" w:sz="4" w:space="0" w:color="auto"/>
-              <w:bottom w:val="single" w:sz="4" w:space="0" w:color="auto"/>
-              <w:right w:val="single" w:sz="4" w:space="0" w:color="auto"/>
-            </w:tcBorders>
-            <w:vAlign w:val="center"/>
-            <w:hideMark/>
-          </w:tcPr>
-          <w:p>
-            <w:pPr>
-              <w:spacing w:after="0" w:line="240" w:lineRule="auto"/>
-              <w:rPr>
-                <w:rFonts w:ascii="Calibri" w:eastAsia="Times New Roman" w:hAnsi="Calibri" w:cs="Calibri"/>
-                <w:color w:val="000000"/>
-                <w:lang w:eastAsia="en-AU"/>
-              </w:rPr>
-            </w:pPr>
-            <w:r>
-              <w:rPr>
-                <w:rFonts w:ascii="Calibri" w:eastAsia="Times New Roman" w:hAnsi="Calibri" w:cs="Calibri"/>
-                <w:color w:val="000000"/>
-                <w:lang w:eastAsia="en-AU"/>
-              </w:rPr>
-              <w:t>C-3</w:t>
-            </w:r>
-          </w:p>
-        </w:tc>
-        <w:tc>
-          <w:tcPr>
-            <w:tcW w:w="0" w:type="auto"/>
-            <w:tcBorders>
-              <w:top w:val="single" w:sz="4" w:space="0" w:color="auto"/>
-              <w:left w:val="single" w:sz="4" w:space="0" w:color="auto"/>
-              <w:bottom w:val="single" w:sz="4" w:space="0" w:color="auto"/>
-              <w:right w:val="single" w:sz="4" w:space="0" w:color="auto"/>
-            </w:tcBorders>
-            <w:vAlign w:val="center"/>
-            <w:hideMark/>
-          </w:tcPr>
-          <w:p>
-            <w:pPr>
-              <w:spacing w:after="0" w:line="240" w:lineRule="auto"/>
-              <w:rPr>
-                <w:rFonts w:ascii="Calibri" w:eastAsia="Times New Roman" w:hAnsi="Calibri" w:cs="Calibri"/>
-                <w:color w:val="000000"/>
-                <w:lang w:eastAsia="en-AU"/>
-              </w:rPr>
-            </w:pPr>
-            <w:r>
-              <w:rPr>
-                <w:rFonts w:ascii="Calibri" w:eastAsia="Times New Roman" w:hAnsi="Calibri" w:cs="Calibri"/>
-                <w:color w:val="000000"/>
-                <w:lang w:eastAsia="en-AU"/>
-              </w:rPr>
-              <w:t>Extend game to allow for rounds to be about specific categories</w:t>
-            </w:r>
-          </w:p>
-        </w:tc>
-        <w:tc>
-          <w:tcPr>
-            <w:tcW w:w="0" w:type="auto"/>
-            <w:tcBorders>
-              <w:top w:val="single" w:sz="4" w:space="0" w:color="auto"/>
-              <w:left w:val="single" w:sz="4" w:space="0" w:color="auto"/>
-              <w:bottom w:val="single" w:sz="4" w:space="0" w:color="auto"/>
-              <w:right w:val="single" w:sz="4" w:space="0" w:color="auto"/>
-            </w:tcBorders>
-            <w:vAlign w:val="center"/>
-            <w:hideMark/>
-          </w:tcPr>
-          <w:p>
-            <w:pPr>
-              <w:spacing w:after="0" w:line="240" w:lineRule="auto"/>
-              <w:rPr>
-                <w:rFonts w:ascii="Calibri" w:eastAsia="Times New Roman" w:hAnsi="Calibri" w:cs="Calibri"/>
-                <w:color w:val="000000"/>
-                <w:lang w:eastAsia="en-AU"/>
-              </w:rPr>
-            </w:pPr>
-            <w:r>
-              <w:rPr>
-                <w:rFonts w:ascii="Calibri" w:eastAsia="Times New Roman" w:hAnsi="Calibri" w:cs="Calibri"/>
-                <w:color w:val="000000"/>
-                <w:lang w:eastAsia="en-AU"/>
-              </w:rPr>
-              <w:t>20-Aug</w:t>
-            </w:r>
-          </w:p>
-        </w:tc>
-        <w:tc>
-          <w:tcPr>
-            <w:tcW w:w="0" w:type="auto"/>
-            <w:tcBorders>
-              <w:top w:val="single" w:sz="4" w:space="0" w:color="auto"/>
-              <w:left w:val="single" w:sz="4" w:space="0" w:color="auto"/>
-              <w:bottom w:val="single" w:sz="4" w:space="0" w:color="auto"/>
-              <w:right w:val="single" w:sz="4" w:space="0" w:color="auto"/>
-            </w:tcBorders>
-            <w:vAlign w:val="center"/>
-            <w:hideMark/>
-          </w:tcPr>
-          <w:p>
-            <w:pPr>
-              <w:spacing w:after="0" w:line="240" w:lineRule="auto"/>
-              <w:rPr>
-                <w:rFonts w:ascii="Calibri" w:eastAsia="Times New Roman" w:hAnsi="Calibri" w:cs="Calibri"/>
-                <w:color w:val="000000"/>
-                <w:lang w:eastAsia="en-AU"/>
-              </w:rPr>
-            </w:pPr>
-            <w:r>
-              <w:rPr>
-                <w:rFonts w:ascii="Calibri" w:eastAsia="Times New Roman" w:hAnsi="Calibri" w:cs="Calibri"/>
-                <w:color w:val="000000"/>
-                <w:lang w:eastAsia="en-AU"/>
-              </w:rPr>
-              <w:t>20-Aug</w:t>
-            </w:r>
-          </w:p>
-        </w:tc>
-        <w:tc>
-          <w:tcPr>
-            <w:tcW w:w="0" w:type="auto"/>
-            <w:tcBorders>
-              <w:top w:val="single" w:sz="4" w:space="0" w:color="auto"/>
-              <w:left w:val="single" w:sz="4" w:space="0" w:color="auto"/>
-              <w:bottom w:val="single" w:sz="4" w:space="0" w:color="auto"/>
-              <w:right w:val="single" w:sz="4" w:space="0" w:color="auto"/>
-            </w:tcBorders>
-            <w:vAlign w:val="center"/>
-            <w:hideMark/>
-          </w:tcPr>
-          <w:p>
-            <w:pPr>
-              <w:spacing w:after="0" w:line="240" w:lineRule="auto"/>
-              <w:rPr>
-                <w:rFonts w:ascii="Calibri" w:eastAsia="Times New Roman" w:hAnsi="Calibri" w:cs="Calibri"/>
-                <w:color w:val="000000"/>
-                <w:lang w:eastAsia="en-AU"/>
-              </w:rPr>
-            </w:pPr>
-            <w:r>
-              <w:rPr>
-                <w:rFonts w:ascii="Calibri" w:eastAsia="Times New Roman" w:hAnsi="Calibri" w:cs="Calibri"/>
-                <w:color w:val="000000"/>
-                <w:lang w:eastAsia="en-AU"/>
-              </w:rPr>
-              <w:t>Collin</w:t>
-            </w:r>
-          </w:p>
-        </w:tc>
-        <w:tc>
-          <w:tcPr>
-            <w:tcW w:w="0" w:type="auto"/>
-            <w:tcBorders>
-              <w:top w:val="single" w:sz="4" w:space="0" w:color="auto"/>
-              <w:left w:val="single" w:sz="4" w:space="0" w:color="auto"/>
-              <w:bottom w:val="single" w:sz="4" w:space="0" w:color="auto"/>
-              <w:right w:val="single" w:sz="4" w:space="0" w:color="auto"/>
-            </w:tcBorders>
-            <w:vAlign w:val="center"/>
-            <w:hideMark/>
-          </w:tcPr>
-          <w:p>
-            <w:pPr>
-              <w:spacing w:after="0" w:line="240" w:lineRule="auto"/>
-              <w:rPr>
-                <w:rFonts w:ascii="Calibri" w:eastAsia="Times New Roman" w:hAnsi="Calibri" w:cs="Calibri"/>
-                <w:color w:val="000000"/>
-                <w:lang w:eastAsia="en-AU"/>
-              </w:rPr>
-            </w:pPr>
-            <w:r>
-              <w:rPr>
-                <w:rFonts w:ascii="Calibri" w:eastAsia="Times New Roman" w:hAnsi="Calibri" w:cs="Calibri"/>
-                <w:color w:val="000000"/>
-                <w:lang w:eastAsia="en-AU"/>
-              </w:rPr>
-              <w:t>Implementation was quite a lot of work. As has often been the case throughout this project sending and retrieving data from the database can be quite difficult.</w:t>
-            </w:r>
-          </w:p>
-        </w:tc>
-      </w:tr>
-      <w:tr>
-        <w:trPr>
-          <w:trHeight w:val="299"/>
-        </w:trPr>
-        <w:tc>
-          <w:tcPr>
-            <w:tcW w:w="0" w:type="auto"/>
-            <w:tcBorders>
-              <w:top w:val="single" w:sz="4" w:space="0" w:color="auto"/>
-              <w:left w:val="single" w:sz="4" w:space="0" w:color="auto"/>
-              <w:bottom w:val="single" w:sz="4" w:space="0" w:color="auto"/>
-              <w:right w:val="single" w:sz="4" w:space="0" w:color="auto"/>
-            </w:tcBorders>
-            <w:vAlign w:val="center"/>
-            <w:hideMark/>
-          </w:tcPr>
-          <w:p>
-            <w:pPr>
-              <w:rPr>
-                <w:rFonts w:ascii="Calibri" w:eastAsia="Times New Roman" w:hAnsi="Calibri" w:cs="Calibri"/>
-                <w:color w:val="000000"/>
-                <w:lang w:eastAsia="en-AU"/>
-              </w:rPr>
-            </w:pPr>
-          </w:p>
-        </w:tc>
-        <w:tc>
-          <w:tcPr>
-            <w:tcW w:w="0" w:type="auto"/>
-            <w:tcBorders>
-              <w:top w:val="single" w:sz="4" w:space="0" w:color="auto"/>
-              <w:left w:val="single" w:sz="4" w:space="0" w:color="auto"/>
-              <w:bottom w:val="single" w:sz="4" w:space="0" w:color="auto"/>
-              <w:right w:val="single" w:sz="4" w:space="0" w:color="auto"/>
-            </w:tcBorders>
-            <w:vAlign w:val="center"/>
-            <w:hideMark/>
-          </w:tcPr>
-          <w:p>
-            <w:pPr>
-              <w:spacing w:after="0" w:line="240" w:lineRule="auto"/>
-              <w:rPr>
-                <w:rFonts w:ascii="Calibri" w:eastAsia="Times New Roman" w:hAnsi="Calibri" w:cs="Calibri"/>
-                <w:color w:val="000000"/>
-                <w:lang w:eastAsia="en-AU"/>
-              </w:rPr>
-            </w:pPr>
-            <w:r>
-              <w:rPr>
-                <w:rFonts w:ascii="Calibri" w:eastAsia="Times New Roman" w:hAnsi="Calibri" w:cs="Calibri"/>
-                <w:color w:val="000000"/>
-                <w:lang w:eastAsia="en-AU"/>
-              </w:rPr>
-              <w:t>Create tests for category specific rounds</w:t>
-            </w:r>
-          </w:p>
-        </w:tc>
-        <w:tc>
-          <w:tcPr>
-            <w:tcW w:w="0" w:type="auto"/>
-            <w:tcBorders>
-              <w:top w:val="single" w:sz="4" w:space="0" w:color="auto"/>
-              <w:left w:val="single" w:sz="4" w:space="0" w:color="auto"/>
-              <w:bottom w:val="single" w:sz="4" w:space="0" w:color="auto"/>
-              <w:right w:val="single" w:sz="4" w:space="0" w:color="auto"/>
-            </w:tcBorders>
-            <w:vAlign w:val="center"/>
-            <w:hideMark/>
-          </w:tcPr>
-          <w:p>
-            <w:pPr>
-              <w:spacing w:after="0" w:line="240" w:lineRule="auto"/>
-              <w:rPr>
-                <w:rFonts w:ascii="Calibri" w:eastAsia="Times New Roman" w:hAnsi="Calibri" w:cs="Calibri"/>
-                <w:color w:val="000000"/>
-                <w:lang w:eastAsia="en-AU"/>
-              </w:rPr>
-            </w:pPr>
-            <w:r>
-              <w:rPr>
-                <w:rFonts w:ascii="Calibri" w:eastAsia="Times New Roman" w:hAnsi="Calibri" w:cs="Calibri"/>
-                <w:color w:val="000000"/>
-                <w:lang w:eastAsia="en-AU"/>
-              </w:rPr>
-              <w:t>20-Aug</w:t>
-            </w:r>
-          </w:p>
-        </w:tc>
-        <w:tc>
-          <w:tcPr>
-            <w:tcW w:w="0" w:type="auto"/>
-            <w:tcBorders>
-              <w:top w:val="single" w:sz="4" w:space="0" w:color="auto"/>
-              <w:left w:val="single" w:sz="4" w:space="0" w:color="auto"/>
-              <w:bottom w:val="single" w:sz="4" w:space="0" w:color="auto"/>
-              <w:right w:val="single" w:sz="4" w:space="0" w:color="auto"/>
-            </w:tcBorders>
-            <w:vAlign w:val="center"/>
-            <w:hideMark/>
-          </w:tcPr>
-          <w:p>
-            <w:pPr>
-              <w:rPr>
-                <w:rFonts w:ascii="Calibri" w:eastAsia="Times New Roman" w:hAnsi="Calibri" w:cs="Calibri"/>
-                <w:color w:val="000000"/>
-                <w:lang w:eastAsia="en-AU"/>
-              </w:rPr>
-            </w:pPr>
-          </w:p>
-        </w:tc>
-        <w:tc>
-          <w:tcPr>
-            <w:tcW w:w="0" w:type="auto"/>
-            <w:tcBorders>
-              <w:top w:val="single" w:sz="4" w:space="0" w:color="auto"/>
-              <w:left w:val="single" w:sz="4" w:space="0" w:color="auto"/>
-              <w:bottom w:val="single" w:sz="4" w:space="0" w:color="auto"/>
-              <w:right w:val="single" w:sz="4" w:space="0" w:color="auto"/>
-            </w:tcBorders>
-            <w:vAlign w:val="center"/>
-            <w:hideMark/>
-          </w:tcPr>
-          <w:p>
-            <w:pPr>
-              <w:spacing w:after="0"/>
-              <w:rPr>
-                <w:rFonts w:eastAsiaTheme="minorHAnsi"/>
-                <w:sz w:val="20"/>
-                <w:szCs w:val="20"/>
-                <w:lang w:eastAsia="en-AU"/>
-              </w:rPr>
-            </w:pPr>
-            <w:r>
-              <w:rPr>
-                <w:rFonts w:eastAsiaTheme="minorHAnsi"/>
-                <w:sz w:val="20"/>
-                <w:szCs w:val="20"/>
-                <w:lang w:eastAsia="en-AU"/>
-              </w:rPr>
-              <w:t>Michelle</w:t>
-            </w:r>
-          </w:p>
-        </w:tc>
-        <w:tc>
-          <w:tcPr>
-            <w:tcW w:w="0" w:type="auto"/>
-            <w:tcBorders>
-              <w:top w:val="single" w:sz="4" w:space="0" w:color="auto"/>
-              <w:left w:val="single" w:sz="4" w:space="0" w:color="auto"/>
-              <w:bottom w:val="single" w:sz="4" w:space="0" w:color="auto"/>
-              <w:right w:val="single" w:sz="4" w:space="0" w:color="auto"/>
-            </w:tcBorders>
-            <w:vAlign w:val="center"/>
-            <w:hideMark/>
-          </w:tcPr>
-          <w:p>
-            <w:pPr>
-              <w:spacing w:after="0"/>
-              <w:rPr>
-                <w:rFonts w:eastAsiaTheme="minorHAnsi"/>
-                <w:sz w:val="20"/>
-                <w:szCs w:val="20"/>
-                <w:lang w:eastAsia="en-AU"/>
-              </w:rPr>
-            </w:pPr>
-          </w:p>
-        </w:tc>
-      </w:tr>
-      <w:tr>
-        <w:trPr>
-          <w:trHeight w:val="299"/>
-        </w:trPr>
-        <w:tc>
-          <w:tcPr>
-            <w:tcW w:w="0" w:type="auto"/>
-            <w:tcBorders>
-              <w:top w:val="single" w:sz="4" w:space="0" w:color="auto"/>
-              <w:left w:val="single" w:sz="4" w:space="0" w:color="auto"/>
-              <w:bottom w:val="single" w:sz="4" w:space="0" w:color="auto"/>
-              <w:right w:val="single" w:sz="4" w:space="0" w:color="auto"/>
-            </w:tcBorders>
-            <w:vAlign w:val="center"/>
-            <w:hideMark/>
-          </w:tcPr>
-          <w:p>
-            <w:pPr>
-              <w:spacing w:after="0" w:line="240" w:lineRule="auto"/>
-              <w:rPr>
-                <w:rFonts w:ascii="Calibri" w:eastAsia="Times New Roman" w:hAnsi="Calibri" w:cs="Calibri"/>
-                <w:color w:val="000000"/>
-                <w:lang w:eastAsia="en-AU"/>
-              </w:rPr>
-            </w:pPr>
-            <w:r>
-              <w:rPr>
-                <w:rFonts w:ascii="Calibri" w:eastAsia="Times New Roman" w:hAnsi="Calibri" w:cs="Calibri"/>
-                <w:color w:val="000000"/>
-                <w:lang w:eastAsia="en-AU"/>
-              </w:rPr>
               <w:t>C-4</w:t>
             </w:r>
           </w:p>
@@ -4453,7 +4444,7 @@
 </file>
 
 <file path=word/comments.xml><?xml version="1.0" encoding="utf-8"?>
-<w:comments xmlns:wpc="http://schemas.microsoft.com/office/word/2010/wordprocessingCanvas" xmlns:mo="http://schemas.microsoft.com/office/mac/office/2008/main" xmlns:mc="http://schemas.openxmlformats.org/markup-compatibility/2006" xmlns:mv="urn:schemas-microsoft-com:mac:vml" xmlns:o="urn:schemas-microsoft-com:office:office" xmlns:r="http://schemas.openxmlformats.org/officeDocument/2006/relationships" xmlns:m="http://schemas.openxmlformats.org/officeDocument/2006/math" xmlns:v="urn:schemas-microsoft-com:vml" xmlns:wp14="http://schemas.microsoft.com/office/word/2010/wordprocessingDrawing" xmlns:wp="http://schemas.openxmlformats.org/drawingml/2006/wordprocessingDrawing" xmlns:w10="urn:schemas-microsoft-com:office:word" xmlns:w="http://schemas.openxmlformats.org/wordprocessingml/2006/main" xmlns:w14="http://schemas.microsoft.com/office/word/2010/wordml" xmlns:w15="http://schemas.microsoft.com/office/word/2012/wordml" xmlns:wpg="http://schemas.microsoft.com/office/word/2010/wordprocessingGroup" xmlns:wpi="http://schemas.microsoft.com/office/word/2010/wordprocessingInk" xmlns:wne="http://schemas.microsoft.com/office/word/2006/wordml" xmlns:wps="http://schemas.microsoft.com/office/word/2010/wordprocessingShape" mc:Ignorable="w14 w15 wp14">
+<w:comments xmlns:wpc="http://schemas.microsoft.com/office/word/2010/wordprocessingCanvas" xmlns:mc="http://schemas.openxmlformats.org/markup-compatibility/2006" xmlns:o="urn:schemas-microsoft-com:office:office" xmlns:r="http://schemas.openxmlformats.org/officeDocument/2006/relationships" xmlns:m="http://schemas.openxmlformats.org/officeDocument/2006/math" xmlns:v="urn:schemas-microsoft-com:vml" xmlns:wp14="http://schemas.microsoft.com/office/word/2010/wordprocessingDrawing" xmlns:wp="http://schemas.openxmlformats.org/drawingml/2006/wordprocessingDrawing" xmlns:w10="urn:schemas-microsoft-com:office:word" xmlns:w="http://schemas.openxmlformats.org/wordprocessingml/2006/main" xmlns:w14="http://schemas.microsoft.com/office/word/2010/wordml" xmlns:w15="http://schemas.microsoft.com/office/word/2012/wordml" xmlns:wpg="http://schemas.microsoft.com/office/word/2010/wordprocessingGroup" xmlns:wpi="http://schemas.microsoft.com/office/word/2010/wordprocessingInk" xmlns:wne="http://schemas.microsoft.com/office/word/2006/wordml" xmlns:wps="http://schemas.microsoft.com/office/word/2010/wordprocessingShape" mc:Ignorable="w14 w15 wp14">
   <w:comment w:id="4" w:author="Charnes Nell" w:date="2018-08-17T12:08:00Z" w:initials="CN">
     <w:p>
       <w:pPr>
@@ -4545,13 +4536,8 @@
       <w:pPr>
         <w:pStyle w:val="CommentText"/>
       </w:pPr>
-      <w:proofErr w:type="gramStart"/>
       <w:r>
-        <w:t>Yes</w:t>
-      </w:r>
-      <w:proofErr w:type="gramEnd"/>
-      <w:r>
-        <w:t xml:space="preserve"> they did, I don’t know how they went though. I know you finished yours and Michelle didn’t but not really much else. </w:t>
+        <w:t xml:space="preserve">Yes they did, I don’t know how they went though. I know you finished yours and Michelle didn’t but not really much else. </w:t>
       </w:r>
     </w:p>
     <w:p>
@@ -4585,7 +4571,7 @@
       </w:r>
     </w:p>
   </w:comment>
-  <w:comment w:id="16" w:author="Charnes Nell" w:date="2018-08-17T12:23:00Z" w:initials="CN">
+  <w:comment w:id="15" w:author="Charnes Nell" w:date="2018-08-17T12:23:00Z" w:initials="CN">
     <w:p>
       <w:pPr>
         <w:pStyle w:val="CommentText"/>
@@ -4606,7 +4592,7 @@
       </w:pPr>
     </w:p>
   </w:comment>
-  <w:comment w:id="17" w:author="McKeahnie, Collin" w:date="2018-08-17T15:38:00Z" w:initials="MC">
+  <w:comment w:id="16" w:author="McKeahnie, Collin" w:date="2018-08-17T15:38:00Z" w:initials="MC">
     <w:p>
       <w:pPr>
         <w:pStyle w:val="CommentText"/>
@@ -4622,7 +4608,7 @@
       </w:r>
     </w:p>
   </w:comment>
-  <w:comment w:id="18" w:author="McKeahnie, Collin" w:date="2018-08-17T15:59:00Z" w:initials="MC">
+  <w:comment w:id="17" w:author="McKeahnie, Collin" w:date="2018-08-17T15:59:00Z" w:initials="MC">
     <w:p>
       <w:pPr>
         <w:pStyle w:val="CommentText"/>
@@ -4638,7 +4624,7 @@
       </w:r>
     </w:p>
   </w:comment>
-  <w:comment w:id="19" w:author="McKeahnie, Collin" w:date="2018-08-17T15:56:00Z" w:initials="MC">
+  <w:comment w:id="18" w:author="McKeahnie, Collin" w:date="2018-08-17T15:56:00Z" w:initials="MC">
     <w:p>
       <w:pPr>
         <w:pStyle w:val="CommentText"/>
@@ -4668,7 +4654,7 @@
       </w:r>
     </w:p>
   </w:comment>
-  <w:comment w:id="21" w:author="McKeahnie, Collin" w:date="2018-08-17T15:43:00Z" w:initials="MC">
+  <w:comment w:id="20" w:author="McKeahnie, Collin" w:date="2018-08-17T15:43:00Z" w:initials="MC">
     <w:p>
       <w:pPr>
         <w:pStyle w:val="CommentText"/>
@@ -4688,7 +4674,7 @@
 </file>
 
 <file path=word/commentsExtended.xml><?xml version="1.0" encoding="utf-8"?>
-<w15:commentsEx xmlns:wpc="http://schemas.microsoft.com/office/word/2010/wordprocessingCanvas" xmlns:mo="http://schemas.microsoft.com/office/mac/office/2008/main" xmlns:mc="http://schemas.openxmlformats.org/markup-compatibility/2006" xmlns:mv="urn:schemas-microsoft-com:mac:vml" xmlns:o="urn:schemas-microsoft-com:office:office" xmlns:r="http://schemas.openxmlformats.org/officeDocument/2006/relationships" xmlns:m="http://schemas.openxmlformats.org/officeDocument/2006/math" xmlns:v="urn:schemas-microsoft-com:vml" xmlns:wp14="http://schemas.microsoft.com/office/word/2010/wordprocessingDrawing" xmlns:wp="http://schemas.openxmlformats.org/drawingml/2006/wordprocessingDrawing" xmlns:w10="urn:schemas-microsoft-com:office:word" xmlns:w="http://schemas.openxmlformats.org/wordprocessingml/2006/main" xmlns:w14="http://schemas.microsoft.com/office/word/2010/wordml" xmlns:w15="http://schemas.microsoft.com/office/word/2012/wordml" xmlns:wpg="http://schemas.microsoft.com/office/word/2010/wordprocessingGroup" xmlns:wpi="http://schemas.microsoft.com/office/word/2010/wordprocessingInk" xmlns:wne="http://schemas.microsoft.com/office/word/2006/wordml" xmlns:wps="http://schemas.microsoft.com/office/word/2010/wordprocessingShape" mc:Ignorable="w14 w15 wp14">
+<w15:commentsEx xmlns:wpc="http://schemas.microsoft.com/office/word/2010/wordprocessingCanvas" xmlns:mc="http://schemas.openxmlformats.org/markup-compatibility/2006" xmlns:o="urn:schemas-microsoft-com:office:office" xmlns:r="http://schemas.openxmlformats.org/officeDocument/2006/relationships" xmlns:m="http://schemas.openxmlformats.org/officeDocument/2006/math" xmlns:v="urn:schemas-microsoft-com:vml" xmlns:wp14="http://schemas.microsoft.com/office/word/2010/wordprocessingDrawing" xmlns:wp="http://schemas.openxmlformats.org/drawingml/2006/wordprocessingDrawing" xmlns:w10="urn:schemas-microsoft-com:office:word" xmlns:w="http://schemas.openxmlformats.org/wordprocessingml/2006/main" xmlns:w14="http://schemas.microsoft.com/office/word/2010/wordml" xmlns:w15="http://schemas.microsoft.com/office/word/2012/wordml" xmlns:wpg="http://schemas.microsoft.com/office/word/2010/wordprocessingGroup" xmlns:wpi="http://schemas.microsoft.com/office/word/2010/wordprocessingInk" xmlns:wne="http://schemas.microsoft.com/office/word/2006/wordml" xmlns:wps="http://schemas.microsoft.com/office/word/2010/wordprocessingShape" mc:Ignorable="w14 w15 wp14">
   <w15:commentEx w15:paraId="5D5FF544" w15:done="1"/>
   <w15:commentEx w15:paraId="455124B8" w15:done="1"/>
   <w15:commentEx w15:paraId="54FA79B7" w15:done="0"/>
@@ -4717,7 +4703,7 @@
 </file>
 
 <file path=word/endnotes.xml><?xml version="1.0" encoding="utf-8"?>
-<w:endnotes xmlns:wpc="http://schemas.microsoft.com/office/word/2010/wordprocessingCanvas" xmlns:mo="http://schemas.microsoft.com/office/mac/office/2008/main" xmlns:mc="http://schemas.openxmlformats.org/markup-compatibility/2006" xmlns:mv="urn:schemas-microsoft-com:mac:vml" xmlns:o="urn:schemas-microsoft-com:office:office" xmlns:r="http://schemas.openxmlformats.org/officeDocument/2006/relationships" xmlns:m="http://schemas.openxmlformats.org/officeDocument/2006/math" xmlns:v="urn:schemas-microsoft-com:vml" xmlns:wp14="http://schemas.microsoft.com/office/word/2010/wordprocessingDrawing" xmlns:wp="http://schemas.openxmlformats.org/drawingml/2006/wordprocessingDrawing" xmlns:w10="urn:schemas-microsoft-com:office:word" xmlns:w="http://schemas.openxmlformats.org/wordprocessingml/2006/main" xmlns:w14="http://schemas.microsoft.com/office/word/2010/wordml" xmlns:w15="http://schemas.microsoft.com/office/word/2012/wordml" xmlns:wpg="http://schemas.microsoft.com/office/word/2010/wordprocessingGroup" xmlns:wpi="http://schemas.microsoft.com/office/word/2010/wordprocessingInk" xmlns:wne="http://schemas.microsoft.com/office/word/2006/wordml" xmlns:wps="http://schemas.microsoft.com/office/word/2010/wordprocessingShape" mc:Ignorable="w14 w15 wp14">
+<w:endnotes xmlns:wpc="http://schemas.microsoft.com/office/word/2010/wordprocessingCanvas" xmlns:mc="http://schemas.openxmlformats.org/markup-compatibility/2006" xmlns:o="urn:schemas-microsoft-com:office:office" xmlns:r="http://schemas.openxmlformats.org/officeDocument/2006/relationships" xmlns:m="http://schemas.openxmlformats.org/officeDocument/2006/math" xmlns:v="urn:schemas-microsoft-com:vml" xmlns:wp14="http://schemas.microsoft.com/office/word/2010/wordprocessingDrawing" xmlns:wp="http://schemas.openxmlformats.org/drawingml/2006/wordprocessingDrawing" xmlns:w10="urn:schemas-microsoft-com:office:word" xmlns:w="http://schemas.openxmlformats.org/wordprocessingml/2006/main" xmlns:w14="http://schemas.microsoft.com/office/word/2010/wordml" xmlns:w15="http://schemas.microsoft.com/office/word/2012/wordml" xmlns:wpg="http://schemas.microsoft.com/office/word/2010/wordprocessingGroup" xmlns:wpi="http://schemas.microsoft.com/office/word/2010/wordprocessingInk" xmlns:wne="http://schemas.microsoft.com/office/word/2006/wordml" xmlns:wps="http://schemas.microsoft.com/office/word/2010/wordprocessingShape" mc:Ignorable="w14 w15 wp14">
   <w:endnote w:type="separator" w:id="-1">
     <w:p>
       <w:pPr>
@@ -4742,7 +4728,7 @@
 </file>
 
 <file path=word/footer1.xml><?xml version="1.0" encoding="utf-8"?>
-<w:ftr xmlns:wpc="http://schemas.microsoft.com/office/word/2010/wordprocessingCanvas" xmlns:mo="http://schemas.microsoft.com/office/mac/office/2008/main" xmlns:mc="http://schemas.openxmlformats.org/markup-compatibility/2006" xmlns:mv="urn:schemas-microsoft-com:mac:vml" xmlns:o="urn:schemas-microsoft-com:office:office" xmlns:r="http://schemas.openxmlformats.org/officeDocument/2006/relationships" xmlns:m="http://schemas.openxmlformats.org/officeDocument/2006/math" xmlns:v="urn:schemas-microsoft-com:vml" xmlns:wp14="http://schemas.microsoft.com/office/word/2010/wordprocessingDrawing" xmlns:wp="http://schemas.openxmlformats.org/drawingml/2006/wordprocessingDrawing" xmlns:w10="urn:schemas-microsoft-com:office:word" xmlns:w="http://schemas.openxmlformats.org/wordprocessingml/2006/main" xmlns:w14="http://schemas.microsoft.com/office/word/2010/wordml" xmlns:w15="http://schemas.microsoft.com/office/word/2012/wordml" xmlns:wpg="http://schemas.microsoft.com/office/word/2010/wordprocessingGroup" xmlns:wpi="http://schemas.microsoft.com/office/word/2010/wordprocessingInk" xmlns:wne="http://schemas.microsoft.com/office/word/2006/wordml" xmlns:wps="http://schemas.microsoft.com/office/word/2010/wordprocessingShape" mc:Ignorable="w14 w15 wp14">
+<w:ftr xmlns:wpc="http://schemas.microsoft.com/office/word/2010/wordprocessingCanvas" xmlns:mc="http://schemas.openxmlformats.org/markup-compatibility/2006" xmlns:o="urn:schemas-microsoft-com:office:office" xmlns:r="http://schemas.openxmlformats.org/officeDocument/2006/relationships" xmlns:m="http://schemas.openxmlformats.org/officeDocument/2006/math" xmlns:v="urn:schemas-microsoft-com:vml" xmlns:wp14="http://schemas.microsoft.com/office/word/2010/wordprocessingDrawing" xmlns:wp="http://schemas.openxmlformats.org/drawingml/2006/wordprocessingDrawing" xmlns:w10="urn:schemas-microsoft-com:office:word" xmlns:w="http://schemas.openxmlformats.org/wordprocessingml/2006/main" xmlns:w14="http://schemas.microsoft.com/office/word/2010/wordml" xmlns:w15="http://schemas.microsoft.com/office/word/2012/wordml" xmlns:wpg="http://schemas.microsoft.com/office/word/2010/wordprocessingGroup" xmlns:wpi="http://schemas.microsoft.com/office/word/2010/wordprocessingInk" xmlns:wne="http://schemas.microsoft.com/office/word/2006/wordml" xmlns:wps="http://schemas.microsoft.com/office/word/2010/wordprocessingShape" mc:Ignorable="w14 w15 wp14">
   <w:sdt>
     <w:sdtPr>
       <w:id w:val="574014758"/>
@@ -4775,7 +4761,7 @@
           <w:rPr>
             <w:noProof/>
           </w:rPr>
-          <w:t>ii</w:t>
+          <w:t>vi</w:t>
         </w:r>
         <w:r>
           <w:rPr>
@@ -4795,7 +4781,7 @@
 </file>
 
 <file path=word/footnotes.xml><?xml version="1.0" encoding="utf-8"?>
-<w:footnotes xmlns:wpc="http://schemas.microsoft.com/office/word/2010/wordprocessingCanvas" xmlns:mo="http://schemas.microsoft.com/office/mac/office/2008/main" xmlns:mc="http://schemas.openxmlformats.org/markup-compatibility/2006" xmlns:mv="urn:schemas-microsoft-com:mac:vml" xmlns:o="urn:schemas-microsoft-com:office:office" xmlns:r="http://schemas.openxmlformats.org/officeDocument/2006/relationships" xmlns:m="http://schemas.openxmlformats.org/officeDocument/2006/math" xmlns:v="urn:schemas-microsoft-com:vml" xmlns:wp14="http://schemas.microsoft.com/office/word/2010/wordprocessingDrawing" xmlns:wp="http://schemas.openxmlformats.org/drawingml/2006/wordprocessingDrawing" xmlns:w10="urn:schemas-microsoft-com:office:word" xmlns:w="http://schemas.openxmlformats.org/wordprocessingml/2006/main" xmlns:w14="http://schemas.microsoft.com/office/word/2010/wordml" xmlns:w15="http://schemas.microsoft.com/office/word/2012/wordml" xmlns:wpg="http://schemas.microsoft.com/office/word/2010/wordprocessingGroup" xmlns:wpi="http://schemas.microsoft.com/office/word/2010/wordprocessingInk" xmlns:wne="http://schemas.microsoft.com/office/word/2006/wordml" xmlns:wps="http://schemas.microsoft.com/office/word/2010/wordprocessingShape" mc:Ignorable="w14 w15 wp14">
+<w:footnotes xmlns:wpc="http://schemas.microsoft.com/office/word/2010/wordprocessingCanvas" xmlns:mc="http://schemas.openxmlformats.org/markup-compatibility/2006" xmlns:o="urn:schemas-microsoft-com:office:office" xmlns:r="http://schemas.openxmlformats.org/officeDocument/2006/relationships" xmlns:m="http://schemas.openxmlformats.org/officeDocument/2006/math" xmlns:v="urn:schemas-microsoft-com:vml" xmlns:wp14="http://schemas.microsoft.com/office/word/2010/wordprocessingDrawing" xmlns:wp="http://schemas.openxmlformats.org/drawingml/2006/wordprocessingDrawing" xmlns:w10="urn:schemas-microsoft-com:office:word" xmlns:w="http://schemas.openxmlformats.org/wordprocessingml/2006/main" xmlns:w14="http://schemas.microsoft.com/office/word/2010/wordml" xmlns:w15="http://schemas.microsoft.com/office/word/2012/wordml" xmlns:wpg="http://schemas.microsoft.com/office/word/2010/wordprocessingGroup" xmlns:wpi="http://schemas.microsoft.com/office/word/2010/wordprocessingInk" xmlns:wne="http://schemas.microsoft.com/office/word/2006/wordml" xmlns:wps="http://schemas.microsoft.com/office/word/2010/wordprocessingShape" mc:Ignorable="w14 w15 wp14">
   <w:footnote w:type="separator" w:id="-1">
     <w:p>
       <w:pPr>
@@ -4820,8 +4806,8 @@
 </file>
 
 <file path=word/numbering.xml><?xml version="1.0" encoding="utf-8"?>
-<w:numbering xmlns:wpc="http://schemas.microsoft.com/office/word/2010/wordprocessingCanvas" xmlns:mo="http://schemas.microsoft.com/office/mac/office/2008/main" xmlns:mc="http://schemas.openxmlformats.org/markup-compatibility/2006" xmlns:mv="urn:schemas-microsoft-com:mac:vml" xmlns:o="urn:schemas-microsoft-com:office:office" xmlns:r="http://schemas.openxmlformats.org/officeDocument/2006/relationships" xmlns:m="http://schemas.openxmlformats.org/officeDocument/2006/math" xmlns:v="urn:schemas-microsoft-com:vml" xmlns:wp14="http://schemas.microsoft.com/office/word/2010/wordprocessingDrawing" xmlns:wp="http://schemas.openxmlformats.org/drawingml/2006/wordprocessingDrawing" xmlns:w10="urn:schemas-microsoft-com:office:word" xmlns:w="http://schemas.openxmlformats.org/wordprocessingml/2006/main" xmlns:w14="http://schemas.microsoft.com/office/word/2010/wordml" xmlns:w15="http://schemas.microsoft.com/office/word/2012/wordml" xmlns:wpg="http://schemas.microsoft.com/office/word/2010/wordprocessingGroup" xmlns:wpi="http://schemas.microsoft.com/office/word/2010/wordprocessingInk" xmlns:wne="http://schemas.microsoft.com/office/word/2006/wordml" xmlns:wps="http://schemas.microsoft.com/office/word/2010/wordprocessingShape" mc:Ignorable="w14 w15 wp14">
-  <w:abstractNum w:abstractNumId="0">
+<w:numbering xmlns:wpc="http://schemas.microsoft.com/office/word/2010/wordprocessingCanvas" xmlns:mc="http://schemas.openxmlformats.org/markup-compatibility/2006" xmlns:o="urn:schemas-microsoft-com:office:office" xmlns:r="http://schemas.openxmlformats.org/officeDocument/2006/relationships" xmlns:m="http://schemas.openxmlformats.org/officeDocument/2006/math" xmlns:v="urn:schemas-microsoft-com:vml" xmlns:wp14="http://schemas.microsoft.com/office/word/2010/wordprocessingDrawing" xmlns:wp="http://schemas.openxmlformats.org/drawingml/2006/wordprocessingDrawing" xmlns:w10="urn:schemas-microsoft-com:office:word" xmlns:w="http://schemas.openxmlformats.org/wordprocessingml/2006/main" xmlns:w14="http://schemas.microsoft.com/office/word/2010/wordml" xmlns:w15="http://schemas.microsoft.com/office/word/2012/wordml" xmlns:wpg="http://schemas.microsoft.com/office/word/2010/wordprocessingGroup" xmlns:wpi="http://schemas.microsoft.com/office/word/2010/wordprocessingInk" xmlns:wne="http://schemas.microsoft.com/office/word/2006/wordml" xmlns:wps="http://schemas.microsoft.com/office/word/2010/wordprocessingShape" mc:Ignorable="w14 w15 wp14">
+  <w:abstractNum w:abstractNumId="0" w15:restartNumberingAfterBreak="0">
     <w:nsid w:val="00D05CC2"/>
     <w:multiLevelType w:val="hybridMultilevel"/>
     <w:tmpl w:val="74B25114"/>
@@ -4933,7 +4919,7 @@
       </w:rPr>
     </w:lvl>
   </w:abstractNum>
-  <w:abstractNum w:abstractNumId="1">
+  <w:abstractNum w:abstractNumId="1" w15:restartNumberingAfterBreak="0">
     <w:nsid w:val="0A673352"/>
     <w:multiLevelType w:val="hybridMultilevel"/>
     <w:tmpl w:val="FE9AF6F4"/>
@@ -5046,7 +5032,7 @@
       </w:rPr>
     </w:lvl>
   </w:abstractNum>
-  <w:abstractNum w:abstractNumId="2">
+  <w:abstractNum w:abstractNumId="2" w15:restartNumberingAfterBreak="0">
     <w:nsid w:val="1482775B"/>
     <w:multiLevelType w:val="multilevel"/>
     <w:tmpl w:val="D172A1F4"/>
@@ -5141,7 +5127,7 @@
       </w:pPr>
     </w:lvl>
   </w:abstractNum>
-  <w:abstractNum w:abstractNumId="3">
+  <w:abstractNum w:abstractNumId="3" w15:restartNumberingAfterBreak="0">
     <w:nsid w:val="15BB6C9E"/>
     <w:multiLevelType w:val="hybridMultilevel"/>
     <w:tmpl w:val="7B8C1182"/>
@@ -5254,7 +5240,7 @@
       </w:rPr>
     </w:lvl>
   </w:abstractNum>
-  <w:abstractNum w:abstractNumId="4">
+  <w:abstractNum w:abstractNumId="4" w15:restartNumberingAfterBreak="0">
     <w:nsid w:val="245B7968"/>
     <w:multiLevelType w:val="hybridMultilevel"/>
     <w:tmpl w:val="A4583BAA"/>
@@ -5366,7 +5352,7 @@
       </w:rPr>
     </w:lvl>
   </w:abstractNum>
-  <w:abstractNum w:abstractNumId="5">
+  <w:abstractNum w:abstractNumId="5" w15:restartNumberingAfterBreak="0">
     <w:nsid w:val="296121AE"/>
     <w:multiLevelType w:val="hybridMultilevel"/>
     <w:tmpl w:val="F664076E"/>
@@ -5479,7 +5465,7 @@
       </w:rPr>
     </w:lvl>
   </w:abstractNum>
-  <w:abstractNum w:abstractNumId="6">
+  <w:abstractNum w:abstractNumId="6" w15:restartNumberingAfterBreak="0">
     <w:nsid w:val="2AD01D17"/>
     <w:multiLevelType w:val="hybridMultilevel"/>
     <w:tmpl w:val="40FC8F4E"/>
@@ -5592,7 +5578,7 @@
       </w:rPr>
     </w:lvl>
   </w:abstractNum>
-  <w:abstractNum w:abstractNumId="7">
+  <w:abstractNum w:abstractNumId="7" w15:restartNumberingAfterBreak="0">
     <w:nsid w:val="2D9263B1"/>
     <w:multiLevelType w:val="hybridMultilevel"/>
     <w:tmpl w:val="874269C0"/>
@@ -5705,7 +5691,7 @@
       </w:rPr>
     </w:lvl>
   </w:abstractNum>
-  <w:abstractNum w:abstractNumId="8">
+  <w:abstractNum w:abstractNumId="8" w15:restartNumberingAfterBreak="0">
     <w:nsid w:val="306019A0"/>
     <w:multiLevelType w:val="hybridMultilevel"/>
     <w:tmpl w:val="7ED2D9DE"/>
@@ -5817,7 +5803,7 @@
       </w:rPr>
     </w:lvl>
   </w:abstractNum>
-  <w:abstractNum w:abstractNumId="9">
+  <w:abstractNum w:abstractNumId="9" w15:restartNumberingAfterBreak="0">
     <w:nsid w:val="30A571A0"/>
     <w:multiLevelType w:val="hybridMultilevel"/>
     <w:tmpl w:val="4B26568C"/>
@@ -5930,7 +5916,7 @@
       </w:rPr>
     </w:lvl>
   </w:abstractNum>
-  <w:abstractNum w:abstractNumId="10">
+  <w:abstractNum w:abstractNumId="10" w15:restartNumberingAfterBreak="0">
     <w:nsid w:val="33643427"/>
     <w:multiLevelType w:val="hybridMultilevel"/>
     <w:tmpl w:val="F0745C4A"/>
@@ -6043,7 +6029,7 @@
       </w:rPr>
     </w:lvl>
   </w:abstractNum>
-  <w:abstractNum w:abstractNumId="11">
+  <w:abstractNum w:abstractNumId="11" w15:restartNumberingAfterBreak="0">
     <w:nsid w:val="38747D83"/>
     <w:multiLevelType w:val="hybridMultilevel"/>
     <w:tmpl w:val="DAE8720E"/>
@@ -6156,7 +6142,7 @@
       </w:rPr>
     </w:lvl>
   </w:abstractNum>
-  <w:abstractNum w:abstractNumId="12">
+  <w:abstractNum w:abstractNumId="12" w15:restartNumberingAfterBreak="0">
     <w:nsid w:val="3A407406"/>
     <w:multiLevelType w:val="hybridMultilevel"/>
     <w:tmpl w:val="D1564716"/>
@@ -6269,7 +6255,7 @@
       </w:rPr>
     </w:lvl>
   </w:abstractNum>
-  <w:abstractNum w:abstractNumId="13">
+  <w:abstractNum w:abstractNumId="13" w15:restartNumberingAfterBreak="0">
     <w:nsid w:val="3F527FE1"/>
     <w:multiLevelType w:val="hybridMultilevel"/>
     <w:tmpl w:val="75C6A62C"/>
@@ -6383,7 +6369,7 @@
       </w:rPr>
     </w:lvl>
   </w:abstractNum>
-  <w:abstractNum w:abstractNumId="14">
+  <w:abstractNum w:abstractNumId="14" w15:restartNumberingAfterBreak="0">
     <w:nsid w:val="4193747D"/>
     <w:multiLevelType w:val="hybridMultilevel"/>
     <w:tmpl w:val="524A3784"/>
@@ -6496,7 +6482,7 @@
       </w:rPr>
     </w:lvl>
   </w:abstractNum>
-  <w:abstractNum w:abstractNumId="15">
+  <w:abstractNum w:abstractNumId="15" w15:restartNumberingAfterBreak="0">
     <w:nsid w:val="43805737"/>
     <w:multiLevelType w:val="hybridMultilevel"/>
     <w:tmpl w:val="59466224"/>
@@ -6609,7 +6595,7 @@
       </w:rPr>
     </w:lvl>
   </w:abstractNum>
-  <w:abstractNum w:abstractNumId="16">
+  <w:abstractNum w:abstractNumId="16" w15:restartNumberingAfterBreak="0">
     <w:nsid w:val="4709565E"/>
     <w:multiLevelType w:val="hybridMultilevel"/>
     <w:tmpl w:val="17162724"/>
@@ -6722,7 +6708,7 @@
       </w:rPr>
     </w:lvl>
   </w:abstractNum>
-  <w:abstractNum w:abstractNumId="17">
+  <w:abstractNum w:abstractNumId="17" w15:restartNumberingAfterBreak="0">
     <w:nsid w:val="48650E37"/>
     <w:multiLevelType w:val="hybridMultilevel"/>
     <w:tmpl w:val="2E14439E"/>
@@ -6835,7 +6821,7 @@
       </w:rPr>
     </w:lvl>
   </w:abstractNum>
-  <w:abstractNum w:abstractNumId="18">
+  <w:abstractNum w:abstractNumId="18" w15:restartNumberingAfterBreak="0">
     <w:nsid w:val="4ACA7EC5"/>
     <w:multiLevelType w:val="multilevel"/>
     <w:tmpl w:val="2A72BE00"/>
@@ -6948,7 +6934,7 @@
       </w:rPr>
     </w:lvl>
   </w:abstractNum>
-  <w:abstractNum w:abstractNumId="19">
+  <w:abstractNum w:abstractNumId="19" w15:restartNumberingAfterBreak="0">
     <w:nsid w:val="4BFA09BD"/>
     <w:multiLevelType w:val="hybridMultilevel"/>
     <w:tmpl w:val="B7B08B94"/>
@@ -7060,7 +7046,7 @@
       </w:rPr>
     </w:lvl>
   </w:abstractNum>
-  <w:abstractNum w:abstractNumId="20">
+  <w:abstractNum w:abstractNumId="20" w15:restartNumberingAfterBreak="0">
     <w:nsid w:val="4C61608D"/>
     <w:multiLevelType w:val="hybridMultilevel"/>
     <w:tmpl w:val="B546C5FA"/>
@@ -7173,7 +7159,7 @@
       </w:rPr>
     </w:lvl>
   </w:abstractNum>
-  <w:abstractNum w:abstractNumId="21">
+  <w:abstractNum w:abstractNumId="21" w15:restartNumberingAfterBreak="0">
     <w:nsid w:val="4C837E64"/>
     <w:multiLevelType w:val="hybridMultilevel"/>
     <w:tmpl w:val="304AFC48"/>
@@ -7286,7 +7272,7 @@
       </w:rPr>
     </w:lvl>
   </w:abstractNum>
-  <w:abstractNum w:abstractNumId="22">
+  <w:abstractNum w:abstractNumId="22" w15:restartNumberingAfterBreak="0">
     <w:nsid w:val="53B871BF"/>
     <w:multiLevelType w:val="hybridMultilevel"/>
     <w:tmpl w:val="07243F92"/>
@@ -7399,7 +7385,7 @@
       </w:rPr>
     </w:lvl>
   </w:abstractNum>
-  <w:abstractNum w:abstractNumId="23">
+  <w:abstractNum w:abstractNumId="23" w15:restartNumberingAfterBreak="0">
     <w:nsid w:val="59795260"/>
     <w:multiLevelType w:val="hybridMultilevel"/>
     <w:tmpl w:val="04F6CCB4"/>
@@ -7512,7 +7498,7 @@
       </w:rPr>
     </w:lvl>
   </w:abstractNum>
-  <w:abstractNum w:abstractNumId="24">
+  <w:abstractNum w:abstractNumId="24" w15:restartNumberingAfterBreak="0">
     <w:nsid w:val="5E175DD9"/>
     <w:multiLevelType w:val="hybridMultilevel"/>
     <w:tmpl w:val="260AB5D2"/>
@@ -7625,7 +7611,7 @@
       </w:rPr>
     </w:lvl>
   </w:abstractNum>
-  <w:abstractNum w:abstractNumId="25">
+  <w:abstractNum w:abstractNumId="25" w15:restartNumberingAfterBreak="0">
     <w:nsid w:val="5E2D3B54"/>
     <w:multiLevelType w:val="hybridMultilevel"/>
     <w:tmpl w:val="85F0C5FE"/>
@@ -7738,7 +7724,7 @@
       </w:rPr>
     </w:lvl>
   </w:abstractNum>
-  <w:abstractNum w:abstractNumId="26">
+  <w:abstractNum w:abstractNumId="26" w15:restartNumberingAfterBreak="0">
     <w:nsid w:val="635455E4"/>
     <w:multiLevelType w:val="hybridMultilevel"/>
     <w:tmpl w:val="ED14BC84"/>
@@ -7850,7 +7836,7 @@
       </w:rPr>
     </w:lvl>
   </w:abstractNum>
-  <w:abstractNum w:abstractNumId="27">
+  <w:abstractNum w:abstractNumId="27" w15:restartNumberingAfterBreak="0">
     <w:nsid w:val="67A57187"/>
     <w:multiLevelType w:val="hybridMultilevel"/>
     <w:tmpl w:val="24AC54EA"/>
@@ -7963,7 +7949,7 @@
       </w:rPr>
     </w:lvl>
   </w:abstractNum>
-  <w:abstractNum w:abstractNumId="28">
+  <w:abstractNum w:abstractNumId="28" w15:restartNumberingAfterBreak="0">
     <w:nsid w:val="680674E9"/>
     <w:multiLevelType w:val="hybridMultilevel"/>
     <w:tmpl w:val="9B98A53A"/>
@@ -8076,7 +8062,7 @@
       </w:rPr>
     </w:lvl>
   </w:abstractNum>
-  <w:abstractNum w:abstractNumId="29">
+  <w:abstractNum w:abstractNumId="29" w15:restartNumberingAfterBreak="0">
     <w:nsid w:val="6AF75999"/>
     <w:multiLevelType w:val="hybridMultilevel"/>
     <w:tmpl w:val="077EDFF8"/>
@@ -8189,7 +8175,7 @@
       </w:rPr>
     </w:lvl>
   </w:abstractNum>
-  <w:abstractNum w:abstractNumId="30">
+  <w:abstractNum w:abstractNumId="30" w15:restartNumberingAfterBreak="0">
     <w:nsid w:val="6CBE0B10"/>
     <w:multiLevelType w:val="hybridMultilevel"/>
     <w:tmpl w:val="0DC004D2"/>
@@ -8301,7 +8287,7 @@
       </w:rPr>
     </w:lvl>
   </w:abstractNum>
-  <w:abstractNum w:abstractNumId="31">
+  <w:abstractNum w:abstractNumId="31" w15:restartNumberingAfterBreak="0">
     <w:nsid w:val="700F2DA5"/>
     <w:multiLevelType w:val="hybridMultilevel"/>
     <w:tmpl w:val="7828097E"/>
@@ -8414,7 +8400,7 @@
       </w:rPr>
     </w:lvl>
   </w:abstractNum>
-  <w:abstractNum w:abstractNumId="32">
+  <w:abstractNum w:abstractNumId="32" w15:restartNumberingAfterBreak="0">
     <w:nsid w:val="706D50C8"/>
     <w:multiLevelType w:val="multilevel"/>
     <w:tmpl w:val="64AC9F9A"/>
@@ -8527,7 +8513,7 @@
       </w:rPr>
     </w:lvl>
   </w:abstractNum>
-  <w:abstractNum w:abstractNumId="33">
+  <w:abstractNum w:abstractNumId="33" w15:restartNumberingAfterBreak="0">
     <w:nsid w:val="71535BAB"/>
     <w:multiLevelType w:val="hybridMultilevel"/>
     <w:tmpl w:val="06787CE6"/>
@@ -8640,7 +8626,7 @@
       </w:rPr>
     </w:lvl>
   </w:abstractNum>
-  <w:abstractNum w:abstractNumId="34">
+  <w:abstractNum w:abstractNumId="34" w15:restartNumberingAfterBreak="0">
     <w:nsid w:val="724E6239"/>
     <w:multiLevelType w:val="hybridMultilevel"/>
     <w:tmpl w:val="DAA8F240"/>
@@ -8753,7 +8739,7 @@
       </w:rPr>
     </w:lvl>
   </w:abstractNum>
-  <w:abstractNum w:abstractNumId="35">
+  <w:abstractNum w:abstractNumId="35" w15:restartNumberingAfterBreak="0">
     <w:nsid w:val="72922038"/>
     <w:multiLevelType w:val="hybridMultilevel"/>
     <w:tmpl w:val="6CFA122E"/>
@@ -8865,7 +8851,7 @@
       </w:rPr>
     </w:lvl>
   </w:abstractNum>
-  <w:abstractNum w:abstractNumId="36">
+  <w:abstractNum w:abstractNumId="36" w15:restartNumberingAfterBreak="0">
     <w:nsid w:val="766263D0"/>
     <w:multiLevelType w:val="hybridMultilevel"/>
     <w:tmpl w:val="C902CF88"/>
@@ -8978,7 +8964,7 @@
       </w:rPr>
     </w:lvl>
   </w:abstractNum>
-  <w:abstractNum w:abstractNumId="37">
+  <w:abstractNum w:abstractNumId="37" w15:restartNumberingAfterBreak="0">
     <w:nsid w:val="773C7ABB"/>
     <w:multiLevelType w:val="multilevel"/>
     <w:tmpl w:val="54EAECBE"/>
@@ -9091,7 +9077,7 @@
       </w:rPr>
     </w:lvl>
   </w:abstractNum>
-  <w:abstractNum w:abstractNumId="38">
+  <w:abstractNum w:abstractNumId="38" w15:restartNumberingAfterBreak="0">
     <w:nsid w:val="7B664A87"/>
     <w:multiLevelType w:val="hybridMultilevel"/>
     <w:tmpl w:val="D9F8A894"/>
@@ -9355,7 +9341,7 @@
 </file>
 
 <file path=word/people.xml><?xml version="1.0" encoding="utf-8"?>
-<w15:people xmlns:wpc="http://schemas.microsoft.com/office/word/2010/wordprocessingCanvas" xmlns:mo="http://schemas.microsoft.com/office/mac/office/2008/main" xmlns:mc="http://schemas.openxmlformats.org/markup-compatibility/2006" xmlns:mv="urn:schemas-microsoft-com:mac:vml" xmlns:o="urn:schemas-microsoft-com:office:office" xmlns:r="http://schemas.openxmlformats.org/officeDocument/2006/relationships" xmlns:m="http://schemas.openxmlformats.org/officeDocument/2006/math" xmlns:v="urn:schemas-microsoft-com:vml" xmlns:wp14="http://schemas.microsoft.com/office/word/2010/wordprocessingDrawing" xmlns:wp="http://schemas.openxmlformats.org/drawingml/2006/wordprocessingDrawing" xmlns:w10="urn:schemas-microsoft-com:office:word" xmlns:w="http://schemas.openxmlformats.org/wordprocessingml/2006/main" xmlns:w14="http://schemas.microsoft.com/office/word/2010/wordml" xmlns:w15="http://schemas.microsoft.com/office/word/2012/wordml" xmlns:wpg="http://schemas.microsoft.com/office/word/2010/wordprocessingGroup" xmlns:wpi="http://schemas.microsoft.com/office/word/2010/wordprocessingInk" xmlns:wne="http://schemas.microsoft.com/office/word/2006/wordml" xmlns:wps="http://schemas.microsoft.com/office/word/2010/wordprocessingShape" mc:Ignorable="w14 w15 wp14">
+<w15:people xmlns:wpc="http://schemas.microsoft.com/office/word/2010/wordprocessingCanvas" xmlns:mc="http://schemas.openxmlformats.org/markup-compatibility/2006" xmlns:o="urn:schemas-microsoft-com:office:office" xmlns:r="http://schemas.openxmlformats.org/officeDocument/2006/relationships" xmlns:m="http://schemas.openxmlformats.org/officeDocument/2006/math" xmlns:v="urn:schemas-microsoft-com:vml" xmlns:wp14="http://schemas.microsoft.com/office/word/2010/wordprocessingDrawing" xmlns:wp="http://schemas.openxmlformats.org/drawingml/2006/wordprocessingDrawing" xmlns:w10="urn:schemas-microsoft-com:office:word" xmlns:w="http://schemas.openxmlformats.org/wordprocessingml/2006/main" xmlns:w14="http://schemas.microsoft.com/office/word/2010/wordml" xmlns:w15="http://schemas.microsoft.com/office/word/2012/wordml" xmlns:wpg="http://schemas.microsoft.com/office/word/2010/wordprocessingGroup" xmlns:wpi="http://schemas.microsoft.com/office/word/2010/wordprocessingInk" xmlns:wne="http://schemas.microsoft.com/office/word/2006/wordml" xmlns:wps="http://schemas.microsoft.com/office/word/2010/wordprocessingShape" mc:Ignorable="w14 w15 wp14">
   <w15:person w15:author="Charnes Nell">
     <w15:presenceInfo w15:providerId="None" w15:userId="Charnes Nell"/>
   </w15:person>
@@ -9382,7 +9368,7 @@
       </w:pPr>
     </w:pPrDefault>
   </w:docDefaults>
-  <w:latentStyles w:defLockedState="0" w:defUIPriority="99" w:defSemiHidden="0" w:defUnhideWhenUsed="0" w:defQFormat="0" w:count="380">
+  <w:latentStyles w:defLockedState="0" w:defUIPriority="99" w:defSemiHidden="0" w:defUnhideWhenUsed="0" w:defQFormat="0" w:count="371">
     <w:lsdException w:name="Normal" w:uiPriority="0" w:qFormat="1"/>
     <w:lsdException w:name="heading 1" w:uiPriority="9" w:qFormat="1"/>
     <w:lsdException w:name="heading 2" w:semiHidden="1" w:uiPriority="9" w:unhideWhenUsed="1" w:qFormat="1"/>
@@ -10014,7 +10000,6 @@
   <w:style w:type="character" w:default="1" w:styleId="DefaultParagraphFont">
     <w:name w:val="Default Paragraph Font"/>
     <w:uiPriority w:val="1"/>
-    <w:semiHidden/>
     <w:unhideWhenUsed/>
   </w:style>
   <w:style w:type="table" w:default="1" w:styleId="TableNormal">
@@ -10573,7 +10558,6 @@
       <w:spacing w:after="0" w:line="240" w:lineRule="auto"/>
     </w:pPr>
     <w:tblPr>
-      <w:tblInd w:w="0" w:type="dxa"/>
       <w:tblBorders>
         <w:top w:val="single" w:sz="4" w:space="0" w:color="auto"/>
         <w:left w:val="single" w:sz="4" w:space="0" w:color="auto"/>
@@ -10582,12 +10566,6 @@
         <w:insideH w:val="single" w:sz="4" w:space="0" w:color="auto"/>
         <w:insideV w:val="single" w:sz="4" w:space="0" w:color="auto"/>
       </w:tblBorders>
-      <w:tblCellMar>
-        <w:top w:w="0" w:type="dxa"/>
-        <w:left w:w="108" w:type="dxa"/>
-        <w:bottom w:w="0" w:type="dxa"/>
-        <w:right w:w="108" w:type="dxa"/>
-      </w:tblCellMar>
     </w:tblPr>
   </w:style>
   <w:style w:type="table" w:styleId="GridTable1Light">
@@ -10601,7 +10579,6 @@
     <w:tblPr>
       <w:tblStyleRowBandSize w:val="1"/>
       <w:tblStyleColBandSize w:val="1"/>
-      <w:tblInd w:w="0" w:type="dxa"/>
       <w:tblBorders>
         <w:top w:val="single" w:sz="4" w:space="0" w:color="999999" w:themeColor="text1" w:themeTint="66"/>
         <w:left w:val="single" w:sz="4" w:space="0" w:color="999999" w:themeColor="text1" w:themeTint="66"/>
@@ -10610,12 +10587,6 @@
         <w:insideH w:val="single" w:sz="4" w:space="0" w:color="999999" w:themeColor="text1" w:themeTint="66"/>
         <w:insideV w:val="single" w:sz="4" w:space="0" w:color="999999" w:themeColor="text1" w:themeTint="66"/>
       </w:tblBorders>
-      <w:tblCellMar>
-        <w:top w:w="0" w:type="dxa"/>
-        <w:left w:w="108" w:type="dxa"/>
-        <w:bottom w:w="0" w:type="dxa"/>
-        <w:right w:w="108" w:type="dxa"/>
-      </w:tblCellMar>
     </w:tblPr>
     <w:tblStylePr w:type="firstRow">
       <w:rPr>
@@ -10668,13 +10639,6 @@
     <w:tblPr>
       <w:tblStyleRowBandSize w:val="1"/>
       <w:tblStyleColBandSize w:val="1"/>
-      <w:tblInd w:w="0" w:type="dxa"/>
-      <w:tblCellMar>
-        <w:top w:w="0" w:type="dxa"/>
-        <w:left w:w="108" w:type="dxa"/>
-        <w:bottom w:w="0" w:type="dxa"/>
-        <w:right w:w="108" w:type="dxa"/>
-      </w:tblCellMar>
     </w:tblPr>
     <w:tblStylePr w:type="firstRow">
       <w:rPr>
@@ -10795,7 +10759,6 @@
     <w:tblPr>
       <w:tblStyleRowBandSize w:val="1"/>
       <w:tblStyleColBandSize w:val="1"/>
-      <w:tblInd w:w="0" w:type="dxa"/>
       <w:tblBorders>
         <w:top w:val="single" w:sz="4" w:space="0" w:color="FFFFFF" w:themeColor="background1"/>
         <w:left w:val="single" w:sz="4" w:space="0" w:color="FFFFFF" w:themeColor="background1"/>
@@ -10804,12 +10767,6 @@
         <w:insideH w:val="single" w:sz="4" w:space="0" w:color="FFFFFF" w:themeColor="background1"/>
         <w:insideV w:val="single" w:sz="4" w:space="0" w:color="FFFFFF" w:themeColor="background1"/>
       </w:tblBorders>
-      <w:tblCellMar>
-        <w:top w:w="0" w:type="dxa"/>
-        <w:left w:w="108" w:type="dxa"/>
-        <w:bottom w:w="0" w:type="dxa"/>
-        <w:right w:w="108" w:type="dxa"/>
-      </w:tblCellMar>
     </w:tblPr>
     <w:tcPr>
       <w:shd w:val="clear" w:color="auto" w:fill="EDEDED" w:themeFill="accent3" w:themeFillTint="33"/>
@@ -10908,7 +10865,6 @@
     <w:tblPr>
       <w:tblStyleRowBandSize w:val="1"/>
       <w:tblStyleColBandSize w:val="1"/>
-      <w:tblInd w:w="0" w:type="dxa"/>
       <w:tblBorders>
         <w:top w:val="single" w:sz="4" w:space="0" w:color="666666" w:themeColor="text1" w:themeTint="99"/>
         <w:left w:val="single" w:sz="4" w:space="0" w:color="666666" w:themeColor="text1" w:themeTint="99"/>
@@ -10917,12 +10873,6 @@
         <w:insideH w:val="single" w:sz="4" w:space="0" w:color="666666" w:themeColor="text1" w:themeTint="99"/>
         <w:insideV w:val="single" w:sz="4" w:space="0" w:color="666666" w:themeColor="text1" w:themeTint="99"/>
       </w:tblBorders>
-      <w:tblCellMar>
-        <w:top w:w="0" w:type="dxa"/>
-        <w:left w:w="108" w:type="dxa"/>
-        <w:bottom w:w="0" w:type="dxa"/>
-        <w:right w:w="108" w:type="dxa"/>
-      </w:tblCellMar>
     </w:tblPr>
     <w:tblStylePr w:type="firstRow">
       <w:rPr>
@@ -11171,7 +11121,7 @@
 </file>
 
 <file path=word/glossary/document.xml><?xml version="1.0" encoding="utf-8"?>
-<w:glossaryDocument xmlns:wpc="http://schemas.microsoft.com/office/word/2010/wordprocessingCanvas" xmlns:mo="http://schemas.microsoft.com/office/mac/office/2008/main" xmlns:mc="http://schemas.openxmlformats.org/markup-compatibility/2006" xmlns:mv="urn:schemas-microsoft-com:mac:vml" xmlns:o="urn:schemas-microsoft-com:office:office" xmlns:r="http://schemas.openxmlformats.org/officeDocument/2006/relationships" xmlns:m="http://schemas.openxmlformats.org/officeDocument/2006/math" xmlns:v="urn:schemas-microsoft-com:vml" xmlns:wp14="http://schemas.microsoft.com/office/word/2010/wordprocessingDrawing" xmlns:wp="http://schemas.openxmlformats.org/drawingml/2006/wordprocessingDrawing" xmlns:w10="urn:schemas-microsoft-com:office:word" xmlns:w="http://schemas.openxmlformats.org/wordprocessingml/2006/main" xmlns:w14="http://schemas.microsoft.com/office/word/2010/wordml" xmlns:w15="http://schemas.microsoft.com/office/word/2012/wordml" xmlns:wpg="http://schemas.microsoft.com/office/word/2010/wordprocessingGroup" xmlns:wpi="http://schemas.microsoft.com/office/word/2010/wordprocessingInk" xmlns:wne="http://schemas.microsoft.com/office/word/2006/wordml" xmlns:wps="http://schemas.microsoft.com/office/word/2010/wordprocessingShape" mc:Ignorable="w14 w15 wp14">
+<w:glossaryDocument xmlns:wpc="http://schemas.microsoft.com/office/word/2010/wordprocessingCanvas" xmlns:mc="http://schemas.openxmlformats.org/markup-compatibility/2006" xmlns:o="urn:schemas-microsoft-com:office:office" xmlns:r="http://schemas.openxmlformats.org/officeDocument/2006/relationships" xmlns:m="http://schemas.openxmlformats.org/officeDocument/2006/math" xmlns:v="urn:schemas-microsoft-com:vml" xmlns:wp14="http://schemas.microsoft.com/office/word/2010/wordprocessingDrawing" xmlns:wp="http://schemas.openxmlformats.org/drawingml/2006/wordprocessingDrawing" xmlns:w10="urn:schemas-microsoft-com:office:word" xmlns:w="http://schemas.openxmlformats.org/wordprocessingml/2006/main" xmlns:w14="http://schemas.microsoft.com/office/word/2010/wordml" xmlns:w15="http://schemas.microsoft.com/office/word/2012/wordml" xmlns:wpg="http://schemas.microsoft.com/office/word/2010/wordprocessingGroup" xmlns:wpi="http://schemas.microsoft.com/office/word/2010/wordprocessingInk" xmlns:wne="http://schemas.microsoft.com/office/word/2006/wordml" xmlns:wps="http://schemas.microsoft.com/office/word/2010/wordprocessingShape" mc:Ignorable="w14 w15 wp14">
   <w:docParts>
     <w:docPart>
       <w:docPartPr>
@@ -11272,16 +11222,16 @@
   <w:font w:name="Times New Roman">
     <w:panose1 w:val="02020603050405020304"/>
     <w:charset w:val="00"/>
-    <w:family w:val="auto"/>
+    <w:family w:val="roman"/>
     <w:pitch w:val="variable"/>
-    <w:sig w:usb0="E0002AEF" w:usb1="C0007841" w:usb2="00000009" w:usb3="00000000" w:csb0="000001FF" w:csb1="00000000"/>
+    <w:sig w:usb0="E0002EFF" w:usb1="C000785B" w:usb2="00000009" w:usb3="00000000" w:csb0="000001FF" w:csb1="00000000"/>
   </w:font>
   <w:font w:name="Courier New">
     <w:panose1 w:val="02070309020205020404"/>
     <w:charset w:val="00"/>
-    <w:family w:val="auto"/>
-    <w:pitch w:val="variable"/>
-    <w:sig w:usb0="E0002AFF" w:usb1="C0007843" w:usb2="00000009" w:usb3="00000000" w:csb0="000001FF" w:csb1="00000000"/>
+    <w:family w:val="modern"/>
+    <w:pitch w:val="fixed"/>
+    <w:sig w:usb0="E0002EFF" w:usb1="C0007843" w:usb2="00000009" w:usb3="00000000" w:csb0="000001FF" w:csb1="00000000"/>
   </w:font>
   <w:font w:name="Wingdings">
     <w:panose1 w:val="05000000000000000000"/>
@@ -11291,39 +11241,32 @@
     <w:sig w:usb0="00000000" w:usb1="10000000" w:usb2="00000000" w:usb3="00000000" w:csb0="80000000" w:csb1="00000000"/>
   </w:font>
   <w:font w:name="Symbol">
-    <w:panose1 w:val="00000000000000000000"/>
+    <w:panose1 w:val="05050102010706020507"/>
     <w:charset w:val="02"/>
-    <w:family w:val="auto"/>
+    <w:family w:val="roman"/>
     <w:pitch w:val="variable"/>
     <w:sig w:usb0="00000000" w:usb1="10000000" w:usb2="00000000" w:usb3="00000000" w:csb0="80000000" w:csb1="00000000"/>
   </w:font>
   <w:font w:name="Calibri">
     <w:panose1 w:val="020F0502020204030204"/>
     <w:charset w:val="00"/>
-    <w:family w:val="auto"/>
+    <w:family w:val="swiss"/>
     <w:pitch w:val="variable"/>
-    <w:sig w:usb0="E00002FF" w:usb1="4000ACFF" w:usb2="00000001" w:usb3="00000000" w:csb0="0000019F" w:csb1="00000000"/>
+    <w:sig w:usb0="E0002AFF" w:usb1="C000247B" w:usb2="00000009" w:usb3="00000000" w:csb0="000001FF" w:csb1="00000000"/>
   </w:font>
   <w:font w:name="Calibri Light">
     <w:panose1 w:val="020F0302020204030204"/>
     <w:charset w:val="00"/>
-    <w:family w:val="auto"/>
+    <w:family w:val="swiss"/>
     <w:pitch w:val="variable"/>
-    <w:sig w:usb0="A00002EF" w:usb1="4000207B" w:usb2="00000000" w:usb3="00000000" w:csb0="0000019F" w:csb1="00000000"/>
+    <w:sig w:usb0="E0002AFF" w:usb1="C000247B" w:usb2="00000009" w:usb3="00000000" w:csb0="000001FF" w:csb1="00000000"/>
   </w:font>
   <w:font w:name="Segoe UI">
-    <w:altName w:val="Calibri"/>
+    <w:panose1 w:val="020B0502040204020203"/>
     <w:charset w:val="00"/>
     <w:family w:val="swiss"/>
     <w:pitch w:val="variable"/>
     <w:sig w:usb0="E4002EFF" w:usb1="C000E47F" w:usb2="00000009" w:usb3="00000000" w:csb0="000001FF" w:csb1="00000000"/>
-  </w:font>
-  <w:font w:name="Arial">
-    <w:panose1 w:val="020B0604020202020204"/>
-    <w:charset w:val="00"/>
-    <w:family w:val="auto"/>
-    <w:pitch w:val="variable"/>
-    <w:sig w:usb0="E0002AFF" w:usb1="C0007843" w:usb2="00000009" w:usb3="00000000" w:csb0="000001FF" w:csb1="00000000"/>
   </w:font>
 </w:fonts>
 </file>
@@ -11354,6 +11297,7 @@
     <w:rsid w:val="00C82E61"/>
     <w:rsid w:val="00D20D63"/>
     <w:rsid w:val="00EE0883"/>
+    <w:rsid w:val="00FC1E5F"/>
   </w:rsids>
   <m:mathPr>
     <m:mathFont m:val="Cambria Math"/>
@@ -11393,7 +11337,7 @@
       </w:pPr>
     </w:pPrDefault>
   </w:docDefaults>
-  <w:latentStyles w:defLockedState="0" w:defUIPriority="99" w:defSemiHidden="0" w:defUnhideWhenUsed="0" w:defQFormat="0" w:count="380">
+  <w:latentStyles w:defLockedState="0" w:defUIPriority="99" w:defSemiHidden="0" w:defUnhideWhenUsed="0" w:defQFormat="0" w:count="371">
     <w:lsdException w:name="Normal" w:uiPriority="0" w:qFormat="1"/>
     <w:lsdException w:name="heading 1" w:uiPriority="9" w:qFormat="1"/>
     <w:lsdException w:name="heading 2" w:semiHidden="1" w:uiPriority="9" w:unhideWhenUsed="1" w:qFormat="1"/>
@@ -11855,7 +11799,6 @@
 <w:webSettings xmlns:mc="http://schemas.openxmlformats.org/markup-compatibility/2006" xmlns:r="http://schemas.openxmlformats.org/officeDocument/2006/relationships" xmlns:w="http://schemas.openxmlformats.org/wordprocessingml/2006/main" xmlns:w14="http://schemas.microsoft.com/office/word/2010/wordml" xmlns:w15="http://schemas.microsoft.com/office/word/2012/wordml" mc:Ignorable="w14 w15">
   <w:optimizeForBrowser/>
   <w:allowPNG/>
-  <w:doNotSaveAsSingleFile/>
 </w:webSettings>
 </file>
 
@@ -12159,7 +12102,7 @@
 </file>
 
 <file path=customXml/itemProps1.xml><?xml version="1.0" encoding="utf-8"?>
-<ds:datastoreItem xmlns:ds="http://schemas.openxmlformats.org/officeDocument/2006/customXml" ds:itemID="{DF204C8D-BCC7-A147-A48F-536BE9C3614B}">
+<ds:datastoreItem xmlns:ds="http://schemas.openxmlformats.org/officeDocument/2006/customXml" ds:itemID="{615FA214-4F4B-4CE9-A186-105826C56DC9}">
   <ds:schemaRefs>
     <ds:schemaRef ds:uri="http://schemas.openxmlformats.org/officeDocument/2006/bibliography"/>
   </ds:schemaRefs>

</xml_diff>

<commit_message>
Added privacy policy needed for Facebook integration
</commit_message>
<xml_diff>
--- a/Elaboration Phase Status.docx
+++ b/Elaboration Phase Status.docx
@@ -1,6 +1,6 @@
 
 <file path=word/document.xml><?xml version="1.0" encoding="utf-8"?>
-<w:document xmlns:wpc="http://schemas.microsoft.com/office/word/2010/wordprocessingCanvas" xmlns:cx="http://schemas.microsoft.com/office/drawing/2014/chartex" xmlns:cx1="http://schemas.microsoft.com/office/drawing/2015/9/8/chartex" xmlns:mc="http://schemas.openxmlformats.org/markup-compatibility/2006" xmlns:o="urn:schemas-microsoft-com:office:office" xmlns:r="http://schemas.openxmlformats.org/officeDocument/2006/relationships" xmlns:m="http://schemas.openxmlformats.org/officeDocument/2006/math" xmlns:v="urn:schemas-microsoft-com:vml" xmlns:wp14="http://schemas.microsoft.com/office/word/2010/wordprocessingDrawing" xmlns:wp="http://schemas.openxmlformats.org/drawingml/2006/wordprocessingDrawing" xmlns:w10="urn:schemas-microsoft-com:office:word" xmlns:w="http://schemas.openxmlformats.org/wordprocessingml/2006/main" xmlns:w14="http://schemas.microsoft.com/office/word/2010/wordml" xmlns:w15="http://schemas.microsoft.com/office/word/2012/wordml" xmlns:w16se="http://schemas.microsoft.com/office/word/2015/wordml/symex" xmlns:wpg="http://schemas.microsoft.com/office/word/2010/wordprocessingGroup" xmlns:wpi="http://schemas.microsoft.com/office/word/2010/wordprocessingInk" xmlns:wne="http://schemas.microsoft.com/office/word/2006/wordml" xmlns:wps="http://schemas.microsoft.com/office/word/2010/wordprocessingShape" mc:Ignorable="w14 w15 w16se wp14">
+<w:document xmlns:wpc="http://schemas.microsoft.com/office/word/2010/wordprocessingCanvas" xmlns:mc="http://schemas.openxmlformats.org/markup-compatibility/2006" xmlns:o="urn:schemas-microsoft-com:office:office" xmlns:r="http://schemas.openxmlformats.org/officeDocument/2006/relationships" xmlns:m="http://schemas.openxmlformats.org/officeDocument/2006/math" xmlns:v="urn:schemas-microsoft-com:vml" xmlns:wp14="http://schemas.microsoft.com/office/word/2010/wordprocessingDrawing" xmlns:wp="http://schemas.openxmlformats.org/drawingml/2006/wordprocessingDrawing" xmlns:w10="urn:schemas-microsoft-com:office:word" xmlns:w="http://schemas.openxmlformats.org/wordprocessingml/2006/main" xmlns:w14="http://schemas.microsoft.com/office/word/2010/wordml" xmlns:w15="http://schemas.microsoft.com/office/word/2012/wordml" xmlns:wpg="http://schemas.microsoft.com/office/word/2010/wordprocessingGroup" xmlns:wpi="http://schemas.microsoft.com/office/word/2010/wordprocessingInk" xmlns:wne="http://schemas.microsoft.com/office/word/2006/wordml" xmlns:wps="http://schemas.microsoft.com/office/word/2010/wordprocessingShape" mc:Ignorable="w14 w15 wp14">
   <w:body>
     <w:bookmarkStart w:id="0" w:name="_Hlk515440011" w:displacedByCustomXml="next"/>
     <w:sdt>
@@ -1894,7 +1894,15 @@
         <w:t>The goal of iteration 2 was to implement</w:t>
       </w:r>
       <w:r>
-        <w:t xml:space="preserve"> social media intergration,</w:t>
+        <w:t xml:space="preserve"> social media </w:t>
+      </w:r>
+      <w:proofErr w:type="spellStart"/>
+      <w:r>
+        <w:t>intergration</w:t>
+      </w:r>
+      <w:proofErr w:type="spellEnd"/>
+      <w:r>
+        <w:t>,</w:t>
       </w:r>
       <w:r>
         <w:t xml:space="preserve"> push </w:t>
@@ -2209,16 +2217,10 @@
         <w:t xml:space="preserve"> redundancy which was put on hold from Iteration 1</w:t>
       </w:r>
       <w:r>
-        <w:t xml:space="preserve"> </w:t>
-      </w:r>
-      <w:r>
-        <w:t>was added to this iteration</w:t>
-      </w:r>
-      <w:r>
-        <w:t>.</w:t>
-      </w:r>
-      <w:r>
-        <w:t xml:space="preserve"> Now that the multiplayer and game lobby had been fully integrated offline play could be implemented. </w:t>
+        <w:t xml:space="preserve"> was added to this iteration</w:t>
+      </w:r>
+      <w:r>
+        <w:t xml:space="preserve">. Now that the multiplayer and game lobby had been fully integrated offline play could be implemented. </w:t>
       </w:r>
       <w:r>
         <w:t>It was not completed _______________.</w:t>
@@ -2307,7 +2309,13 @@
         <w:t xml:space="preserve">the </w:t>
       </w:r>
       <w:r>
-        <w:t>Google Play Store and Apple Apps Store were both more complicated then expected, ultimately the app was published to Google’s Play Store but was rejected??________ by the Apps Store.</w:t>
+        <w:t>Google Play Store and Apple Apps Stor</w:t>
+      </w:r>
+      <w:r>
+        <w:t>e were both more complicated tha</w:t>
+      </w:r>
+      <w:r>
+        <w:t>n expected, ultimately the app was published to Google’s Play Store but was rejected??________ by the Apps Store.</w:t>
       </w:r>
     </w:p>
     <w:p>
@@ -2400,68 +2408,70 @@
       <w:r>
         <w:t>Project Scope</w:t>
       </w:r>
+      <w:bookmarkStart w:id="18" w:name="_GoBack"/>
       <w:bookmarkEnd w:id="17"/>
-    </w:p>
-    <w:p>
-      <w:r>
-        <w:t xml:space="preserve">Technically this project was quite a challenge, combined with the time restraints of this phase we had to request an additional two week iteration for the construction phase. While this did help us get Let’s Quiz ready for beta testing we now have to compress our timeline for the final phase of the project. To meet the new deadline for the final phase of the project we have shortened our iterations from 14 days to 9 days. </w:t>
-      </w:r>
-    </w:p>
-    <w:p>
-      <w:pPr>
-        <w:pStyle w:val="Heading2"/>
-      </w:pPr>
-      <w:bookmarkStart w:id="18" w:name="_Toc524510457"/>
-      <w:r>
-        <w:t>Game becoming</w:t>
-      </w:r>
-      <w:r>
-        <w:t xml:space="preserve"> boring</w:t>
-      </w:r>
       <w:bookmarkEnd w:id="18"/>
     </w:p>
     <w:p>
       <w:r>
-        <w:t>Every addition we have added to the game, from multiplayer to question submission, to the various leader boards to changing theme to sci-fi has been aimed at making the game more engaging for users. If we have done our job right this will not be an issue but should it be pointed out as an issue in beta testing we will react accordingly.</w:t>
+        <w:t xml:space="preserve">Technically this project was quite a challenge, combined with the time restraints of this phase we had to request an additional two week iteration for the construction phase. While this did help us get Let’s Quiz ready for beta testing we now have to compress our timeline for the final phase of the project. To meet the new deadline for the final phase of the project we have shortened our iterations from 14 days to 9 days. </w:t>
       </w:r>
     </w:p>
     <w:p>
       <w:pPr>
         <w:pStyle w:val="Heading2"/>
       </w:pPr>
-      <w:bookmarkStart w:id="19" w:name="_Toc524510458"/>
-      <w:r>
-        <w:t>Cheating</w:t>
+      <w:bookmarkStart w:id="19" w:name="_Toc524510457"/>
+      <w:r>
+        <w:t>Game becoming</w:t>
+      </w:r>
+      <w:r>
+        <w:t xml:space="preserve"> boring</w:t>
       </w:r>
       <w:bookmarkEnd w:id="19"/>
     </w:p>
     <w:p>
       <w:r>
-        <w:t>At this stage cheating has been deemed to be a non-issue. While technically on an Android all a user would have to do is move the game to the ‘waiting’ state, ie page flip to another app, and the game will pause giving them an endless amount of time to look up the answer to the question we don’t think it will be a problem due to the trivial nature of the game. Essentially if you’re the sort of person who is going to cheat a game like Let’s Quiz, you have bigger problems in life.</w:t>
+        <w:t>Every addition we have added to the game, from multiplayer to question submission, to the various leader boards to changing theme to sci-fi has been aimed at making the game more engaging for users. If we have done our job right this will not be an issue but should it be pointed out as an issue in beta testing we will react accordingly.</w:t>
       </w:r>
     </w:p>
     <w:p>
       <w:pPr>
         <w:pStyle w:val="Heading2"/>
       </w:pPr>
-      <w:bookmarkStart w:id="20" w:name="_Toc524510460"/>
-      <w:r>
-        <w:t>Interacting with foreign APIs</w:t>
-      </w:r>
+      <w:bookmarkStart w:id="20" w:name="_Toc524510458"/>
+      <w:r>
+        <w:t>Cheating</w:t>
+      </w:r>
+      <w:bookmarkEnd w:id="20"/>
     </w:p>
     <w:p>
       <w:r>
-        <w:t>There are three APIs that we will have to interact with; Facebook, Google Play and Firebase (for push notifications). Knowing the size of the task the only programing task given to Michelle was implementation of the social media Aps for Google Play and Facebook. We also have allowed 2 iterations for a single programmer to implement the Firebase API.</w:t>
+        <w:t>At this stage cheating has been deemed to be a non-issue. While technically on an Android all a user would have to do is move the game to the ‘waiting’ state, ie page flip to another app, and the game will pause giving them an endless amount of time to look up the answer to the question we don’t think it will be a problem due to the trivial nature of the game. Essentially if you’re the sort of person who is going to cheat a game like Let’s Quiz, you have bigger problems in life.</w:t>
       </w:r>
     </w:p>
     <w:p>
       <w:pPr>
         <w:pStyle w:val="Heading2"/>
       </w:pPr>
+      <w:bookmarkStart w:id="21" w:name="_Toc524510460"/>
+      <w:r>
+        <w:t>Interacting with foreign APIs</w:t>
+      </w:r>
+    </w:p>
+    <w:p>
+      <w:r>
+        <w:t>There are three APIs that we will have to interact with; Facebook, Google Play and Firebase (for push notifications). Knowing the size of the task the only programing task given to Michelle was implementation of the social media Aps for Google Play and Facebook. We also have allowed 2 iterations for a single programmer to implement the Firebase API.</w:t>
+      </w:r>
+    </w:p>
+    <w:p>
+      <w:pPr>
+        <w:pStyle w:val="Heading2"/>
+      </w:pPr>
       <w:r>
         <w:t>infringing on existing IP and copyright</w:t>
       </w:r>
-      <w:bookmarkEnd w:id="20"/>
+      <w:bookmarkEnd w:id="21"/>
     </w:p>
     <w:p>
       <w:r>
@@ -2480,7 +2490,7 @@
           <w:szCs w:val="36"/>
         </w:rPr>
       </w:pPr>
-      <w:bookmarkStart w:id="21" w:name="_Toc524510461"/>
+      <w:bookmarkStart w:id="22" w:name="_Toc524510461"/>
       <w:r>
         <w:br w:type="page"/>
       </w:r>
@@ -2494,12 +2504,12 @@
         </w:numPr>
         <w:spacing w:line="256" w:lineRule="auto"/>
       </w:pPr>
-      <w:commentRangeStart w:id="22"/>
+      <w:commentRangeStart w:id="23"/>
       <w:r>
         <w:lastRenderedPageBreak/>
         <w:t>Progress Compared to Project Plan</w:t>
       </w:r>
-      <w:commentRangeEnd w:id="22"/>
+      <w:commentRangeEnd w:id="23"/>
       <w:r>
         <w:rPr>
           <w:rStyle w:val="CommentReference"/>
@@ -2510,9 +2520,9 @@
           <w:color w:val="auto"/>
           <w:lang w:eastAsia="en-US"/>
         </w:rPr>
-        <w:commentReference w:id="22"/>
-      </w:r>
-      <w:bookmarkEnd w:id="21"/>
+        <w:commentReference w:id="23"/>
+      </w:r>
+      <w:bookmarkEnd w:id="22"/>
     </w:p>
     <w:p>
       <w:r>
@@ -2569,8 +2579,6 @@
         </w:rPr>
         <w:t xml:space="preserve">    </w:t>
       </w:r>
-      <w:bookmarkStart w:id="23" w:name="_GoBack"/>
-      <w:bookmarkEnd w:id="23"/>
       <w:r>
         <w:rPr>
           <w:shd w:val="clear" w:color="auto" w:fill="FFFFFF" w:themeFill="background1"/>
@@ -4151,15 +4159,7 @@
                 <w:color w:val="000000"/>
                 <w:lang w:eastAsia="en-AU"/>
               </w:rPr>
-              <w:t>C-</w:t>
-            </w:r>
-            <w:r>
-              <w:rPr>
-                <w:rFonts w:eastAsia="Times New Roman" w:cstheme="minorHAnsi"/>
-                <w:color w:val="000000"/>
-                <w:lang w:eastAsia="en-AU"/>
-              </w:rPr>
-              <w:t>3</w:t>
+              <w:t>C-3</w:t>
             </w:r>
           </w:p>
         </w:tc>
@@ -4245,15 +4245,7 @@
                 <w:color w:val="000000"/>
                 <w:lang w:eastAsia="en-AU"/>
               </w:rPr>
-              <w:t xml:space="preserve">Work commenced on the offline redundancy. Not completed </w:t>
-            </w:r>
-            <w:r>
-              <w:rPr>
-                <w:rFonts w:eastAsia="Times New Roman" w:cstheme="minorHAnsi"/>
-                <w:color w:val="000000"/>
-                <w:lang w:eastAsia="en-AU"/>
-              </w:rPr>
-              <w:t xml:space="preserve"> </w:t>
+              <w:t xml:space="preserve">Work commenced on the offline redundancy. Not completed  </w:t>
             </w:r>
           </w:p>
         </w:tc>
@@ -4289,15 +4281,7 @@
                 <w:lang w:eastAsia="en-AU"/>
               </w:rPr>
               <w:lastRenderedPageBreak/>
-              <w:t>C-</w:t>
-            </w:r>
-            <w:r>
-              <w:rPr>
-                <w:rFonts w:ascii="Calibri" w:eastAsia="Times New Roman" w:hAnsi="Calibri" w:cs="Calibri"/>
-                <w:color w:val="000000"/>
-                <w:lang w:eastAsia="en-AU"/>
-              </w:rPr>
-              <w:t>3</w:t>
+              <w:t>C-3</w:t>
             </w:r>
           </w:p>
         </w:tc>
@@ -4556,15 +4540,7 @@
                 <w:color w:val="000000"/>
                 <w:lang w:eastAsia="en-AU"/>
               </w:rPr>
-              <w:t>C-</w:t>
-            </w:r>
-            <w:r>
-              <w:rPr>
-                <w:rFonts w:ascii="Calibri" w:eastAsia="Times New Roman" w:hAnsi="Calibri" w:cs="Calibri"/>
-                <w:color w:val="000000"/>
-                <w:lang w:eastAsia="en-AU"/>
-              </w:rPr>
-              <w:t>4</w:t>
+              <w:t>C-4</w:t>
             </w:r>
           </w:p>
         </w:tc>
@@ -4589,23 +4565,7 @@
                 <w:color w:val="000000"/>
                 <w:lang w:eastAsia="en-AU"/>
               </w:rPr>
-              <w:t>Social Media Integration (</w:t>
-            </w:r>
-            <w:r>
-              <w:rPr>
-                <w:rFonts w:ascii="Calibri" w:eastAsia="Times New Roman" w:hAnsi="Calibri" w:cs="Calibri"/>
-                <w:color w:val="000000"/>
-                <w:lang w:eastAsia="en-AU"/>
-              </w:rPr>
-              <w:t>Facebook</w:t>
-            </w:r>
-            <w:r>
-              <w:rPr>
-                <w:rFonts w:ascii="Calibri" w:eastAsia="Times New Roman" w:hAnsi="Calibri" w:cs="Calibri"/>
-                <w:color w:val="000000"/>
-                <w:lang w:eastAsia="en-AU"/>
-              </w:rPr>
-              <w:t>)</w:t>
+              <w:t>Social Media Integration (Facebook)</w:t>
             </w:r>
           </w:p>
         </w:tc>
@@ -4815,23 +4775,7 @@
                 <w:color w:val="000000"/>
                 <w:lang w:eastAsia="en-AU"/>
               </w:rPr>
-              <w:t xml:space="preserve">Publish the game to the </w:t>
-            </w:r>
-            <w:r>
-              <w:rPr>
-                <w:rFonts w:ascii="Calibri" w:eastAsia="Times New Roman" w:hAnsi="Calibri" w:cs="Calibri"/>
-                <w:color w:val="000000"/>
-                <w:lang w:eastAsia="en-AU"/>
-              </w:rPr>
-              <w:t>Apple Apps</w:t>
-            </w:r>
-            <w:r>
-              <w:rPr>
-                <w:rFonts w:ascii="Calibri" w:eastAsia="Times New Roman" w:hAnsi="Calibri" w:cs="Calibri"/>
-                <w:color w:val="000000"/>
-                <w:lang w:eastAsia="en-AU"/>
-              </w:rPr>
-              <w:t xml:space="preserve"> Store</w:t>
+              <w:t>Publish the game to the Apple Apps Store</w:t>
             </w:r>
           </w:p>
         </w:tc>
@@ -4956,31 +4900,7 @@
                 <w:color w:val="000000"/>
                 <w:lang w:eastAsia="en-AU"/>
               </w:rPr>
-              <w:t>Finish i</w:t>
-            </w:r>
-            <w:r>
-              <w:rPr>
-                <w:rFonts w:ascii="Calibri" w:eastAsia="Times New Roman" w:hAnsi="Calibri" w:cs="Calibri"/>
-                <w:color w:val="000000"/>
-                <w:lang w:eastAsia="en-AU"/>
-              </w:rPr>
-              <w:t>mplement</w:t>
-            </w:r>
-            <w:r>
-              <w:rPr>
-                <w:rFonts w:ascii="Calibri" w:eastAsia="Times New Roman" w:hAnsi="Calibri" w:cs="Calibri"/>
-                <w:color w:val="000000"/>
-                <w:lang w:eastAsia="en-AU"/>
-              </w:rPr>
-              <w:t>ing</w:t>
-            </w:r>
-            <w:r>
-              <w:rPr>
-                <w:rFonts w:ascii="Calibri" w:eastAsia="Times New Roman" w:hAnsi="Calibri" w:cs="Calibri"/>
-                <w:color w:val="000000"/>
-                <w:lang w:eastAsia="en-AU"/>
-              </w:rPr>
-              <w:t xml:space="preserve"> offline redundancy</w:t>
+              <w:t>Finish implementing offline redundancy</w:t>
             </w:r>
           </w:p>
         </w:tc>
@@ -5036,15 +4956,7 @@
                 <w:color w:val="000000"/>
                 <w:lang w:eastAsia="en-AU"/>
               </w:rPr>
-              <w:t>Completed</w:t>
-            </w:r>
-            <w:r>
-              <w:rPr>
-                <w:rFonts w:ascii="Calibri" w:eastAsia="Times New Roman" w:hAnsi="Calibri" w:cs="Calibri"/>
-                <w:color w:val="000000"/>
-                <w:lang w:eastAsia="en-AU"/>
-              </w:rPr>
-              <w:t xml:space="preserve"> </w:t>
+              <w:t xml:space="preserve">Completed </w:t>
             </w:r>
           </w:p>
         </w:tc>
@@ -5563,7 +5475,7 @@
 </file>
 
 <file path=word/comments.xml><?xml version="1.0" encoding="utf-8"?>
-<w:comments xmlns:wpc="http://schemas.microsoft.com/office/word/2010/wordprocessingCanvas" xmlns:cx="http://schemas.microsoft.com/office/drawing/2014/chartex" xmlns:cx1="http://schemas.microsoft.com/office/drawing/2015/9/8/chartex" xmlns:mc="http://schemas.openxmlformats.org/markup-compatibility/2006" xmlns:o="urn:schemas-microsoft-com:office:office" xmlns:r="http://schemas.openxmlformats.org/officeDocument/2006/relationships" xmlns:m="http://schemas.openxmlformats.org/officeDocument/2006/math" xmlns:v="urn:schemas-microsoft-com:vml" xmlns:wp14="http://schemas.microsoft.com/office/word/2010/wordprocessingDrawing" xmlns:wp="http://schemas.openxmlformats.org/drawingml/2006/wordprocessingDrawing" xmlns:w10="urn:schemas-microsoft-com:office:word" xmlns:w="http://schemas.openxmlformats.org/wordprocessingml/2006/main" xmlns:w14="http://schemas.microsoft.com/office/word/2010/wordml" xmlns:w15="http://schemas.microsoft.com/office/word/2012/wordml" xmlns:w16se="http://schemas.microsoft.com/office/word/2015/wordml/symex" xmlns:wpg="http://schemas.microsoft.com/office/word/2010/wordprocessingGroup" xmlns:wpi="http://schemas.microsoft.com/office/word/2010/wordprocessingInk" xmlns:wne="http://schemas.microsoft.com/office/word/2006/wordml" xmlns:wps="http://schemas.microsoft.com/office/word/2010/wordprocessingShape" mc:Ignorable="w14 w15 w16se wp14">
+<w:comments xmlns:wpc="http://schemas.microsoft.com/office/word/2010/wordprocessingCanvas" xmlns:mc="http://schemas.openxmlformats.org/markup-compatibility/2006" xmlns:o="urn:schemas-microsoft-com:office:office" xmlns:r="http://schemas.openxmlformats.org/officeDocument/2006/relationships" xmlns:m="http://schemas.openxmlformats.org/officeDocument/2006/math" xmlns:v="urn:schemas-microsoft-com:vml" xmlns:wp14="http://schemas.microsoft.com/office/word/2010/wordprocessingDrawing" xmlns:wp="http://schemas.openxmlformats.org/drawingml/2006/wordprocessingDrawing" xmlns:w10="urn:schemas-microsoft-com:office:word" xmlns:w="http://schemas.openxmlformats.org/wordprocessingml/2006/main" xmlns:w14="http://schemas.microsoft.com/office/word/2010/wordml" xmlns:w15="http://schemas.microsoft.com/office/word/2012/wordml" xmlns:wpg="http://schemas.microsoft.com/office/word/2010/wordprocessingGroup" xmlns:wpi="http://schemas.microsoft.com/office/word/2010/wordprocessingInk" xmlns:wne="http://schemas.microsoft.com/office/word/2006/wordml" xmlns:wps="http://schemas.microsoft.com/office/word/2010/wordprocessingShape" mc:Ignorable="w14 w15 wp14">
   <w:comment w:id="4" w:author="Charnes Nell" w:date="2018-08-17T12:08:00Z" w:initials="CN">
     <w:p>
       <w:pPr>
@@ -5711,7 +5623,7 @@
       </w:pPr>
     </w:p>
   </w:comment>
-  <w:comment w:id="22" w:author="McKeahnie, Collin" w:date="2018-08-17T15:43:00Z" w:initials="MC">
+  <w:comment w:id="23" w:author="McKeahnie, Collin" w:date="2018-08-17T15:43:00Z" w:initials="MC">
     <w:p>
       <w:pPr>
         <w:pStyle w:val="CommentText"/>
@@ -5731,7 +5643,7 @@
 </file>
 
 <file path=word/commentsExtended.xml><?xml version="1.0" encoding="utf-8"?>
-<w15:commentsEx xmlns:wpc="http://schemas.microsoft.com/office/word/2010/wordprocessingCanvas" xmlns:cx="http://schemas.microsoft.com/office/drawing/2014/chartex" xmlns:cx1="http://schemas.microsoft.com/office/drawing/2015/9/8/chartex" xmlns:mc="http://schemas.openxmlformats.org/markup-compatibility/2006" xmlns:o="urn:schemas-microsoft-com:office:office" xmlns:r="http://schemas.openxmlformats.org/officeDocument/2006/relationships" xmlns:m="http://schemas.openxmlformats.org/officeDocument/2006/math" xmlns:v="urn:schemas-microsoft-com:vml" xmlns:wp14="http://schemas.microsoft.com/office/word/2010/wordprocessingDrawing" xmlns:wp="http://schemas.openxmlformats.org/drawingml/2006/wordprocessingDrawing" xmlns:w10="urn:schemas-microsoft-com:office:word" xmlns:w="http://schemas.openxmlformats.org/wordprocessingml/2006/main" xmlns:w14="http://schemas.microsoft.com/office/word/2010/wordml" xmlns:w15="http://schemas.microsoft.com/office/word/2012/wordml" xmlns:w16se="http://schemas.microsoft.com/office/word/2015/wordml/symex" xmlns:wpg="http://schemas.microsoft.com/office/word/2010/wordprocessingGroup" xmlns:wpi="http://schemas.microsoft.com/office/word/2010/wordprocessingInk" xmlns:wne="http://schemas.microsoft.com/office/word/2006/wordml" xmlns:wps="http://schemas.microsoft.com/office/word/2010/wordprocessingShape" mc:Ignorable="w14 w15 w16se wp14">
+<w15:commentsEx xmlns:wpc="http://schemas.microsoft.com/office/word/2010/wordprocessingCanvas" xmlns:mc="http://schemas.openxmlformats.org/markup-compatibility/2006" xmlns:o="urn:schemas-microsoft-com:office:office" xmlns:r="http://schemas.openxmlformats.org/officeDocument/2006/relationships" xmlns:m="http://schemas.openxmlformats.org/officeDocument/2006/math" xmlns:v="urn:schemas-microsoft-com:vml" xmlns:wp14="http://schemas.microsoft.com/office/word/2010/wordprocessingDrawing" xmlns:wp="http://schemas.openxmlformats.org/drawingml/2006/wordprocessingDrawing" xmlns:w10="urn:schemas-microsoft-com:office:word" xmlns:w="http://schemas.openxmlformats.org/wordprocessingml/2006/main" xmlns:w14="http://schemas.microsoft.com/office/word/2010/wordml" xmlns:w15="http://schemas.microsoft.com/office/word/2012/wordml" xmlns:wpg="http://schemas.microsoft.com/office/word/2010/wordprocessingGroup" xmlns:wpi="http://schemas.microsoft.com/office/word/2010/wordprocessingInk" xmlns:wne="http://schemas.microsoft.com/office/word/2006/wordml" xmlns:wps="http://schemas.microsoft.com/office/word/2010/wordprocessingShape" mc:Ignorable="w14 w15 wp14">
   <w15:commentEx w15:paraId="5D5FF544" w15:done="1"/>
   <w15:commentEx w15:paraId="455124B8" w15:done="1"/>
   <w15:commentEx w15:paraId="54FA79B7" w15:done="0"/>
@@ -5757,7 +5669,7 @@
 </file>
 
 <file path=word/endnotes.xml><?xml version="1.0" encoding="utf-8"?>
-<w:endnotes xmlns:wpc="http://schemas.microsoft.com/office/word/2010/wordprocessingCanvas" xmlns:cx="http://schemas.microsoft.com/office/drawing/2014/chartex" xmlns:cx1="http://schemas.microsoft.com/office/drawing/2015/9/8/chartex" xmlns:mc="http://schemas.openxmlformats.org/markup-compatibility/2006" xmlns:o="urn:schemas-microsoft-com:office:office" xmlns:r="http://schemas.openxmlformats.org/officeDocument/2006/relationships" xmlns:m="http://schemas.openxmlformats.org/officeDocument/2006/math" xmlns:v="urn:schemas-microsoft-com:vml" xmlns:wp14="http://schemas.microsoft.com/office/word/2010/wordprocessingDrawing" xmlns:wp="http://schemas.openxmlformats.org/drawingml/2006/wordprocessingDrawing" xmlns:w10="urn:schemas-microsoft-com:office:word" xmlns:w="http://schemas.openxmlformats.org/wordprocessingml/2006/main" xmlns:w14="http://schemas.microsoft.com/office/word/2010/wordml" xmlns:w15="http://schemas.microsoft.com/office/word/2012/wordml" xmlns:w16se="http://schemas.microsoft.com/office/word/2015/wordml/symex" xmlns:wpg="http://schemas.microsoft.com/office/word/2010/wordprocessingGroup" xmlns:wpi="http://schemas.microsoft.com/office/word/2010/wordprocessingInk" xmlns:wne="http://schemas.microsoft.com/office/word/2006/wordml" xmlns:wps="http://schemas.microsoft.com/office/word/2010/wordprocessingShape" mc:Ignorable="w14 w15 w16se wp14">
+<w:endnotes xmlns:wpc="http://schemas.microsoft.com/office/word/2010/wordprocessingCanvas" xmlns:mc="http://schemas.openxmlformats.org/markup-compatibility/2006" xmlns:o="urn:schemas-microsoft-com:office:office" xmlns:r="http://schemas.openxmlformats.org/officeDocument/2006/relationships" xmlns:m="http://schemas.openxmlformats.org/officeDocument/2006/math" xmlns:v="urn:schemas-microsoft-com:vml" xmlns:wp14="http://schemas.microsoft.com/office/word/2010/wordprocessingDrawing" xmlns:wp="http://schemas.openxmlformats.org/drawingml/2006/wordprocessingDrawing" xmlns:w10="urn:schemas-microsoft-com:office:word" xmlns:w="http://schemas.openxmlformats.org/wordprocessingml/2006/main" xmlns:w14="http://schemas.microsoft.com/office/word/2010/wordml" xmlns:w15="http://schemas.microsoft.com/office/word/2012/wordml" xmlns:wpg="http://schemas.microsoft.com/office/word/2010/wordprocessingGroup" xmlns:wpi="http://schemas.microsoft.com/office/word/2010/wordprocessingInk" xmlns:wne="http://schemas.microsoft.com/office/word/2006/wordml" xmlns:wps="http://schemas.microsoft.com/office/word/2010/wordprocessingShape" mc:Ignorable="w14 w15 wp14">
   <w:endnote w:type="separator" w:id="-1">
     <w:p>
       <w:pPr>
@@ -5782,7 +5694,7 @@
 </file>
 
 <file path=word/footer1.xml><?xml version="1.0" encoding="utf-8"?>
-<w:ftr xmlns:wpc="http://schemas.microsoft.com/office/word/2010/wordprocessingCanvas" xmlns:cx="http://schemas.microsoft.com/office/drawing/2014/chartex" xmlns:cx1="http://schemas.microsoft.com/office/drawing/2015/9/8/chartex" xmlns:mc="http://schemas.openxmlformats.org/markup-compatibility/2006" xmlns:o="urn:schemas-microsoft-com:office:office" xmlns:r="http://schemas.openxmlformats.org/officeDocument/2006/relationships" xmlns:m="http://schemas.openxmlformats.org/officeDocument/2006/math" xmlns:v="urn:schemas-microsoft-com:vml" xmlns:wp14="http://schemas.microsoft.com/office/word/2010/wordprocessingDrawing" xmlns:wp="http://schemas.openxmlformats.org/drawingml/2006/wordprocessingDrawing" xmlns:w10="urn:schemas-microsoft-com:office:word" xmlns:w="http://schemas.openxmlformats.org/wordprocessingml/2006/main" xmlns:w14="http://schemas.microsoft.com/office/word/2010/wordml" xmlns:w15="http://schemas.microsoft.com/office/word/2012/wordml" xmlns:w16se="http://schemas.microsoft.com/office/word/2015/wordml/symex" xmlns:wpg="http://schemas.microsoft.com/office/word/2010/wordprocessingGroup" xmlns:wpi="http://schemas.microsoft.com/office/word/2010/wordprocessingInk" xmlns:wne="http://schemas.microsoft.com/office/word/2006/wordml" xmlns:wps="http://schemas.microsoft.com/office/word/2010/wordprocessingShape" mc:Ignorable="w14 w15 w16se wp14">
+<w:ftr xmlns:wpc="http://schemas.microsoft.com/office/word/2010/wordprocessingCanvas" xmlns:mc="http://schemas.openxmlformats.org/markup-compatibility/2006" xmlns:o="urn:schemas-microsoft-com:office:office" xmlns:r="http://schemas.openxmlformats.org/officeDocument/2006/relationships" xmlns:m="http://schemas.openxmlformats.org/officeDocument/2006/math" xmlns:v="urn:schemas-microsoft-com:vml" xmlns:wp14="http://schemas.microsoft.com/office/word/2010/wordprocessingDrawing" xmlns:wp="http://schemas.openxmlformats.org/drawingml/2006/wordprocessingDrawing" xmlns:w10="urn:schemas-microsoft-com:office:word" xmlns:w="http://schemas.openxmlformats.org/wordprocessingml/2006/main" xmlns:w14="http://schemas.microsoft.com/office/word/2010/wordml" xmlns:w15="http://schemas.microsoft.com/office/word/2012/wordml" xmlns:wpg="http://schemas.microsoft.com/office/word/2010/wordprocessingGroup" xmlns:wpi="http://schemas.microsoft.com/office/word/2010/wordprocessingInk" xmlns:wne="http://schemas.microsoft.com/office/word/2006/wordml" xmlns:wps="http://schemas.microsoft.com/office/word/2010/wordprocessingShape" mc:Ignorable="w14 w15 wp14">
   <w:sdt>
     <w:sdtPr>
       <w:id w:val="574014758"/>
@@ -5815,7 +5727,7 @@
           <w:rPr>
             <w:noProof/>
           </w:rPr>
-          <w:t>iv</w:t>
+          <w:t>viii</w:t>
         </w:r>
         <w:r>
           <w:rPr>
@@ -5835,7 +5747,7 @@
 </file>
 
 <file path=word/footnotes.xml><?xml version="1.0" encoding="utf-8"?>
-<w:footnotes xmlns:wpc="http://schemas.microsoft.com/office/word/2010/wordprocessingCanvas" xmlns:cx="http://schemas.microsoft.com/office/drawing/2014/chartex" xmlns:cx1="http://schemas.microsoft.com/office/drawing/2015/9/8/chartex" xmlns:mc="http://schemas.openxmlformats.org/markup-compatibility/2006" xmlns:o="urn:schemas-microsoft-com:office:office" xmlns:r="http://schemas.openxmlformats.org/officeDocument/2006/relationships" xmlns:m="http://schemas.openxmlformats.org/officeDocument/2006/math" xmlns:v="urn:schemas-microsoft-com:vml" xmlns:wp14="http://schemas.microsoft.com/office/word/2010/wordprocessingDrawing" xmlns:wp="http://schemas.openxmlformats.org/drawingml/2006/wordprocessingDrawing" xmlns:w10="urn:schemas-microsoft-com:office:word" xmlns:w="http://schemas.openxmlformats.org/wordprocessingml/2006/main" xmlns:w14="http://schemas.microsoft.com/office/word/2010/wordml" xmlns:w15="http://schemas.microsoft.com/office/word/2012/wordml" xmlns:w16se="http://schemas.microsoft.com/office/word/2015/wordml/symex" xmlns:wpg="http://schemas.microsoft.com/office/word/2010/wordprocessingGroup" xmlns:wpi="http://schemas.microsoft.com/office/word/2010/wordprocessingInk" xmlns:wne="http://schemas.microsoft.com/office/word/2006/wordml" xmlns:wps="http://schemas.microsoft.com/office/word/2010/wordprocessingShape" mc:Ignorable="w14 w15 w16se wp14">
+<w:footnotes xmlns:wpc="http://schemas.microsoft.com/office/word/2010/wordprocessingCanvas" xmlns:mc="http://schemas.openxmlformats.org/markup-compatibility/2006" xmlns:o="urn:schemas-microsoft-com:office:office" xmlns:r="http://schemas.openxmlformats.org/officeDocument/2006/relationships" xmlns:m="http://schemas.openxmlformats.org/officeDocument/2006/math" xmlns:v="urn:schemas-microsoft-com:vml" xmlns:wp14="http://schemas.microsoft.com/office/word/2010/wordprocessingDrawing" xmlns:wp="http://schemas.openxmlformats.org/drawingml/2006/wordprocessingDrawing" xmlns:w10="urn:schemas-microsoft-com:office:word" xmlns:w="http://schemas.openxmlformats.org/wordprocessingml/2006/main" xmlns:w14="http://schemas.microsoft.com/office/word/2010/wordml" xmlns:w15="http://schemas.microsoft.com/office/word/2012/wordml" xmlns:wpg="http://schemas.microsoft.com/office/word/2010/wordprocessingGroup" xmlns:wpi="http://schemas.microsoft.com/office/word/2010/wordprocessingInk" xmlns:wne="http://schemas.microsoft.com/office/word/2006/wordml" xmlns:wps="http://schemas.microsoft.com/office/word/2010/wordprocessingShape" mc:Ignorable="w14 w15 wp14">
   <w:footnote w:type="separator" w:id="-1">
     <w:p>
       <w:pPr>
@@ -5860,7 +5772,7 @@
 </file>
 
 <file path=word/numbering.xml><?xml version="1.0" encoding="utf-8"?>
-<w:numbering xmlns:wpc="http://schemas.microsoft.com/office/word/2010/wordprocessingCanvas" xmlns:cx="http://schemas.microsoft.com/office/drawing/2014/chartex" xmlns:cx1="http://schemas.microsoft.com/office/drawing/2015/9/8/chartex" xmlns:mc="http://schemas.openxmlformats.org/markup-compatibility/2006" xmlns:o="urn:schemas-microsoft-com:office:office" xmlns:r="http://schemas.openxmlformats.org/officeDocument/2006/relationships" xmlns:m="http://schemas.openxmlformats.org/officeDocument/2006/math" xmlns:v="urn:schemas-microsoft-com:vml" xmlns:wp14="http://schemas.microsoft.com/office/word/2010/wordprocessingDrawing" xmlns:wp="http://schemas.openxmlformats.org/drawingml/2006/wordprocessingDrawing" xmlns:w10="urn:schemas-microsoft-com:office:word" xmlns:w="http://schemas.openxmlformats.org/wordprocessingml/2006/main" xmlns:w14="http://schemas.microsoft.com/office/word/2010/wordml" xmlns:w15="http://schemas.microsoft.com/office/word/2012/wordml" xmlns:w16se="http://schemas.microsoft.com/office/word/2015/wordml/symex" xmlns:wpg="http://schemas.microsoft.com/office/word/2010/wordprocessingGroup" xmlns:wpi="http://schemas.microsoft.com/office/word/2010/wordprocessingInk" xmlns:wne="http://schemas.microsoft.com/office/word/2006/wordml" xmlns:wps="http://schemas.microsoft.com/office/word/2010/wordprocessingShape" mc:Ignorable="w14 w15 w16se wp14">
+<w:numbering xmlns:wpc="http://schemas.microsoft.com/office/word/2010/wordprocessingCanvas" xmlns:mc="http://schemas.openxmlformats.org/markup-compatibility/2006" xmlns:o="urn:schemas-microsoft-com:office:office" xmlns:r="http://schemas.openxmlformats.org/officeDocument/2006/relationships" xmlns:m="http://schemas.openxmlformats.org/officeDocument/2006/math" xmlns:v="urn:schemas-microsoft-com:vml" xmlns:wp14="http://schemas.microsoft.com/office/word/2010/wordprocessingDrawing" xmlns:wp="http://schemas.openxmlformats.org/drawingml/2006/wordprocessingDrawing" xmlns:w10="urn:schemas-microsoft-com:office:word" xmlns:w="http://schemas.openxmlformats.org/wordprocessingml/2006/main" xmlns:w14="http://schemas.microsoft.com/office/word/2010/wordml" xmlns:w15="http://schemas.microsoft.com/office/word/2012/wordml" xmlns:wpg="http://schemas.microsoft.com/office/word/2010/wordprocessingGroup" xmlns:wpi="http://schemas.microsoft.com/office/word/2010/wordprocessingInk" xmlns:wne="http://schemas.microsoft.com/office/word/2006/wordml" xmlns:wps="http://schemas.microsoft.com/office/word/2010/wordprocessingShape" mc:Ignorable="w14 w15 wp14">
   <w:abstractNum w:abstractNumId="0" w15:restartNumberingAfterBreak="0">
     <w:nsid w:val="00D05CC2"/>
     <w:multiLevelType w:val="hybridMultilevel"/>
@@ -10395,7 +10307,7 @@
 </file>
 
 <file path=word/people.xml><?xml version="1.0" encoding="utf-8"?>
-<w15:people xmlns:wpc="http://schemas.microsoft.com/office/word/2010/wordprocessingCanvas" xmlns:cx="http://schemas.microsoft.com/office/drawing/2014/chartex" xmlns:cx1="http://schemas.microsoft.com/office/drawing/2015/9/8/chartex" xmlns:mc="http://schemas.openxmlformats.org/markup-compatibility/2006" xmlns:o="urn:schemas-microsoft-com:office:office" xmlns:r="http://schemas.openxmlformats.org/officeDocument/2006/relationships" xmlns:m="http://schemas.openxmlformats.org/officeDocument/2006/math" xmlns:v="urn:schemas-microsoft-com:vml" xmlns:wp14="http://schemas.microsoft.com/office/word/2010/wordprocessingDrawing" xmlns:wp="http://schemas.openxmlformats.org/drawingml/2006/wordprocessingDrawing" xmlns:w10="urn:schemas-microsoft-com:office:word" xmlns:w="http://schemas.openxmlformats.org/wordprocessingml/2006/main" xmlns:w14="http://schemas.microsoft.com/office/word/2010/wordml" xmlns:w15="http://schemas.microsoft.com/office/word/2012/wordml" xmlns:w16se="http://schemas.microsoft.com/office/word/2015/wordml/symex" xmlns:wpg="http://schemas.microsoft.com/office/word/2010/wordprocessingGroup" xmlns:wpi="http://schemas.microsoft.com/office/word/2010/wordprocessingInk" xmlns:wne="http://schemas.microsoft.com/office/word/2006/wordml" xmlns:wps="http://schemas.microsoft.com/office/word/2010/wordprocessingShape" mc:Ignorable="w14 w15 w16se wp14">
+<w15:people xmlns:wpc="http://schemas.microsoft.com/office/word/2010/wordprocessingCanvas" xmlns:mc="http://schemas.openxmlformats.org/markup-compatibility/2006" xmlns:o="urn:schemas-microsoft-com:office:office" xmlns:r="http://schemas.openxmlformats.org/officeDocument/2006/relationships" xmlns:m="http://schemas.openxmlformats.org/officeDocument/2006/math" xmlns:v="urn:schemas-microsoft-com:vml" xmlns:wp14="http://schemas.microsoft.com/office/word/2010/wordprocessingDrawing" xmlns:wp="http://schemas.openxmlformats.org/drawingml/2006/wordprocessingDrawing" xmlns:w10="urn:schemas-microsoft-com:office:word" xmlns:w="http://schemas.openxmlformats.org/wordprocessingml/2006/main" xmlns:w14="http://schemas.microsoft.com/office/word/2010/wordml" xmlns:w15="http://schemas.microsoft.com/office/word/2012/wordml" xmlns:wpg="http://schemas.microsoft.com/office/word/2010/wordprocessingGroup" xmlns:wpi="http://schemas.microsoft.com/office/word/2010/wordprocessingInk" xmlns:wne="http://schemas.microsoft.com/office/word/2006/wordml" xmlns:wps="http://schemas.microsoft.com/office/word/2010/wordprocessingShape" mc:Ignorable="w14 w15 wp14">
   <w15:person w15:author="Charnes Nell">
     <w15:presenceInfo w15:providerId="None" w15:userId="Charnes Nell"/>
   </w15:person>
@@ -10406,7 +10318,7 @@
 </file>
 
 <file path=word/styles.xml><?xml version="1.0" encoding="utf-8"?>
-<w:styles xmlns:mc="http://schemas.openxmlformats.org/markup-compatibility/2006" xmlns:r="http://schemas.openxmlformats.org/officeDocument/2006/relationships" xmlns:w="http://schemas.openxmlformats.org/wordprocessingml/2006/main" xmlns:w14="http://schemas.microsoft.com/office/word/2010/wordml" xmlns:w15="http://schemas.microsoft.com/office/word/2012/wordml" xmlns:w16se="http://schemas.microsoft.com/office/word/2015/wordml/symex" mc:Ignorable="w14 w15 w16se">
+<w:styles xmlns:mc="http://schemas.openxmlformats.org/markup-compatibility/2006" xmlns:r="http://schemas.openxmlformats.org/officeDocument/2006/relationships" xmlns:w="http://schemas.openxmlformats.org/wordprocessingml/2006/main" xmlns:w14="http://schemas.microsoft.com/office/word/2010/wordml" xmlns:w15="http://schemas.microsoft.com/office/word/2012/wordml" mc:Ignorable="w14 w15">
   <w:docDefaults>
     <w:rPrDefault>
       <w:rPr>
@@ -12176,7 +12088,7 @@
 </file>
 
 <file path=word/glossary/document.xml><?xml version="1.0" encoding="utf-8"?>
-<w:glossaryDocument xmlns:wpc="http://schemas.microsoft.com/office/word/2010/wordprocessingCanvas" xmlns:cx="http://schemas.microsoft.com/office/drawing/2014/chartex" xmlns:cx1="http://schemas.microsoft.com/office/drawing/2015/9/8/chartex" xmlns:mc="http://schemas.openxmlformats.org/markup-compatibility/2006" xmlns:o="urn:schemas-microsoft-com:office:office" xmlns:r="http://schemas.openxmlformats.org/officeDocument/2006/relationships" xmlns:m="http://schemas.openxmlformats.org/officeDocument/2006/math" xmlns:v="urn:schemas-microsoft-com:vml" xmlns:wp14="http://schemas.microsoft.com/office/word/2010/wordprocessingDrawing" xmlns:wp="http://schemas.openxmlformats.org/drawingml/2006/wordprocessingDrawing" xmlns:w10="urn:schemas-microsoft-com:office:word" xmlns:w="http://schemas.openxmlformats.org/wordprocessingml/2006/main" xmlns:w14="http://schemas.microsoft.com/office/word/2010/wordml" xmlns:w15="http://schemas.microsoft.com/office/word/2012/wordml" xmlns:w16se="http://schemas.microsoft.com/office/word/2015/wordml/symex" xmlns:wpg="http://schemas.microsoft.com/office/word/2010/wordprocessingGroup" xmlns:wpi="http://schemas.microsoft.com/office/word/2010/wordprocessingInk" xmlns:wne="http://schemas.microsoft.com/office/word/2006/wordml" xmlns:wps="http://schemas.microsoft.com/office/word/2010/wordprocessingShape" mc:Ignorable="w14 w15 w16se wp14">
+<w:glossaryDocument xmlns:wpc="http://schemas.microsoft.com/office/word/2010/wordprocessingCanvas" xmlns:mc="http://schemas.openxmlformats.org/markup-compatibility/2006" xmlns:o="urn:schemas-microsoft-com:office:office" xmlns:r="http://schemas.openxmlformats.org/officeDocument/2006/relationships" xmlns:m="http://schemas.openxmlformats.org/officeDocument/2006/math" xmlns:v="urn:schemas-microsoft-com:vml" xmlns:wp14="http://schemas.microsoft.com/office/word/2010/wordprocessingDrawing" xmlns:wp="http://schemas.openxmlformats.org/drawingml/2006/wordprocessingDrawing" xmlns:w10="urn:schemas-microsoft-com:office:word" xmlns:w="http://schemas.openxmlformats.org/wordprocessingml/2006/main" xmlns:w14="http://schemas.microsoft.com/office/word/2010/wordml" xmlns:w15="http://schemas.microsoft.com/office/word/2012/wordml" xmlns:wpg="http://schemas.microsoft.com/office/word/2010/wordprocessingGroup" xmlns:wpi="http://schemas.microsoft.com/office/word/2010/wordprocessingInk" xmlns:wne="http://schemas.microsoft.com/office/word/2006/wordml" xmlns:wps="http://schemas.microsoft.com/office/word/2010/wordprocessingShape" mc:Ignorable="w14 w15 wp14">
   <w:docParts>
     <w:docPart>
       <w:docPartPr>
@@ -12273,7 +12185,7 @@
 </file>
 
 <file path=word/glossary/fontTable.xml><?xml version="1.0" encoding="utf-8"?>
-<w:fonts xmlns:mc="http://schemas.openxmlformats.org/markup-compatibility/2006" xmlns:r="http://schemas.openxmlformats.org/officeDocument/2006/relationships" xmlns:w="http://schemas.openxmlformats.org/wordprocessingml/2006/main" xmlns:w14="http://schemas.microsoft.com/office/word/2010/wordml" xmlns:w15="http://schemas.microsoft.com/office/word/2012/wordml" xmlns:w16se="http://schemas.microsoft.com/office/word/2015/wordml/symex" mc:Ignorable="w14 w15 w16se">
+<w:fonts xmlns:mc="http://schemas.openxmlformats.org/markup-compatibility/2006" xmlns:r="http://schemas.openxmlformats.org/officeDocument/2006/relationships" xmlns:w="http://schemas.openxmlformats.org/wordprocessingml/2006/main" xmlns:w14="http://schemas.microsoft.com/office/word/2010/wordml" xmlns:w15="http://schemas.microsoft.com/office/word/2012/wordml" mc:Ignorable="w14 w15">
   <w:font w:name="Times New Roman">
     <w:panose1 w:val="02020603050405020304"/>
     <w:charset w:val="00"/>
@@ -12317,7 +12229,6 @@
     <w:sig w:usb0="E0002AFF" w:usb1="C000247B" w:usb2="00000009" w:usb3="00000000" w:csb0="000001FF" w:csb1="00000000"/>
   </w:font>
   <w:font w:name="Segoe UI">
-    <w:altName w:val="Calibri"/>
     <w:panose1 w:val="020B0502040204020203"/>
     <w:charset w:val="00"/>
     <w:family w:val="swiss"/>
@@ -12328,7 +12239,7 @@
 </file>
 
 <file path=word/glossary/settings.xml><?xml version="1.0" encoding="utf-8"?>
-<w:settings xmlns:mc="http://schemas.openxmlformats.org/markup-compatibility/2006" xmlns:o="urn:schemas-microsoft-com:office:office" xmlns:r="http://schemas.openxmlformats.org/officeDocument/2006/relationships" xmlns:m="http://schemas.openxmlformats.org/officeDocument/2006/math" xmlns:v="urn:schemas-microsoft-com:vml" xmlns:w10="urn:schemas-microsoft-com:office:word" xmlns:w="http://schemas.openxmlformats.org/wordprocessingml/2006/main" xmlns:w14="http://schemas.microsoft.com/office/word/2010/wordml" xmlns:w15="http://schemas.microsoft.com/office/word/2012/wordml" xmlns:w16se="http://schemas.microsoft.com/office/word/2015/wordml/symex" xmlns:sl="http://schemas.openxmlformats.org/schemaLibrary/2006/main" mc:Ignorable="w14 w15 w16se">
+<w:settings xmlns:mc="http://schemas.openxmlformats.org/markup-compatibility/2006" xmlns:o="urn:schemas-microsoft-com:office:office" xmlns:r="http://schemas.openxmlformats.org/officeDocument/2006/relationships" xmlns:m="http://schemas.openxmlformats.org/officeDocument/2006/math" xmlns:v="urn:schemas-microsoft-com:vml" xmlns:w10="urn:schemas-microsoft-com:office:word" xmlns:w="http://schemas.openxmlformats.org/wordprocessingml/2006/main" xmlns:w14="http://schemas.microsoft.com/office/word/2010/wordml" xmlns:w15="http://schemas.microsoft.com/office/word/2012/wordml" xmlns:sl="http://schemas.openxmlformats.org/schemaLibrary/2006/main" mc:Ignorable="w14 w15">
   <w:view w:val="normal"/>
   <w:defaultTabStop w:val="720"/>
   <w:characterSpacingControl w:val="doNotCompress"/>
@@ -12352,6 +12263,7 @@
     <w:rsid w:val="00C37390"/>
     <w:rsid w:val="00C82E61"/>
     <w:rsid w:val="00D20D63"/>
+    <w:rsid w:val="00E45A0F"/>
     <w:rsid w:val="00EE0883"/>
     <w:rsid w:val="00FC1E5F"/>
   </w:rsids>
@@ -12377,7 +12289,7 @@
 </file>
 
 <file path=word/glossary/styles.xml><?xml version="1.0" encoding="utf-8"?>
-<w:styles xmlns:mc="http://schemas.openxmlformats.org/markup-compatibility/2006" xmlns:r="http://schemas.openxmlformats.org/officeDocument/2006/relationships" xmlns:w="http://schemas.openxmlformats.org/wordprocessingml/2006/main" xmlns:w14="http://schemas.microsoft.com/office/word/2010/wordml" xmlns:w15="http://schemas.microsoft.com/office/word/2012/wordml" xmlns:w16se="http://schemas.microsoft.com/office/word/2015/wordml/symex" mc:Ignorable="w14 w15 w16se">
+<w:styles xmlns:mc="http://schemas.openxmlformats.org/markup-compatibility/2006" xmlns:r="http://schemas.openxmlformats.org/officeDocument/2006/relationships" xmlns:w="http://schemas.openxmlformats.org/wordprocessingml/2006/main" xmlns:w14="http://schemas.microsoft.com/office/word/2010/wordml" xmlns:w15="http://schemas.microsoft.com/office/word/2012/wordml" mc:Ignorable="w14 w15">
   <w:docDefaults>
     <w:rPrDefault>
       <w:rPr>
@@ -12852,7 +12764,7 @@
 </file>
 
 <file path=word/glossary/webSettings.xml><?xml version="1.0" encoding="utf-8"?>
-<w:webSettings xmlns:mc="http://schemas.openxmlformats.org/markup-compatibility/2006" xmlns:r="http://schemas.openxmlformats.org/officeDocument/2006/relationships" xmlns:w="http://schemas.openxmlformats.org/wordprocessingml/2006/main" xmlns:w14="http://schemas.microsoft.com/office/word/2010/wordml" xmlns:w15="http://schemas.microsoft.com/office/word/2012/wordml" xmlns:w16se="http://schemas.microsoft.com/office/word/2015/wordml/symex" mc:Ignorable="w14 w15 w16se">
+<w:webSettings xmlns:mc="http://schemas.openxmlformats.org/markup-compatibility/2006" xmlns:r="http://schemas.openxmlformats.org/officeDocument/2006/relationships" xmlns:w="http://schemas.openxmlformats.org/wordprocessingml/2006/main" xmlns:w14="http://schemas.microsoft.com/office/word/2010/wordml" xmlns:w15="http://schemas.microsoft.com/office/word/2012/wordml" mc:Ignorable="w14 w15">
   <w:optimizeForBrowser/>
   <w:allowPNG/>
 </w:webSettings>
@@ -13158,7 +13070,7 @@
 </file>
 
 <file path=customXml/itemProps1.xml><?xml version="1.0" encoding="utf-8"?>
-<ds:datastoreItem xmlns:ds="http://schemas.openxmlformats.org/officeDocument/2006/customXml" ds:itemID="{A36932AA-6BF0-4973-B449-B052BF0FC3DA}">
+<ds:datastoreItem xmlns:ds="http://schemas.openxmlformats.org/officeDocument/2006/customXml" ds:itemID="{BB025DDE-3407-4E58-A42D-7755D49FA82E}">
   <ds:schemaRefs>
     <ds:schemaRef ds:uri="http://schemas.openxmlformats.org/officeDocument/2006/bibliography"/>
   </ds:schemaRefs>

</xml_diff>

<commit_message>
ios reasons status phase
</commit_message>
<xml_diff>
--- a/Elaboration Phase Status.docx
+++ b/Elaboration Phase Status.docx
@@ -1,6 +1,6 @@
 
 <file path=word/document.xml><?xml version="1.0" encoding="utf-8"?>
-<w:document xmlns:wpc="http://schemas.microsoft.com/office/word/2010/wordprocessingCanvas" xmlns:mc="http://schemas.openxmlformats.org/markup-compatibility/2006" xmlns:o="urn:schemas-microsoft-com:office:office" xmlns:r="http://schemas.openxmlformats.org/officeDocument/2006/relationships" xmlns:m="http://schemas.openxmlformats.org/officeDocument/2006/math" xmlns:v="urn:schemas-microsoft-com:vml" xmlns:wp14="http://schemas.microsoft.com/office/word/2010/wordprocessingDrawing" xmlns:wp="http://schemas.openxmlformats.org/drawingml/2006/wordprocessingDrawing" xmlns:w10="urn:schemas-microsoft-com:office:word" xmlns:w="http://schemas.openxmlformats.org/wordprocessingml/2006/main" xmlns:w14="http://schemas.microsoft.com/office/word/2010/wordml" xmlns:w15="http://schemas.microsoft.com/office/word/2012/wordml" xmlns:wpg="http://schemas.microsoft.com/office/word/2010/wordprocessingGroup" xmlns:wpi="http://schemas.microsoft.com/office/word/2010/wordprocessingInk" xmlns:wne="http://schemas.microsoft.com/office/word/2006/wordml" xmlns:wps="http://schemas.microsoft.com/office/word/2010/wordprocessingShape" mc:Ignorable="w14 w15 wp14">
+<w:document xmlns:wpc="http://schemas.microsoft.com/office/word/2010/wordprocessingCanvas" xmlns:mo="http://schemas.microsoft.com/office/mac/office/2008/main" xmlns:mc="http://schemas.openxmlformats.org/markup-compatibility/2006" xmlns:mv="urn:schemas-microsoft-com:mac:vml" xmlns:o="urn:schemas-microsoft-com:office:office" xmlns:r="http://schemas.openxmlformats.org/officeDocument/2006/relationships" xmlns:m="http://schemas.openxmlformats.org/officeDocument/2006/math" xmlns:v="urn:schemas-microsoft-com:vml" xmlns:wp14="http://schemas.microsoft.com/office/word/2010/wordprocessingDrawing" xmlns:wp="http://schemas.openxmlformats.org/drawingml/2006/wordprocessingDrawing" xmlns:w10="urn:schemas-microsoft-com:office:word" xmlns:w="http://schemas.openxmlformats.org/wordprocessingml/2006/main" xmlns:w14="http://schemas.microsoft.com/office/word/2010/wordml" xmlns:w15="http://schemas.microsoft.com/office/word/2012/wordml" xmlns:wpg="http://schemas.microsoft.com/office/word/2010/wordprocessingGroup" xmlns:wpi="http://schemas.microsoft.com/office/word/2010/wordprocessingInk" xmlns:wne="http://schemas.microsoft.com/office/word/2006/wordml" xmlns:wps="http://schemas.microsoft.com/office/word/2010/wordprocessingShape" mc:Ignorable="w14 w15 wp14">
   <w:body>
     <w:bookmarkStart w:id="0" w:name="_Hlk515440011" w:displacedByCustomXml="next"/>
     <w:sdt>
@@ -1894,15 +1894,7 @@
         <w:t>The goal of iteration 2 was to implement</w:t>
       </w:r>
       <w:r>
-        <w:t xml:space="preserve"> social media </w:t>
-      </w:r>
-      <w:proofErr w:type="spellStart"/>
-      <w:r>
-        <w:t>intergration</w:t>
-      </w:r>
-      <w:proofErr w:type="spellEnd"/>
-      <w:r>
-        <w:t>,</w:t>
+        <w:t xml:space="preserve"> social media intergration,</w:t>
       </w:r>
       <w:r>
         <w:t xml:space="preserve"> push </w:t>
@@ -2408,92 +2400,108 @@
       <w:r>
         <w:t>Project Scope</w:t>
       </w:r>
-      <w:bookmarkStart w:id="18" w:name="_GoBack"/>
       <w:bookmarkEnd w:id="17"/>
+    </w:p>
+    <w:p>
+      <w:r>
+        <w:t xml:space="preserve">Technically this project was quite a challenge, combined with the time restraints of this phase we had to request an additional two week iteration for the construction phase. While this did help us get Let’s Quiz ready for beta testing we now have to compress our timeline for the final phase of the project. To meet the new deadline for the final phase of the project we have shortened our iterations from 14 days to 9 days. </w:t>
+      </w:r>
+    </w:p>
+    <w:p>
+      <w:pPr>
+        <w:pStyle w:val="Heading2"/>
+      </w:pPr>
+      <w:bookmarkStart w:id="18" w:name="_Toc524510457"/>
+      <w:r>
+        <w:t>Game becoming</w:t>
+      </w:r>
+      <w:r>
+        <w:t xml:space="preserve"> boring</w:t>
+      </w:r>
       <w:bookmarkEnd w:id="18"/>
     </w:p>
     <w:p>
       <w:r>
-        <w:t xml:space="preserve">Technically this project was quite a challenge, combined with the time restraints of this phase we had to request an additional two week iteration for the construction phase. While this did help us get Let’s Quiz ready for beta testing we now have to compress our timeline for the final phase of the project. To meet the new deadline for the final phase of the project we have shortened our iterations from 14 days to 9 days. </w:t>
+        <w:t>Every addition we have added to the game, from multiplayer to question submission, to the various leader boards to changing theme to sci-fi has been aimed at making the game more engaging for users. If we have done our job right this will not be an issue but should it be pointed out as an issue in beta testing we will react accordingly.</w:t>
       </w:r>
     </w:p>
     <w:p>
       <w:pPr>
         <w:pStyle w:val="Heading2"/>
       </w:pPr>
-      <w:bookmarkStart w:id="19" w:name="_Toc524510457"/>
-      <w:r>
-        <w:t>Game becoming</w:t>
-      </w:r>
-      <w:r>
-        <w:t xml:space="preserve"> boring</w:t>
+      <w:bookmarkStart w:id="19" w:name="_Toc524510458"/>
+      <w:r>
+        <w:t>Cheating</w:t>
       </w:r>
       <w:bookmarkEnd w:id="19"/>
     </w:p>
     <w:p>
       <w:r>
-        <w:t>Every addition we have added to the game, from multiplayer to question submission, to the various leader boards to changing theme to sci-fi has been aimed at making the game more engaging for users. If we have done our job right this will not be an issue but should it be pointed out as an issue in beta testing we will react accordingly.</w:t>
+        <w:t>At this stage cheating has been deemed to be a non-issue. While technically on an Android all a user would have to do is move the game to the ‘waiting’ state, ie page flip to another app, and the game will pause giving them an endless amount of time to look up the answer to the question we don’t think it will be a problem due to the trivial nature of the game. Essentially if you’re the sort of person who is going to cheat a game like Let’s Quiz, you have bigger problems in life.</w:t>
       </w:r>
     </w:p>
     <w:p>
       <w:pPr>
         <w:pStyle w:val="Heading2"/>
       </w:pPr>
-      <w:bookmarkStart w:id="20" w:name="_Toc524510458"/>
-      <w:r>
-        <w:t>Cheating</w:t>
+      <w:bookmarkStart w:id="20" w:name="_Toc524510460"/>
+      <w:r>
+        <w:t>Interacting with foreign APIs</w:t>
+      </w:r>
+    </w:p>
+    <w:p>
+      <w:r>
+        <w:t>There are three APIs that we will have to interact with; Facebook, Google Play and Firebase (for push notifications). Knowing the size of the task the only programing task given to Michelle was implementation of the social media Aps for Google Play and Facebook. We also have allowed 2 iterations for a single programmer to implement the Firebase API.</w:t>
+      </w:r>
+    </w:p>
+    <w:p>
+      <w:pPr>
+        <w:pStyle w:val="Heading2"/>
+      </w:pPr>
+      <w:r>
+        <w:t>infringing on existing IP and copyright</w:t>
       </w:r>
       <w:bookmarkEnd w:id="20"/>
     </w:p>
     <w:p>
       <w:r>
-        <w:t>At this stage cheating has been deemed to be a non-issue. While technically on an Android all a user would have to do is move the game to the ‘waiting’ state, ie page flip to another app, and the game will pause giving them an endless amount of time to look up the answer to the question we don’t think it will be a problem due to the trivial nature of the game. Essentially if you’re the sort of person who is going to cheat a game like Let’s Quiz, you have bigger problems in life.</w:t>
+        <w:t>We do not believe this to be an issue. While we have not sort legal advice on the matter the basic idea of asking questions about a topic is not new and as such we do not see copyright infringement an issue for us.</w:t>
       </w:r>
     </w:p>
     <w:p>
       <w:pPr>
         <w:pStyle w:val="Heading2"/>
       </w:pPr>
-      <w:bookmarkStart w:id="21" w:name="_Toc524510460"/>
-      <w:r>
-        <w:t>Interacting with foreign APIs</w:t>
+      <w:r>
+        <w:t>i</w:t>
+      </w:r>
+      <w:r>
+        <w:t>os app submission</w:t>
       </w:r>
     </w:p>
     <w:p>
       <w:r>
-        <w:t>There are three APIs that we will have to interact with; Facebook, Google Play and Firebase (for push notifications). Knowing the size of the task the only programing task given to Michelle was implementation of the social media Aps for Google Play and Facebook. We also have allowed 2 iterations for a single programmer to implement the Firebase API.</w:t>
-      </w:r>
-    </w:p>
-    <w:p>
-      <w:pPr>
-        <w:pStyle w:val="Heading2"/>
-      </w:pPr>
-      <w:r>
-        <w:t>infringing on existing IP and copyright</w:t>
-      </w:r>
-      <w:bookmarkEnd w:id="21"/>
-    </w:p>
-    <w:p>
-      <w:r>
-        <w:t>We do not believe this to be an issue. While we have not sort legal advice on the matter the basic idea of asking questions about a topic is not new and as such we do not see copyright infringement an issue for us.</w:t>
-      </w:r>
-    </w:p>
-    <w:p>
-      <w:pPr>
+        <w:t>As noted in the User Manual, the only way to download the game to an iOS device is through Xcode. Since Let’s Quiz is still in beta we are unable to submit to the ios app store since they only accept finished games. Once the game reaches a 2</w:t>
+      </w:r>
+      <w:r>
         <w:rPr>
-          <w:rFonts w:asciiTheme="majorHAnsi" w:eastAsiaTheme="majorEastAsia" w:hAnsiTheme="majorHAnsi" w:cstheme="majorBidi"/>
-          <w:b/>
-          <w:bCs/>
-          <w:smallCaps/>
-          <w:color w:val="000000" w:themeColor="text1"/>
-          <w:sz w:val="36"/>
-          <w:szCs w:val="36"/>
+          <w:vertAlign w:val="superscript"/>
         </w:rPr>
-      </w:pPr>
-      <w:bookmarkStart w:id="22" w:name="_Toc524510461"/>
-      <w:r>
-        <w:br w:type="page"/>
-      </w:r>
+        <w:t>nd</w:t>
+      </w:r>
+      <w:r>
+        <w:t xml:space="preserve"> or 3</w:t>
+      </w:r>
+      <w:r>
+        <w:rPr>
+          <w:vertAlign w:val="superscript"/>
+        </w:rPr>
+        <w:t>rd</w:t>
+      </w:r>
+      <w:r>
+        <w:t xml:space="preserve"> stage of beta we can begin the process to submit to the app store. </w:t>
+      </w:r>
+      <w:bookmarkStart w:id="21" w:name="_Toc524510461"/>
     </w:p>
     <w:p>
       <w:pPr>
@@ -2504,12 +2512,12 @@
         </w:numPr>
         <w:spacing w:line="256" w:lineRule="auto"/>
       </w:pPr>
-      <w:commentRangeStart w:id="23"/>
+      <w:commentRangeStart w:id="22"/>
       <w:r>
         <w:lastRenderedPageBreak/>
         <w:t>Progress Compared to Project Plan</w:t>
       </w:r>
-      <w:commentRangeEnd w:id="23"/>
+      <w:commentRangeEnd w:id="22"/>
       <w:r>
         <w:rPr>
           <w:rStyle w:val="CommentReference"/>
@@ -2520,9 +2528,9 @@
           <w:color w:val="auto"/>
           <w:lang w:eastAsia="en-US"/>
         </w:rPr>
-        <w:commentReference w:id="23"/>
-      </w:r>
-      <w:bookmarkEnd w:id="22"/>
+        <w:commentReference w:id="22"/>
+      </w:r>
+      <w:bookmarkEnd w:id="21"/>
     </w:p>
     <w:p>
       <w:r>
@@ -4829,7 +4837,7 @@
                 <w:color w:val="000000"/>
                 <w:lang w:eastAsia="en-AU"/>
               </w:rPr>
-              <w:t>Compiled X-Code, attempted to submit to the App Store</w:t>
+              <w:t>Compiled X-Code</w:t>
             </w:r>
             <w:r>
               <w:rPr>
@@ -4837,7 +4845,17 @@
                 <w:color w:val="000000"/>
                 <w:lang w:eastAsia="en-AU"/>
               </w:rPr>
-              <w:t xml:space="preserve">. Compliance with the Apps Stores requirements deemed to be too far out of scope. </w:t>
+              <w:t xml:space="preserve"> integrarion. Unable to submit to app store as game is still in beta and ios app store does not take beta games. </w:t>
+            </w:r>
+            <w:bookmarkStart w:id="23" w:name="_GoBack"/>
+            <w:bookmarkEnd w:id="23"/>
+            <w:r>
+              <w:rPr>
+                <w:rFonts w:eastAsia="Times New Roman" w:cstheme="minorHAnsi"/>
+                <w:color w:val="000000"/>
+                <w:lang w:eastAsia="en-AU"/>
+              </w:rPr>
+              <w:t xml:space="preserve"> </w:t>
             </w:r>
           </w:p>
         </w:tc>
@@ -5475,7 +5493,7 @@
 </file>
 
 <file path=word/comments.xml><?xml version="1.0" encoding="utf-8"?>
-<w:comments xmlns:wpc="http://schemas.microsoft.com/office/word/2010/wordprocessingCanvas" xmlns:mc="http://schemas.openxmlformats.org/markup-compatibility/2006" xmlns:o="urn:schemas-microsoft-com:office:office" xmlns:r="http://schemas.openxmlformats.org/officeDocument/2006/relationships" xmlns:m="http://schemas.openxmlformats.org/officeDocument/2006/math" xmlns:v="urn:schemas-microsoft-com:vml" xmlns:wp14="http://schemas.microsoft.com/office/word/2010/wordprocessingDrawing" xmlns:wp="http://schemas.openxmlformats.org/drawingml/2006/wordprocessingDrawing" xmlns:w10="urn:schemas-microsoft-com:office:word" xmlns:w="http://schemas.openxmlformats.org/wordprocessingml/2006/main" xmlns:w14="http://schemas.microsoft.com/office/word/2010/wordml" xmlns:w15="http://schemas.microsoft.com/office/word/2012/wordml" xmlns:wpg="http://schemas.microsoft.com/office/word/2010/wordprocessingGroup" xmlns:wpi="http://schemas.microsoft.com/office/word/2010/wordprocessingInk" xmlns:wne="http://schemas.microsoft.com/office/word/2006/wordml" xmlns:wps="http://schemas.microsoft.com/office/word/2010/wordprocessingShape" mc:Ignorable="w14 w15 wp14">
+<w:comments xmlns:wpc="http://schemas.microsoft.com/office/word/2010/wordprocessingCanvas" xmlns:mo="http://schemas.microsoft.com/office/mac/office/2008/main" xmlns:mc="http://schemas.openxmlformats.org/markup-compatibility/2006" xmlns:mv="urn:schemas-microsoft-com:mac:vml" xmlns:o="urn:schemas-microsoft-com:office:office" xmlns:r="http://schemas.openxmlformats.org/officeDocument/2006/relationships" xmlns:m="http://schemas.openxmlformats.org/officeDocument/2006/math" xmlns:v="urn:schemas-microsoft-com:vml" xmlns:wp14="http://schemas.microsoft.com/office/word/2010/wordprocessingDrawing" xmlns:wp="http://schemas.openxmlformats.org/drawingml/2006/wordprocessingDrawing" xmlns:w10="urn:schemas-microsoft-com:office:word" xmlns:w="http://schemas.openxmlformats.org/wordprocessingml/2006/main" xmlns:w14="http://schemas.microsoft.com/office/word/2010/wordml" xmlns:w15="http://schemas.microsoft.com/office/word/2012/wordml" xmlns:wpg="http://schemas.microsoft.com/office/word/2010/wordprocessingGroup" xmlns:wpi="http://schemas.microsoft.com/office/word/2010/wordprocessingInk" xmlns:wne="http://schemas.microsoft.com/office/word/2006/wordml" xmlns:wps="http://schemas.microsoft.com/office/word/2010/wordprocessingShape" mc:Ignorable="w14 w15 wp14">
   <w:comment w:id="4" w:author="Charnes Nell" w:date="2018-08-17T12:08:00Z" w:initials="CN">
     <w:p>
       <w:pPr>
@@ -5623,7 +5641,7 @@
       </w:pPr>
     </w:p>
   </w:comment>
-  <w:comment w:id="23" w:author="McKeahnie, Collin" w:date="2018-08-17T15:43:00Z" w:initials="MC">
+  <w:comment w:id="22" w:author="McKeahnie, Collin" w:date="2018-08-17T15:43:00Z" w:initials="MC">
     <w:p>
       <w:pPr>
         <w:pStyle w:val="CommentText"/>
@@ -5643,7 +5661,7 @@
 </file>
 
 <file path=word/commentsExtended.xml><?xml version="1.0" encoding="utf-8"?>
-<w15:commentsEx xmlns:wpc="http://schemas.microsoft.com/office/word/2010/wordprocessingCanvas" xmlns:mc="http://schemas.openxmlformats.org/markup-compatibility/2006" xmlns:o="urn:schemas-microsoft-com:office:office" xmlns:r="http://schemas.openxmlformats.org/officeDocument/2006/relationships" xmlns:m="http://schemas.openxmlformats.org/officeDocument/2006/math" xmlns:v="urn:schemas-microsoft-com:vml" xmlns:wp14="http://schemas.microsoft.com/office/word/2010/wordprocessingDrawing" xmlns:wp="http://schemas.openxmlformats.org/drawingml/2006/wordprocessingDrawing" xmlns:w10="urn:schemas-microsoft-com:office:word" xmlns:w="http://schemas.openxmlformats.org/wordprocessingml/2006/main" xmlns:w14="http://schemas.microsoft.com/office/word/2010/wordml" xmlns:w15="http://schemas.microsoft.com/office/word/2012/wordml" xmlns:wpg="http://schemas.microsoft.com/office/word/2010/wordprocessingGroup" xmlns:wpi="http://schemas.microsoft.com/office/word/2010/wordprocessingInk" xmlns:wne="http://schemas.microsoft.com/office/word/2006/wordml" xmlns:wps="http://schemas.microsoft.com/office/word/2010/wordprocessingShape" mc:Ignorable="w14 w15 wp14">
+<w15:commentsEx xmlns:wpc="http://schemas.microsoft.com/office/word/2010/wordprocessingCanvas" xmlns:mo="http://schemas.microsoft.com/office/mac/office/2008/main" xmlns:mc="http://schemas.openxmlformats.org/markup-compatibility/2006" xmlns:mv="urn:schemas-microsoft-com:mac:vml" xmlns:o="urn:schemas-microsoft-com:office:office" xmlns:r="http://schemas.openxmlformats.org/officeDocument/2006/relationships" xmlns:m="http://schemas.openxmlformats.org/officeDocument/2006/math" xmlns:v="urn:schemas-microsoft-com:vml" xmlns:wp14="http://schemas.microsoft.com/office/word/2010/wordprocessingDrawing" xmlns:wp="http://schemas.openxmlformats.org/drawingml/2006/wordprocessingDrawing" xmlns:w10="urn:schemas-microsoft-com:office:word" xmlns:w="http://schemas.openxmlformats.org/wordprocessingml/2006/main" xmlns:w14="http://schemas.microsoft.com/office/word/2010/wordml" xmlns:w15="http://schemas.microsoft.com/office/word/2012/wordml" xmlns:wpg="http://schemas.microsoft.com/office/word/2010/wordprocessingGroup" xmlns:wpi="http://schemas.microsoft.com/office/word/2010/wordprocessingInk" xmlns:wne="http://schemas.microsoft.com/office/word/2006/wordml" xmlns:wps="http://schemas.microsoft.com/office/word/2010/wordprocessingShape" mc:Ignorable="w14 w15 wp14">
   <w15:commentEx w15:paraId="5D5FF544" w15:done="1"/>
   <w15:commentEx w15:paraId="455124B8" w15:done="1"/>
   <w15:commentEx w15:paraId="54FA79B7" w15:done="0"/>
@@ -5669,7 +5687,7 @@
 </file>
 
 <file path=word/endnotes.xml><?xml version="1.0" encoding="utf-8"?>
-<w:endnotes xmlns:wpc="http://schemas.microsoft.com/office/word/2010/wordprocessingCanvas" xmlns:mc="http://schemas.openxmlformats.org/markup-compatibility/2006" xmlns:o="urn:schemas-microsoft-com:office:office" xmlns:r="http://schemas.openxmlformats.org/officeDocument/2006/relationships" xmlns:m="http://schemas.openxmlformats.org/officeDocument/2006/math" xmlns:v="urn:schemas-microsoft-com:vml" xmlns:wp14="http://schemas.microsoft.com/office/word/2010/wordprocessingDrawing" xmlns:wp="http://schemas.openxmlformats.org/drawingml/2006/wordprocessingDrawing" xmlns:w10="urn:schemas-microsoft-com:office:word" xmlns:w="http://schemas.openxmlformats.org/wordprocessingml/2006/main" xmlns:w14="http://schemas.microsoft.com/office/word/2010/wordml" xmlns:w15="http://schemas.microsoft.com/office/word/2012/wordml" xmlns:wpg="http://schemas.microsoft.com/office/word/2010/wordprocessingGroup" xmlns:wpi="http://schemas.microsoft.com/office/word/2010/wordprocessingInk" xmlns:wne="http://schemas.microsoft.com/office/word/2006/wordml" xmlns:wps="http://schemas.microsoft.com/office/word/2010/wordprocessingShape" mc:Ignorable="w14 w15 wp14">
+<w:endnotes xmlns:wpc="http://schemas.microsoft.com/office/word/2010/wordprocessingCanvas" xmlns:mo="http://schemas.microsoft.com/office/mac/office/2008/main" xmlns:mc="http://schemas.openxmlformats.org/markup-compatibility/2006" xmlns:mv="urn:schemas-microsoft-com:mac:vml" xmlns:o="urn:schemas-microsoft-com:office:office" xmlns:r="http://schemas.openxmlformats.org/officeDocument/2006/relationships" xmlns:m="http://schemas.openxmlformats.org/officeDocument/2006/math" xmlns:v="urn:schemas-microsoft-com:vml" xmlns:wp14="http://schemas.microsoft.com/office/word/2010/wordprocessingDrawing" xmlns:wp="http://schemas.openxmlformats.org/drawingml/2006/wordprocessingDrawing" xmlns:w10="urn:schemas-microsoft-com:office:word" xmlns:w="http://schemas.openxmlformats.org/wordprocessingml/2006/main" xmlns:w14="http://schemas.microsoft.com/office/word/2010/wordml" xmlns:w15="http://schemas.microsoft.com/office/word/2012/wordml" xmlns:wpg="http://schemas.microsoft.com/office/word/2010/wordprocessingGroup" xmlns:wpi="http://schemas.microsoft.com/office/word/2010/wordprocessingInk" xmlns:wne="http://schemas.microsoft.com/office/word/2006/wordml" xmlns:wps="http://schemas.microsoft.com/office/word/2010/wordprocessingShape" mc:Ignorable="w14 w15 wp14">
   <w:endnote w:type="separator" w:id="-1">
     <w:p>
       <w:pPr>
@@ -5694,7 +5712,7 @@
 </file>
 
 <file path=word/footer1.xml><?xml version="1.0" encoding="utf-8"?>
-<w:ftr xmlns:wpc="http://schemas.microsoft.com/office/word/2010/wordprocessingCanvas" xmlns:mc="http://schemas.openxmlformats.org/markup-compatibility/2006" xmlns:o="urn:schemas-microsoft-com:office:office" xmlns:r="http://schemas.openxmlformats.org/officeDocument/2006/relationships" xmlns:m="http://schemas.openxmlformats.org/officeDocument/2006/math" xmlns:v="urn:schemas-microsoft-com:vml" xmlns:wp14="http://schemas.microsoft.com/office/word/2010/wordprocessingDrawing" xmlns:wp="http://schemas.openxmlformats.org/drawingml/2006/wordprocessingDrawing" xmlns:w10="urn:schemas-microsoft-com:office:word" xmlns:w="http://schemas.openxmlformats.org/wordprocessingml/2006/main" xmlns:w14="http://schemas.microsoft.com/office/word/2010/wordml" xmlns:w15="http://schemas.microsoft.com/office/word/2012/wordml" xmlns:wpg="http://schemas.microsoft.com/office/word/2010/wordprocessingGroup" xmlns:wpi="http://schemas.microsoft.com/office/word/2010/wordprocessingInk" xmlns:wne="http://schemas.microsoft.com/office/word/2006/wordml" xmlns:wps="http://schemas.microsoft.com/office/word/2010/wordprocessingShape" mc:Ignorable="w14 w15 wp14">
+<w:ftr xmlns:wpc="http://schemas.microsoft.com/office/word/2010/wordprocessingCanvas" xmlns:mo="http://schemas.microsoft.com/office/mac/office/2008/main" xmlns:mc="http://schemas.openxmlformats.org/markup-compatibility/2006" xmlns:mv="urn:schemas-microsoft-com:mac:vml" xmlns:o="urn:schemas-microsoft-com:office:office" xmlns:r="http://schemas.openxmlformats.org/officeDocument/2006/relationships" xmlns:m="http://schemas.openxmlformats.org/officeDocument/2006/math" xmlns:v="urn:schemas-microsoft-com:vml" xmlns:wp14="http://schemas.microsoft.com/office/word/2010/wordprocessingDrawing" xmlns:wp="http://schemas.openxmlformats.org/drawingml/2006/wordprocessingDrawing" xmlns:w10="urn:schemas-microsoft-com:office:word" xmlns:w="http://schemas.openxmlformats.org/wordprocessingml/2006/main" xmlns:w14="http://schemas.microsoft.com/office/word/2010/wordml" xmlns:w15="http://schemas.microsoft.com/office/word/2012/wordml" xmlns:wpg="http://schemas.microsoft.com/office/word/2010/wordprocessingGroup" xmlns:wpi="http://schemas.microsoft.com/office/word/2010/wordprocessingInk" xmlns:wne="http://schemas.microsoft.com/office/word/2006/wordml" xmlns:wps="http://schemas.microsoft.com/office/word/2010/wordprocessingShape" mc:Ignorable="w14 w15 wp14">
   <w:sdt>
     <w:sdtPr>
       <w:id w:val="574014758"/>
@@ -5747,7 +5765,7 @@
 </file>
 
 <file path=word/footnotes.xml><?xml version="1.0" encoding="utf-8"?>
-<w:footnotes xmlns:wpc="http://schemas.microsoft.com/office/word/2010/wordprocessingCanvas" xmlns:mc="http://schemas.openxmlformats.org/markup-compatibility/2006" xmlns:o="urn:schemas-microsoft-com:office:office" xmlns:r="http://schemas.openxmlformats.org/officeDocument/2006/relationships" xmlns:m="http://schemas.openxmlformats.org/officeDocument/2006/math" xmlns:v="urn:schemas-microsoft-com:vml" xmlns:wp14="http://schemas.microsoft.com/office/word/2010/wordprocessingDrawing" xmlns:wp="http://schemas.openxmlformats.org/drawingml/2006/wordprocessingDrawing" xmlns:w10="urn:schemas-microsoft-com:office:word" xmlns:w="http://schemas.openxmlformats.org/wordprocessingml/2006/main" xmlns:w14="http://schemas.microsoft.com/office/word/2010/wordml" xmlns:w15="http://schemas.microsoft.com/office/word/2012/wordml" xmlns:wpg="http://schemas.microsoft.com/office/word/2010/wordprocessingGroup" xmlns:wpi="http://schemas.microsoft.com/office/word/2010/wordprocessingInk" xmlns:wne="http://schemas.microsoft.com/office/word/2006/wordml" xmlns:wps="http://schemas.microsoft.com/office/word/2010/wordprocessingShape" mc:Ignorable="w14 w15 wp14">
+<w:footnotes xmlns:wpc="http://schemas.microsoft.com/office/word/2010/wordprocessingCanvas" xmlns:mo="http://schemas.microsoft.com/office/mac/office/2008/main" xmlns:mc="http://schemas.openxmlformats.org/markup-compatibility/2006" xmlns:mv="urn:schemas-microsoft-com:mac:vml" xmlns:o="urn:schemas-microsoft-com:office:office" xmlns:r="http://schemas.openxmlformats.org/officeDocument/2006/relationships" xmlns:m="http://schemas.openxmlformats.org/officeDocument/2006/math" xmlns:v="urn:schemas-microsoft-com:vml" xmlns:wp14="http://schemas.microsoft.com/office/word/2010/wordprocessingDrawing" xmlns:wp="http://schemas.openxmlformats.org/drawingml/2006/wordprocessingDrawing" xmlns:w10="urn:schemas-microsoft-com:office:word" xmlns:w="http://schemas.openxmlformats.org/wordprocessingml/2006/main" xmlns:w14="http://schemas.microsoft.com/office/word/2010/wordml" xmlns:w15="http://schemas.microsoft.com/office/word/2012/wordml" xmlns:wpg="http://schemas.microsoft.com/office/word/2010/wordprocessingGroup" xmlns:wpi="http://schemas.microsoft.com/office/word/2010/wordprocessingInk" xmlns:wne="http://schemas.microsoft.com/office/word/2006/wordml" xmlns:wps="http://schemas.microsoft.com/office/word/2010/wordprocessingShape" mc:Ignorable="w14 w15 wp14">
   <w:footnote w:type="separator" w:id="-1">
     <w:p>
       <w:pPr>
@@ -5772,8 +5790,8 @@
 </file>
 
 <file path=word/numbering.xml><?xml version="1.0" encoding="utf-8"?>
-<w:numbering xmlns:wpc="http://schemas.microsoft.com/office/word/2010/wordprocessingCanvas" xmlns:mc="http://schemas.openxmlformats.org/markup-compatibility/2006" xmlns:o="urn:schemas-microsoft-com:office:office" xmlns:r="http://schemas.openxmlformats.org/officeDocument/2006/relationships" xmlns:m="http://schemas.openxmlformats.org/officeDocument/2006/math" xmlns:v="urn:schemas-microsoft-com:vml" xmlns:wp14="http://schemas.microsoft.com/office/word/2010/wordprocessingDrawing" xmlns:wp="http://schemas.openxmlformats.org/drawingml/2006/wordprocessingDrawing" xmlns:w10="urn:schemas-microsoft-com:office:word" xmlns:w="http://schemas.openxmlformats.org/wordprocessingml/2006/main" xmlns:w14="http://schemas.microsoft.com/office/word/2010/wordml" xmlns:w15="http://schemas.microsoft.com/office/word/2012/wordml" xmlns:wpg="http://schemas.microsoft.com/office/word/2010/wordprocessingGroup" xmlns:wpi="http://schemas.microsoft.com/office/word/2010/wordprocessingInk" xmlns:wne="http://schemas.microsoft.com/office/word/2006/wordml" xmlns:wps="http://schemas.microsoft.com/office/word/2010/wordprocessingShape" mc:Ignorable="w14 w15 wp14">
-  <w:abstractNum w:abstractNumId="0" w15:restartNumberingAfterBreak="0">
+<w:numbering xmlns:wpc="http://schemas.microsoft.com/office/word/2010/wordprocessingCanvas" xmlns:mo="http://schemas.microsoft.com/office/mac/office/2008/main" xmlns:mc="http://schemas.openxmlformats.org/markup-compatibility/2006" xmlns:mv="urn:schemas-microsoft-com:mac:vml" xmlns:o="urn:schemas-microsoft-com:office:office" xmlns:r="http://schemas.openxmlformats.org/officeDocument/2006/relationships" xmlns:m="http://schemas.openxmlformats.org/officeDocument/2006/math" xmlns:v="urn:schemas-microsoft-com:vml" xmlns:wp14="http://schemas.microsoft.com/office/word/2010/wordprocessingDrawing" xmlns:wp="http://schemas.openxmlformats.org/drawingml/2006/wordprocessingDrawing" xmlns:w10="urn:schemas-microsoft-com:office:word" xmlns:w="http://schemas.openxmlformats.org/wordprocessingml/2006/main" xmlns:w14="http://schemas.microsoft.com/office/word/2010/wordml" xmlns:w15="http://schemas.microsoft.com/office/word/2012/wordml" xmlns:wpg="http://schemas.microsoft.com/office/word/2010/wordprocessingGroup" xmlns:wpi="http://schemas.microsoft.com/office/word/2010/wordprocessingInk" xmlns:wne="http://schemas.microsoft.com/office/word/2006/wordml" xmlns:wps="http://schemas.microsoft.com/office/word/2010/wordprocessingShape" mc:Ignorable="w14 w15 wp14">
+  <w:abstractNum w:abstractNumId="0">
     <w:nsid w:val="00D05CC2"/>
     <w:multiLevelType w:val="hybridMultilevel"/>
     <w:tmpl w:val="74B25114"/>
@@ -5885,7 +5903,7 @@
       </w:rPr>
     </w:lvl>
   </w:abstractNum>
-  <w:abstractNum w:abstractNumId="1" w15:restartNumberingAfterBreak="0">
+  <w:abstractNum w:abstractNumId="1">
     <w:nsid w:val="0A673352"/>
     <w:multiLevelType w:val="hybridMultilevel"/>
     <w:tmpl w:val="FE9AF6F4"/>
@@ -5998,7 +6016,7 @@
       </w:rPr>
     </w:lvl>
   </w:abstractNum>
-  <w:abstractNum w:abstractNumId="2" w15:restartNumberingAfterBreak="0">
+  <w:abstractNum w:abstractNumId="2">
     <w:nsid w:val="1482775B"/>
     <w:multiLevelType w:val="multilevel"/>
     <w:tmpl w:val="D172A1F4"/>
@@ -6093,7 +6111,7 @@
       </w:pPr>
     </w:lvl>
   </w:abstractNum>
-  <w:abstractNum w:abstractNumId="3" w15:restartNumberingAfterBreak="0">
+  <w:abstractNum w:abstractNumId="3">
     <w:nsid w:val="15BB6C9E"/>
     <w:multiLevelType w:val="hybridMultilevel"/>
     <w:tmpl w:val="7B8C1182"/>
@@ -6206,7 +6224,7 @@
       </w:rPr>
     </w:lvl>
   </w:abstractNum>
-  <w:abstractNum w:abstractNumId="4" w15:restartNumberingAfterBreak="0">
+  <w:abstractNum w:abstractNumId="4">
     <w:nsid w:val="245B7968"/>
     <w:multiLevelType w:val="hybridMultilevel"/>
     <w:tmpl w:val="A4583BAA"/>
@@ -6318,7 +6336,7 @@
       </w:rPr>
     </w:lvl>
   </w:abstractNum>
-  <w:abstractNum w:abstractNumId="5" w15:restartNumberingAfterBreak="0">
+  <w:abstractNum w:abstractNumId="5">
     <w:nsid w:val="296121AE"/>
     <w:multiLevelType w:val="hybridMultilevel"/>
     <w:tmpl w:val="F664076E"/>
@@ -6431,7 +6449,7 @@
       </w:rPr>
     </w:lvl>
   </w:abstractNum>
-  <w:abstractNum w:abstractNumId="6" w15:restartNumberingAfterBreak="0">
+  <w:abstractNum w:abstractNumId="6">
     <w:nsid w:val="2AD01D17"/>
     <w:multiLevelType w:val="hybridMultilevel"/>
     <w:tmpl w:val="40FC8F4E"/>
@@ -6544,7 +6562,7 @@
       </w:rPr>
     </w:lvl>
   </w:abstractNum>
-  <w:abstractNum w:abstractNumId="7" w15:restartNumberingAfterBreak="0">
+  <w:abstractNum w:abstractNumId="7">
     <w:nsid w:val="2D9263B1"/>
     <w:multiLevelType w:val="hybridMultilevel"/>
     <w:tmpl w:val="874269C0"/>
@@ -6657,7 +6675,7 @@
       </w:rPr>
     </w:lvl>
   </w:abstractNum>
-  <w:abstractNum w:abstractNumId="8" w15:restartNumberingAfterBreak="0">
+  <w:abstractNum w:abstractNumId="8">
     <w:nsid w:val="306019A0"/>
     <w:multiLevelType w:val="hybridMultilevel"/>
     <w:tmpl w:val="7ED2D9DE"/>
@@ -6769,7 +6787,7 @@
       </w:rPr>
     </w:lvl>
   </w:abstractNum>
-  <w:abstractNum w:abstractNumId="9" w15:restartNumberingAfterBreak="0">
+  <w:abstractNum w:abstractNumId="9">
     <w:nsid w:val="30A571A0"/>
     <w:multiLevelType w:val="hybridMultilevel"/>
     <w:tmpl w:val="4B26568C"/>
@@ -6882,7 +6900,7 @@
       </w:rPr>
     </w:lvl>
   </w:abstractNum>
-  <w:abstractNum w:abstractNumId="10" w15:restartNumberingAfterBreak="0">
+  <w:abstractNum w:abstractNumId="10">
     <w:nsid w:val="33643427"/>
     <w:multiLevelType w:val="hybridMultilevel"/>
     <w:tmpl w:val="F0745C4A"/>
@@ -6995,7 +7013,7 @@
       </w:rPr>
     </w:lvl>
   </w:abstractNum>
-  <w:abstractNum w:abstractNumId="11" w15:restartNumberingAfterBreak="0">
+  <w:abstractNum w:abstractNumId="11">
     <w:nsid w:val="38747D83"/>
     <w:multiLevelType w:val="hybridMultilevel"/>
     <w:tmpl w:val="DAE8720E"/>
@@ -7108,7 +7126,7 @@
       </w:rPr>
     </w:lvl>
   </w:abstractNum>
-  <w:abstractNum w:abstractNumId="12" w15:restartNumberingAfterBreak="0">
+  <w:abstractNum w:abstractNumId="12">
     <w:nsid w:val="3A407406"/>
     <w:multiLevelType w:val="hybridMultilevel"/>
     <w:tmpl w:val="D1564716"/>
@@ -7221,7 +7239,7 @@
       </w:rPr>
     </w:lvl>
   </w:abstractNum>
-  <w:abstractNum w:abstractNumId="13" w15:restartNumberingAfterBreak="0">
+  <w:abstractNum w:abstractNumId="13">
     <w:nsid w:val="3F527FE1"/>
     <w:multiLevelType w:val="hybridMultilevel"/>
     <w:tmpl w:val="75C6A62C"/>
@@ -7335,7 +7353,7 @@
       </w:rPr>
     </w:lvl>
   </w:abstractNum>
-  <w:abstractNum w:abstractNumId="14" w15:restartNumberingAfterBreak="0">
+  <w:abstractNum w:abstractNumId="14">
     <w:nsid w:val="4193747D"/>
     <w:multiLevelType w:val="hybridMultilevel"/>
     <w:tmpl w:val="524A3784"/>
@@ -7448,7 +7466,7 @@
       </w:rPr>
     </w:lvl>
   </w:abstractNum>
-  <w:abstractNum w:abstractNumId="15" w15:restartNumberingAfterBreak="0">
+  <w:abstractNum w:abstractNumId="15">
     <w:nsid w:val="43805737"/>
     <w:multiLevelType w:val="hybridMultilevel"/>
     <w:tmpl w:val="59466224"/>
@@ -7561,7 +7579,7 @@
       </w:rPr>
     </w:lvl>
   </w:abstractNum>
-  <w:abstractNum w:abstractNumId="16" w15:restartNumberingAfterBreak="0">
+  <w:abstractNum w:abstractNumId="16">
     <w:nsid w:val="4709565E"/>
     <w:multiLevelType w:val="hybridMultilevel"/>
     <w:tmpl w:val="17162724"/>
@@ -7674,7 +7692,7 @@
       </w:rPr>
     </w:lvl>
   </w:abstractNum>
-  <w:abstractNum w:abstractNumId="17" w15:restartNumberingAfterBreak="0">
+  <w:abstractNum w:abstractNumId="17">
     <w:nsid w:val="48650E37"/>
     <w:multiLevelType w:val="hybridMultilevel"/>
     <w:tmpl w:val="2E14439E"/>
@@ -7787,7 +7805,7 @@
       </w:rPr>
     </w:lvl>
   </w:abstractNum>
-  <w:abstractNum w:abstractNumId="18" w15:restartNumberingAfterBreak="0">
+  <w:abstractNum w:abstractNumId="18">
     <w:nsid w:val="4ACA7EC5"/>
     <w:multiLevelType w:val="multilevel"/>
     <w:tmpl w:val="2A72BE00"/>
@@ -7900,7 +7918,7 @@
       </w:rPr>
     </w:lvl>
   </w:abstractNum>
-  <w:abstractNum w:abstractNumId="19" w15:restartNumberingAfterBreak="0">
+  <w:abstractNum w:abstractNumId="19">
     <w:nsid w:val="4BFA09BD"/>
     <w:multiLevelType w:val="hybridMultilevel"/>
     <w:tmpl w:val="B7B08B94"/>
@@ -8012,7 +8030,7 @@
       </w:rPr>
     </w:lvl>
   </w:abstractNum>
-  <w:abstractNum w:abstractNumId="20" w15:restartNumberingAfterBreak="0">
+  <w:abstractNum w:abstractNumId="20">
     <w:nsid w:val="4C61608D"/>
     <w:multiLevelType w:val="hybridMultilevel"/>
     <w:tmpl w:val="B546C5FA"/>
@@ -8125,7 +8143,7 @@
       </w:rPr>
     </w:lvl>
   </w:abstractNum>
-  <w:abstractNum w:abstractNumId="21" w15:restartNumberingAfterBreak="0">
+  <w:abstractNum w:abstractNumId="21">
     <w:nsid w:val="4C837E64"/>
     <w:multiLevelType w:val="hybridMultilevel"/>
     <w:tmpl w:val="304AFC48"/>
@@ -8238,7 +8256,7 @@
       </w:rPr>
     </w:lvl>
   </w:abstractNum>
-  <w:abstractNum w:abstractNumId="22" w15:restartNumberingAfterBreak="0">
+  <w:abstractNum w:abstractNumId="22">
     <w:nsid w:val="53B871BF"/>
     <w:multiLevelType w:val="hybridMultilevel"/>
     <w:tmpl w:val="07243F92"/>
@@ -8351,7 +8369,7 @@
       </w:rPr>
     </w:lvl>
   </w:abstractNum>
-  <w:abstractNum w:abstractNumId="23" w15:restartNumberingAfterBreak="0">
+  <w:abstractNum w:abstractNumId="23">
     <w:nsid w:val="59795260"/>
     <w:multiLevelType w:val="hybridMultilevel"/>
     <w:tmpl w:val="04F6CCB4"/>
@@ -8464,7 +8482,7 @@
       </w:rPr>
     </w:lvl>
   </w:abstractNum>
-  <w:abstractNum w:abstractNumId="24" w15:restartNumberingAfterBreak="0">
+  <w:abstractNum w:abstractNumId="24">
     <w:nsid w:val="5E175DD9"/>
     <w:multiLevelType w:val="hybridMultilevel"/>
     <w:tmpl w:val="260AB5D2"/>
@@ -8577,7 +8595,7 @@
       </w:rPr>
     </w:lvl>
   </w:abstractNum>
-  <w:abstractNum w:abstractNumId="25" w15:restartNumberingAfterBreak="0">
+  <w:abstractNum w:abstractNumId="25">
     <w:nsid w:val="5E2D3B54"/>
     <w:multiLevelType w:val="hybridMultilevel"/>
     <w:tmpl w:val="85F0C5FE"/>
@@ -8690,7 +8708,7 @@
       </w:rPr>
     </w:lvl>
   </w:abstractNum>
-  <w:abstractNum w:abstractNumId="26" w15:restartNumberingAfterBreak="0">
+  <w:abstractNum w:abstractNumId="26">
     <w:nsid w:val="635455E4"/>
     <w:multiLevelType w:val="hybridMultilevel"/>
     <w:tmpl w:val="ED14BC84"/>
@@ -8802,7 +8820,7 @@
       </w:rPr>
     </w:lvl>
   </w:abstractNum>
-  <w:abstractNum w:abstractNumId="27" w15:restartNumberingAfterBreak="0">
+  <w:abstractNum w:abstractNumId="27">
     <w:nsid w:val="67A57187"/>
     <w:multiLevelType w:val="hybridMultilevel"/>
     <w:tmpl w:val="24AC54EA"/>
@@ -8915,7 +8933,7 @@
       </w:rPr>
     </w:lvl>
   </w:abstractNum>
-  <w:abstractNum w:abstractNumId="28" w15:restartNumberingAfterBreak="0">
+  <w:abstractNum w:abstractNumId="28">
     <w:nsid w:val="680674E9"/>
     <w:multiLevelType w:val="hybridMultilevel"/>
     <w:tmpl w:val="9B98A53A"/>
@@ -9028,7 +9046,7 @@
       </w:rPr>
     </w:lvl>
   </w:abstractNum>
-  <w:abstractNum w:abstractNumId="29" w15:restartNumberingAfterBreak="0">
+  <w:abstractNum w:abstractNumId="29">
     <w:nsid w:val="6AF75999"/>
     <w:multiLevelType w:val="hybridMultilevel"/>
     <w:tmpl w:val="077EDFF8"/>
@@ -9141,7 +9159,7 @@
       </w:rPr>
     </w:lvl>
   </w:abstractNum>
-  <w:abstractNum w:abstractNumId="30" w15:restartNumberingAfterBreak="0">
+  <w:abstractNum w:abstractNumId="30">
     <w:nsid w:val="6CBE0B10"/>
     <w:multiLevelType w:val="hybridMultilevel"/>
     <w:tmpl w:val="0DC004D2"/>
@@ -9253,7 +9271,7 @@
       </w:rPr>
     </w:lvl>
   </w:abstractNum>
-  <w:abstractNum w:abstractNumId="31" w15:restartNumberingAfterBreak="0">
+  <w:abstractNum w:abstractNumId="31">
     <w:nsid w:val="700F2DA5"/>
     <w:multiLevelType w:val="hybridMultilevel"/>
     <w:tmpl w:val="7828097E"/>
@@ -9366,7 +9384,7 @@
       </w:rPr>
     </w:lvl>
   </w:abstractNum>
-  <w:abstractNum w:abstractNumId="32" w15:restartNumberingAfterBreak="0">
+  <w:abstractNum w:abstractNumId="32">
     <w:nsid w:val="706D50C8"/>
     <w:multiLevelType w:val="multilevel"/>
     <w:tmpl w:val="64AC9F9A"/>
@@ -9479,7 +9497,7 @@
       </w:rPr>
     </w:lvl>
   </w:abstractNum>
-  <w:abstractNum w:abstractNumId="33" w15:restartNumberingAfterBreak="0">
+  <w:abstractNum w:abstractNumId="33">
     <w:nsid w:val="71535BAB"/>
     <w:multiLevelType w:val="hybridMultilevel"/>
     <w:tmpl w:val="06787CE6"/>
@@ -9592,7 +9610,7 @@
       </w:rPr>
     </w:lvl>
   </w:abstractNum>
-  <w:abstractNum w:abstractNumId="34" w15:restartNumberingAfterBreak="0">
+  <w:abstractNum w:abstractNumId="34">
     <w:nsid w:val="724E6239"/>
     <w:multiLevelType w:val="hybridMultilevel"/>
     <w:tmpl w:val="DAA8F240"/>
@@ -9705,7 +9723,7 @@
       </w:rPr>
     </w:lvl>
   </w:abstractNum>
-  <w:abstractNum w:abstractNumId="35" w15:restartNumberingAfterBreak="0">
+  <w:abstractNum w:abstractNumId="35">
     <w:nsid w:val="72922038"/>
     <w:multiLevelType w:val="hybridMultilevel"/>
     <w:tmpl w:val="6CFA122E"/>
@@ -9817,7 +9835,7 @@
       </w:rPr>
     </w:lvl>
   </w:abstractNum>
-  <w:abstractNum w:abstractNumId="36" w15:restartNumberingAfterBreak="0">
+  <w:abstractNum w:abstractNumId="36">
     <w:nsid w:val="766263D0"/>
     <w:multiLevelType w:val="hybridMultilevel"/>
     <w:tmpl w:val="C902CF88"/>
@@ -9930,7 +9948,7 @@
       </w:rPr>
     </w:lvl>
   </w:abstractNum>
-  <w:abstractNum w:abstractNumId="37" w15:restartNumberingAfterBreak="0">
+  <w:abstractNum w:abstractNumId="37">
     <w:nsid w:val="773C7ABB"/>
     <w:multiLevelType w:val="multilevel"/>
     <w:tmpl w:val="54EAECBE"/>
@@ -10043,7 +10061,7 @@
       </w:rPr>
     </w:lvl>
   </w:abstractNum>
-  <w:abstractNum w:abstractNumId="38" w15:restartNumberingAfterBreak="0">
+  <w:abstractNum w:abstractNumId="38">
     <w:nsid w:val="7B664A87"/>
     <w:multiLevelType w:val="hybridMultilevel"/>
     <w:tmpl w:val="D9F8A894"/>
@@ -10307,7 +10325,7 @@
 </file>
 
 <file path=word/people.xml><?xml version="1.0" encoding="utf-8"?>
-<w15:people xmlns:wpc="http://schemas.microsoft.com/office/word/2010/wordprocessingCanvas" xmlns:mc="http://schemas.openxmlformats.org/markup-compatibility/2006" xmlns:o="urn:schemas-microsoft-com:office:office" xmlns:r="http://schemas.openxmlformats.org/officeDocument/2006/relationships" xmlns:m="http://schemas.openxmlformats.org/officeDocument/2006/math" xmlns:v="urn:schemas-microsoft-com:vml" xmlns:wp14="http://schemas.microsoft.com/office/word/2010/wordprocessingDrawing" xmlns:wp="http://schemas.openxmlformats.org/drawingml/2006/wordprocessingDrawing" xmlns:w10="urn:schemas-microsoft-com:office:word" xmlns:w="http://schemas.openxmlformats.org/wordprocessingml/2006/main" xmlns:w14="http://schemas.microsoft.com/office/word/2010/wordml" xmlns:w15="http://schemas.microsoft.com/office/word/2012/wordml" xmlns:wpg="http://schemas.microsoft.com/office/word/2010/wordprocessingGroup" xmlns:wpi="http://schemas.microsoft.com/office/word/2010/wordprocessingInk" xmlns:wne="http://schemas.microsoft.com/office/word/2006/wordml" xmlns:wps="http://schemas.microsoft.com/office/word/2010/wordprocessingShape" mc:Ignorable="w14 w15 wp14">
+<w15:people xmlns:wpc="http://schemas.microsoft.com/office/word/2010/wordprocessingCanvas" xmlns:mo="http://schemas.microsoft.com/office/mac/office/2008/main" xmlns:mc="http://schemas.openxmlformats.org/markup-compatibility/2006" xmlns:mv="urn:schemas-microsoft-com:mac:vml" xmlns:o="urn:schemas-microsoft-com:office:office" xmlns:r="http://schemas.openxmlformats.org/officeDocument/2006/relationships" xmlns:m="http://schemas.openxmlformats.org/officeDocument/2006/math" xmlns:v="urn:schemas-microsoft-com:vml" xmlns:wp14="http://schemas.microsoft.com/office/word/2010/wordprocessingDrawing" xmlns:wp="http://schemas.openxmlformats.org/drawingml/2006/wordprocessingDrawing" xmlns:w10="urn:schemas-microsoft-com:office:word" xmlns:w="http://schemas.openxmlformats.org/wordprocessingml/2006/main" xmlns:w14="http://schemas.microsoft.com/office/word/2010/wordml" xmlns:w15="http://schemas.microsoft.com/office/word/2012/wordml" xmlns:wpg="http://schemas.microsoft.com/office/word/2010/wordprocessingGroup" xmlns:wpi="http://schemas.microsoft.com/office/word/2010/wordprocessingInk" xmlns:wne="http://schemas.microsoft.com/office/word/2006/wordml" xmlns:wps="http://schemas.microsoft.com/office/word/2010/wordprocessingShape" mc:Ignorable="w14 w15 wp14">
   <w15:person w15:author="Charnes Nell">
     <w15:presenceInfo w15:providerId="None" w15:userId="Charnes Nell"/>
   </w15:person>
@@ -10334,7 +10352,7 @@
       </w:pPr>
     </w:pPrDefault>
   </w:docDefaults>
-  <w:latentStyles w:defLockedState="0" w:defUIPriority="99" w:defSemiHidden="0" w:defUnhideWhenUsed="0" w:defQFormat="0" w:count="371">
+  <w:latentStyles w:defLockedState="0" w:defUIPriority="99" w:defSemiHidden="0" w:defUnhideWhenUsed="0" w:defQFormat="0" w:count="380">
     <w:lsdException w:name="Normal" w:uiPriority="0" w:qFormat="1"/>
     <w:lsdException w:name="heading 1" w:uiPriority="9" w:qFormat="1"/>
     <w:lsdException w:name="heading 2" w:semiHidden="1" w:uiPriority="9" w:unhideWhenUsed="1" w:qFormat="1"/>
@@ -11525,6 +11543,7 @@
       <w:spacing w:after="0" w:line="240" w:lineRule="auto"/>
     </w:pPr>
     <w:tblPr>
+      <w:tblInd w:w="0" w:type="dxa"/>
       <w:tblBorders>
         <w:top w:val="single" w:sz="4" w:space="0" w:color="auto"/>
         <w:left w:val="single" w:sz="4" w:space="0" w:color="auto"/>
@@ -11533,6 +11552,12 @@
         <w:insideH w:val="single" w:sz="4" w:space="0" w:color="auto"/>
         <w:insideV w:val="single" w:sz="4" w:space="0" w:color="auto"/>
       </w:tblBorders>
+      <w:tblCellMar>
+        <w:top w:w="0" w:type="dxa"/>
+        <w:left w:w="108" w:type="dxa"/>
+        <w:bottom w:w="0" w:type="dxa"/>
+        <w:right w:w="108" w:type="dxa"/>
+      </w:tblCellMar>
     </w:tblPr>
   </w:style>
   <w:style w:type="table" w:styleId="GridTable1Light">
@@ -11546,6 +11571,7 @@
     <w:tblPr>
       <w:tblStyleRowBandSize w:val="1"/>
       <w:tblStyleColBandSize w:val="1"/>
+      <w:tblInd w:w="0" w:type="dxa"/>
       <w:tblBorders>
         <w:top w:val="single" w:sz="4" w:space="0" w:color="999999" w:themeColor="text1" w:themeTint="66"/>
         <w:left w:val="single" w:sz="4" w:space="0" w:color="999999" w:themeColor="text1" w:themeTint="66"/>
@@ -11554,6 +11580,12 @@
         <w:insideH w:val="single" w:sz="4" w:space="0" w:color="999999" w:themeColor="text1" w:themeTint="66"/>
         <w:insideV w:val="single" w:sz="4" w:space="0" w:color="999999" w:themeColor="text1" w:themeTint="66"/>
       </w:tblBorders>
+      <w:tblCellMar>
+        <w:top w:w="0" w:type="dxa"/>
+        <w:left w:w="108" w:type="dxa"/>
+        <w:bottom w:w="0" w:type="dxa"/>
+        <w:right w:w="108" w:type="dxa"/>
+      </w:tblCellMar>
     </w:tblPr>
     <w:tblStylePr w:type="firstRow">
       <w:rPr>
@@ -11606,6 +11638,13 @@
     <w:tblPr>
       <w:tblStyleRowBandSize w:val="1"/>
       <w:tblStyleColBandSize w:val="1"/>
+      <w:tblInd w:w="0" w:type="dxa"/>
+      <w:tblCellMar>
+        <w:top w:w="0" w:type="dxa"/>
+        <w:left w:w="108" w:type="dxa"/>
+        <w:bottom w:w="0" w:type="dxa"/>
+        <w:right w:w="108" w:type="dxa"/>
+      </w:tblCellMar>
     </w:tblPr>
     <w:tblStylePr w:type="firstRow">
       <w:rPr>
@@ -11726,6 +11765,7 @@
     <w:tblPr>
       <w:tblStyleRowBandSize w:val="1"/>
       <w:tblStyleColBandSize w:val="1"/>
+      <w:tblInd w:w="0" w:type="dxa"/>
       <w:tblBorders>
         <w:top w:val="single" w:sz="4" w:space="0" w:color="FFFFFF" w:themeColor="background1"/>
         <w:left w:val="single" w:sz="4" w:space="0" w:color="FFFFFF" w:themeColor="background1"/>
@@ -11734,6 +11774,12 @@
         <w:insideH w:val="single" w:sz="4" w:space="0" w:color="FFFFFF" w:themeColor="background1"/>
         <w:insideV w:val="single" w:sz="4" w:space="0" w:color="FFFFFF" w:themeColor="background1"/>
       </w:tblBorders>
+      <w:tblCellMar>
+        <w:top w:w="0" w:type="dxa"/>
+        <w:left w:w="108" w:type="dxa"/>
+        <w:bottom w:w="0" w:type="dxa"/>
+        <w:right w:w="108" w:type="dxa"/>
+      </w:tblCellMar>
     </w:tblPr>
     <w:tcPr>
       <w:shd w:val="clear" w:color="auto" w:fill="EDEDED" w:themeFill="accent3" w:themeFillTint="33"/>
@@ -11832,6 +11878,7 @@
     <w:tblPr>
       <w:tblStyleRowBandSize w:val="1"/>
       <w:tblStyleColBandSize w:val="1"/>
+      <w:tblInd w:w="0" w:type="dxa"/>
       <w:tblBorders>
         <w:top w:val="single" w:sz="4" w:space="0" w:color="666666" w:themeColor="text1" w:themeTint="99"/>
         <w:left w:val="single" w:sz="4" w:space="0" w:color="666666" w:themeColor="text1" w:themeTint="99"/>
@@ -11840,6 +11887,12 @@
         <w:insideH w:val="single" w:sz="4" w:space="0" w:color="666666" w:themeColor="text1" w:themeTint="99"/>
         <w:insideV w:val="single" w:sz="4" w:space="0" w:color="666666" w:themeColor="text1" w:themeTint="99"/>
       </w:tblBorders>
+      <w:tblCellMar>
+        <w:top w:w="0" w:type="dxa"/>
+        <w:left w:w="108" w:type="dxa"/>
+        <w:bottom w:w="0" w:type="dxa"/>
+        <w:right w:w="108" w:type="dxa"/>
+      </w:tblCellMar>
     </w:tblPr>
     <w:tblStylePr w:type="firstRow">
       <w:rPr>
@@ -12088,7 +12141,7 @@
 </file>
 
 <file path=word/glossary/document.xml><?xml version="1.0" encoding="utf-8"?>
-<w:glossaryDocument xmlns:wpc="http://schemas.microsoft.com/office/word/2010/wordprocessingCanvas" xmlns:mc="http://schemas.openxmlformats.org/markup-compatibility/2006" xmlns:o="urn:schemas-microsoft-com:office:office" xmlns:r="http://schemas.openxmlformats.org/officeDocument/2006/relationships" xmlns:m="http://schemas.openxmlformats.org/officeDocument/2006/math" xmlns:v="urn:schemas-microsoft-com:vml" xmlns:wp14="http://schemas.microsoft.com/office/word/2010/wordprocessingDrawing" xmlns:wp="http://schemas.openxmlformats.org/drawingml/2006/wordprocessingDrawing" xmlns:w10="urn:schemas-microsoft-com:office:word" xmlns:w="http://schemas.openxmlformats.org/wordprocessingml/2006/main" xmlns:w14="http://schemas.microsoft.com/office/word/2010/wordml" xmlns:w15="http://schemas.microsoft.com/office/word/2012/wordml" xmlns:wpg="http://schemas.microsoft.com/office/word/2010/wordprocessingGroup" xmlns:wpi="http://schemas.microsoft.com/office/word/2010/wordprocessingInk" xmlns:wne="http://schemas.microsoft.com/office/word/2006/wordml" xmlns:wps="http://schemas.microsoft.com/office/word/2010/wordprocessingShape" mc:Ignorable="w14 w15 wp14">
+<w:glossaryDocument xmlns:wpc="http://schemas.microsoft.com/office/word/2010/wordprocessingCanvas" xmlns:mo="http://schemas.microsoft.com/office/mac/office/2008/main" xmlns:mc="http://schemas.openxmlformats.org/markup-compatibility/2006" xmlns:mv="urn:schemas-microsoft-com:mac:vml" xmlns:o="urn:schemas-microsoft-com:office:office" xmlns:r="http://schemas.openxmlformats.org/officeDocument/2006/relationships" xmlns:m="http://schemas.openxmlformats.org/officeDocument/2006/math" xmlns:v="urn:schemas-microsoft-com:vml" xmlns:wp14="http://schemas.microsoft.com/office/word/2010/wordprocessingDrawing" xmlns:wp="http://schemas.openxmlformats.org/drawingml/2006/wordprocessingDrawing" xmlns:w10="urn:schemas-microsoft-com:office:word" xmlns:w="http://schemas.openxmlformats.org/wordprocessingml/2006/main" xmlns:w14="http://schemas.microsoft.com/office/word/2010/wordml" xmlns:w15="http://schemas.microsoft.com/office/word/2012/wordml" xmlns:wpg="http://schemas.microsoft.com/office/word/2010/wordprocessingGroup" xmlns:wpi="http://schemas.microsoft.com/office/word/2010/wordprocessingInk" xmlns:wne="http://schemas.microsoft.com/office/word/2006/wordml" xmlns:wps="http://schemas.microsoft.com/office/word/2010/wordprocessingShape" mc:Ignorable="w14 w15 wp14">
   <w:docParts>
     <w:docPart>
       <w:docPartPr>
@@ -12151,35 +12204,6 @@
         </w:p>
       </w:docPartBody>
     </w:docPart>
-    <w:docPart>
-      <w:docPartPr>
-        <w:name w:val="85E1EA8F7AA24E619AC36A7EEDD0E4E7"/>
-        <w:category>
-          <w:name w:val="General"/>
-          <w:gallery w:val="placeholder"/>
-        </w:category>
-        <w:types>
-          <w:type w:val="bbPlcHdr"/>
-        </w:types>
-        <w:behaviors>
-          <w:behavior w:val="content"/>
-        </w:behaviors>
-        <w:guid w:val="{7A09BD57-0011-44CE-9190-1D36BFBDD5AC}"/>
-      </w:docPartPr>
-      <w:docPartBody>
-        <w:p>
-          <w:pPr>
-            <w:pStyle w:val="85E1EA8F7AA24E619AC36A7EEDD0E4E7"/>
-          </w:pPr>
-          <w:r>
-            <w:rPr>
-              <w:color w:val="2E74B5" w:themeColor="accent1" w:themeShade="BF"/>
-            </w:rPr>
-            <w:t>[Document subtitle]</w:t>
-          </w:r>
-        </w:p>
-      </w:docPartBody>
-    </w:docPart>
   </w:docParts>
 </w:glossaryDocument>
 </file>
@@ -12189,16 +12213,16 @@
   <w:font w:name="Times New Roman">
     <w:panose1 w:val="02020603050405020304"/>
     <w:charset w:val="00"/>
-    <w:family w:val="roman"/>
+    <w:family w:val="auto"/>
     <w:pitch w:val="variable"/>
-    <w:sig w:usb0="E0002EFF" w:usb1="C000785B" w:usb2="00000009" w:usb3="00000000" w:csb0="000001FF" w:csb1="00000000"/>
+    <w:sig w:usb0="E0002AEF" w:usb1="C0007841" w:usb2="00000009" w:usb3="00000000" w:csb0="000001FF" w:csb1="00000000"/>
   </w:font>
   <w:font w:name="Courier New">
     <w:panose1 w:val="02070309020205020404"/>
     <w:charset w:val="00"/>
-    <w:family w:val="modern"/>
-    <w:pitch w:val="fixed"/>
-    <w:sig w:usb0="E0002EFF" w:usb1="C0007843" w:usb2="00000009" w:usb3="00000000" w:csb0="000001FF" w:csb1="00000000"/>
+    <w:family w:val="auto"/>
+    <w:pitch w:val="variable"/>
+    <w:sig w:usb0="E0002AFF" w:usb1="C0007843" w:usb2="00000009" w:usb3="00000000" w:csb0="000001FF" w:csb1="00000000"/>
   </w:font>
   <w:font w:name="Wingdings">
     <w:panose1 w:val="05000000000000000000"/>
@@ -12208,32 +12232,39 @@
     <w:sig w:usb0="00000000" w:usb1="10000000" w:usb2="00000000" w:usb3="00000000" w:csb0="80000000" w:csb1="00000000"/>
   </w:font>
   <w:font w:name="Symbol">
-    <w:panose1 w:val="05050102010706020507"/>
+    <w:panose1 w:val="00000000000000000000"/>
     <w:charset w:val="02"/>
-    <w:family w:val="roman"/>
+    <w:family w:val="auto"/>
     <w:pitch w:val="variable"/>
     <w:sig w:usb0="00000000" w:usb1="10000000" w:usb2="00000000" w:usb3="00000000" w:csb0="80000000" w:csb1="00000000"/>
   </w:font>
   <w:font w:name="Calibri">
     <w:panose1 w:val="020F0502020204030204"/>
     <w:charset w:val="00"/>
-    <w:family w:val="swiss"/>
+    <w:family w:val="auto"/>
     <w:pitch w:val="variable"/>
-    <w:sig w:usb0="E0002AFF" w:usb1="C000247B" w:usb2="00000009" w:usb3="00000000" w:csb0="000001FF" w:csb1="00000000"/>
+    <w:sig w:usb0="E00002FF" w:usb1="4000ACFF" w:usb2="00000001" w:usb3="00000000" w:csb0="0000019F" w:csb1="00000000"/>
   </w:font>
   <w:font w:name="Calibri Light">
     <w:panose1 w:val="020F0302020204030204"/>
     <w:charset w:val="00"/>
-    <w:family w:val="swiss"/>
+    <w:family w:val="auto"/>
     <w:pitch w:val="variable"/>
-    <w:sig w:usb0="E0002AFF" w:usb1="C000247B" w:usb2="00000009" w:usb3="00000000" w:csb0="000001FF" w:csb1="00000000"/>
+    <w:sig w:usb0="A00002EF" w:usb1="4000207B" w:usb2="00000000" w:usb3="00000000" w:csb0="0000019F" w:csb1="00000000"/>
   </w:font>
   <w:font w:name="Segoe UI">
-    <w:panose1 w:val="020B0502040204020203"/>
+    <w:altName w:val="Calibri"/>
     <w:charset w:val="00"/>
     <w:family w:val="swiss"/>
     <w:pitch w:val="variable"/>
     <w:sig w:usb0="E4002EFF" w:usb1="C000E47F" w:usb2="00000009" w:usb3="00000000" w:csb0="000001FF" w:csb1="00000000"/>
+  </w:font>
+  <w:font w:name="Arial">
+    <w:panose1 w:val="020B0604020202020204"/>
+    <w:charset w:val="00"/>
+    <w:family w:val="auto"/>
+    <w:pitch w:val="variable"/>
+    <w:sig w:usb0="E0002AFF" w:usb1="C0007843" w:usb2="00000009" w:usb3="00000000" w:csb0="000001FF" w:csb1="00000000"/>
   </w:font>
 </w:fonts>
 </file>
@@ -12258,6 +12289,7 @@
     <w:rsid w:val="00154BEC"/>
     <w:rsid w:val="003737DD"/>
     <w:rsid w:val="00443A71"/>
+    <w:rsid w:val="007F49F4"/>
     <w:rsid w:val="00A400DF"/>
     <w:rsid w:val="00C16FED"/>
     <w:rsid w:val="00C37390"/>
@@ -12305,7 +12337,7 @@
       </w:pPr>
     </w:pPrDefault>
   </w:docDefaults>
-  <w:latentStyles w:defLockedState="0" w:defUIPriority="99" w:defSemiHidden="0" w:defUnhideWhenUsed="0" w:defQFormat="0" w:count="371">
+  <w:latentStyles w:defLockedState="0" w:defUIPriority="99" w:defSemiHidden="0" w:defUnhideWhenUsed="0" w:defQFormat="0" w:count="380">
     <w:lsdException w:name="Normal" w:uiPriority="0" w:qFormat="1"/>
     <w:lsdException w:name="heading 1" w:uiPriority="9" w:qFormat="1"/>
     <w:lsdException w:name="heading 2" w:semiHidden="1" w:uiPriority="9" w:unhideWhenUsed="1" w:qFormat="1"/>
@@ -12767,6 +12799,7 @@
 <w:webSettings xmlns:mc="http://schemas.openxmlformats.org/markup-compatibility/2006" xmlns:r="http://schemas.openxmlformats.org/officeDocument/2006/relationships" xmlns:w="http://schemas.openxmlformats.org/wordprocessingml/2006/main" xmlns:w14="http://schemas.microsoft.com/office/word/2010/wordml" xmlns:w15="http://schemas.microsoft.com/office/word/2012/wordml" mc:Ignorable="w14 w15">
   <w:optimizeForBrowser/>
   <w:allowPNG/>
+  <w:doNotSaveAsSingleFile/>
 </w:webSettings>
 </file>
 
@@ -13070,7 +13103,7 @@
 </file>
 
 <file path=customXml/itemProps1.xml><?xml version="1.0" encoding="utf-8"?>
-<ds:datastoreItem xmlns:ds="http://schemas.openxmlformats.org/officeDocument/2006/customXml" ds:itemID="{BB025DDE-3407-4E58-A42D-7755D49FA82E}">
+<ds:datastoreItem xmlns:ds="http://schemas.openxmlformats.org/officeDocument/2006/customXml" ds:itemID="{FCDB7A85-114E-074B-8406-184C5C7E77BC}">
   <ds:schemaRefs>
     <ds:schemaRef ds:uri="http://schemas.openxmlformats.org/officeDocument/2006/bibliography"/>
   </ds:schemaRefs>

</xml_diff>

<commit_message>
Added to the Elab Phase
</commit_message>
<xml_diff>
--- a/Elaboration Phase Status.docx
+++ b/Elaboration Phase Status.docx
@@ -1,6 +1,6 @@
 
 <file path=word/document.xml><?xml version="1.0" encoding="utf-8"?>
-<w:document xmlns:wpc="http://schemas.microsoft.com/office/word/2010/wordprocessingCanvas" xmlns:cx="http://schemas.microsoft.com/office/drawing/2014/chartex" xmlns:cx1="http://schemas.microsoft.com/office/drawing/2015/9/8/chartex" xmlns:cx2="http://schemas.microsoft.com/office/drawing/2015/10/21/chartex" xmlns:cx3="http://schemas.microsoft.com/office/drawing/2016/5/9/chartex" xmlns:cx4="http://schemas.microsoft.com/office/drawing/2016/5/10/chartex" xmlns:cx5="http://schemas.microsoft.com/office/drawing/2016/5/11/chartex" xmlns:cx6="http://schemas.microsoft.com/office/drawing/2016/5/12/chartex" xmlns:cx7="http://schemas.microsoft.com/office/drawing/2016/5/13/chartex" xmlns:cx8="http://schemas.microsoft.com/office/drawing/2016/5/14/chartex" xmlns:mc="http://schemas.openxmlformats.org/markup-compatibility/2006" xmlns:aink="http://schemas.microsoft.com/office/drawing/2016/ink" xmlns:am3d="http://schemas.microsoft.com/office/drawing/2017/model3d" xmlns:o="urn:schemas-microsoft-com:office:office" xmlns:r="http://schemas.openxmlformats.org/officeDocument/2006/relationships" xmlns:m="http://schemas.openxmlformats.org/officeDocument/2006/math" xmlns:v="urn:schemas-microsoft-com:vml" xmlns:wp14="http://schemas.microsoft.com/office/word/2010/wordprocessingDrawing" xmlns:wp="http://schemas.openxmlformats.org/drawingml/2006/wordprocessingDrawing" xmlns:w10="urn:schemas-microsoft-com:office:word" xmlns:w="http://schemas.openxmlformats.org/wordprocessingml/2006/main" xmlns:w14="http://schemas.microsoft.com/office/word/2010/wordml" xmlns:w15="http://schemas.microsoft.com/office/word/2012/wordml" xmlns:w16cid="http://schemas.microsoft.com/office/word/2016/wordml/cid" xmlns:w16se="http://schemas.microsoft.com/office/word/2015/wordml/symex" xmlns:wpg="http://schemas.microsoft.com/office/word/2010/wordprocessingGroup" xmlns:wpi="http://schemas.microsoft.com/office/word/2010/wordprocessingInk" xmlns:wne="http://schemas.microsoft.com/office/word/2006/wordml" xmlns:wps="http://schemas.microsoft.com/office/word/2010/wordprocessingShape" mc:Ignorable="w14 w15 w16se w16cid wp14">
+<w:document xmlns:wpc="http://schemas.microsoft.com/office/word/2010/wordprocessingCanvas" xmlns:mc="http://schemas.openxmlformats.org/markup-compatibility/2006" xmlns:o="urn:schemas-microsoft-com:office:office" xmlns:r="http://schemas.openxmlformats.org/officeDocument/2006/relationships" xmlns:m="http://schemas.openxmlformats.org/officeDocument/2006/math" xmlns:v="urn:schemas-microsoft-com:vml" xmlns:wp14="http://schemas.microsoft.com/office/word/2010/wordprocessingDrawing" xmlns:wp="http://schemas.openxmlformats.org/drawingml/2006/wordprocessingDrawing" xmlns:w10="urn:schemas-microsoft-com:office:word" xmlns:w="http://schemas.openxmlformats.org/wordprocessingml/2006/main" xmlns:w14="http://schemas.microsoft.com/office/word/2010/wordml" xmlns:w15="http://schemas.microsoft.com/office/word/2012/wordml" xmlns:wpg="http://schemas.microsoft.com/office/word/2010/wordprocessingGroup" xmlns:wpi="http://schemas.microsoft.com/office/word/2010/wordprocessingInk" xmlns:wne="http://schemas.microsoft.com/office/word/2006/wordml" xmlns:wps="http://schemas.microsoft.com/office/word/2010/wordprocessingShape" mc:Ignorable="w14 w15 wp14">
   <w:body>
     <w:bookmarkStart w:id="0" w:name="_Hlk515440011" w:displacedByCustomXml="next"/>
     <w:sdt>
@@ -249,18 +249,8 @@
                         <w:szCs w:val="24"/>
                         <w:lang w:val="en-AU"/>
                       </w:rPr>
-                      <w:t xml:space="preserve">Collin </w:t>
+                      <w:t>Collin McKeahnie</w:t>
                     </w:r>
-                    <w:proofErr w:type="spellStart"/>
-                    <w:r>
-                      <w:rPr>
-                        <w:sz w:val="24"/>
-                        <w:szCs w:val="24"/>
-                        <w:lang w:val="en-AU"/>
-                      </w:rPr>
-                      <w:t>McKeahnie</w:t>
-                    </w:r>
-                    <w:proofErr w:type="spellEnd"/>
                   </w:p>
                 </w:tc>
               </w:sdtContent>
@@ -1814,15 +1804,7 @@
     </w:p>
     <w:p>
       <w:r>
-        <w:t xml:space="preserve">The choice to elect a single team member to manage this entire task was essentially due to scaling as it was very difficult to break this task down into smaller pieces. The decision was made for Collin </w:t>
-      </w:r>
-      <w:proofErr w:type="spellStart"/>
-      <w:r>
-        <w:t>McKeahnie</w:t>
-      </w:r>
-      <w:proofErr w:type="spellEnd"/>
-      <w:r>
-        <w:t xml:space="preserve"> to carry out this task as he felt most comfortable with this part of the project. </w:t>
+        <w:t xml:space="preserve">The choice to elect a single team member to manage this entire task was essentially due to scaling as it was very difficult to break this task down into smaller pieces. The decision was made for Collin McKeahnie to carry out this task as he felt most comfortable with this part of the project. </w:t>
       </w:r>
     </w:p>
     <w:p>
@@ -2284,12 +2266,7 @@
         <w:t xml:space="preserve"> was added to this iteration</w:t>
       </w:r>
       <w:r>
-        <w:t>. Now that the multiplayer and game lobby had b</w:t>
-      </w:r>
-      <w:bookmarkStart w:id="13" w:name="_GoBack"/>
-      <w:bookmarkEnd w:id="13"/>
-      <w:r>
-        <w:t xml:space="preserve">een fully integrated offline play could be implemented. </w:t>
+        <w:t xml:space="preserve">. Now that the multiplayer and game lobby had been fully integrated offline play could be implemented. </w:t>
       </w:r>
       <w:r>
         <w:t>It was not completed</w:t>
@@ -2355,12 +2332,12 @@
         </w:numPr>
         <w:spacing w:line="256" w:lineRule="auto"/>
       </w:pPr>
-      <w:bookmarkStart w:id="14" w:name="_Toc524510452"/>
+      <w:bookmarkStart w:id="13" w:name="_Toc524510452"/>
       <w:r>
         <w:lastRenderedPageBreak/>
         <w:t>Iteration 4</w:t>
       </w:r>
-      <w:bookmarkEnd w:id="14"/>
+      <w:bookmarkEnd w:id="13"/>
     </w:p>
     <w:p>
       <w:r>
@@ -2417,11 +2394,7 @@
         <w:t xml:space="preserve">n expected, ultimately the app was published to Google’s Play Store but </w:t>
       </w:r>
       <w:r>
-        <w:t xml:space="preserve">was not uploaded to the iOS store. The iOS store has stricter conditions for apps and does not accept apps the are still in beta stage. The app will be exported as </w:t>
-      </w:r>
-      <w:proofErr w:type="gramStart"/>
-      <w:r>
-        <w:t>a</w:t>
+        <w:t>was not uploaded to the iOS store. The iOS store has stricter conditions for apps and does not accept apps the are still in beta stage. The app will be exported as a</w:t>
       </w:r>
       <w:r>
         <w:t xml:space="preserve"> </w:t>
@@ -2432,7 +2405,6 @@
       <w:r>
         <w:t>IPA</w:t>
       </w:r>
-      <w:proofErr w:type="gramEnd"/>
       <w:r>
         <w:t xml:space="preserve"> so users can install on their devices. </w:t>
       </w:r>
@@ -2495,140 +2467,132 @@
         </w:numPr>
         <w:spacing w:line="256" w:lineRule="auto"/>
       </w:pPr>
-      <w:bookmarkStart w:id="15" w:name="_Toc524510453"/>
-      <w:commentRangeStart w:id="16"/>
+      <w:bookmarkStart w:id="14" w:name="_Toc524510453"/>
+      <w:commentRangeStart w:id="15"/>
       <w:r>
         <w:t xml:space="preserve">Discussion </w:t>
       </w:r>
-      <w:commentRangeEnd w:id="16"/>
+      <w:commentRangeEnd w:id="15"/>
       <w:r>
         <w:rPr>
           <w:rStyle w:val="CommentReference"/>
           <w:smallCaps w:val="0"/>
           <w:lang w:eastAsia="en-US"/>
         </w:rPr>
-        <w:commentReference w:id="16"/>
+        <w:commentReference w:id="15"/>
       </w:r>
       <w:r>
         <w:t>of Risks &amp; Issues</w:t>
       </w:r>
-      <w:bookmarkEnd w:id="15"/>
+      <w:bookmarkEnd w:id="14"/>
     </w:p>
     <w:p>
       <w:pPr>
         <w:pStyle w:val="Heading2"/>
       </w:pPr>
-      <w:bookmarkStart w:id="17" w:name="_Toc524510454"/>
+      <w:bookmarkStart w:id="16" w:name="_Toc524510454"/>
       <w:r>
         <w:t>Server Connection Unavailable</w:t>
+      </w:r>
+      <w:bookmarkEnd w:id="16"/>
+    </w:p>
+    <w:p>
+      <w:r>
+        <w:t>Initially it was a problem that if the server was unavailable when it was required the game would crash. We have mitigated this issue by having the game fall back to single player mode where it only uses locally stored data</w:t>
+      </w:r>
+      <w:r>
+        <w:t xml:space="preserve">. </w:t>
+      </w:r>
+    </w:p>
+    <w:p>
+      <w:pPr>
+        <w:pStyle w:val="Heading2"/>
+      </w:pPr>
+      <w:bookmarkStart w:id="17" w:name="_Toc524510456"/>
+      <w:r>
+        <w:t>Project Scope</w:t>
       </w:r>
       <w:bookmarkEnd w:id="17"/>
     </w:p>
     <w:p>
       <w:r>
-        <w:t>Initially it was a problem that if the server was unavailable when it was required the game would crash. We have mitigated this issue by having the game fall back to single player mode where it only uses locally stored data</w:t>
-      </w:r>
-      <w:r>
-        <w:t xml:space="preserve">. </w:t>
+        <w:t xml:space="preserve">Technically this project was quite a challenge, combined with the time restraints of this phase we had to request an additional </w:t>
+      </w:r>
+      <w:r>
+        <w:t>two-week</w:t>
+      </w:r>
+      <w:r>
+        <w:t xml:space="preserve"> iteration for the construction phase. While this did help us get Let’s Quiz ready for beta testing we now have to compress our timeline for the final phase of the project. To meet the new deadline for the final phase of the project we have shortened our iterations from 14 days to 9 days. </w:t>
       </w:r>
     </w:p>
     <w:p>
       <w:pPr>
         <w:pStyle w:val="Heading2"/>
       </w:pPr>
-      <w:bookmarkStart w:id="18" w:name="_Toc524510456"/>
-      <w:r>
-        <w:t>Project Scope</w:t>
+      <w:bookmarkStart w:id="18" w:name="_Toc524510457"/>
+      <w:r>
+        <w:t>Game becoming</w:t>
+      </w:r>
+      <w:r>
+        <w:t xml:space="preserve"> boring</w:t>
       </w:r>
       <w:bookmarkEnd w:id="18"/>
     </w:p>
     <w:p>
       <w:r>
-        <w:t xml:space="preserve">Technically this project was quite a challenge, combined with the time restraints of this phase we had to request an additional </w:t>
-      </w:r>
-      <w:r>
-        <w:t>two-week</w:t>
-      </w:r>
-      <w:r>
-        <w:t xml:space="preserve"> iteration for the construction phase. While this did help us get Let’s Quiz ready for beta testing we now have to compress our timeline for the final phase of the project. To meet the new deadline for the final phase of the project we have shortened our iterations from 14 days to 9 days. </w:t>
+        <w:t xml:space="preserve">Every addition we have added to the game, from multiplayer to question submission, to the various leader boards to changing theme to sci-fi has been aimed at making the game more engaging for users. If we have done our job right this will not be an </w:t>
+      </w:r>
+      <w:r>
+        <w:t>issue,</w:t>
+      </w:r>
+      <w:r>
+        <w:t xml:space="preserve"> but should it be pointed out as an issue in beta testing we will react accordingly.</w:t>
       </w:r>
     </w:p>
     <w:p>
       <w:pPr>
         <w:pStyle w:val="Heading2"/>
       </w:pPr>
-      <w:bookmarkStart w:id="19" w:name="_Toc524510457"/>
-      <w:r>
-        <w:t>Game becoming</w:t>
-      </w:r>
-      <w:r>
-        <w:t xml:space="preserve"> boring</w:t>
+      <w:bookmarkStart w:id="19" w:name="_Toc524510458"/>
+      <w:r>
+        <w:lastRenderedPageBreak/>
+        <w:t>Cheating</w:t>
       </w:r>
       <w:bookmarkEnd w:id="19"/>
     </w:p>
     <w:p>
       <w:r>
-        <w:t xml:space="preserve">Every addition we have added to the game, from multiplayer to question submission, to the various leader boards to changing theme to sci-fi has been aimed at making the game more engaging for users. If we have done our job right this will not be an </w:t>
-      </w:r>
-      <w:r>
-        <w:t>issue,</w:t>
-      </w:r>
-      <w:r>
-        <w:t xml:space="preserve"> but should it be pointed out as an issue in beta testing we will react accordingly.</w:t>
+        <w:t>At this stage cheating has been deemed to be a non-issue. While technically on an Android all a user would have to do is move the game to the ‘waiting’ state, ie page flip to another app, and the game will pause giving them an endless amount of time to look up the answer to the question we don’t think it will be a problem due to the trivial nature of the game. Essentially if you’re the sort of person who is going to cheat a game like Let’s Quiz, you have bigger problems in life.</w:t>
       </w:r>
     </w:p>
     <w:p>
       <w:pPr>
         <w:pStyle w:val="Heading2"/>
       </w:pPr>
-      <w:bookmarkStart w:id="20" w:name="_Toc524510458"/>
-      <w:r>
-        <w:lastRenderedPageBreak/>
-        <w:t>Cheating</w:t>
-      </w:r>
-      <w:bookmarkEnd w:id="20"/>
+      <w:bookmarkStart w:id="20" w:name="_Toc524510460"/>
+      <w:r>
+        <w:t>Interacting with foreign APIs</w:t>
+      </w:r>
     </w:p>
     <w:p>
       <w:r>
-        <w:t xml:space="preserve">At this stage cheating has been deemed to be a non-issue. While technically on an Android all a user would have to do is move the game to the ‘waiting’ state, </w:t>
-      </w:r>
-      <w:proofErr w:type="spellStart"/>
-      <w:r>
-        <w:t>ie</w:t>
-      </w:r>
-      <w:proofErr w:type="spellEnd"/>
-      <w:r>
-        <w:t xml:space="preserve"> page flip to another app, and the game will pause giving them an endless amount of time to look up the answer to the question we don’t think it will be a problem due to the trivial nature of the game. Essentially if you’re the sort of person who is going to cheat a game like Let’s Quiz, you have bigger problems in life.</w:t>
+        <w:t xml:space="preserve">There are three APIs that we will have to interact with; Facebook, Google Play and Firebase (for push notifications). Knowing the size of the task the only </w:t>
+      </w:r>
+      <w:r>
+        <w:t>programming</w:t>
+      </w:r>
+      <w:r>
+        <w:t xml:space="preserve"> task given to Michelle was implementation of the social media Aps for Google Play and Facebook. We also have allowed 2 iterations for a single programmer to implement the Firebase API.</w:t>
       </w:r>
     </w:p>
     <w:p>
       <w:pPr>
         <w:pStyle w:val="Heading2"/>
       </w:pPr>
-      <w:bookmarkStart w:id="21" w:name="_Toc524510460"/>
-      <w:r>
-        <w:t>Interacting with foreign APIs</w:t>
-      </w:r>
-    </w:p>
-    <w:p>
-      <w:r>
-        <w:t xml:space="preserve">There are three APIs that we will have to interact with; Facebook, Google Play and Firebase (for push notifications). Knowing the size of the task the only </w:t>
-      </w:r>
-      <w:r>
-        <w:t>programming</w:t>
-      </w:r>
-      <w:r>
-        <w:t xml:space="preserve"> task given to Michelle was implementation of the social media Aps for Google Play and Facebook. We also have allowed 2 iterations for a single programmer to implement the Firebase API.</w:t>
-      </w:r>
-    </w:p>
-    <w:p>
-      <w:pPr>
-        <w:pStyle w:val="Heading2"/>
-      </w:pPr>
       <w:r>
         <w:t>infringing on existing IP and copyright</w:t>
       </w:r>
-      <w:bookmarkEnd w:id="21"/>
+      <w:bookmarkEnd w:id="20"/>
     </w:p>
     <w:p>
       <w:r>
@@ -2680,7 +2644,37 @@
       <w:r>
         <w:t xml:space="preserve"> stage of beta we can begin the process to submit to the app store. </w:t>
       </w:r>
-      <w:bookmarkStart w:id="22" w:name="_Toc524510461"/>
+      <w:bookmarkStart w:id="21" w:name="_Toc524510461"/>
+    </w:p>
+    <w:p>
+      <w:pPr>
+        <w:pStyle w:val="Heading2"/>
+      </w:pPr>
+      <w:r>
+        <w:t>Google Play Integration</w:t>
+      </w:r>
+    </w:p>
+    <w:p>
+      <w:r>
+        <w:t>Google Play Services has been deemed out of scop</w:t>
+      </w:r>
+      <w:r>
+        <w:t>,</w:t>
+      </w:r>
+      <w:r>
+        <w:t xml:space="preserve"> as it was found to be incompatible with the other plugins, SDKS and unity editions being used. The current build of Google Play services caused many resolve issues, when added and although was fully coded would simply not work</w:t>
+      </w:r>
+      <w:r>
+        <w:t>. It caused many conflicts with the other packages</w:t>
+      </w:r>
+      <w:r>
+        <w:t xml:space="preserve"> and as it was more orientated for achievements and leader boards</w:t>
+      </w:r>
+      <w:r>
+        <w:t>, we made a universal decision to deem it out of scope and abandon this avenue.</w:t>
+      </w:r>
+      <w:bookmarkStart w:id="22" w:name="_GoBack"/>
+      <w:bookmarkEnd w:id="22"/>
     </w:p>
     <w:p>
       <w:pPr>
@@ -2708,7 +2702,7 @@
         </w:rPr>
         <w:commentReference w:id="23"/>
       </w:r>
-      <w:bookmarkEnd w:id="22"/>
+      <w:bookmarkEnd w:id="21"/>
     </w:p>
     <w:p>
       <w:r>
@@ -3221,6 +3215,7 @@
                 <w:color w:val="000000"/>
                 <w:lang w:eastAsia="en-AU"/>
               </w:rPr>
+              <w:lastRenderedPageBreak/>
               <w:t>C-1</w:t>
             </w:r>
           </w:p>
@@ -3567,15 +3562,7 @@
                 <w:rFonts w:eastAsiaTheme="minorHAnsi" w:cstheme="minorHAnsi"/>
                 <w:lang w:eastAsia="en-AU"/>
               </w:rPr>
-              <w:t xml:space="preserve"> and buttons were connected, but needed to test functionality </w:t>
-            </w:r>
-            <w:r>
-              <w:rPr>
-                <w:rFonts w:eastAsiaTheme="minorHAnsi" w:cstheme="minorHAnsi"/>
-                <w:lang w:eastAsia="en-AU"/>
-              </w:rPr>
-              <w:lastRenderedPageBreak/>
-              <w:t>which was not possible due to the existence of game play problems</w:t>
+              <w:t xml:space="preserve"> and buttons were connected, but needed to test functionality which was not possible due to the existence of game play problems</w:t>
             </w:r>
           </w:p>
         </w:tc>
@@ -3610,7 +3597,6 @@
                 <w:color w:val="000000"/>
                 <w:lang w:eastAsia="en-AU"/>
               </w:rPr>
-              <w:lastRenderedPageBreak/>
               <w:t>C-2</w:t>
             </w:r>
           </w:p>
@@ -3697,23 +3683,7 @@
                 <w:rFonts w:eastAsiaTheme="minorHAnsi" w:cstheme="minorHAnsi"/>
                 <w:lang w:eastAsia="en-AU"/>
               </w:rPr>
-              <w:t xml:space="preserve">Implementation of google play needed to be postponed till a working build could be uploaded to google console all scripts were written </w:t>
-            </w:r>
-            <w:proofErr w:type="gramStart"/>
-            <w:r>
-              <w:rPr>
-                <w:rFonts w:eastAsiaTheme="minorHAnsi" w:cstheme="minorHAnsi"/>
-                <w:lang w:eastAsia="en-AU"/>
-              </w:rPr>
-              <w:t>out</w:t>
-            </w:r>
-            <w:proofErr w:type="gramEnd"/>
-            <w:r>
-              <w:rPr>
-                <w:rFonts w:eastAsiaTheme="minorHAnsi" w:cstheme="minorHAnsi"/>
-                <w:lang w:eastAsia="en-AU"/>
-              </w:rPr>
-              <w:t xml:space="preserve"> but no </w:t>
+              <w:t xml:space="preserve">Implementation of google play needed to be postponed till a working build could be uploaded to google console all scripts were written out but no </w:t>
             </w:r>
             <w:r>
               <w:rPr>
@@ -4945,6 +4915,7 @@
                 <w:color w:val="000000"/>
                 <w:lang w:eastAsia="en-AU"/>
               </w:rPr>
+              <w:lastRenderedPageBreak/>
               <w:t>C-4</w:t>
             </w:r>
           </w:p>
@@ -5583,7 +5554,6 @@
                 <w:color w:val="000000"/>
                 <w:lang w:eastAsia="en-AU"/>
               </w:rPr>
-              <w:lastRenderedPageBreak/>
               <w:t xml:space="preserve">C-5 </w:t>
             </w:r>
           </w:p>
@@ -5676,7 +5646,7 @@
     </w:tbl>
     <w:p/>
     <w:sectPr>
-      <w:footerReference w:type="default" r:id="rId11"/>
+      <w:footerReference w:type="default" r:id="rId10"/>
       <w:pgSz w:w="11906" w:h="16838"/>
       <w:pgMar w:top="1440" w:right="1440" w:bottom="1440" w:left="1440" w:header="708" w:footer="708" w:gutter="0"/>
       <w:pgNumType w:fmt="lowerRoman" w:start="1"/>
@@ -5688,7 +5658,7 @@
 </file>
 
 <file path=word/comments.xml><?xml version="1.0" encoding="utf-8"?>
-<w:comments xmlns:wpc="http://schemas.microsoft.com/office/word/2010/wordprocessingCanvas" xmlns:cx="http://schemas.microsoft.com/office/drawing/2014/chartex" xmlns:cx1="http://schemas.microsoft.com/office/drawing/2015/9/8/chartex" xmlns:cx2="http://schemas.microsoft.com/office/drawing/2015/10/21/chartex" xmlns:cx3="http://schemas.microsoft.com/office/drawing/2016/5/9/chartex" xmlns:cx4="http://schemas.microsoft.com/office/drawing/2016/5/10/chartex" xmlns:cx5="http://schemas.microsoft.com/office/drawing/2016/5/11/chartex" xmlns:cx6="http://schemas.microsoft.com/office/drawing/2016/5/12/chartex" xmlns:cx7="http://schemas.microsoft.com/office/drawing/2016/5/13/chartex" xmlns:cx8="http://schemas.microsoft.com/office/drawing/2016/5/14/chartex" xmlns:mc="http://schemas.openxmlformats.org/markup-compatibility/2006" xmlns:aink="http://schemas.microsoft.com/office/drawing/2016/ink" xmlns:am3d="http://schemas.microsoft.com/office/drawing/2017/model3d" xmlns:o="urn:schemas-microsoft-com:office:office" xmlns:r="http://schemas.openxmlformats.org/officeDocument/2006/relationships" xmlns:m="http://schemas.openxmlformats.org/officeDocument/2006/math" xmlns:v="urn:schemas-microsoft-com:vml" xmlns:wp14="http://schemas.microsoft.com/office/word/2010/wordprocessingDrawing" xmlns:wp="http://schemas.openxmlformats.org/drawingml/2006/wordprocessingDrawing" xmlns:w10="urn:schemas-microsoft-com:office:word" xmlns:w="http://schemas.openxmlformats.org/wordprocessingml/2006/main" xmlns:w14="http://schemas.microsoft.com/office/word/2010/wordml" xmlns:w15="http://schemas.microsoft.com/office/word/2012/wordml" xmlns:w16cid="http://schemas.microsoft.com/office/word/2016/wordml/cid" xmlns:w16se="http://schemas.microsoft.com/office/word/2015/wordml/symex" xmlns:wpg="http://schemas.microsoft.com/office/word/2010/wordprocessingGroup" xmlns:wpi="http://schemas.microsoft.com/office/word/2010/wordprocessingInk" xmlns:wne="http://schemas.microsoft.com/office/word/2006/wordml" xmlns:wps="http://schemas.microsoft.com/office/word/2010/wordprocessingShape" mc:Ignorable="w14 w15 w16se w16cid wp14">
+<w:comments xmlns:wpc="http://schemas.microsoft.com/office/word/2010/wordprocessingCanvas" xmlns:mc="http://schemas.openxmlformats.org/markup-compatibility/2006" xmlns:o="urn:schemas-microsoft-com:office:office" xmlns:r="http://schemas.openxmlformats.org/officeDocument/2006/relationships" xmlns:m="http://schemas.openxmlformats.org/officeDocument/2006/math" xmlns:v="urn:schemas-microsoft-com:vml" xmlns:wp14="http://schemas.microsoft.com/office/word/2010/wordprocessingDrawing" xmlns:wp="http://schemas.openxmlformats.org/drawingml/2006/wordprocessingDrawing" xmlns:w10="urn:schemas-microsoft-com:office:word" xmlns:w="http://schemas.openxmlformats.org/wordprocessingml/2006/main" xmlns:w14="http://schemas.microsoft.com/office/word/2010/wordml" xmlns:w15="http://schemas.microsoft.com/office/word/2012/wordml" xmlns:wpg="http://schemas.microsoft.com/office/word/2010/wordprocessingGroup" xmlns:wpi="http://schemas.microsoft.com/office/word/2010/wordprocessingInk" xmlns:wne="http://schemas.microsoft.com/office/word/2006/wordml" xmlns:wps="http://schemas.microsoft.com/office/word/2010/wordprocessingShape" mc:Ignorable="w14 w15 wp14">
   <w:comment w:id="4" w:author="Charnes Nell" w:date="2018-08-17T12:08:00Z" w:initials="CN">
     <w:p>
       <w:pPr>
@@ -5824,7 +5794,7 @@
       </w:r>
     </w:p>
   </w:comment>
-  <w:comment w:id="16" w:author="Charnes Nell" w:date="2018-08-17T12:23:00Z" w:initials="CN">
+  <w:comment w:id="15" w:author="Charnes Nell" w:date="2018-08-17T12:23:00Z" w:initials="CN">
     <w:p>
       <w:pPr>
         <w:pStyle w:val="CommentText"/>
@@ -5856,13 +5826,8 @@
         </w:rPr>
         <w:annotationRef/>
       </w:r>
-      <w:proofErr w:type="gramStart"/>
-      <w:r>
-        <w:t>Again</w:t>
-      </w:r>
-      <w:proofErr w:type="gramEnd"/>
-      <w:r>
-        <w:t xml:space="preserve"> here I thought individuals could add their own input </w:t>
+      <w:r>
+        <w:t xml:space="preserve">Again here I thought individuals could add their own input </w:t>
       </w:r>
     </w:p>
   </w:comment>
@@ -5870,7 +5835,7 @@
 </file>
 
 <file path=word/commentsExtended.xml><?xml version="1.0" encoding="utf-8"?>
-<w15:commentsEx xmlns:wpc="http://schemas.microsoft.com/office/word/2010/wordprocessingCanvas" xmlns:cx="http://schemas.microsoft.com/office/drawing/2014/chartex" xmlns:cx1="http://schemas.microsoft.com/office/drawing/2015/9/8/chartex" xmlns:cx2="http://schemas.microsoft.com/office/drawing/2015/10/21/chartex" xmlns:cx3="http://schemas.microsoft.com/office/drawing/2016/5/9/chartex" xmlns:cx4="http://schemas.microsoft.com/office/drawing/2016/5/10/chartex" xmlns:cx5="http://schemas.microsoft.com/office/drawing/2016/5/11/chartex" xmlns:cx6="http://schemas.microsoft.com/office/drawing/2016/5/12/chartex" xmlns:cx7="http://schemas.microsoft.com/office/drawing/2016/5/13/chartex" xmlns:cx8="http://schemas.microsoft.com/office/drawing/2016/5/14/chartex" xmlns:mc="http://schemas.openxmlformats.org/markup-compatibility/2006" xmlns:aink="http://schemas.microsoft.com/office/drawing/2016/ink" xmlns:am3d="http://schemas.microsoft.com/office/drawing/2017/model3d" xmlns:o="urn:schemas-microsoft-com:office:office" xmlns:r="http://schemas.openxmlformats.org/officeDocument/2006/relationships" xmlns:m="http://schemas.openxmlformats.org/officeDocument/2006/math" xmlns:v="urn:schemas-microsoft-com:vml" xmlns:wp14="http://schemas.microsoft.com/office/word/2010/wordprocessingDrawing" xmlns:wp="http://schemas.openxmlformats.org/drawingml/2006/wordprocessingDrawing" xmlns:w10="urn:schemas-microsoft-com:office:word" xmlns:w="http://schemas.openxmlformats.org/wordprocessingml/2006/main" xmlns:w14="http://schemas.microsoft.com/office/word/2010/wordml" xmlns:w15="http://schemas.microsoft.com/office/word/2012/wordml" xmlns:w16cid="http://schemas.microsoft.com/office/word/2016/wordml/cid" xmlns:w16se="http://schemas.microsoft.com/office/word/2015/wordml/symex" xmlns:wpg="http://schemas.microsoft.com/office/word/2010/wordprocessingGroup" xmlns:wpi="http://schemas.microsoft.com/office/word/2010/wordprocessingInk" xmlns:wne="http://schemas.microsoft.com/office/word/2006/wordml" xmlns:wps="http://schemas.microsoft.com/office/word/2010/wordprocessingShape" mc:Ignorable="w14 w15 w16se w16cid wp14">
+<w15:commentsEx xmlns:wpc="http://schemas.microsoft.com/office/word/2010/wordprocessingCanvas" xmlns:mc="http://schemas.openxmlformats.org/markup-compatibility/2006" xmlns:o="urn:schemas-microsoft-com:office:office" xmlns:r="http://schemas.openxmlformats.org/officeDocument/2006/relationships" xmlns:m="http://schemas.openxmlformats.org/officeDocument/2006/math" xmlns:v="urn:schemas-microsoft-com:vml" xmlns:wp14="http://schemas.microsoft.com/office/word/2010/wordprocessingDrawing" xmlns:wp="http://schemas.openxmlformats.org/drawingml/2006/wordprocessingDrawing" xmlns:w10="urn:schemas-microsoft-com:office:word" xmlns:w="http://schemas.openxmlformats.org/wordprocessingml/2006/main" xmlns:w14="http://schemas.microsoft.com/office/word/2010/wordml" xmlns:w15="http://schemas.microsoft.com/office/word/2012/wordml" xmlns:wpg="http://schemas.microsoft.com/office/word/2010/wordprocessingGroup" xmlns:wpi="http://schemas.microsoft.com/office/word/2010/wordprocessingInk" xmlns:wne="http://schemas.microsoft.com/office/word/2006/wordml" xmlns:wps="http://schemas.microsoft.com/office/word/2010/wordprocessingShape" mc:Ignorable="w14 w15 wp14">
   <w15:commentEx w15:paraId="5D5FF544" w15:done="1"/>
   <w15:commentEx w15:paraId="455124B8" w15:done="1"/>
   <w15:commentEx w15:paraId="54FA79B7" w15:done="0"/>
@@ -5898,7 +5863,7 @@
 </file>
 
 <file path=word/endnotes.xml><?xml version="1.0" encoding="utf-8"?>
-<w:endnotes xmlns:wpc="http://schemas.microsoft.com/office/word/2010/wordprocessingCanvas" xmlns:cx="http://schemas.microsoft.com/office/drawing/2014/chartex" xmlns:cx1="http://schemas.microsoft.com/office/drawing/2015/9/8/chartex" xmlns:cx2="http://schemas.microsoft.com/office/drawing/2015/10/21/chartex" xmlns:cx3="http://schemas.microsoft.com/office/drawing/2016/5/9/chartex" xmlns:cx4="http://schemas.microsoft.com/office/drawing/2016/5/10/chartex" xmlns:cx5="http://schemas.microsoft.com/office/drawing/2016/5/11/chartex" xmlns:cx6="http://schemas.microsoft.com/office/drawing/2016/5/12/chartex" xmlns:cx7="http://schemas.microsoft.com/office/drawing/2016/5/13/chartex" xmlns:cx8="http://schemas.microsoft.com/office/drawing/2016/5/14/chartex" xmlns:mc="http://schemas.openxmlformats.org/markup-compatibility/2006" xmlns:aink="http://schemas.microsoft.com/office/drawing/2016/ink" xmlns:am3d="http://schemas.microsoft.com/office/drawing/2017/model3d" xmlns:o="urn:schemas-microsoft-com:office:office" xmlns:r="http://schemas.openxmlformats.org/officeDocument/2006/relationships" xmlns:m="http://schemas.openxmlformats.org/officeDocument/2006/math" xmlns:v="urn:schemas-microsoft-com:vml" xmlns:wp14="http://schemas.microsoft.com/office/word/2010/wordprocessingDrawing" xmlns:wp="http://schemas.openxmlformats.org/drawingml/2006/wordprocessingDrawing" xmlns:w10="urn:schemas-microsoft-com:office:word" xmlns:w="http://schemas.openxmlformats.org/wordprocessingml/2006/main" xmlns:w14="http://schemas.microsoft.com/office/word/2010/wordml" xmlns:w15="http://schemas.microsoft.com/office/word/2012/wordml" xmlns:w16cid="http://schemas.microsoft.com/office/word/2016/wordml/cid" xmlns:w16se="http://schemas.microsoft.com/office/word/2015/wordml/symex" xmlns:wpg="http://schemas.microsoft.com/office/word/2010/wordprocessingGroup" xmlns:wpi="http://schemas.microsoft.com/office/word/2010/wordprocessingInk" xmlns:wne="http://schemas.microsoft.com/office/word/2006/wordml" xmlns:wps="http://schemas.microsoft.com/office/word/2010/wordprocessingShape" mc:Ignorable="w14 w15 w16se w16cid wp14">
+<w:endnotes xmlns:wpc="http://schemas.microsoft.com/office/word/2010/wordprocessingCanvas" xmlns:mc="http://schemas.openxmlformats.org/markup-compatibility/2006" xmlns:o="urn:schemas-microsoft-com:office:office" xmlns:r="http://schemas.openxmlformats.org/officeDocument/2006/relationships" xmlns:m="http://schemas.openxmlformats.org/officeDocument/2006/math" xmlns:v="urn:schemas-microsoft-com:vml" xmlns:wp14="http://schemas.microsoft.com/office/word/2010/wordprocessingDrawing" xmlns:wp="http://schemas.openxmlformats.org/drawingml/2006/wordprocessingDrawing" xmlns:w10="urn:schemas-microsoft-com:office:word" xmlns:w="http://schemas.openxmlformats.org/wordprocessingml/2006/main" xmlns:w14="http://schemas.microsoft.com/office/word/2010/wordml" xmlns:w15="http://schemas.microsoft.com/office/word/2012/wordml" xmlns:wpg="http://schemas.microsoft.com/office/word/2010/wordprocessingGroup" xmlns:wpi="http://schemas.microsoft.com/office/word/2010/wordprocessingInk" xmlns:wne="http://schemas.microsoft.com/office/word/2006/wordml" xmlns:wps="http://schemas.microsoft.com/office/word/2010/wordprocessingShape" mc:Ignorable="w14 w15 wp14">
   <w:endnote w:type="separator" w:id="-1">
     <w:p>
       <w:pPr>
@@ -5923,7 +5888,7 @@
 </file>
 
 <file path=word/footer1.xml><?xml version="1.0" encoding="utf-8"?>
-<w:ftr xmlns:wpc="http://schemas.microsoft.com/office/word/2010/wordprocessingCanvas" xmlns:cx="http://schemas.microsoft.com/office/drawing/2014/chartex" xmlns:cx1="http://schemas.microsoft.com/office/drawing/2015/9/8/chartex" xmlns:cx2="http://schemas.microsoft.com/office/drawing/2015/10/21/chartex" xmlns:cx3="http://schemas.microsoft.com/office/drawing/2016/5/9/chartex" xmlns:cx4="http://schemas.microsoft.com/office/drawing/2016/5/10/chartex" xmlns:cx5="http://schemas.microsoft.com/office/drawing/2016/5/11/chartex" xmlns:cx6="http://schemas.microsoft.com/office/drawing/2016/5/12/chartex" xmlns:cx7="http://schemas.microsoft.com/office/drawing/2016/5/13/chartex" xmlns:cx8="http://schemas.microsoft.com/office/drawing/2016/5/14/chartex" xmlns:mc="http://schemas.openxmlformats.org/markup-compatibility/2006" xmlns:aink="http://schemas.microsoft.com/office/drawing/2016/ink" xmlns:am3d="http://schemas.microsoft.com/office/drawing/2017/model3d" xmlns:o="urn:schemas-microsoft-com:office:office" xmlns:r="http://schemas.openxmlformats.org/officeDocument/2006/relationships" xmlns:m="http://schemas.openxmlformats.org/officeDocument/2006/math" xmlns:v="urn:schemas-microsoft-com:vml" xmlns:wp14="http://schemas.microsoft.com/office/word/2010/wordprocessingDrawing" xmlns:wp="http://schemas.openxmlformats.org/drawingml/2006/wordprocessingDrawing" xmlns:w10="urn:schemas-microsoft-com:office:word" xmlns:w="http://schemas.openxmlformats.org/wordprocessingml/2006/main" xmlns:w14="http://schemas.microsoft.com/office/word/2010/wordml" xmlns:w15="http://schemas.microsoft.com/office/word/2012/wordml" xmlns:w16cid="http://schemas.microsoft.com/office/word/2016/wordml/cid" xmlns:w16se="http://schemas.microsoft.com/office/word/2015/wordml/symex" xmlns:wpg="http://schemas.microsoft.com/office/word/2010/wordprocessingGroup" xmlns:wpi="http://schemas.microsoft.com/office/word/2010/wordprocessingInk" xmlns:wne="http://schemas.microsoft.com/office/word/2006/wordml" xmlns:wps="http://schemas.microsoft.com/office/word/2010/wordprocessingShape" mc:Ignorable="w14 w15 w16se w16cid wp14">
+<w:ftr xmlns:wpc="http://schemas.microsoft.com/office/word/2010/wordprocessingCanvas" xmlns:mc="http://schemas.openxmlformats.org/markup-compatibility/2006" xmlns:o="urn:schemas-microsoft-com:office:office" xmlns:r="http://schemas.openxmlformats.org/officeDocument/2006/relationships" xmlns:m="http://schemas.openxmlformats.org/officeDocument/2006/math" xmlns:v="urn:schemas-microsoft-com:vml" xmlns:wp14="http://schemas.microsoft.com/office/word/2010/wordprocessingDrawing" xmlns:wp="http://schemas.openxmlformats.org/drawingml/2006/wordprocessingDrawing" xmlns:w10="urn:schemas-microsoft-com:office:word" xmlns:w="http://schemas.openxmlformats.org/wordprocessingml/2006/main" xmlns:w14="http://schemas.microsoft.com/office/word/2010/wordml" xmlns:w15="http://schemas.microsoft.com/office/word/2012/wordml" xmlns:wpg="http://schemas.microsoft.com/office/word/2010/wordprocessingGroup" xmlns:wpi="http://schemas.microsoft.com/office/word/2010/wordprocessingInk" xmlns:wne="http://schemas.microsoft.com/office/word/2006/wordml" xmlns:wps="http://schemas.microsoft.com/office/word/2010/wordprocessingShape" mc:Ignorable="w14 w15 wp14">
   <w:sdt>
     <w:sdtPr>
       <w:id w:val="574014758"/>
@@ -5976,7 +5941,7 @@
 </file>
 
 <file path=word/footnotes.xml><?xml version="1.0" encoding="utf-8"?>
-<w:footnotes xmlns:wpc="http://schemas.microsoft.com/office/word/2010/wordprocessingCanvas" xmlns:cx="http://schemas.microsoft.com/office/drawing/2014/chartex" xmlns:cx1="http://schemas.microsoft.com/office/drawing/2015/9/8/chartex" xmlns:cx2="http://schemas.microsoft.com/office/drawing/2015/10/21/chartex" xmlns:cx3="http://schemas.microsoft.com/office/drawing/2016/5/9/chartex" xmlns:cx4="http://schemas.microsoft.com/office/drawing/2016/5/10/chartex" xmlns:cx5="http://schemas.microsoft.com/office/drawing/2016/5/11/chartex" xmlns:cx6="http://schemas.microsoft.com/office/drawing/2016/5/12/chartex" xmlns:cx7="http://schemas.microsoft.com/office/drawing/2016/5/13/chartex" xmlns:cx8="http://schemas.microsoft.com/office/drawing/2016/5/14/chartex" xmlns:mc="http://schemas.openxmlformats.org/markup-compatibility/2006" xmlns:aink="http://schemas.microsoft.com/office/drawing/2016/ink" xmlns:am3d="http://schemas.microsoft.com/office/drawing/2017/model3d" xmlns:o="urn:schemas-microsoft-com:office:office" xmlns:r="http://schemas.openxmlformats.org/officeDocument/2006/relationships" xmlns:m="http://schemas.openxmlformats.org/officeDocument/2006/math" xmlns:v="urn:schemas-microsoft-com:vml" xmlns:wp14="http://schemas.microsoft.com/office/word/2010/wordprocessingDrawing" xmlns:wp="http://schemas.openxmlformats.org/drawingml/2006/wordprocessingDrawing" xmlns:w10="urn:schemas-microsoft-com:office:word" xmlns:w="http://schemas.openxmlformats.org/wordprocessingml/2006/main" xmlns:w14="http://schemas.microsoft.com/office/word/2010/wordml" xmlns:w15="http://schemas.microsoft.com/office/word/2012/wordml" xmlns:w16cid="http://schemas.microsoft.com/office/word/2016/wordml/cid" xmlns:w16se="http://schemas.microsoft.com/office/word/2015/wordml/symex" xmlns:wpg="http://schemas.microsoft.com/office/word/2010/wordprocessingGroup" xmlns:wpi="http://schemas.microsoft.com/office/word/2010/wordprocessingInk" xmlns:wne="http://schemas.microsoft.com/office/word/2006/wordml" xmlns:wps="http://schemas.microsoft.com/office/word/2010/wordprocessingShape" mc:Ignorable="w14 w15 w16se w16cid wp14">
+<w:footnotes xmlns:wpc="http://schemas.microsoft.com/office/word/2010/wordprocessingCanvas" xmlns:mc="http://schemas.openxmlformats.org/markup-compatibility/2006" xmlns:o="urn:schemas-microsoft-com:office:office" xmlns:r="http://schemas.openxmlformats.org/officeDocument/2006/relationships" xmlns:m="http://schemas.openxmlformats.org/officeDocument/2006/math" xmlns:v="urn:schemas-microsoft-com:vml" xmlns:wp14="http://schemas.microsoft.com/office/word/2010/wordprocessingDrawing" xmlns:wp="http://schemas.openxmlformats.org/drawingml/2006/wordprocessingDrawing" xmlns:w10="urn:schemas-microsoft-com:office:word" xmlns:w="http://schemas.openxmlformats.org/wordprocessingml/2006/main" xmlns:w14="http://schemas.microsoft.com/office/word/2010/wordml" xmlns:w15="http://schemas.microsoft.com/office/word/2012/wordml" xmlns:wpg="http://schemas.microsoft.com/office/word/2010/wordprocessingGroup" xmlns:wpi="http://schemas.microsoft.com/office/word/2010/wordprocessingInk" xmlns:wne="http://schemas.microsoft.com/office/word/2006/wordml" xmlns:wps="http://schemas.microsoft.com/office/word/2010/wordprocessingShape" mc:Ignorable="w14 w15 wp14">
   <w:footnote w:type="separator" w:id="-1">
     <w:p>
       <w:pPr>
@@ -6001,7 +5966,7 @@
 </file>
 
 <file path=word/numbering.xml><?xml version="1.0" encoding="utf-8"?>
-<w:numbering xmlns:wpc="http://schemas.microsoft.com/office/word/2010/wordprocessingCanvas" xmlns:cx="http://schemas.microsoft.com/office/drawing/2014/chartex" xmlns:cx1="http://schemas.microsoft.com/office/drawing/2015/9/8/chartex" xmlns:cx2="http://schemas.microsoft.com/office/drawing/2015/10/21/chartex" xmlns:cx3="http://schemas.microsoft.com/office/drawing/2016/5/9/chartex" xmlns:cx4="http://schemas.microsoft.com/office/drawing/2016/5/10/chartex" xmlns:cx5="http://schemas.microsoft.com/office/drawing/2016/5/11/chartex" xmlns:cx6="http://schemas.microsoft.com/office/drawing/2016/5/12/chartex" xmlns:cx7="http://schemas.microsoft.com/office/drawing/2016/5/13/chartex" xmlns:cx8="http://schemas.microsoft.com/office/drawing/2016/5/14/chartex" xmlns:mc="http://schemas.openxmlformats.org/markup-compatibility/2006" xmlns:aink="http://schemas.microsoft.com/office/drawing/2016/ink" xmlns:am3d="http://schemas.microsoft.com/office/drawing/2017/model3d" xmlns:o="urn:schemas-microsoft-com:office:office" xmlns:r="http://schemas.openxmlformats.org/officeDocument/2006/relationships" xmlns:m="http://schemas.openxmlformats.org/officeDocument/2006/math" xmlns:v="urn:schemas-microsoft-com:vml" xmlns:wp14="http://schemas.microsoft.com/office/word/2010/wordprocessingDrawing" xmlns:wp="http://schemas.openxmlformats.org/drawingml/2006/wordprocessingDrawing" xmlns:w10="urn:schemas-microsoft-com:office:word" xmlns:w="http://schemas.openxmlformats.org/wordprocessingml/2006/main" xmlns:w14="http://schemas.microsoft.com/office/word/2010/wordml" xmlns:w15="http://schemas.microsoft.com/office/word/2012/wordml" xmlns:w16cid="http://schemas.microsoft.com/office/word/2016/wordml/cid" xmlns:w16se="http://schemas.microsoft.com/office/word/2015/wordml/symex" xmlns:wpg="http://schemas.microsoft.com/office/word/2010/wordprocessingGroup" xmlns:wpi="http://schemas.microsoft.com/office/word/2010/wordprocessingInk" xmlns:wne="http://schemas.microsoft.com/office/word/2006/wordml" xmlns:wps="http://schemas.microsoft.com/office/word/2010/wordprocessingShape" mc:Ignorable="w14 w15 w16se w16cid wp14">
+<w:numbering xmlns:wpc="http://schemas.microsoft.com/office/word/2010/wordprocessingCanvas" xmlns:mc="http://schemas.openxmlformats.org/markup-compatibility/2006" xmlns:o="urn:schemas-microsoft-com:office:office" xmlns:r="http://schemas.openxmlformats.org/officeDocument/2006/relationships" xmlns:m="http://schemas.openxmlformats.org/officeDocument/2006/math" xmlns:v="urn:schemas-microsoft-com:vml" xmlns:wp14="http://schemas.microsoft.com/office/word/2010/wordprocessingDrawing" xmlns:wp="http://schemas.openxmlformats.org/drawingml/2006/wordprocessingDrawing" xmlns:w10="urn:schemas-microsoft-com:office:word" xmlns:w="http://schemas.openxmlformats.org/wordprocessingml/2006/main" xmlns:w14="http://schemas.microsoft.com/office/word/2010/wordml" xmlns:w15="http://schemas.microsoft.com/office/word/2012/wordml" xmlns:wpg="http://schemas.microsoft.com/office/word/2010/wordprocessingGroup" xmlns:wpi="http://schemas.microsoft.com/office/word/2010/wordprocessingInk" xmlns:wne="http://schemas.microsoft.com/office/word/2006/wordml" xmlns:wps="http://schemas.microsoft.com/office/word/2010/wordprocessingShape" mc:Ignorable="w14 w15 wp14">
   <w:abstractNum w:abstractNumId="0" w15:restartNumberingAfterBreak="0">
     <w:nsid w:val="00D05CC2"/>
     <w:multiLevelType w:val="hybridMultilevel"/>
@@ -10536,7 +10501,7 @@
 </file>
 
 <file path=word/people.xml><?xml version="1.0" encoding="utf-8"?>
-<w15:people xmlns:wpc="http://schemas.microsoft.com/office/word/2010/wordprocessingCanvas" xmlns:cx="http://schemas.microsoft.com/office/drawing/2014/chartex" xmlns:cx1="http://schemas.microsoft.com/office/drawing/2015/9/8/chartex" xmlns:cx2="http://schemas.microsoft.com/office/drawing/2015/10/21/chartex" xmlns:cx3="http://schemas.microsoft.com/office/drawing/2016/5/9/chartex" xmlns:cx4="http://schemas.microsoft.com/office/drawing/2016/5/10/chartex" xmlns:cx5="http://schemas.microsoft.com/office/drawing/2016/5/11/chartex" xmlns:cx6="http://schemas.microsoft.com/office/drawing/2016/5/12/chartex" xmlns:cx7="http://schemas.microsoft.com/office/drawing/2016/5/13/chartex" xmlns:cx8="http://schemas.microsoft.com/office/drawing/2016/5/14/chartex" xmlns:mc="http://schemas.openxmlformats.org/markup-compatibility/2006" xmlns:aink="http://schemas.microsoft.com/office/drawing/2016/ink" xmlns:am3d="http://schemas.microsoft.com/office/drawing/2017/model3d" xmlns:o="urn:schemas-microsoft-com:office:office" xmlns:r="http://schemas.openxmlformats.org/officeDocument/2006/relationships" xmlns:m="http://schemas.openxmlformats.org/officeDocument/2006/math" xmlns:v="urn:schemas-microsoft-com:vml" xmlns:wp14="http://schemas.microsoft.com/office/word/2010/wordprocessingDrawing" xmlns:wp="http://schemas.openxmlformats.org/drawingml/2006/wordprocessingDrawing" xmlns:w10="urn:schemas-microsoft-com:office:word" xmlns:w="http://schemas.openxmlformats.org/wordprocessingml/2006/main" xmlns:w14="http://schemas.microsoft.com/office/word/2010/wordml" xmlns:w15="http://schemas.microsoft.com/office/word/2012/wordml" xmlns:w16cid="http://schemas.microsoft.com/office/word/2016/wordml/cid" xmlns:w16se="http://schemas.microsoft.com/office/word/2015/wordml/symex" xmlns:wpg="http://schemas.microsoft.com/office/word/2010/wordprocessingGroup" xmlns:wpi="http://schemas.microsoft.com/office/word/2010/wordprocessingInk" xmlns:wne="http://schemas.microsoft.com/office/word/2006/wordml" xmlns:wps="http://schemas.microsoft.com/office/word/2010/wordprocessingShape" mc:Ignorable="w14 w15 w16se w16cid wp14">
+<w15:people xmlns:wpc="http://schemas.microsoft.com/office/word/2010/wordprocessingCanvas" xmlns:mc="http://schemas.openxmlformats.org/markup-compatibility/2006" xmlns:o="urn:schemas-microsoft-com:office:office" xmlns:r="http://schemas.openxmlformats.org/officeDocument/2006/relationships" xmlns:m="http://schemas.openxmlformats.org/officeDocument/2006/math" xmlns:v="urn:schemas-microsoft-com:vml" xmlns:wp14="http://schemas.microsoft.com/office/word/2010/wordprocessingDrawing" xmlns:wp="http://schemas.openxmlformats.org/drawingml/2006/wordprocessingDrawing" xmlns:w10="urn:schemas-microsoft-com:office:word" xmlns:w="http://schemas.openxmlformats.org/wordprocessingml/2006/main" xmlns:w14="http://schemas.microsoft.com/office/word/2010/wordml" xmlns:w15="http://schemas.microsoft.com/office/word/2012/wordml" xmlns:wpg="http://schemas.microsoft.com/office/word/2010/wordprocessingGroup" xmlns:wpi="http://schemas.microsoft.com/office/word/2010/wordprocessingInk" xmlns:wne="http://schemas.microsoft.com/office/word/2006/wordml" xmlns:wps="http://schemas.microsoft.com/office/word/2010/wordprocessingShape" mc:Ignorable="w14 w15 wp14">
   <w15:person w15:author="Charnes Nell">
     <w15:presenceInfo w15:providerId="None" w15:userId="Charnes Nell"/>
   </w15:person>
@@ -10547,7 +10512,7 @@
 </file>
 
 <file path=word/styles.xml><?xml version="1.0" encoding="utf-8"?>
-<w:styles xmlns:mc="http://schemas.openxmlformats.org/markup-compatibility/2006" xmlns:r="http://schemas.openxmlformats.org/officeDocument/2006/relationships" xmlns:w="http://schemas.openxmlformats.org/wordprocessingml/2006/main" xmlns:w14="http://schemas.microsoft.com/office/word/2010/wordml" xmlns:w15="http://schemas.microsoft.com/office/word/2012/wordml" xmlns:w16cid="http://schemas.microsoft.com/office/word/2016/wordml/cid" xmlns:w16se="http://schemas.microsoft.com/office/word/2015/wordml/symex" mc:Ignorable="w14 w15 w16se w16cid">
+<w:styles xmlns:mc="http://schemas.openxmlformats.org/markup-compatibility/2006" xmlns:r="http://schemas.openxmlformats.org/officeDocument/2006/relationships" xmlns:w="http://schemas.openxmlformats.org/wordprocessingml/2006/main" xmlns:w14="http://schemas.microsoft.com/office/word/2010/wordml" xmlns:w15="http://schemas.microsoft.com/office/word/2012/wordml" mc:Ignorable="w14 w15">
   <w:docDefaults>
     <w:rPrDefault>
       <w:rPr>
@@ -10563,7 +10528,7 @@
       </w:pPr>
     </w:pPrDefault>
   </w:docDefaults>
-  <w:latentStyles w:defLockedState="0" w:defUIPriority="99" w:defSemiHidden="0" w:defUnhideWhenUsed="0" w:defQFormat="0" w:count="375">
+  <w:latentStyles w:defLockedState="0" w:defUIPriority="99" w:defSemiHidden="0" w:defUnhideWhenUsed="0" w:defQFormat="0" w:count="371">
     <w:lsdException w:name="Normal" w:uiPriority="0" w:qFormat="1"/>
     <w:lsdException w:name="heading 1" w:uiPriority="9" w:qFormat="1"/>
     <w:lsdException w:name="heading 2" w:semiHidden="1" w:uiPriority="9" w:unhideWhenUsed="1" w:qFormat="1"/>
@@ -12317,7 +12282,7 @@
 </file>
 
 <file path=word/glossary/document.xml><?xml version="1.0" encoding="utf-8"?>
-<w:glossaryDocument xmlns:wpc="http://schemas.microsoft.com/office/word/2010/wordprocessingCanvas" xmlns:cx="http://schemas.microsoft.com/office/drawing/2014/chartex" xmlns:cx1="http://schemas.microsoft.com/office/drawing/2015/9/8/chartex" xmlns:cx2="http://schemas.microsoft.com/office/drawing/2015/10/21/chartex" xmlns:cx3="http://schemas.microsoft.com/office/drawing/2016/5/9/chartex" xmlns:cx4="http://schemas.microsoft.com/office/drawing/2016/5/10/chartex" xmlns:cx5="http://schemas.microsoft.com/office/drawing/2016/5/11/chartex" xmlns:cx6="http://schemas.microsoft.com/office/drawing/2016/5/12/chartex" xmlns:cx7="http://schemas.microsoft.com/office/drawing/2016/5/13/chartex" xmlns:cx8="http://schemas.microsoft.com/office/drawing/2016/5/14/chartex" xmlns:mc="http://schemas.openxmlformats.org/markup-compatibility/2006" xmlns:aink="http://schemas.microsoft.com/office/drawing/2016/ink" xmlns:am3d="http://schemas.microsoft.com/office/drawing/2017/model3d" xmlns:o="urn:schemas-microsoft-com:office:office" xmlns:r="http://schemas.openxmlformats.org/officeDocument/2006/relationships" xmlns:m="http://schemas.openxmlformats.org/officeDocument/2006/math" xmlns:v="urn:schemas-microsoft-com:vml" xmlns:wp14="http://schemas.microsoft.com/office/word/2010/wordprocessingDrawing" xmlns:wp="http://schemas.openxmlformats.org/drawingml/2006/wordprocessingDrawing" xmlns:w10="urn:schemas-microsoft-com:office:word" xmlns:w="http://schemas.openxmlformats.org/wordprocessingml/2006/main" xmlns:w14="http://schemas.microsoft.com/office/word/2010/wordml" xmlns:w15="http://schemas.microsoft.com/office/word/2012/wordml" xmlns:w16cid="http://schemas.microsoft.com/office/word/2016/wordml/cid" xmlns:w16se="http://schemas.microsoft.com/office/word/2015/wordml/symex" xmlns:wpg="http://schemas.microsoft.com/office/word/2010/wordprocessingGroup" xmlns:wpi="http://schemas.microsoft.com/office/word/2010/wordprocessingInk" xmlns:wne="http://schemas.microsoft.com/office/word/2006/wordml" xmlns:wps="http://schemas.microsoft.com/office/word/2010/wordprocessingShape" mc:Ignorable="w14 w15 w16se w16cid wp14">
+<w:glossaryDocument xmlns:wpc="http://schemas.microsoft.com/office/word/2010/wordprocessingCanvas" xmlns:mc="http://schemas.openxmlformats.org/markup-compatibility/2006" xmlns:o="urn:schemas-microsoft-com:office:office" xmlns:r="http://schemas.openxmlformats.org/officeDocument/2006/relationships" xmlns:m="http://schemas.openxmlformats.org/officeDocument/2006/math" xmlns:v="urn:schemas-microsoft-com:vml" xmlns:wp14="http://schemas.microsoft.com/office/word/2010/wordprocessingDrawing" xmlns:wp="http://schemas.openxmlformats.org/drawingml/2006/wordprocessingDrawing" xmlns:w10="urn:schemas-microsoft-com:office:word" xmlns:w="http://schemas.openxmlformats.org/wordprocessingml/2006/main" xmlns:w14="http://schemas.microsoft.com/office/word/2010/wordml" xmlns:w15="http://schemas.microsoft.com/office/word/2012/wordml" xmlns:wpg="http://schemas.microsoft.com/office/word/2010/wordprocessingGroup" xmlns:wpi="http://schemas.microsoft.com/office/word/2010/wordprocessingInk" xmlns:wne="http://schemas.microsoft.com/office/word/2006/wordml" xmlns:wps="http://schemas.microsoft.com/office/word/2010/wordprocessingShape" mc:Ignorable="w14 w15 wp14">
   <w:docParts>
     <w:docPart>
       <w:docPartPr>
@@ -12341,7 +12306,7 @@
           </w:pPr>
           <w:r>
             <w:rPr>
-              <w:color w:val="2F5496" w:themeColor="accent1" w:themeShade="BF"/>
+              <w:color w:val="2E74B5" w:themeColor="accent1" w:themeShade="BF"/>
             </w:rPr>
             <w:t>[Company name]</w:t>
           </w:r>
@@ -12353,7 +12318,7 @@
 </file>
 
 <file path=word/glossary/fontTable.xml><?xml version="1.0" encoding="utf-8"?>
-<w:fonts xmlns:mc="http://schemas.openxmlformats.org/markup-compatibility/2006" xmlns:r="http://schemas.openxmlformats.org/officeDocument/2006/relationships" xmlns:w="http://schemas.openxmlformats.org/wordprocessingml/2006/main" xmlns:w14="http://schemas.microsoft.com/office/word/2010/wordml" xmlns:w15="http://schemas.microsoft.com/office/word/2012/wordml" xmlns:w16cid="http://schemas.microsoft.com/office/word/2016/wordml/cid" xmlns:w16se="http://schemas.microsoft.com/office/word/2015/wordml/symex" mc:Ignorable="w14 w15 w16se w16cid">
+<w:fonts xmlns:mc="http://schemas.openxmlformats.org/markup-compatibility/2006" xmlns:r="http://schemas.openxmlformats.org/officeDocument/2006/relationships" xmlns:w="http://schemas.openxmlformats.org/wordprocessingml/2006/main" xmlns:w14="http://schemas.microsoft.com/office/word/2010/wordml" xmlns:w15="http://schemas.microsoft.com/office/word/2012/wordml" mc:Ignorable="w14 w15">
   <w:font w:name="Times New Roman">
     <w:panose1 w:val="02020603050405020304"/>
     <w:charset w:val="00"/>
@@ -12397,7 +12362,6 @@
     <w:sig w:usb0="E0002AFF" w:usb1="C000247B" w:usb2="00000009" w:usb3="00000000" w:csb0="000001FF" w:csb1="00000000"/>
   </w:font>
   <w:font w:name="Segoe UI">
-    <w:altName w:val="Calibri"/>
     <w:panose1 w:val="020B0502040204020203"/>
     <w:charset w:val="00"/>
     <w:family w:val="swiss"/>
@@ -12408,7 +12372,7 @@
 </file>
 
 <file path=word/glossary/settings.xml><?xml version="1.0" encoding="utf-8"?>
-<w:settings xmlns:mc="http://schemas.openxmlformats.org/markup-compatibility/2006" xmlns:o="urn:schemas-microsoft-com:office:office" xmlns:r="http://schemas.openxmlformats.org/officeDocument/2006/relationships" xmlns:m="http://schemas.openxmlformats.org/officeDocument/2006/math" xmlns:v="urn:schemas-microsoft-com:vml" xmlns:w10="urn:schemas-microsoft-com:office:word" xmlns:w="http://schemas.openxmlformats.org/wordprocessingml/2006/main" xmlns:w14="http://schemas.microsoft.com/office/word/2010/wordml" xmlns:w15="http://schemas.microsoft.com/office/word/2012/wordml" xmlns:w16cid="http://schemas.microsoft.com/office/word/2016/wordml/cid" xmlns:w16se="http://schemas.microsoft.com/office/word/2015/wordml/symex" xmlns:sl="http://schemas.openxmlformats.org/schemaLibrary/2006/main" mc:Ignorable="w14 w15 w16se w16cid">
+<w:settings xmlns:mc="http://schemas.openxmlformats.org/markup-compatibility/2006" xmlns:o="urn:schemas-microsoft-com:office:office" xmlns:r="http://schemas.openxmlformats.org/officeDocument/2006/relationships" xmlns:m="http://schemas.openxmlformats.org/officeDocument/2006/math" xmlns:v="urn:schemas-microsoft-com:vml" xmlns:w10="urn:schemas-microsoft-com:office:word" xmlns:w="http://schemas.openxmlformats.org/wordprocessingml/2006/main" xmlns:w14="http://schemas.microsoft.com/office/word/2010/wordml" xmlns:w15="http://schemas.microsoft.com/office/word/2012/wordml" xmlns:sl="http://schemas.openxmlformats.org/schemaLibrary/2006/main" mc:Ignorable="w14 w15">
   <w:view w:val="normal"/>
   <w:defaultTabStop w:val="720"/>
   <w:characterSpacingControl w:val="doNotCompress"/>
@@ -12419,7 +12383,6 @@
     <w:compatSetting w:name="enableOpenTypeFeatures" w:uri="http://schemas.microsoft.com/office/word" w:val="1"/>
     <w:compatSetting w:name="doNotFlipMirrorIndents" w:uri="http://schemas.microsoft.com/office/word" w:val="1"/>
     <w:compatSetting w:name="differentiateMultirowTableHeaders" w:uri="http://schemas.microsoft.com/office/word" w:val="1"/>
-    <w:compatSetting w:name="useWord2013TrackBottomHyphenation" w:uri="http://schemas.microsoft.com/office/word" w:val="1"/>
   </w:compat>
   <w:rsids>
     <w:rsidRoot w:val="0006511E"/>
@@ -12430,6 +12393,7 @@
     <w:rsid w:val="00443A71"/>
     <w:rsid w:val="007C4ACB"/>
     <w:rsid w:val="007F49F4"/>
+    <w:rsid w:val="0099449A"/>
     <w:rsid w:val="00A26376"/>
     <w:rsid w:val="00A400DF"/>
     <w:rsid w:val="00C16FED"/>
@@ -12463,7 +12427,7 @@
 </file>
 
 <file path=word/glossary/styles.xml><?xml version="1.0" encoding="utf-8"?>
-<w:styles xmlns:mc="http://schemas.openxmlformats.org/markup-compatibility/2006" xmlns:r="http://schemas.openxmlformats.org/officeDocument/2006/relationships" xmlns:w="http://schemas.openxmlformats.org/wordprocessingml/2006/main" xmlns:w14="http://schemas.microsoft.com/office/word/2010/wordml" xmlns:w15="http://schemas.microsoft.com/office/word/2012/wordml" xmlns:w16cid="http://schemas.microsoft.com/office/word/2016/wordml/cid" xmlns:w16se="http://schemas.microsoft.com/office/word/2015/wordml/symex" mc:Ignorable="w14 w15 w16se w16cid">
+<w:styles xmlns:mc="http://schemas.openxmlformats.org/markup-compatibility/2006" xmlns:r="http://schemas.openxmlformats.org/officeDocument/2006/relationships" xmlns:w="http://schemas.openxmlformats.org/wordprocessingml/2006/main" xmlns:w14="http://schemas.microsoft.com/office/word/2010/wordml" xmlns:w15="http://schemas.microsoft.com/office/word/2012/wordml" mc:Ignorable="w14 w15">
   <w:docDefaults>
     <w:rPrDefault>
       <w:rPr>
@@ -12479,7 +12443,7 @@
       </w:pPr>
     </w:pPrDefault>
   </w:docDefaults>
-  <w:latentStyles w:defLockedState="0" w:defUIPriority="99" w:defSemiHidden="0" w:defUnhideWhenUsed="0" w:defQFormat="0" w:count="375">
+  <w:latentStyles w:defLockedState="0" w:defUIPriority="99" w:defSemiHidden="0" w:defUnhideWhenUsed="0" w:defQFormat="0" w:count="371">
     <w:lsdException w:name="Normal" w:uiPriority="0" w:qFormat="1"/>
     <w:lsdException w:name="heading 1" w:uiPriority="9" w:qFormat="1"/>
     <w:lsdException w:name="heading 2" w:semiHidden="1" w:uiPriority="9" w:unhideWhenUsed="1" w:qFormat="1"/>
@@ -12938,7 +12902,7 @@
 </file>
 
 <file path=word/glossary/webSettings.xml><?xml version="1.0" encoding="utf-8"?>
-<w:webSettings xmlns:mc="http://schemas.openxmlformats.org/markup-compatibility/2006" xmlns:r="http://schemas.openxmlformats.org/officeDocument/2006/relationships" xmlns:w="http://schemas.openxmlformats.org/wordprocessingml/2006/main" xmlns:w14="http://schemas.microsoft.com/office/word/2010/wordml" xmlns:w15="http://schemas.microsoft.com/office/word/2012/wordml" xmlns:w16cid="http://schemas.microsoft.com/office/word/2016/wordml/cid" xmlns:w16se="http://schemas.microsoft.com/office/word/2015/wordml/symex" mc:Ignorable="w14 w15 w16se w16cid">
+<w:webSettings xmlns:mc="http://schemas.openxmlformats.org/markup-compatibility/2006" xmlns:r="http://schemas.openxmlformats.org/officeDocument/2006/relationships" xmlns:w="http://schemas.openxmlformats.org/wordprocessingml/2006/main" xmlns:w14="http://schemas.microsoft.com/office/word/2010/wordml" xmlns:w15="http://schemas.microsoft.com/office/word/2012/wordml" mc:Ignorable="w14 w15">
   <w:optimizeForBrowser/>
   <w:allowPNG/>
 </w:webSettings>
@@ -13244,7 +13208,7 @@
 </file>
 
 <file path=customXml/itemProps1.xml><?xml version="1.0" encoding="utf-8"?>
-<ds:datastoreItem xmlns:ds="http://schemas.openxmlformats.org/officeDocument/2006/customXml" ds:itemID="{F7D9DB5E-21FC-4724-AD71-4973DE9243AA}">
+<ds:datastoreItem xmlns:ds="http://schemas.openxmlformats.org/officeDocument/2006/customXml" ds:itemID="{581F5AE0-B0BB-4315-A882-FDD6C77F9648}">
   <ds:schemaRefs>
     <ds:schemaRef ds:uri="http://schemas.openxmlformats.org/officeDocument/2006/bibliography"/>
   </ds:schemaRefs>

</xml_diff>

<commit_message>
Added facebook video,minutes and updated tests
</commit_message>
<xml_diff>
--- a/Elaboration Phase Status.docx
+++ b/Elaboration Phase Status.docx
@@ -292,6 +292,8 @@
       </w:sdtPr>
       <w:sdtEndPr/>
       <w:sdtContent>
+        <w:bookmarkStart w:id="1" w:name="_GoBack" w:displacedByCustomXml="prev"/>
+        <w:bookmarkEnd w:id="1" w:displacedByCustomXml="prev"/>
         <w:p>
           <w:pPr>
             <w:pStyle w:val="TOCHeading"/>
@@ -330,7 +332,7 @@
           <w:r>
             <w:fldChar w:fldCharType="separate"/>
           </w:r>
-          <w:hyperlink w:anchor="_Toc524510447" w:history="1">
+          <w:hyperlink w:anchor="_Toc524890527" w:history="1">
             <w:r>
               <w:rPr>
                 <w:rStyle w:val="Hyperlink"/>
@@ -371,7 +373,7 @@
                 <w:noProof/>
                 <w:webHidden/>
               </w:rPr>
-              <w:instrText xml:space="preserve"> PAGEREF _Toc524510447 \h </w:instrText>
+              <w:instrText xml:space="preserve"> PAGEREF _Toc524890527 \h </w:instrText>
             </w:r>
             <w:r>
               <w:rPr>
@@ -414,7 +416,7 @@
               <w:lang w:eastAsia="en-AU"/>
             </w:rPr>
           </w:pPr>
-          <w:hyperlink w:anchor="_Toc524510448" w:history="1">
+          <w:hyperlink w:anchor="_Toc524890528" w:history="1">
             <w:r>
               <w:rPr>
                 <w:rStyle w:val="Hyperlink"/>
@@ -455,7 +457,7 @@
                 <w:noProof/>
                 <w:webHidden/>
               </w:rPr>
-              <w:instrText xml:space="preserve"> PAGEREF _Toc524510448 \h </w:instrText>
+              <w:instrText xml:space="preserve"> PAGEREF _Toc524890528 \h </w:instrText>
             </w:r>
             <w:r>
               <w:rPr>
@@ -498,7 +500,7 @@
               <w:lang w:eastAsia="en-AU"/>
             </w:rPr>
           </w:pPr>
-          <w:hyperlink w:anchor="_Toc524510449" w:history="1">
+          <w:hyperlink w:anchor="_Toc524890529" w:history="1">
             <w:r>
               <w:rPr>
                 <w:rStyle w:val="Hyperlink"/>
@@ -539,7 +541,7 @@
                 <w:noProof/>
                 <w:webHidden/>
               </w:rPr>
-              <w:instrText xml:space="preserve"> PAGEREF _Toc524510449 \h </w:instrText>
+              <w:instrText xml:space="preserve"> PAGEREF _Toc524890529 \h </w:instrText>
             </w:r>
             <w:r>
               <w:rPr>
@@ -582,7 +584,7 @@
               <w:lang w:eastAsia="en-AU"/>
             </w:rPr>
           </w:pPr>
-          <w:hyperlink w:anchor="_Toc524510450" w:history="1">
+          <w:hyperlink w:anchor="_Toc524890530" w:history="1">
             <w:r>
               <w:rPr>
                 <w:rStyle w:val="Hyperlink"/>
@@ -623,7 +625,7 @@
                 <w:noProof/>
                 <w:webHidden/>
               </w:rPr>
-              <w:instrText xml:space="preserve"> PAGEREF _Toc524510450 \h </w:instrText>
+              <w:instrText xml:space="preserve"> PAGEREF _Toc524890530 \h </w:instrText>
             </w:r>
             <w:r>
               <w:rPr>
@@ -643,7 +645,7 @@
                 <w:noProof/>
                 <w:webHidden/>
               </w:rPr>
-              <w:t>iii</w:t>
+              <w:t>iv</w:t>
             </w:r>
             <w:r>
               <w:rPr>
@@ -666,7 +668,7 @@
               <w:lang w:eastAsia="en-AU"/>
             </w:rPr>
           </w:pPr>
-          <w:hyperlink w:anchor="_Toc524510451" w:history="1">
+          <w:hyperlink w:anchor="_Toc524890531" w:history="1">
             <w:r>
               <w:rPr>
                 <w:rStyle w:val="Hyperlink"/>
@@ -707,7 +709,7 @@
                 <w:noProof/>
                 <w:webHidden/>
               </w:rPr>
-              <w:instrText xml:space="preserve"> PAGEREF _Toc524510451 \h </w:instrText>
+              <w:instrText xml:space="preserve"> PAGEREF _Toc524890531 \h </w:instrText>
             </w:r>
             <w:r>
               <w:rPr>
@@ -750,7 +752,7 @@
               <w:lang w:eastAsia="en-AU"/>
             </w:rPr>
           </w:pPr>
-          <w:hyperlink w:anchor="_Toc524510452" w:history="1">
+          <w:hyperlink w:anchor="_Toc524890532" w:history="1">
             <w:r>
               <w:rPr>
                 <w:rStyle w:val="Hyperlink"/>
@@ -791,7 +793,7 @@
                 <w:noProof/>
                 <w:webHidden/>
               </w:rPr>
-              <w:instrText xml:space="preserve"> PAGEREF _Toc524510452 \h </w:instrText>
+              <w:instrText xml:space="preserve"> PAGEREF _Toc524890532 \h </w:instrText>
             </w:r>
             <w:r>
               <w:rPr>
@@ -811,7 +813,91 @@
                 <w:noProof/>
                 <w:webHidden/>
               </w:rPr>
-              <w:t>iv</w:t>
+              <w:t>v</w:t>
+            </w:r>
+            <w:r>
+              <w:rPr>
+                <w:noProof/>
+                <w:webHidden/>
+              </w:rPr>
+              <w:fldChar w:fldCharType="end"/>
+            </w:r>
+          </w:hyperlink>
+        </w:p>
+        <w:p>
+          <w:pPr>
+            <w:pStyle w:val="TOC2"/>
+            <w:tabs>
+              <w:tab w:val="left" w:pos="880"/>
+              <w:tab w:val="right" w:leader="dot" w:pos="9016"/>
+            </w:tabs>
+            <w:rPr>
+              <w:noProof/>
+              <w:lang w:eastAsia="en-AU"/>
+            </w:rPr>
+          </w:pPr>
+          <w:hyperlink w:anchor="_Toc524890533" w:history="1">
+            <w:r>
+              <w:rPr>
+                <w:rStyle w:val="Hyperlink"/>
+                <w:noProof/>
+              </w:rPr>
+              <w:t>2.5</w:t>
+            </w:r>
+            <w:r>
+              <w:rPr>
+                <w:noProof/>
+                <w:lang w:eastAsia="en-AU"/>
+              </w:rPr>
+              <w:tab/>
+            </w:r>
+            <w:r>
+              <w:rPr>
+                <w:rStyle w:val="Hyperlink"/>
+                <w:noProof/>
+              </w:rPr>
+              <w:t>Iteration 5</w:t>
+            </w:r>
+            <w:r>
+              <w:rPr>
+                <w:noProof/>
+                <w:webHidden/>
+              </w:rPr>
+              <w:tab/>
+            </w:r>
+            <w:r>
+              <w:rPr>
+                <w:noProof/>
+                <w:webHidden/>
+              </w:rPr>
+              <w:fldChar w:fldCharType="begin"/>
+            </w:r>
+            <w:r>
+              <w:rPr>
+                <w:noProof/>
+                <w:webHidden/>
+              </w:rPr>
+              <w:instrText xml:space="preserve"> PAGEREF _Toc524890533 \h </w:instrText>
+            </w:r>
+            <w:r>
+              <w:rPr>
+                <w:noProof/>
+                <w:webHidden/>
+              </w:rPr>
+            </w:r>
+            <w:r>
+              <w:rPr>
+                <w:noProof/>
+                <w:webHidden/>
+              </w:rPr>
+              <w:fldChar w:fldCharType="separate"/>
+            </w:r>
+            <w:r>
+              <w:rPr>
+                <w:noProof/>
+                <w:webHidden/>
+              </w:rPr>
+              <w:t>v</w:t>
             </w:r>
             <w:r>
               <w:rPr>
@@ -834,7 +920,7 @@
               <w:lang w:eastAsia="en-AU"/>
             </w:rPr>
           </w:pPr>
-          <w:hyperlink w:anchor="_Toc524510453" w:history="1">
+          <w:hyperlink w:anchor="_Toc524890534" w:history="1">
             <w:r>
               <w:rPr>
                 <w:rStyle w:val="Hyperlink"/>
@@ -875,7 +961,7 @@
                 <w:noProof/>
                 <w:webHidden/>
               </w:rPr>
-              <w:instrText xml:space="preserve"> PAGEREF _Toc524510453 \h </w:instrText>
+              <w:instrText xml:space="preserve"> PAGEREF _Toc524890534 \h </w:instrText>
             </w:r>
             <w:r>
               <w:rPr>
@@ -918,7 +1004,7 @@
               <w:lang w:eastAsia="en-AU"/>
             </w:rPr>
           </w:pPr>
-          <w:hyperlink w:anchor="_Toc524510454" w:history="1">
+          <w:hyperlink w:anchor="_Toc524890535" w:history="1">
             <w:r>
               <w:rPr>
                 <w:rStyle w:val="Hyperlink"/>
@@ -959,7 +1045,7 @@
                 <w:noProof/>
                 <w:webHidden/>
               </w:rPr>
-              <w:instrText xml:space="preserve"> PAGEREF _Toc524510454 \h </w:instrText>
+              <w:instrText xml:space="preserve"> PAGEREF _Toc524890535 \h </w:instrText>
             </w:r>
             <w:r>
               <w:rPr>
@@ -1002,7 +1088,7 @@
               <w:lang w:eastAsia="en-AU"/>
             </w:rPr>
           </w:pPr>
-          <w:hyperlink w:anchor="_Toc524510455" w:history="1">
+          <w:hyperlink w:anchor="_Toc524890536" w:history="1">
             <w:r>
               <w:rPr>
                 <w:rStyle w:val="Hyperlink"/>
@@ -1022,7 +1108,7 @@
                 <w:rStyle w:val="Hyperlink"/>
                 <w:noProof/>
               </w:rPr>
-              <w:t>Proof of Skill</w:t>
+              <w:t>Project Scope</w:t>
             </w:r>
             <w:r>
               <w:rPr>
@@ -1043,7 +1129,7 @@
                 <w:noProof/>
                 <w:webHidden/>
               </w:rPr>
-              <w:instrText xml:space="preserve"> PAGEREF _Toc524510455 \h </w:instrText>
+              <w:instrText xml:space="preserve"> PAGEREF _Toc524890536 \h </w:instrText>
             </w:r>
             <w:r>
               <w:rPr>
@@ -1086,7 +1172,7 @@
               <w:lang w:eastAsia="en-AU"/>
             </w:rPr>
           </w:pPr>
-          <w:hyperlink w:anchor="_Toc524510456" w:history="1">
+          <w:hyperlink w:anchor="_Toc524890537" w:history="1">
             <w:r>
               <w:rPr>
                 <w:rStyle w:val="Hyperlink"/>
@@ -1106,7 +1192,7 @@
                 <w:rStyle w:val="Hyperlink"/>
                 <w:noProof/>
               </w:rPr>
-              <w:t>Project Scope</w:t>
+              <w:t>Game becoming boring</w:t>
             </w:r>
             <w:r>
               <w:rPr>
@@ -1127,7 +1213,7 @@
                 <w:noProof/>
                 <w:webHidden/>
               </w:rPr>
-              <w:instrText xml:space="preserve"> PAGEREF _Toc524510456 \h </w:instrText>
+              <w:instrText xml:space="preserve"> PAGEREF _Toc524890537 \h </w:instrText>
             </w:r>
             <w:r>
               <w:rPr>
@@ -1170,7 +1256,7 @@
               <w:lang w:eastAsia="en-AU"/>
             </w:rPr>
           </w:pPr>
-          <w:hyperlink w:anchor="_Toc524510457" w:history="1">
+          <w:hyperlink w:anchor="_Toc524890538" w:history="1">
             <w:r>
               <w:rPr>
                 <w:rStyle w:val="Hyperlink"/>
@@ -1190,7 +1276,7 @@
                 <w:rStyle w:val="Hyperlink"/>
                 <w:noProof/>
               </w:rPr>
-              <w:t>Game becoming boring</w:t>
+              <w:t>Cheating</w:t>
             </w:r>
             <w:r>
               <w:rPr>
@@ -1211,7 +1297,7 @@
                 <w:noProof/>
                 <w:webHidden/>
               </w:rPr>
-              <w:instrText xml:space="preserve"> PAGEREF _Toc524510457 \h </w:instrText>
+              <w:instrText xml:space="preserve"> PAGEREF _Toc524890538 \h </w:instrText>
             </w:r>
             <w:r>
               <w:rPr>
@@ -1231,7 +1317,7 @@
                 <w:noProof/>
                 <w:webHidden/>
               </w:rPr>
-              <w:t>v</w:t>
+              <w:t>vi</w:t>
             </w:r>
             <w:r>
               <w:rPr>
@@ -1254,7 +1340,7 @@
               <w:lang w:eastAsia="en-AU"/>
             </w:rPr>
           </w:pPr>
-          <w:hyperlink w:anchor="_Toc524510458" w:history="1">
+          <w:hyperlink w:anchor="_Toc524890539" w:history="1">
             <w:r>
               <w:rPr>
                 <w:rStyle w:val="Hyperlink"/>
@@ -1274,7 +1360,7 @@
                 <w:rStyle w:val="Hyperlink"/>
                 <w:noProof/>
               </w:rPr>
-              <w:t>Cheating</w:t>
+              <w:t>Interacting with foreign APIs</w:t>
             </w:r>
             <w:r>
               <w:rPr>
@@ -1295,7 +1381,7 @@
                 <w:noProof/>
                 <w:webHidden/>
               </w:rPr>
-              <w:instrText xml:space="preserve"> PAGEREF _Toc524510458 \h </w:instrText>
+              <w:instrText xml:space="preserve"> PAGEREF _Toc524890539 \h </w:instrText>
             </w:r>
             <w:r>
               <w:rPr>
@@ -1315,7 +1401,7 @@
                 <w:noProof/>
                 <w:webHidden/>
               </w:rPr>
-              <w:t>v</w:t>
+              <w:t>vi</w:t>
             </w:r>
             <w:r>
               <w:rPr>
@@ -1338,7 +1424,7 @@
               <w:lang w:eastAsia="en-AU"/>
             </w:rPr>
           </w:pPr>
-          <w:hyperlink w:anchor="_Toc524510459" w:history="1">
+          <w:hyperlink w:anchor="_Toc524890540" w:history="1">
             <w:r>
               <w:rPr>
                 <w:rStyle w:val="Hyperlink"/>
@@ -1358,7 +1444,7 @@
                 <w:rStyle w:val="Hyperlink"/>
                 <w:noProof/>
               </w:rPr>
-              <w:t>Bad questions being submitted</w:t>
+              <w:t>infringing on existing IP and copyright</w:t>
             </w:r>
             <w:r>
               <w:rPr>
@@ -1379,7 +1465,7 @@
                 <w:noProof/>
                 <w:webHidden/>
               </w:rPr>
-              <w:instrText xml:space="preserve"> PAGEREF _Toc524510459 \h </w:instrText>
+              <w:instrText xml:space="preserve"> PAGEREF _Toc524890540 \h </w:instrText>
             </w:r>
             <w:r>
               <w:rPr>
@@ -1399,7 +1485,7 @@
                 <w:noProof/>
                 <w:webHidden/>
               </w:rPr>
-              <w:t>v</w:t>
+              <w:t>vi</w:t>
             </w:r>
             <w:r>
               <w:rPr>
@@ -1422,7 +1508,7 @@
               <w:lang w:eastAsia="en-AU"/>
             </w:rPr>
           </w:pPr>
-          <w:hyperlink w:anchor="_Toc524510460" w:history="1">
+          <w:hyperlink w:anchor="_Toc524890541" w:history="1">
             <w:r>
               <w:rPr>
                 <w:rStyle w:val="Hyperlink"/>
@@ -1442,7 +1528,7 @@
                 <w:rStyle w:val="Hyperlink"/>
                 <w:noProof/>
               </w:rPr>
-              <w:t>infringing on existing IP and copyright</w:t>
+              <w:t>iOS app submission</w:t>
             </w:r>
             <w:r>
               <w:rPr>
@@ -1463,7 +1549,7 @@
                 <w:noProof/>
                 <w:webHidden/>
               </w:rPr>
-              <w:instrText xml:space="preserve"> PAGEREF _Toc524510460 \h </w:instrText>
+              <w:instrText xml:space="preserve"> PAGEREF _Toc524890541 \h </w:instrText>
             </w:r>
             <w:r>
               <w:rPr>
@@ -1483,7 +1569,91 @@
                 <w:noProof/>
                 <w:webHidden/>
               </w:rPr>
-              <w:t>v</w:t>
+              <w:t>vi</w:t>
+            </w:r>
+            <w:r>
+              <w:rPr>
+                <w:noProof/>
+                <w:webHidden/>
+              </w:rPr>
+              <w:fldChar w:fldCharType="end"/>
+            </w:r>
+          </w:hyperlink>
+        </w:p>
+        <w:p>
+          <w:pPr>
+            <w:pStyle w:val="TOC2"/>
+            <w:tabs>
+              <w:tab w:val="left" w:pos="880"/>
+              <w:tab w:val="right" w:leader="dot" w:pos="9016"/>
+            </w:tabs>
+            <w:rPr>
+              <w:noProof/>
+              <w:lang w:eastAsia="en-AU"/>
+            </w:rPr>
+          </w:pPr>
+          <w:hyperlink w:anchor="_Toc524890542" w:history="1">
+            <w:r>
+              <w:rPr>
+                <w:rStyle w:val="Hyperlink"/>
+                <w:noProof/>
+              </w:rPr>
+              <w:t>3.8</w:t>
+            </w:r>
+            <w:r>
+              <w:rPr>
+                <w:noProof/>
+                <w:lang w:eastAsia="en-AU"/>
+              </w:rPr>
+              <w:tab/>
+            </w:r>
+            <w:r>
+              <w:rPr>
+                <w:rStyle w:val="Hyperlink"/>
+                <w:noProof/>
+              </w:rPr>
+              <w:t>Google Play Integration</w:t>
+            </w:r>
+            <w:r>
+              <w:rPr>
+                <w:noProof/>
+                <w:webHidden/>
+              </w:rPr>
+              <w:tab/>
+            </w:r>
+            <w:r>
+              <w:rPr>
+                <w:noProof/>
+                <w:webHidden/>
+              </w:rPr>
+              <w:fldChar w:fldCharType="begin"/>
+            </w:r>
+            <w:r>
+              <w:rPr>
+                <w:noProof/>
+                <w:webHidden/>
+              </w:rPr>
+              <w:instrText xml:space="preserve"> PAGEREF _Toc524890542 \h </w:instrText>
+            </w:r>
+            <w:r>
+              <w:rPr>
+                <w:noProof/>
+                <w:webHidden/>
+              </w:rPr>
+            </w:r>
+            <w:r>
+              <w:rPr>
+                <w:noProof/>
+                <w:webHidden/>
+              </w:rPr>
+              <w:fldChar w:fldCharType="separate"/>
+            </w:r>
+            <w:r>
+              <w:rPr>
+                <w:noProof/>
+                <w:webHidden/>
+              </w:rPr>
+              <w:t>vi</w:t>
             </w:r>
             <w:r>
               <w:rPr>
@@ -1506,7 +1676,7 @@
               <w:lang w:eastAsia="en-AU"/>
             </w:rPr>
           </w:pPr>
-          <w:hyperlink w:anchor="_Toc524510461" w:history="1">
+          <w:hyperlink w:anchor="_Toc524890543" w:history="1">
             <w:r>
               <w:rPr>
                 <w:rStyle w:val="Hyperlink"/>
@@ -1547,7 +1717,7 @@
                 <w:noProof/>
                 <w:webHidden/>
               </w:rPr>
-              <w:instrText xml:space="preserve"> PAGEREF _Toc524510461 \h </w:instrText>
+              <w:instrText xml:space="preserve"> PAGEREF _Toc524890543 \h </w:instrText>
             </w:r>
             <w:r>
               <w:rPr>
@@ -1567,7 +1737,7 @@
                 <w:noProof/>
                 <w:webHidden/>
               </w:rPr>
-              <w:t>v</w:t>
+              <w:t>vi</w:t>
             </w:r>
             <w:r>
               <w:rPr>
@@ -1611,12 +1781,12 @@
         </w:numPr>
         <w:spacing w:line="256" w:lineRule="auto"/>
       </w:pPr>
-      <w:bookmarkStart w:id="1" w:name="_Toc524510447"/>
+      <w:bookmarkStart w:id="2" w:name="_Toc524890527"/>
       <w:r>
         <w:lastRenderedPageBreak/>
         <w:t>Executive Summary</w:t>
       </w:r>
-      <w:bookmarkEnd w:id="1"/>
+      <w:bookmarkEnd w:id="2"/>
     </w:p>
     <w:p>
       <w:r>
@@ -1764,11 +1934,11 @@
         </w:numPr>
         <w:spacing w:line="256" w:lineRule="auto"/>
       </w:pPr>
-      <w:bookmarkStart w:id="2" w:name="_Toc524510448"/>
+      <w:bookmarkStart w:id="3" w:name="_Toc524890528"/>
       <w:r>
         <w:t>Iteration Evaluation and Reporting</w:t>
       </w:r>
-      <w:bookmarkEnd w:id="2"/>
+      <w:bookmarkEnd w:id="3"/>
     </w:p>
     <w:p>
       <w:pPr>
@@ -1779,41 +1949,19 @@
         </w:numPr>
         <w:spacing w:line="256" w:lineRule="auto"/>
       </w:pPr>
-      <w:bookmarkStart w:id="3" w:name="_Toc524510449"/>
+      <w:bookmarkStart w:id="4" w:name="_Toc524890529"/>
       <w:r>
         <w:t>Iteration 1</w:t>
       </w:r>
-      <w:bookmarkEnd w:id="3"/>
+      <w:bookmarkEnd w:id="4"/>
     </w:p>
     <w:p>
       <w:r>
         <w:t xml:space="preserve">The primary goal for this iteration was to get the game to a state where users could play against each other. We knew this would be a large task and that it would primarily have to </w:t>
       </w:r>
-      <w:commentRangeStart w:id="4"/>
+      <w:commentRangeStart w:id="5"/>
       <w:r>
         <w:t xml:space="preserve">be completed by a single member of the design team. </w:t>
-      </w:r>
-      <w:commentRangeEnd w:id="4"/>
-      <w:r>
-        <w:rPr>
-          <w:rStyle w:val="CommentReference"/>
-          <w:lang w:eastAsia="en-US"/>
-        </w:rPr>
-        <w:commentReference w:id="4"/>
-      </w:r>
-    </w:p>
-    <w:p>
-      <w:r>
-        <w:t xml:space="preserve">The choice to elect a single team member to manage this entire task was essentially due to scaling as it was very difficult to break this task down into smaller pieces. The decision was made for Collin McKeahnie to carry out this task as he felt most comfortable with this part of the project. </w:t>
-      </w:r>
-    </w:p>
-    <w:p>
-      <w:r>
-        <w:t xml:space="preserve">By the end of this iteration multiplayer functionality had been added to the game and users could have multiple ongoing games happening at once. </w:t>
-      </w:r>
-      <w:commentRangeStart w:id="5"/>
-      <w:r>
-        <w:t xml:space="preserve">The only aspect that was not completed to a production level was in the UI where placeholder art work was used. </w:t>
       </w:r>
       <w:commentRangeEnd w:id="5"/>
       <w:r>
@@ -1822,6 +1970,28 @@
           <w:lang w:eastAsia="en-US"/>
         </w:rPr>
         <w:commentReference w:id="5"/>
+      </w:r>
+    </w:p>
+    <w:p>
+      <w:r>
+        <w:t xml:space="preserve">The choice to elect a single team member to manage this entire task was essentially due to scaling as it was very difficult to break this task down into smaller pieces. The decision was made for Collin McKeahnie to carry out this task as he felt most comfortable with this part of the project. </w:t>
+      </w:r>
+    </w:p>
+    <w:p>
+      <w:r>
+        <w:t xml:space="preserve">By the end of this iteration multiplayer functionality had been added to the game and users could have multiple ongoing games happening at once. </w:t>
+      </w:r>
+      <w:commentRangeStart w:id="6"/>
+      <w:r>
+        <w:t xml:space="preserve">The only aspect that was not completed to a production level was in the UI where placeholder art work was used. </w:t>
+      </w:r>
+      <w:commentRangeEnd w:id="6"/>
+      <w:r>
+        <w:rPr>
+          <w:rStyle w:val="CommentReference"/>
+          <w:lang w:eastAsia="en-US"/>
+        </w:rPr>
+        <w:commentReference w:id="6"/>
       </w:r>
       <w:r>
         <w:t>It was expected that the U would not be at production level by the end of this iteration, the goal was only to have ‘multiplayer functionality’. The</w:t>
@@ -1874,22 +2044,22 @@
         </w:numPr>
         <w:spacing w:line="256" w:lineRule="auto"/>
       </w:pPr>
-      <w:bookmarkStart w:id="6" w:name="_Toc524510450"/>
-      <w:commentRangeStart w:id="7"/>
+      <w:bookmarkStart w:id="7" w:name="_Toc524890530"/>
       <w:commentRangeStart w:id="8"/>
+      <w:commentRangeStart w:id="9"/>
       <w:r>
         <w:t>Iteration 2</w:t>
       </w:r>
-      <w:commentRangeEnd w:id="7"/>
+      <w:commentRangeEnd w:id="8"/>
       <w:r>
         <w:rPr>
           <w:rStyle w:val="CommentReference"/>
           <w:smallCaps w:val="0"/>
           <w:lang w:eastAsia="en-US"/>
         </w:rPr>
-        <w:commentReference w:id="7"/>
-      </w:r>
-      <w:commentRangeEnd w:id="8"/>
+        <w:commentReference w:id="8"/>
+      </w:r>
+      <w:commentRangeEnd w:id="9"/>
       <w:r>
         <w:rPr>
           <w:rStyle w:val="CommentReference"/>
@@ -1900,9 +2070,9 @@
           <w:color w:val="auto"/>
           <w:lang w:eastAsia="en-US"/>
         </w:rPr>
-        <w:commentReference w:id="8"/>
-      </w:r>
-      <w:bookmarkEnd w:id="6"/>
+        <w:commentReference w:id="9"/>
+      </w:r>
+      <w:bookmarkEnd w:id="7"/>
     </w:p>
     <w:p>
       <w:r>
@@ -2185,27 +2355,27 @@
       </w:r>
     </w:p>
     <w:p>
-      <w:commentRangeStart w:id="9"/>
       <w:commentRangeStart w:id="10"/>
+      <w:commentRangeStart w:id="11"/>
       <w:r>
         <w:t xml:space="preserve">Overall, we did not achieve our goals this iteration. </w:t>
       </w:r>
-      <w:commentRangeEnd w:id="9"/>
+      <w:commentRangeEnd w:id="10"/>
       <w:r>
         <w:rPr>
           <w:rStyle w:val="CommentReference"/>
           <w:lang w:eastAsia="en-US"/>
         </w:rPr>
-        <w:commentReference w:id="9"/>
-      </w:r>
-      <w:commentRangeEnd w:id="10"/>
+        <w:commentReference w:id="10"/>
+      </w:r>
+      <w:commentRangeEnd w:id="11"/>
       <w:r>
         <w:rPr>
           <w:rStyle w:val="CommentReference"/>
           <w:rFonts w:eastAsiaTheme="minorHAnsi"/>
           <w:lang w:eastAsia="en-US"/>
         </w:rPr>
-        <w:commentReference w:id="10"/>
+        <w:commentReference w:id="11"/>
       </w:r>
     </w:p>
     <w:p>
@@ -2217,11 +2387,11 @@
         </w:numPr>
         <w:spacing w:line="256" w:lineRule="auto"/>
       </w:pPr>
-      <w:bookmarkStart w:id="11" w:name="_Toc524510451"/>
+      <w:bookmarkStart w:id="12" w:name="_Toc524890531"/>
       <w:r>
         <w:t>Iteration 3</w:t>
       </w:r>
-      <w:bookmarkEnd w:id="11"/>
+      <w:bookmarkEnd w:id="12"/>
     </w:p>
     <w:p>
       <w:r>
@@ -2233,7 +2403,7 @@
       <w:r>
         <w:t xml:space="preserve"> into the game may prove challenging. Our aim for iteration 3 was to </w:t>
       </w:r>
-      <w:commentRangeStart w:id="12"/>
+      <w:commentRangeStart w:id="13"/>
       <w:r>
         <w:t>finish what was left from iteration 2</w:t>
       </w:r>
@@ -2243,13 +2413,13 @@
       <w:r>
         <w:t xml:space="preserve"> </w:t>
       </w:r>
-      <w:commentRangeEnd w:id="12"/>
+      <w:commentRangeEnd w:id="13"/>
       <w:r>
         <w:rPr>
           <w:rStyle w:val="CommentReference"/>
           <w:lang w:eastAsia="en-US"/>
         </w:rPr>
-        <w:commentReference w:id="12"/>
+        <w:commentReference w:id="13"/>
       </w:r>
       <w:r>
         <w:t>and to implement category specific rounds.</w:t>
@@ -2332,12 +2502,12 @@
         </w:numPr>
         <w:spacing w:line="256" w:lineRule="auto"/>
       </w:pPr>
-      <w:bookmarkStart w:id="13" w:name="_Toc524510452"/>
+      <w:bookmarkStart w:id="14" w:name="_Toc524890532"/>
       <w:r>
         <w:lastRenderedPageBreak/>
         <w:t>Iteration 4</w:t>
       </w:r>
-      <w:bookmarkEnd w:id="13"/>
+      <w:bookmarkEnd w:id="14"/>
     </w:p>
     <w:p>
       <w:r>
@@ -2425,8 +2595,13 @@
         <w:pStyle w:val="Heading2"/>
       </w:pPr>
       <w:r>
-        <w:t xml:space="preserve"> Iteration 5</w:t>
-      </w:r>
+        <w:t xml:space="preserve"> </w:t>
+      </w:r>
+      <w:bookmarkStart w:id="15" w:name="_Toc524890533"/>
+      <w:r>
+        <w:t>Iteration 5</w:t>
+      </w:r>
+      <w:bookmarkEnd w:id="15"/>
     </w:p>
     <w:p>
       <w:r>
@@ -2467,148 +2642,152 @@
         </w:numPr>
         <w:spacing w:line="256" w:lineRule="auto"/>
       </w:pPr>
-      <w:bookmarkStart w:id="14" w:name="_Toc524510453"/>
-      <w:commentRangeStart w:id="15"/>
+      <w:bookmarkStart w:id="16" w:name="_Toc524890534"/>
+      <w:commentRangeStart w:id="17"/>
       <w:r>
         <w:t xml:space="preserve">Discussion </w:t>
       </w:r>
-      <w:commentRangeEnd w:id="15"/>
+      <w:commentRangeEnd w:id="17"/>
       <w:r>
         <w:rPr>
           <w:rStyle w:val="CommentReference"/>
           <w:smallCaps w:val="0"/>
           <w:lang w:eastAsia="en-US"/>
         </w:rPr>
-        <w:commentReference w:id="15"/>
+        <w:commentReference w:id="17"/>
       </w:r>
       <w:r>
         <w:t>of Risks &amp; Issues</w:t>
-      </w:r>
-      <w:bookmarkEnd w:id="14"/>
-    </w:p>
-    <w:p>
-      <w:pPr>
-        <w:pStyle w:val="Heading2"/>
-      </w:pPr>
-      <w:bookmarkStart w:id="16" w:name="_Toc524510454"/>
-      <w:r>
-        <w:t>Server Connection Unavailable</w:t>
       </w:r>
       <w:bookmarkEnd w:id="16"/>
     </w:p>
     <w:p>
-      <w:r>
-        <w:t>Initially it was a problem that if the server was unavailable when it was required the game would crash. We have mitigated this issue by having the game fall back to single player mode where it only uses locally stored data</w:t>
-      </w:r>
-      <w:r>
-        <w:t xml:space="preserve">. </w:t>
-      </w:r>
-    </w:p>
-    <w:p>
       <w:pPr>
         <w:pStyle w:val="Heading2"/>
       </w:pPr>
-      <w:bookmarkStart w:id="17" w:name="_Toc524510456"/>
-      <w:r>
-        <w:t>Project Scope</w:t>
-      </w:r>
-      <w:bookmarkEnd w:id="17"/>
-    </w:p>
-    <w:p>
-      <w:r>
-        <w:t xml:space="preserve">Technically this project was quite a challenge, combined with the time restraints of this phase we had to request an additional </w:t>
-      </w:r>
-      <w:r>
-        <w:t>two-week</w:t>
-      </w:r>
-      <w:r>
-        <w:t xml:space="preserve"> iteration for the construction phase. While this did help us get Let’s Quiz ready for beta testing we now have to compress our timeline for the final phase of the project. To meet the new deadline for the final phase of the project we have shortened our iterations from 14 days to 9 days. </w:t>
-      </w:r>
-    </w:p>
-    <w:p>
-      <w:pPr>
-        <w:pStyle w:val="Heading2"/>
-      </w:pPr>
-      <w:bookmarkStart w:id="18" w:name="_Toc524510457"/>
-      <w:r>
-        <w:t>Game becoming</w:t>
-      </w:r>
-      <w:r>
-        <w:t xml:space="preserve"> boring</w:t>
+      <w:bookmarkStart w:id="18" w:name="_Toc524890535"/>
+      <w:r>
+        <w:t>Server Connection Unavailable</w:t>
       </w:r>
       <w:bookmarkEnd w:id="18"/>
     </w:p>
     <w:p>
       <w:r>
-        <w:t xml:space="preserve">Every addition we have added to the game, from multiplayer to question submission, to the various leader boards to changing theme to sci-fi has been aimed at making the game more engaging for users. If we have done our job right this will not be an </w:t>
-      </w:r>
-      <w:r>
-        <w:t>issue,</w:t>
-      </w:r>
-      <w:r>
-        <w:t xml:space="preserve"> but should it be pointed out as an issue in beta testing we will react accordingly.</w:t>
+        <w:t>Initially it was a problem that if the server was unavailable when it was required the game would crash. We have mitigated this issue by having the game fall back to single player mode where it only uses locally stored data</w:t>
+      </w:r>
+      <w:r>
+        <w:t xml:space="preserve">. </w:t>
       </w:r>
     </w:p>
     <w:p>
       <w:pPr>
         <w:pStyle w:val="Heading2"/>
       </w:pPr>
-      <w:bookmarkStart w:id="19" w:name="_Toc524510458"/>
-      <w:r>
-        <w:lastRenderedPageBreak/>
-        <w:t>Cheating</w:t>
+      <w:bookmarkStart w:id="19" w:name="_Toc524890536"/>
+      <w:r>
+        <w:t>Project Scope</w:t>
       </w:r>
       <w:bookmarkEnd w:id="19"/>
     </w:p>
     <w:p>
       <w:r>
-        <w:t>At this stage cheating has been deemed to be a non-issue. While technically on an Android all a user would have to do is move the game to the ‘waiting’ state, ie page flip to another app, and the game will pause giving them an endless amount of time to look up the answer to the question we don’t think it will be a problem due to the trivial nature of the game. Essentially if you’re the sort of person who is going to cheat a game like Let’s Quiz, you have bigger problems in life.</w:t>
+        <w:t xml:space="preserve">Technically this project was quite a challenge, combined with the time restraints of this phase we had to request an additional </w:t>
+      </w:r>
+      <w:r>
+        <w:t>two-week</w:t>
+      </w:r>
+      <w:r>
+        <w:t xml:space="preserve"> iteration for the construction phase. While this did help us get Let’s Quiz ready for beta testing we now have to compress our timeline for the final phase of the project. To meet the new deadline for the final phase of the project we have shortened our iterations from 14 days to 9 days. </w:t>
       </w:r>
     </w:p>
     <w:p>
       <w:pPr>
         <w:pStyle w:val="Heading2"/>
       </w:pPr>
-      <w:bookmarkStart w:id="20" w:name="_Toc524510460"/>
-      <w:r>
-        <w:t>Interacting with foreign APIs</w:t>
-      </w:r>
-    </w:p>
-    <w:p>
-      <w:r>
-        <w:t xml:space="preserve">There are three APIs that we will have to interact with; Facebook, Google Play and Firebase (for push notifications). Knowing the size of the task the only </w:t>
-      </w:r>
-      <w:r>
-        <w:t>programming</w:t>
-      </w:r>
-      <w:r>
-        <w:t xml:space="preserve"> task given to Michelle was implementation of the social media Aps for Google Play and Facebook. We also have allowed 2 iterations for a single programmer to implement the Firebase API.</w:t>
-      </w:r>
-    </w:p>
-    <w:p>
-      <w:pPr>
-        <w:pStyle w:val="Heading2"/>
-      </w:pPr>
-      <w:r>
-        <w:t>infringing on existing IP and copyright</w:t>
+      <w:bookmarkStart w:id="20" w:name="_Toc524890537"/>
+      <w:r>
+        <w:t>Game becoming</w:t>
+      </w:r>
+      <w:r>
+        <w:t xml:space="preserve"> boring</w:t>
       </w:r>
       <w:bookmarkEnd w:id="20"/>
     </w:p>
     <w:p>
       <w:r>
-        <w:t>We do not believe this to be an issue. While we have not sort legal advice on the matter the basic idea of asking questions about a topic is not new and as such we do not see copyright infringement an issue for us.</w:t>
+        <w:t xml:space="preserve">Every addition we have added to the game, from multiplayer to question submission, to the various leader boards to changing theme to sci-fi has been aimed at making the game more engaging for users. If we have done our job right this will not be an </w:t>
+      </w:r>
+      <w:r>
+        <w:t>issue,</w:t>
+      </w:r>
+      <w:r>
+        <w:t xml:space="preserve"> but should it be pointed out as an issue in beta testing we will react accordingly.</w:t>
       </w:r>
     </w:p>
     <w:p>
       <w:pPr>
         <w:pStyle w:val="Heading2"/>
       </w:pPr>
+      <w:bookmarkStart w:id="21" w:name="_Toc524890538"/>
+      <w:r>
+        <w:lastRenderedPageBreak/>
+        <w:t>Cheating</w:t>
+      </w:r>
+      <w:bookmarkEnd w:id="21"/>
+    </w:p>
+    <w:p>
+      <w:r>
+        <w:t>At this stage cheating has been deemed to be a non-issue. While technically on an Android all a user would have to do is move the game to the ‘waiting’ state, ie page flip to another app, and the game will pause giving them an endless amount of time to look up the answer to the question we don’t think it will be a problem due to the trivial nature of the game. Essentially if you’re the sort of person who is going to cheat a game like Let’s Quiz, you have bigger problems in life.</w:t>
+      </w:r>
+    </w:p>
+    <w:p>
+      <w:pPr>
+        <w:pStyle w:val="Heading2"/>
+      </w:pPr>
+      <w:bookmarkStart w:id="22" w:name="_Toc524890539"/>
+      <w:r>
+        <w:t>Interacting with foreign APIs</w:t>
+      </w:r>
+      <w:bookmarkEnd w:id="22"/>
+    </w:p>
+    <w:p>
+      <w:r>
+        <w:t xml:space="preserve">There are three APIs that we will have to interact with; Facebook, Google Play and Firebase (for push notifications). Knowing the size of the task the only </w:t>
+      </w:r>
+      <w:r>
+        <w:t>programming</w:t>
+      </w:r>
+      <w:r>
+        <w:t xml:space="preserve"> task given to Michelle was implementation of the social media Aps for Google Play and Facebook. We also have allowed 2 iterations for a single programmer to implement the Firebase API.</w:t>
+      </w:r>
+    </w:p>
+    <w:p>
+      <w:pPr>
+        <w:pStyle w:val="Heading2"/>
+      </w:pPr>
+      <w:bookmarkStart w:id="23" w:name="_Toc524890540"/>
+      <w:r>
+        <w:t>infringing on existing IP and copyright</w:t>
+      </w:r>
+      <w:bookmarkEnd w:id="23"/>
+    </w:p>
+    <w:p>
+      <w:r>
+        <w:t>We do not believe this to be an issue. While we have not sort legal advice on the matter the basic idea of asking questions about a topic is not new and as such we do not see copyright infringement an issue for us.</w:t>
+      </w:r>
+    </w:p>
+    <w:p>
+      <w:pPr>
+        <w:pStyle w:val="Heading2"/>
+      </w:pPr>
+      <w:bookmarkStart w:id="24" w:name="_Toc524890541"/>
       <w:r>
         <w:t>iOS</w:t>
       </w:r>
       <w:r>
         <w:t xml:space="preserve"> app submission</w:t>
       </w:r>
+      <w:bookmarkEnd w:id="24"/>
     </w:p>
     <w:p>
       <w:r>
@@ -2644,15 +2823,16 @@
       <w:r>
         <w:t xml:space="preserve"> stage of beta we can begin the process to submit to the app store. </w:t>
       </w:r>
-      <w:bookmarkStart w:id="21" w:name="_Toc524510461"/>
     </w:p>
     <w:p>
       <w:pPr>
         <w:pStyle w:val="Heading2"/>
       </w:pPr>
+      <w:bookmarkStart w:id="25" w:name="_Toc524890542"/>
       <w:r>
         <w:t>Google Play Integration</w:t>
       </w:r>
+      <w:bookmarkEnd w:id="25"/>
     </w:p>
     <w:p>
       <w:r>
@@ -2673,8 +2853,6 @@
       <w:r>
         <w:t>, we made a universal decision to deem it out of scope and abandon this avenue.</w:t>
       </w:r>
-      <w:bookmarkStart w:id="22" w:name="_GoBack"/>
-      <w:bookmarkEnd w:id="22"/>
     </w:p>
     <w:p>
       <w:pPr>
@@ -2685,11 +2863,12 @@
         </w:numPr>
         <w:spacing w:line="256" w:lineRule="auto"/>
       </w:pPr>
-      <w:commentRangeStart w:id="23"/>
+      <w:bookmarkStart w:id="26" w:name="_Toc524890543"/>
+      <w:commentRangeStart w:id="27"/>
       <w:r>
         <w:t>Progress Compared to Project Plan</w:t>
       </w:r>
-      <w:commentRangeEnd w:id="23"/>
+      <w:commentRangeEnd w:id="27"/>
       <w:r>
         <w:rPr>
           <w:rStyle w:val="CommentReference"/>
@@ -2700,9 +2879,9 @@
           <w:color w:val="auto"/>
           <w:lang w:eastAsia="en-US"/>
         </w:rPr>
-        <w:commentReference w:id="23"/>
-      </w:r>
-      <w:bookmarkEnd w:id="21"/>
+        <w:commentReference w:id="27"/>
+      </w:r>
+      <w:bookmarkEnd w:id="26"/>
     </w:p>
     <w:p>
       <w:r>
@@ -5659,7 +5838,7 @@
 
 <file path=word/comments.xml><?xml version="1.0" encoding="utf-8"?>
 <w:comments xmlns:wpc="http://schemas.microsoft.com/office/word/2010/wordprocessingCanvas" xmlns:mc="http://schemas.openxmlformats.org/markup-compatibility/2006" xmlns:o="urn:schemas-microsoft-com:office:office" xmlns:r="http://schemas.openxmlformats.org/officeDocument/2006/relationships" xmlns:m="http://schemas.openxmlformats.org/officeDocument/2006/math" xmlns:v="urn:schemas-microsoft-com:vml" xmlns:wp14="http://schemas.microsoft.com/office/word/2010/wordprocessingDrawing" xmlns:wp="http://schemas.openxmlformats.org/drawingml/2006/wordprocessingDrawing" xmlns:w10="urn:schemas-microsoft-com:office:word" xmlns:w="http://schemas.openxmlformats.org/wordprocessingml/2006/main" xmlns:w14="http://schemas.microsoft.com/office/word/2010/wordml" xmlns:w15="http://schemas.microsoft.com/office/word/2012/wordml" xmlns:wpg="http://schemas.microsoft.com/office/word/2010/wordprocessingGroup" xmlns:wpi="http://schemas.microsoft.com/office/word/2010/wordprocessingInk" xmlns:wne="http://schemas.microsoft.com/office/word/2006/wordml" xmlns:wps="http://schemas.microsoft.com/office/word/2010/wordprocessingShape" mc:Ignorable="w14 w15 wp14">
-  <w:comment w:id="4" w:author="Charnes Nell" w:date="2018-08-17T12:08:00Z" w:initials="CN">
+  <w:comment w:id="5" w:author="Charnes Nell" w:date="2018-08-17T12:08:00Z" w:initials="CN">
     <w:p>
       <w:pPr>
         <w:pStyle w:val="CommentText"/>
@@ -5675,7 +5854,7 @@
       </w:r>
     </w:p>
   </w:comment>
-  <w:comment w:id="5" w:author="Charnes Nell" w:date="2018-08-17T12:12:00Z" w:initials="CN">
+  <w:comment w:id="6" w:author="Charnes Nell" w:date="2018-08-17T12:12:00Z" w:initials="CN">
     <w:p>
       <w:pPr>
         <w:pStyle w:val="CommentText"/>
@@ -5691,7 +5870,7 @@
       </w:r>
     </w:p>
   </w:comment>
-  <w:comment w:id="7" w:author="Charnes Nell" w:date="2018-08-17T12:17:00Z" w:initials="CN">
+  <w:comment w:id="8" w:author="Charnes Nell" w:date="2018-08-17T12:17:00Z" w:initials="CN">
     <w:p>
       <w:pPr>
         <w:pStyle w:val="CommentText"/>
@@ -5707,7 +5886,7 @@
       </w:r>
     </w:p>
   </w:comment>
-  <w:comment w:id="8" w:author="McKeahnie, Collin" w:date="2018-08-17T14:55:00Z" w:initials="MC">
+  <w:comment w:id="9" w:author="McKeahnie, Collin" w:date="2018-08-17T14:55:00Z" w:initials="MC">
     <w:p>
       <w:pPr>
         <w:pStyle w:val="CommentText"/>
@@ -5729,7 +5908,7 @@
       </w:r>
     </w:p>
   </w:comment>
-  <w:comment w:id="9" w:author="Charnes Nell" w:date="2018-08-17T12:15:00Z" w:initials="CN">
+  <w:comment w:id="10" w:author="Charnes Nell" w:date="2018-08-17T12:15:00Z" w:initials="CN">
     <w:p>
       <w:pPr>
         <w:pStyle w:val="CommentText"/>
@@ -5745,7 +5924,7 @@
       </w:r>
     </w:p>
   </w:comment>
-  <w:comment w:id="10" w:author="McKeahnie, Collin" w:date="2018-08-17T14:56:00Z" w:initials="MC">
+  <w:comment w:id="11" w:author="McKeahnie, Collin" w:date="2018-08-17T14:56:00Z" w:initials="MC">
     <w:p>
       <w:pPr>
         <w:pStyle w:val="CommentText"/>
@@ -5778,7 +5957,7 @@
       </w:r>
     </w:p>
   </w:comment>
-  <w:comment w:id="12" w:author="Charnes Nell" w:date="2018-08-17T12:27:00Z" w:initials="CN">
+  <w:comment w:id="13" w:author="Charnes Nell" w:date="2018-08-17T12:27:00Z" w:initials="CN">
     <w:p>
       <w:pPr>
         <w:pStyle w:val="CommentText"/>
@@ -5794,7 +5973,7 @@
       </w:r>
     </w:p>
   </w:comment>
-  <w:comment w:id="15" w:author="Charnes Nell" w:date="2018-08-17T12:23:00Z" w:initials="CN">
+  <w:comment w:id="17" w:author="Charnes Nell" w:date="2018-08-17T12:23:00Z" w:initials="CN">
     <w:p>
       <w:pPr>
         <w:pStyle w:val="CommentText"/>
@@ -5815,7 +5994,7 @@
       </w:pPr>
     </w:p>
   </w:comment>
-  <w:comment w:id="23" w:author="McKeahnie, Collin" w:date="2018-08-17T15:43:00Z" w:initials="MC">
+  <w:comment w:id="27" w:author="McKeahnie, Collin" w:date="2018-08-17T15:43:00Z" w:initials="MC">
     <w:p>
       <w:pPr>
         <w:pStyle w:val="CommentText"/>
@@ -12365,8 +12544,9 @@
     <w:panose1 w:val="020B0502040204020203"/>
     <w:charset w:val="00"/>
     <w:family w:val="swiss"/>
+    <w:notTrueType/>
     <w:pitch w:val="variable"/>
-    <w:sig w:usb0="E4002EFF" w:usb1="C000E47F" w:usb2="00000009" w:usb3="00000000" w:csb0="000001FF" w:csb1="00000000"/>
+    <w:sig w:usb0="00000003" w:usb1="00000000" w:usb2="00000000" w:usb3="00000000" w:csb0="00000001" w:csb1="00000000"/>
   </w:font>
 </w:fonts>
 </file>
@@ -12386,6 +12566,7 @@
   </w:compat>
   <w:rsids>
     <w:rsidRoot w:val="0006511E"/>
+    <w:rsid w:val="00007C14"/>
     <w:rsid w:val="0006511E"/>
     <w:rsid w:val="00067FC7"/>
     <w:rsid w:val="00154BEC"/>
@@ -13208,7 +13389,7 @@
 </file>
 
 <file path=customXml/itemProps1.xml><?xml version="1.0" encoding="utf-8"?>
-<ds:datastoreItem xmlns:ds="http://schemas.openxmlformats.org/officeDocument/2006/customXml" ds:itemID="{581F5AE0-B0BB-4315-A882-FDD6C77F9648}">
+<ds:datastoreItem xmlns:ds="http://schemas.openxmlformats.org/officeDocument/2006/customXml" ds:itemID="{F94B11D3-5258-4919-B0C3-03728F6F39B1}">
   <ds:schemaRefs>
     <ds:schemaRef ds:uri="http://schemas.openxmlformats.org/officeDocument/2006/bibliography"/>
   </ds:schemaRefs>

</xml_diff>